<commit_message>
Better form - not done
</commit_message>
<xml_diff>
--- a/documentation/bakalarska_prace/bakalarska_prace.docx
+++ b/documentation/bakalarska_prace/bakalarska_prace.docx
@@ -61,8 +61,13 @@
               <w:pStyle w:val="nazevprace"/>
             </w:pPr>
             <w:r>
-              <w:t>Plugin pro IDEA pro generování diagramu tříd do PlantUML</w:t>
+              <w:t xml:space="preserve">Plugin pro IDEA pro generování diagramu tříd do </w:t>
             </w:r>
+            <w:proofErr w:type="spellStart"/>
+            <w:r>
+              <w:t>PlantUML</w:t>
+            </w:r>
+            <w:proofErr w:type="spellEnd"/>
           </w:p>
           <w:p>
             <w:pPr>
@@ -263,8 +268,45 @@
               <w:pStyle w:val="nazevprace"/>
             </w:pPr>
             <w:r>
-              <w:t>A plugin for IDEA to generate class diagram into PlantUML</w:t>
+              <w:t xml:space="preserve">A plugin </w:t>
             </w:r>
+            <w:proofErr w:type="spellStart"/>
+            <w:r>
+              <w:t>for</w:t>
+            </w:r>
+            <w:proofErr w:type="spellEnd"/>
+            <w:r>
+              <w:t xml:space="preserve"> IDEA to </w:t>
+            </w:r>
+            <w:proofErr w:type="spellStart"/>
+            <w:r>
+              <w:t>generate</w:t>
+            </w:r>
+            <w:proofErr w:type="spellEnd"/>
+            <w:r>
+              <w:t xml:space="preserve"> </w:t>
+            </w:r>
+            <w:proofErr w:type="spellStart"/>
+            <w:r>
+              <w:t>class</w:t>
+            </w:r>
+            <w:proofErr w:type="spellEnd"/>
+            <w:r>
+              <w:t xml:space="preserve"> diagram </w:t>
+            </w:r>
+            <w:proofErr w:type="spellStart"/>
+            <w:r>
+              <w:t>into</w:t>
+            </w:r>
+            <w:proofErr w:type="spellEnd"/>
+            <w:r>
+              <w:t xml:space="preserve"> </w:t>
+            </w:r>
+            <w:proofErr w:type="spellStart"/>
+            <w:r>
+              <w:t>PlantUML</w:t>
+            </w:r>
+            <w:proofErr w:type="spellEnd"/>
           </w:p>
           <w:p>
             <w:pPr>
@@ -295,11 +337,19 @@
             <w:tcW w:w="5000" w:type="pct"/>
           </w:tcPr>
           <w:p>
+            <w:proofErr w:type="spellStart"/>
             <w:r>
               <w:rPr>
                 <w:rStyle w:val="StylArial145bzarovnnnastedChar"/>
               </w:rPr>
-              <w:t>Author:</w:t>
+              <w:t>Author</w:t>
+            </w:r>
+            <w:proofErr w:type="spellEnd"/>
+            <w:r>
+              <w:rPr>
+                <w:rStyle w:val="StylArial145bzarovnnnastedChar"/>
+              </w:rPr>
+              <w:t>:</w:t>
             </w:r>
             <w:r>
               <w:rPr>
@@ -392,17 +442,41 @@
     </w:p>
     <w:p>
       <w:r>
-        <w:t>Cílem práce je realizovat konfigurovatelný plugin pro vývojové prostředí IDEA, který bude umět převádět třídy definované v projektu do diagramu tříd jazyka PlantUML.</w:t>
-      </w:r>
-    </w:p>
-    <w:p>
-      <w:r>
-        <w:t>Řešení bude moci u otevřeného projektu vybrat oblast, která se má zahrnout do generování, a další parametry generování (vybraní členové, detailnost atd). Následně bude umět nástroj vygenerovat diagram do jazyka PlantUML. Konfigurace generování bude možno uložit.</w:t>
-      </w:r>
-    </w:p>
-    <w:p>
-      <w:r>
-        <w:t>Přínosem práce je vytvoření vlastního generovacího přístupu ze zdrojových kódu Java s možností poměrně podrobné specifikace generovaného obsahu.</w:t>
+        <w:t xml:space="preserve">Cílem práce je realizovat konfigurovatelný plugin pro vývojové prostředí IDEA, který bude umět převádět třídy definované v projektu do diagramu tříd jazyka </w:t>
+      </w:r>
+      <w:proofErr w:type="spellStart"/>
+      <w:r>
+        <w:t>PlantUML</w:t>
+      </w:r>
+      <w:proofErr w:type="spellEnd"/>
+      <w:r>
+        <w:t>.</w:t>
+      </w:r>
+    </w:p>
+    <w:p>
+      <w:r>
+        <w:t xml:space="preserve">Řešení bude moci u otevřeného projektu vybrat oblast, která se má zahrnout do generování, a další parametry generování (vybraní členové, detailnost atd). Následně bude umět nástroj vygenerovat diagram do jazyka </w:t>
+      </w:r>
+      <w:proofErr w:type="spellStart"/>
+      <w:r>
+        <w:t>PlantUML</w:t>
+      </w:r>
+      <w:proofErr w:type="spellEnd"/>
+      <w:r>
+        <w:t>. Konfigurace generování bude možno uložit.</w:t>
+      </w:r>
+    </w:p>
+    <w:p>
+      <w:r>
+        <w:t xml:space="preserve">Přínosem práce je vytvoření vlastního </w:t>
+      </w:r>
+      <w:proofErr w:type="spellStart"/>
+      <w:r>
+        <w:t>generovacího</w:t>
+      </w:r>
+      <w:proofErr w:type="spellEnd"/>
+      <w:r>
+        <w:t xml:space="preserve"> přístupu ze zdrojových kódu Java s možností poměrně podrobné specifikace generovaného obsahu.</w:t>
       </w:r>
     </w:p>
     <w:p>
@@ -469,7 +543,39 @@
     </w:p>
     <w:p>
       <w:r>
-        <w:t xml:space="preserve">Cílem této bakalářské práce je vytvořit konfigurovatelný plugin v prostředí IntelliJ IDEA, který bude do složky projektu generovat class diagram podle zvolených parametrů a který do složky projektu také uloží konfiguraci pro daný projekt pro příští generování. Plugin po kliknutí na kořenovou složku projektu zobrazí vstupní formulář, který umožní uživateli zvolit v otevřeném projektu atributy, třídy, metody a další parametry pro generování PlantUML class diagramu. Diagram se po vygenerování uloží a zobrazí. Zvolené hodnoty se uloží pro příští generování a při dalším generování se zobrazí možnost využití poslední zvolené konfigurace. Plugin také umožní uživateli spravovat již vzniklé konfigurace (smazání, změna názvu konfigurace, apod.). </w:t>
+        <w:t xml:space="preserve">Cílem této bakalářské práce je vytvořit konfigurovatelný plugin v prostředí </w:t>
+      </w:r>
+      <w:proofErr w:type="spellStart"/>
+      <w:r>
+        <w:t>IntelliJ</w:t>
+      </w:r>
+      <w:proofErr w:type="spellEnd"/>
+      <w:r>
+        <w:t xml:space="preserve"> IDEA, který bude do složky projektu generovat </w:t>
+      </w:r>
+      <w:proofErr w:type="spellStart"/>
+      <w:r>
+        <w:t>class</w:t>
+      </w:r>
+      <w:proofErr w:type="spellEnd"/>
+      <w:r>
+        <w:t xml:space="preserve"> diagram podle zvolených parametrů a který do složky projektu také uloží konfiguraci pro daný projekt pro příští generování. Plugin po kliknutí na kořenovou složku projektu zobrazí vstupní formulář, který umožní uživateli zvolit v otevřeném projektu atributy, třídy, metody a další parametry pro generování </w:t>
+      </w:r>
+      <w:proofErr w:type="spellStart"/>
+      <w:r>
+        <w:t>PlantUML</w:t>
+      </w:r>
+      <w:proofErr w:type="spellEnd"/>
+      <w:r>
+        <w:t xml:space="preserve"> </w:t>
+      </w:r>
+      <w:proofErr w:type="spellStart"/>
+      <w:r>
+        <w:t>class</w:t>
+      </w:r>
+      <w:proofErr w:type="spellEnd"/>
+      <w:r>
+        <w:t xml:space="preserve"> diagramu. Diagram se po vygenerování uloží a zobrazí. Zvolené hodnoty se uloží pro příští generování a při dalším generování se zobrazí možnost využití poslední zvolené konfigurace. Plugin také umožní uživateli spravovat již vzniklé konfigurace (smazání, změna názvu konfigurace, apod.). </w:t>
       </w:r>
     </w:p>
     <w:p>
@@ -572,11 +678,61 @@
           <w:rFonts w:ascii="Times New Roman" w:hAnsi="Times New Roman"/>
         </w:rPr>
       </w:pPr>
+      <w:proofErr w:type="spellStart"/>
       <w:r>
         <w:rPr>
           <w:rFonts w:ascii="Times New Roman" w:hAnsi="Times New Roman"/>
         </w:rPr>
-        <w:t>The text of the abstract.</w:t>
+        <w:t>The</w:t>
+      </w:r>
+      <w:proofErr w:type="spellEnd"/>
+      <w:r>
+        <w:rPr>
+          <w:rFonts w:ascii="Times New Roman" w:hAnsi="Times New Roman"/>
+        </w:rPr>
+        <w:t xml:space="preserve"> text </w:t>
+      </w:r>
+      <w:proofErr w:type="spellStart"/>
+      <w:r>
+        <w:rPr>
+          <w:rFonts w:ascii="Times New Roman" w:hAnsi="Times New Roman"/>
+        </w:rPr>
+        <w:t>of</w:t>
+      </w:r>
+      <w:proofErr w:type="spellEnd"/>
+      <w:r>
+        <w:rPr>
+          <w:rFonts w:ascii="Times New Roman" w:hAnsi="Times New Roman"/>
+        </w:rPr>
+        <w:t xml:space="preserve"> </w:t>
+      </w:r>
+      <w:proofErr w:type="spellStart"/>
+      <w:r>
+        <w:rPr>
+          <w:rFonts w:ascii="Times New Roman" w:hAnsi="Times New Roman"/>
+        </w:rPr>
+        <w:t>the</w:t>
+      </w:r>
+      <w:proofErr w:type="spellEnd"/>
+      <w:r>
+        <w:rPr>
+          <w:rFonts w:ascii="Times New Roman" w:hAnsi="Times New Roman"/>
+        </w:rPr>
+        <w:t xml:space="preserve"> </w:t>
+      </w:r>
+      <w:proofErr w:type="spellStart"/>
+      <w:r>
+        <w:rPr>
+          <w:rFonts w:ascii="Times New Roman" w:hAnsi="Times New Roman"/>
+        </w:rPr>
+        <w:t>abstract</w:t>
+      </w:r>
+      <w:proofErr w:type="spellEnd"/>
+      <w:r>
+        <w:rPr>
+          <w:rFonts w:ascii="Times New Roman" w:hAnsi="Times New Roman"/>
+        </w:rPr>
+        <w:t>.</w:t>
       </w:r>
     </w:p>
     <w:p>
@@ -587,11 +743,19 @@
           <w:i/>
         </w:rPr>
       </w:pPr>
+      <w:proofErr w:type="spellStart"/>
       <w:r>
         <w:rPr>
           <w:i/>
         </w:rPr>
-        <w:t>Keywords:</w:t>
+        <w:t>Keywords</w:t>
+      </w:r>
+      <w:proofErr w:type="spellEnd"/>
+      <w:r>
+        <w:rPr>
+          <w:i/>
+        </w:rPr>
+        <w:t>:</w:t>
       </w:r>
     </w:p>
     <w:p>
@@ -621,7 +785,15 @@
         <w:pStyle w:val="normlntext"/>
       </w:pPr>
       <w:r>
-        <w:t>Já, níže podepsaný/á student/ka, tímto čestně prohlašuji, že text mnou odevzdané závěrečné práce v písemné podobě je totožný s textem závěrečné práce vloženým v databázi DIPL2.</w:t>
+        <w:t>Já, níže podepsaný/á student/</w:t>
+      </w:r>
+      <w:proofErr w:type="spellStart"/>
+      <w:r>
+        <w:t>ka</w:t>
+      </w:r>
+      <w:proofErr w:type="spellEnd"/>
+      <w:r>
+        <w:t>, tímto čestně prohlašuji, že text mnou odevzdané závěrečné práce v písemné podobě je totožný s textem závěrečné práce vloženým v databázi DIPL2.</w:t>
       </w:r>
     </w:p>
     <w:p>
@@ -645,8 +817,13 @@
     </w:p>
     <w:p>
       <w:r>
-        <w:t>podpis studenta/ky</w:t>
-      </w:r>
+        <w:t>podpis studenta/</w:t>
+      </w:r>
+      <w:proofErr w:type="spellStart"/>
+      <w:r>
+        <w:t>ky</w:t>
+      </w:r>
+      <w:proofErr w:type="spellEnd"/>
     </w:p>
     <w:p>
       <w:pPr>
@@ -2741,6 +2918,7 @@
         <w:pStyle w:val="NadpisC"/>
       </w:pPr>
       <w:bookmarkStart w:id="36" w:name="_Toc440839240"/>
+      <w:proofErr w:type="spellStart"/>
       <w:r>
         <w:t>Podpodnadpis</w:t>
       </w:r>
@@ -2748,6 +2926,7 @@
       <w:bookmarkEnd w:id="34"/>
       <w:bookmarkEnd w:id="35"/>
       <w:bookmarkEnd w:id="36"/>
+      <w:proofErr w:type="spellEnd"/>
     </w:p>
     <w:p>
       <w:pPr>
@@ -2764,26 +2943,402 @@
       <w:r>
         <w:br w:type="page"/>
       </w:r>
-      <w:bookmarkStart w:id="37" w:name="_Toc209253209"/>
-      <w:bookmarkStart w:id="38" w:name="_Toc209253396"/>
-      <w:bookmarkStart w:id="39" w:name="_Toc209321250"/>
-      <w:bookmarkStart w:id="40" w:name="_Toc440839241"/>
       <w:r>
         <w:lastRenderedPageBreak/>
-        <w:t>NADPIS</w:t>
-      </w:r>
-      <w:bookmarkEnd w:id="37"/>
-      <w:bookmarkEnd w:id="38"/>
-      <w:bookmarkEnd w:id="39"/>
-      <w:bookmarkEnd w:id="40"/>
+        <w:t>Rešerše</w:t>
+      </w:r>
     </w:p>
     <w:p>
       <w:pPr>
         <w:pStyle w:val="normlntext"/>
       </w:pPr>
-      <w:bookmarkStart w:id="41" w:name="_Toc209253210"/>
-      <w:bookmarkStart w:id="42" w:name="_Toc209253397"/>
-      <w:bookmarkStart w:id="43" w:name="_Toc209321251"/>
+      <w:bookmarkStart w:id="37" w:name="_Toc209253210"/>
+      <w:bookmarkStart w:id="38" w:name="_Toc209253397"/>
+      <w:bookmarkStart w:id="39" w:name="_Toc209321251"/>
+      <w:bookmarkStart w:id="40" w:name="_Toc440839242"/>
+      <w:r>
+        <w:t>Technologie se již několik let šíří tak, že zasahují téměř do každého odvětví. S rostoucím počtem použití roste také jejich komplexita. Abychom se my či vývojáři těchto technologií v tak komplexních technologiích vyznali, používají se různé způsoby, jak popsat problematiku (textové znázornění, grafické znázornění a další způsoby). Vhodným a jednoduchým způsobem vyjádření problematiky je pomocí grafického znázornění – diagramů neboli grafů. Diagramy jsou kombinací textu a obrázků, což nám pomáhá se v popisu určité problematiky lépe vyznat.</w:t>
+      </w:r>
+    </w:p>
+    <w:p>
+      <w:pPr>
+        <w:pStyle w:val="normlntext"/>
+      </w:pPr>
+      <w:r>
+        <w:t xml:space="preserve">S problémem orientace v komplexních projektech se setkává většina vývojářů a programátorů. Popis projektu může napomoci jak programátorům vyznat se ve svém vlastním projektu a předejít tak možným chybám, tak i velkým firmám, uvnitř kterých kolaboruje více lidí na jednom projektu. V tomto případě může vhodný diagram ulehčit </w:t>
+      </w:r>
+      <w:proofErr w:type="spellStart"/>
+      <w:r>
+        <w:t>workflow</w:t>
+      </w:r>
+      <w:proofErr w:type="spellEnd"/>
+      <w:r>
+        <w:t xml:space="preserve"> mezi jednotlivými zaměstnanci, odděleními apod., a tak zlepšit chod firmy a její prosperitu. Michal Obluk se touto problematikou okrajově zabývá v práci [1].</w:t>
+      </w:r>
+    </w:p>
+    <w:p>
+      <w:pPr>
+        <w:pStyle w:val="normlntext"/>
+      </w:pPr>
+      <w:r>
+        <w:t xml:space="preserve">Pro svou práci jsem zvolila vytvoření generátoru diagramu tříd </w:t>
+      </w:r>
+      <w:proofErr w:type="spellStart"/>
+      <w:r>
+        <w:t>PlantUML</w:t>
+      </w:r>
+      <w:proofErr w:type="spellEnd"/>
+      <w:r>
+        <w:t xml:space="preserve"> pro programovací jazyk Java v prostředí </w:t>
+      </w:r>
+      <w:proofErr w:type="spellStart"/>
+      <w:r>
+        <w:t>IntelliJ</w:t>
+      </w:r>
+      <w:proofErr w:type="spellEnd"/>
+      <w:r>
+        <w:t xml:space="preserve"> IDEA. Programovací jazyk Java je objektově orientovaný (více o OOP např. v práci [2]), tzn. že všechny objekty reálného světa můžeme reprezentovat jako objekty (třídy) a jednotlivé výskyty objektů reálného světa jako jejich instance. K popisu projektu můžeme využít více typů diagramů (diagram aktivit, diagram tříd, které jsou popsány v práci [1], sekvenční diagram a další typy diagramů). Pro svou práci jsem zvolila diagram tříd [3], který popisuje základní stavební prvky objektů programovacího jazyka Java.</w:t>
+      </w:r>
+    </w:p>
+    <w:p>
+      <w:pPr>
+        <w:pStyle w:val="normlntext"/>
+      </w:pPr>
+      <w:r>
+        <w:t xml:space="preserve">V rámci průzkumu aktuálního stavu v problematice generování diagramu tříd do </w:t>
+      </w:r>
+      <w:proofErr w:type="spellStart"/>
+      <w:r>
+        <w:t>plantUML</w:t>
+      </w:r>
+      <w:proofErr w:type="spellEnd"/>
+      <w:r>
+        <w:t xml:space="preserve"> jsem se zaměřila na dva základní okruhy – analýz</w:t>
+      </w:r>
+      <w:r>
+        <w:t>u</w:t>
+      </w:r>
+      <w:r>
+        <w:t xml:space="preserve"> již existujícího komplexního řešení</w:t>
+      </w:r>
+      <w:r>
+        <w:t xml:space="preserve"> a </w:t>
+      </w:r>
+      <w:r>
+        <w:t>analýz</w:t>
+      </w:r>
+      <w:r>
+        <w:t>u</w:t>
+      </w:r>
+      <w:r>
+        <w:t xml:space="preserve"> obecných metod, přístupů a nástrojů.</w:t>
+      </w:r>
+    </w:p>
+    <w:p>
+      <w:pPr>
+        <w:pStyle w:val="normlntext"/>
+      </w:pPr>
+      <w:r>
+        <w:t xml:space="preserve">Z první části (analýzy existujících řešení) jsem zjistila, že již existuje nástroj pro tvorbu diagramu </w:t>
+      </w:r>
+      <w:proofErr w:type="spellStart"/>
+      <w:r>
+        <w:t>PlantUML</w:t>
+      </w:r>
+      <w:proofErr w:type="spellEnd"/>
+      <w:r>
+        <w:t xml:space="preserve"> ve vývojovém prostředí </w:t>
+      </w:r>
+      <w:proofErr w:type="spellStart"/>
+      <w:r>
+        <w:t>IntelliJ</w:t>
+      </w:r>
+      <w:proofErr w:type="spellEnd"/>
+      <w:r>
+        <w:t xml:space="preserve"> IDEA</w:t>
+      </w:r>
+      <w:r>
+        <w:t xml:space="preserve">. Plugin </w:t>
+      </w:r>
+      <w:proofErr w:type="spellStart"/>
+      <w:r>
+        <w:t>PlantUML</w:t>
+      </w:r>
+      <w:proofErr w:type="spellEnd"/>
+      <w:r>
+        <w:t xml:space="preserve"> </w:t>
+      </w:r>
+      <w:proofErr w:type="spellStart"/>
+      <w:r>
+        <w:t>integration</w:t>
+      </w:r>
+      <w:proofErr w:type="spellEnd"/>
+      <w:r>
+        <w:t xml:space="preserve"> [</w:t>
+      </w:r>
+      <w:r>
+        <w:t>4</w:t>
+      </w:r>
+      <w:r>
+        <w:t xml:space="preserve">] umožňuje převést textový soubor </w:t>
+      </w:r>
+      <w:proofErr w:type="spellStart"/>
+      <w:r>
+        <w:t>puml</w:t>
+      </w:r>
+      <w:proofErr w:type="spellEnd"/>
+      <w:r>
+        <w:t xml:space="preserve"> do diagramu </w:t>
+      </w:r>
+      <w:proofErr w:type="spellStart"/>
+      <w:r>
+        <w:t>PlantUML</w:t>
+      </w:r>
+      <w:proofErr w:type="spellEnd"/>
+      <w:r>
+        <w:t xml:space="preserve"> a zobrazit jej v grafické podobě.</w:t>
+      </w:r>
+      <w:r>
+        <w:t xml:space="preserve"> Diagram Jelikož je tato funkcionalita potřebná i v mé aplikaci, rozhodla jsem se ji využít.</w:t>
+      </w:r>
+    </w:p>
+    <w:p>
+      <w:pPr>
+        <w:pStyle w:val="normlntext"/>
+      </w:pPr>
+      <w:r>
+        <w:lastRenderedPageBreak/>
+        <w:t xml:space="preserve">V roce 2020 byl navržen a vydán plugin </w:t>
+      </w:r>
+      <w:proofErr w:type="spellStart"/>
+      <w:r>
+        <w:t>PlantUML</w:t>
+      </w:r>
+      <w:proofErr w:type="spellEnd"/>
+      <w:r>
+        <w:t xml:space="preserve"> </w:t>
+      </w:r>
+      <w:proofErr w:type="spellStart"/>
+      <w:r>
+        <w:t>Parser</w:t>
+      </w:r>
+      <w:proofErr w:type="spellEnd"/>
+      <w:r>
+        <w:t xml:space="preserve"> [</w:t>
+      </w:r>
+      <w:r>
+        <w:t>5</w:t>
+      </w:r>
+      <w:r>
+        <w:t xml:space="preserve">], jenž umožňuje generovat diagram </w:t>
+      </w:r>
+      <w:proofErr w:type="spellStart"/>
+      <w:r>
+        <w:t>PlantUML</w:t>
+      </w:r>
+      <w:proofErr w:type="spellEnd"/>
+      <w:r>
+        <w:t xml:space="preserve"> za pomoci výše zmíněného pluginu. Nyní už však ne na základě manuálně napsaného </w:t>
+      </w:r>
+      <w:proofErr w:type="spellStart"/>
+      <w:r>
+        <w:t>puml</w:t>
+      </w:r>
+      <w:proofErr w:type="spellEnd"/>
+      <w:r>
+        <w:t xml:space="preserve"> souboru, ale už přímo ve vývojovém prostředí. Plugin lze najít ve vývojovém prostředí při kliknutí na projekt. Zde najdeme možnost </w:t>
+      </w:r>
+      <w:proofErr w:type="spellStart"/>
+      <w:r>
+        <w:t>PluntUML</w:t>
+      </w:r>
+      <w:proofErr w:type="spellEnd"/>
+      <w:r>
+        <w:t xml:space="preserve"> </w:t>
+      </w:r>
+      <w:proofErr w:type="spellStart"/>
+      <w:r>
+        <w:t>Parser</w:t>
+      </w:r>
+      <w:proofErr w:type="spellEnd"/>
+      <w:r>
+        <w:t>, jež nám otevře dialogové okno, ve kterém konkretizujeme podmínky generování. Tento plugin však nenabízí potřebné funkcionality a je nedostačující.</w:t>
+      </w:r>
+      <w:r>
+        <w:t xml:space="preserve"> </w:t>
+      </w:r>
+      <w:r>
+        <w:t xml:space="preserve">Chybějícími funkcionalitami </w:t>
+      </w:r>
+      <w:r>
+        <w:t>(chybějící funkcionality)</w:t>
+      </w:r>
+      <w:r>
+        <w:t xml:space="preserve"> z výše zmíněného pluginu jsou</w:t>
+      </w:r>
+      <w:r>
+        <w:t xml:space="preserve"> a ty tvoří také požadavky</w:t>
+      </w:r>
+      <w:r>
+        <w:t>:</w:t>
+      </w:r>
+    </w:p>
+    <w:p>
+      <w:pPr>
+        <w:pStyle w:val="normlntext"/>
+        <w:numPr>
+          <w:ilvl w:val="0"/>
+          <w:numId w:val="18"/>
+        </w:numPr>
+      </w:pPr>
+      <w:r>
+        <w:t>volba umístění vygenerovaného diagramu a konfiguračního souboru a jejich následné uložení</w:t>
+      </w:r>
+    </w:p>
+    <w:p>
+      <w:pPr>
+        <w:pStyle w:val="normlntext"/>
+        <w:numPr>
+          <w:ilvl w:val="0"/>
+          <w:numId w:val="18"/>
+        </w:numPr>
+      </w:pPr>
+      <w:r>
+        <w:t>volba názvu vygenerovaného diagramu a konfiguračního souboru</w:t>
+      </w:r>
+    </w:p>
+    <w:p>
+      <w:pPr>
+        <w:pStyle w:val="normlntext"/>
+        <w:numPr>
+          <w:ilvl w:val="0"/>
+          <w:numId w:val="18"/>
+        </w:numPr>
+      </w:pPr>
+      <w:r>
+        <w:t>uložení konfigurace generování (parametry generování) pro jednotlivé složky/soubory/moduly/projekty</w:t>
+      </w:r>
+    </w:p>
+    <w:p>
+      <w:pPr>
+        <w:pStyle w:val="normlntext"/>
+        <w:numPr>
+          <w:ilvl w:val="0"/>
+          <w:numId w:val="18"/>
+        </w:numPr>
+      </w:pPr>
+      <w:r>
+        <w:t>načtení uložených konfigurací</w:t>
+      </w:r>
+    </w:p>
+    <w:p>
+      <w:pPr>
+        <w:pStyle w:val="normlntext"/>
+        <w:numPr>
+          <w:ilvl w:val="0"/>
+          <w:numId w:val="18"/>
+        </w:numPr>
+      </w:pPr>
+      <w:r>
+        <w:t>možnost výběru generování tříd/rozhraní</w:t>
+      </w:r>
+    </w:p>
+    <w:p>
+      <w:pPr>
+        <w:pStyle w:val="normlntext"/>
+        <w:numPr>
+          <w:ilvl w:val="0"/>
+          <w:numId w:val="18"/>
+        </w:numPr>
+      </w:pPr>
+      <w:r>
+        <w:t>možnost výběru generování vnitřních tříd</w:t>
+      </w:r>
+    </w:p>
+    <w:p>
+      <w:pPr>
+        <w:pStyle w:val="normlntext"/>
+        <w:numPr>
+          <w:ilvl w:val="0"/>
+          <w:numId w:val="18"/>
+        </w:numPr>
+      </w:pPr>
+      <w:r>
+        <w:t>definice, v jakém jazyce bude výsledný soubor vygenerován (formát „Java“, nebo formát diagramu tříd UML)</w:t>
+      </w:r>
+    </w:p>
+    <w:p>
+      <w:pPr>
+        <w:pStyle w:val="normlntext"/>
+        <w:numPr>
+          <w:ilvl w:val="0"/>
+          <w:numId w:val="18"/>
+        </w:numPr>
+      </w:pPr>
+      <w:r>
+        <w:t>možnost generování všech vybraných projektů najednou</w:t>
+      </w:r>
+    </w:p>
+    <w:p>
+      <w:pPr>
+        <w:pStyle w:val="normlntext"/>
+        <w:numPr>
+          <w:ilvl w:val="0"/>
+          <w:numId w:val="18"/>
+        </w:numPr>
+      </w:pPr>
+      <w:r>
+        <w:t>možnost generování všech projektů pro jednotlivé moduly</w:t>
+      </w:r>
+    </w:p>
+    <w:p>
+      <w:pPr>
+        <w:pStyle w:val="normlntext"/>
+        <w:numPr>
+          <w:ilvl w:val="0"/>
+          <w:numId w:val="18"/>
+        </w:numPr>
+      </w:pPr>
+      <w:r>
+        <w:t>možnost definovat komentář</w:t>
+      </w:r>
+    </w:p>
+    <w:p>
+      <w:pPr>
+        <w:pStyle w:val="normlntext"/>
+        <w:numPr>
+          <w:ilvl w:val="0"/>
+          <w:numId w:val="18"/>
+        </w:numPr>
+      </w:pPr>
+      <w:r>
+        <w:t>možnost definovat orientaci zobrazení tříd (levá/pravá)</w:t>
+      </w:r>
+    </w:p>
+    <w:bookmarkEnd w:id="37"/>
+    <w:bookmarkEnd w:id="38"/>
+    <w:bookmarkEnd w:id="39"/>
+    <w:bookmarkEnd w:id="40"/>
+    <w:p>
+      <w:pPr>
+        <w:pStyle w:val="NadpisA"/>
+        <w:numPr>
+          <w:ilvl w:val="0"/>
+          <w:numId w:val="0"/>
+        </w:numPr>
+      </w:pPr>
+      <w:r>
+        <w:br w:type="page"/>
+      </w:r>
+      <w:r>
+        <w:lastRenderedPageBreak/>
+        <w:t>Teoretická část</w:t>
+      </w:r>
+    </w:p>
+    <w:p>
+      <w:pPr>
+        <w:pStyle w:val="normlntext"/>
+      </w:pPr>
       <w:r>
         <w:t>Text</w:t>
       </w:r>
@@ -2792,33 +3347,74 @@
       <w:pPr>
         <w:pStyle w:val="NadpisB"/>
       </w:pPr>
-      <w:bookmarkStart w:id="44" w:name="_Toc440839242"/>
-      <w:r>
-        <w:t>Podnadpis</w:t>
+      <w:r>
+        <w:t>Požadavky</w:t>
+      </w:r>
+    </w:p>
+    <w:p>
+      <w:pPr>
+        <w:pStyle w:val="normlntext"/>
+      </w:pPr>
+      <w:r>
+        <w:t>Text</w:t>
+      </w:r>
+    </w:p>
+    <w:p>
+      <w:pPr>
+        <w:pStyle w:val="NadpisC"/>
+      </w:pPr>
+      <w:bookmarkStart w:id="41" w:name="_Toc209253214"/>
+      <w:bookmarkStart w:id="42" w:name="_Toc209253401"/>
+      <w:bookmarkStart w:id="43" w:name="_Toc209321255"/>
+      <w:bookmarkStart w:id="44" w:name="_Toc440839246"/>
+      <w:proofErr w:type="spellStart"/>
+      <w:r>
+        <w:t>Podpodnadpis</w:t>
       </w:r>
       <w:bookmarkEnd w:id="41"/>
       <w:bookmarkEnd w:id="42"/>
       <w:bookmarkEnd w:id="43"/>
       <w:bookmarkEnd w:id="44"/>
+      <w:proofErr w:type="spellEnd"/>
     </w:p>
     <w:p>
       <w:pPr>
         <w:pStyle w:val="normlntext"/>
       </w:pPr>
-      <w:bookmarkStart w:id="45" w:name="_Toc209253211"/>
-      <w:bookmarkStart w:id="46" w:name="_Toc209253398"/>
-      <w:bookmarkStart w:id="47" w:name="_Toc209321252"/>
       <w:r>
         <w:t>Text</w:t>
       </w:r>
     </w:p>
     <w:p>
       <w:pPr>
-        <w:pStyle w:val="NadpisC"/>
-      </w:pPr>
-      <w:bookmarkStart w:id="48" w:name="_Toc440839243"/>
-      <w:r>
-        <w:t>Podpodnadpis</w:t>
+        <w:pStyle w:val="NadpisA"/>
+      </w:pPr>
+      <w:r>
+        <w:br w:type="page"/>
+      </w:r>
+      <w:r>
+        <w:lastRenderedPageBreak/>
+        <w:t>Praktická část</w:t>
+      </w:r>
+    </w:p>
+    <w:p>
+      <w:pPr>
+        <w:pStyle w:val="normlntext"/>
+      </w:pPr>
+      <w:r>
+        <w:t>Text</w:t>
+      </w:r>
+    </w:p>
+    <w:p>
+      <w:pPr>
+        <w:pStyle w:val="NadpisB"/>
+      </w:pPr>
+      <w:bookmarkStart w:id="45" w:name="_Toc209253216"/>
+      <w:bookmarkStart w:id="46" w:name="_Toc209253403"/>
+      <w:bookmarkStart w:id="47" w:name="_Toc209321257"/>
+      <w:bookmarkStart w:id="48" w:name="_Toc440839248"/>
+      <w:r>
+        <w:t>Podnadpis</w:t>
       </w:r>
       <w:bookmarkEnd w:id="45"/>
       <w:bookmarkEnd w:id="46"/>
@@ -2835,42 +3431,41 @@
     </w:p>
     <w:p>
       <w:pPr>
-        <w:pStyle w:val="NadpisA"/>
-      </w:pPr>
-      <w:r>
-        <w:br w:type="page"/>
-      </w:r>
-      <w:bookmarkStart w:id="49" w:name="_Toc209253212"/>
-      <w:bookmarkStart w:id="50" w:name="_Toc209253399"/>
-      <w:bookmarkStart w:id="51" w:name="_Toc209321253"/>
-      <w:bookmarkStart w:id="52" w:name="_Toc440839244"/>
-      <w:r>
-        <w:lastRenderedPageBreak/>
-        <w:t>NADPIS</w:t>
+        <w:pStyle w:val="NadpisC"/>
+      </w:pPr>
+      <w:bookmarkStart w:id="49" w:name="_Toc209253217"/>
+      <w:bookmarkStart w:id="50" w:name="_Toc209253404"/>
+      <w:bookmarkStart w:id="51" w:name="_Toc209321258"/>
+      <w:bookmarkStart w:id="52" w:name="_Toc440839249"/>
+      <w:proofErr w:type="spellStart"/>
+      <w:r>
+        <w:t>Podpodnadpis</w:t>
       </w:r>
       <w:bookmarkEnd w:id="49"/>
       <w:bookmarkEnd w:id="50"/>
       <w:bookmarkEnd w:id="51"/>
       <w:bookmarkEnd w:id="52"/>
-    </w:p>
-    <w:p>
-      <w:pPr>
-        <w:pStyle w:val="normlntext"/>
-      </w:pPr>
+      <w:proofErr w:type="spellEnd"/>
+    </w:p>
+    <w:p>
       <w:r>
         <w:t>Text</w:t>
       </w:r>
     </w:p>
     <w:p>
       <w:pPr>
-        <w:pStyle w:val="NadpisB"/>
-      </w:pPr>
-      <w:bookmarkStart w:id="53" w:name="_Toc209253213"/>
-      <w:bookmarkStart w:id="54" w:name="_Toc209253400"/>
-      <w:bookmarkStart w:id="55" w:name="_Toc209321254"/>
-      <w:bookmarkStart w:id="56" w:name="_Toc440839245"/>
-      <w:r>
-        <w:t>Podnadpis</w:t>
+        <w:pStyle w:val="Nadpisy"/>
+      </w:pPr>
+      <w:r>
+        <w:br w:type="page"/>
+      </w:r>
+      <w:bookmarkStart w:id="53" w:name="_Toc209253218"/>
+      <w:bookmarkStart w:id="54" w:name="_Toc209253405"/>
+      <w:bookmarkStart w:id="55" w:name="_Toc209321259"/>
+      <w:bookmarkStart w:id="56" w:name="_Toc440839250"/>
+      <w:r>
+        <w:lastRenderedPageBreak/>
+        <w:t>ZÁVĚR</w:t>
       </w:r>
       <w:bookmarkEnd w:id="53"/>
       <w:bookmarkEnd w:id="54"/>
@@ -2879,176 +3474,51 @@
     </w:p>
     <w:p>
       <w:pPr>
-        <w:pStyle w:val="normlntext"/>
-      </w:pPr>
-      <w:r>
-        <w:t>Text</w:t>
-      </w:r>
-    </w:p>
-    <w:p>
-      <w:pPr>
-        <w:pStyle w:val="NadpisC"/>
-      </w:pPr>
-      <w:bookmarkStart w:id="57" w:name="_Toc209253214"/>
-      <w:bookmarkStart w:id="58" w:name="_Toc209253401"/>
-      <w:bookmarkStart w:id="59" w:name="_Toc209321255"/>
-      <w:bookmarkStart w:id="60" w:name="_Toc440839246"/>
-      <w:r>
-        <w:t>Podpodnadpis</w:t>
+        <w:pStyle w:val="Nadpisy"/>
+      </w:pPr>
+      <w:r>
+        <w:br w:type="page"/>
+      </w:r>
+      <w:bookmarkStart w:id="57" w:name="_Toc440839251"/>
+      <w:bookmarkStart w:id="58" w:name="_Toc209253219"/>
+      <w:bookmarkStart w:id="59" w:name="_Toc209253406"/>
+      <w:bookmarkStart w:id="60" w:name="_Toc209321260"/>
+      <w:r>
+        <w:lastRenderedPageBreak/>
+        <w:t>RESUMÉ</w:t>
       </w:r>
       <w:bookmarkEnd w:id="57"/>
+    </w:p>
+    <w:p>
+      <w:pPr>
+        <w:pStyle w:val="Nadpisy"/>
+      </w:pPr>
+      <w:r>
+        <w:br w:type="page"/>
+      </w:r>
+      <w:bookmarkStart w:id="61" w:name="_Toc440839252"/>
+      <w:r>
+        <w:lastRenderedPageBreak/>
+        <w:t>SUMMARY</w:t>
+      </w:r>
+      <w:bookmarkEnd w:id="61"/>
+    </w:p>
+    <w:p>
+      <w:pPr>
+        <w:pStyle w:val="Nadpisy"/>
+      </w:pPr>
+      <w:r>
+        <w:br w:type="page"/>
+      </w:r>
+      <w:bookmarkStart w:id="62" w:name="_Toc440839253"/>
+      <w:r>
+        <w:lastRenderedPageBreak/>
+        <w:t>SEZNAM POUŽITÉ LITERATURY</w:t>
+      </w:r>
       <w:bookmarkEnd w:id="58"/>
       <w:bookmarkEnd w:id="59"/>
       <w:bookmarkEnd w:id="60"/>
-    </w:p>
-    <w:p>
-      <w:pPr>
-        <w:pStyle w:val="normlntext"/>
-      </w:pPr>
-      <w:r>
-        <w:t>Text</w:t>
-      </w:r>
-    </w:p>
-    <w:p>
-      <w:pPr>
-        <w:pStyle w:val="NadpisA"/>
-      </w:pPr>
-      <w:r>
-        <w:br w:type="page"/>
-      </w:r>
-      <w:bookmarkStart w:id="61" w:name="_Toc209253215"/>
-      <w:bookmarkStart w:id="62" w:name="_Toc209253402"/>
-      <w:bookmarkStart w:id="63" w:name="_Toc209321256"/>
-      <w:bookmarkStart w:id="64" w:name="_Toc440839247"/>
-      <w:r>
-        <w:lastRenderedPageBreak/>
-        <w:t>NADPIS</w:t>
-      </w:r>
-      <w:bookmarkEnd w:id="61"/>
       <w:bookmarkEnd w:id="62"/>
-      <w:bookmarkEnd w:id="63"/>
-      <w:bookmarkEnd w:id="64"/>
-    </w:p>
-    <w:p>
-      <w:pPr>
-        <w:pStyle w:val="normlntext"/>
-      </w:pPr>
-      <w:r>
-        <w:t>Text</w:t>
-      </w:r>
-    </w:p>
-    <w:p>
-      <w:pPr>
-        <w:pStyle w:val="NadpisB"/>
-      </w:pPr>
-      <w:bookmarkStart w:id="65" w:name="_Toc209253216"/>
-      <w:bookmarkStart w:id="66" w:name="_Toc209253403"/>
-      <w:bookmarkStart w:id="67" w:name="_Toc209321257"/>
-      <w:bookmarkStart w:id="68" w:name="_Toc440839248"/>
-      <w:r>
-        <w:t>Podnadpis</w:t>
-      </w:r>
-      <w:bookmarkEnd w:id="65"/>
-      <w:bookmarkEnd w:id="66"/>
-      <w:bookmarkEnd w:id="67"/>
-      <w:bookmarkEnd w:id="68"/>
-    </w:p>
-    <w:p>
-      <w:pPr>
-        <w:pStyle w:val="normlntext"/>
-      </w:pPr>
-      <w:r>
-        <w:t>Text</w:t>
-      </w:r>
-    </w:p>
-    <w:p>
-      <w:pPr>
-        <w:pStyle w:val="NadpisC"/>
-      </w:pPr>
-      <w:bookmarkStart w:id="69" w:name="_Toc209253217"/>
-      <w:bookmarkStart w:id="70" w:name="_Toc209253404"/>
-      <w:bookmarkStart w:id="71" w:name="_Toc209321258"/>
-      <w:bookmarkStart w:id="72" w:name="_Toc440839249"/>
-      <w:r>
-        <w:t>Podpodnadpis</w:t>
-      </w:r>
-      <w:bookmarkEnd w:id="69"/>
-      <w:bookmarkEnd w:id="70"/>
-      <w:bookmarkEnd w:id="71"/>
-      <w:bookmarkEnd w:id="72"/>
-    </w:p>
-    <w:p>
-      <w:r>
-        <w:t>Text</w:t>
-      </w:r>
-    </w:p>
-    <w:p>
-      <w:pPr>
-        <w:pStyle w:val="Nadpisy"/>
-      </w:pPr>
-      <w:r>
-        <w:br w:type="page"/>
-      </w:r>
-      <w:bookmarkStart w:id="73" w:name="_Toc209253218"/>
-      <w:bookmarkStart w:id="74" w:name="_Toc209253405"/>
-      <w:bookmarkStart w:id="75" w:name="_Toc209321259"/>
-      <w:bookmarkStart w:id="76" w:name="_Toc440839250"/>
-      <w:r>
-        <w:lastRenderedPageBreak/>
-        <w:t>ZÁVĚR</w:t>
-      </w:r>
-      <w:bookmarkEnd w:id="73"/>
-      <w:bookmarkEnd w:id="74"/>
-      <w:bookmarkEnd w:id="75"/>
-      <w:bookmarkEnd w:id="76"/>
-    </w:p>
-    <w:p>
-      <w:pPr>
-        <w:pStyle w:val="Nadpisy"/>
-      </w:pPr>
-      <w:r>
-        <w:br w:type="page"/>
-      </w:r>
-      <w:bookmarkStart w:id="77" w:name="_Toc440839251"/>
-      <w:bookmarkStart w:id="78" w:name="_Toc209253219"/>
-      <w:bookmarkStart w:id="79" w:name="_Toc209253406"/>
-      <w:bookmarkStart w:id="80" w:name="_Toc209321260"/>
-      <w:r>
-        <w:lastRenderedPageBreak/>
-        <w:t>RESUMÉ</w:t>
-      </w:r>
-      <w:bookmarkEnd w:id="77"/>
-    </w:p>
-    <w:p>
-      <w:pPr>
-        <w:pStyle w:val="Nadpisy"/>
-      </w:pPr>
-      <w:r>
-        <w:br w:type="page"/>
-      </w:r>
-      <w:bookmarkStart w:id="81" w:name="_Toc440839252"/>
-      <w:r>
-        <w:lastRenderedPageBreak/>
-        <w:t>SUMMARY</w:t>
-      </w:r>
-      <w:bookmarkEnd w:id="81"/>
-    </w:p>
-    <w:p>
-      <w:pPr>
-        <w:pStyle w:val="Nadpisy"/>
-      </w:pPr>
-      <w:r>
-        <w:br w:type="page"/>
-      </w:r>
-      <w:bookmarkStart w:id="82" w:name="_Toc440839253"/>
-      <w:r>
-        <w:lastRenderedPageBreak/>
-        <w:t>SEZNAM POUŽITÉ LITERATURY</w:t>
-      </w:r>
-      <w:bookmarkEnd w:id="78"/>
-      <w:bookmarkEnd w:id="79"/>
-      <w:bookmarkEnd w:id="80"/>
-      <w:bookmarkEnd w:id="82"/>
     </w:p>
     <w:p>
       <w:pPr>
@@ -3142,6 +3612,824 @@
         <w:t>[Online] Produkční společnost, 23. Září 2006. [Citace: 19. Září 2008.] http://www.urladresa.cz. 12-3456-789-12.</w:t>
       </w:r>
     </w:p>
+    <w:p>
+      <w:pPr>
+        <w:spacing w:before="2000"/>
+        <w:rPr>
+          <w:rFonts w:ascii="Open Sans" w:hAnsi="Open Sans" w:cs="Open Sans"/>
+          <w:color w:val="212529"/>
+          <w:shd w:val="clear" w:color="auto" w:fill="FFFFFF"/>
+        </w:rPr>
+      </w:pPr>
+      <w:r>
+        <w:rPr>
+          <w:rFonts w:ascii="Open Sans" w:hAnsi="Open Sans" w:cs="Open Sans"/>
+          <w:color w:val="212529"/>
+          <w:shd w:val="clear" w:color="auto" w:fill="FFFFFF"/>
+        </w:rPr>
+        <w:t>[1] OBLUK, Michal. </w:t>
+      </w:r>
+      <w:r>
+        <w:rPr>
+          <w:rFonts w:ascii="Open Sans" w:hAnsi="Open Sans" w:cs="Open Sans"/>
+          <w:i/>
+          <w:iCs/>
+          <w:color w:val="212529"/>
+          <w:shd w:val="clear" w:color="auto" w:fill="FFFFFF"/>
+        </w:rPr>
+        <w:t>Modelování Business procesů s pomocí UML: BUSINESS PROCESS MODELING WITH UML</w:t>
+      </w:r>
+      <w:r>
+        <w:rPr>
+          <w:rFonts w:ascii="Open Sans" w:hAnsi="Open Sans" w:cs="Open Sans"/>
+          <w:color w:val="212529"/>
+          <w:shd w:val="clear" w:color="auto" w:fill="FFFFFF"/>
+        </w:rPr>
+        <w:t xml:space="preserve">. Ostrava, 2006. Bakalářská. Ostravská univerzita. Vedoucí práce </w:t>
+      </w:r>
+      <w:proofErr w:type="spellStart"/>
+      <w:r>
+        <w:rPr>
+          <w:rFonts w:ascii="Open Sans" w:hAnsi="Open Sans" w:cs="Open Sans"/>
+          <w:color w:val="212529"/>
+          <w:shd w:val="clear" w:color="auto" w:fill="FFFFFF"/>
+        </w:rPr>
+        <w:t>Lukasík</w:t>
+      </w:r>
+      <w:proofErr w:type="spellEnd"/>
+      <w:r>
+        <w:rPr>
+          <w:rFonts w:ascii="Open Sans" w:hAnsi="Open Sans" w:cs="Open Sans"/>
+          <w:color w:val="212529"/>
+          <w:shd w:val="clear" w:color="auto" w:fill="FFFFFF"/>
+        </w:rPr>
+        <w:t xml:space="preserve"> Petr.</w:t>
+      </w:r>
+    </w:p>
+    <w:p>
+      <w:pPr>
+        <w:rPr>
+          <w:rFonts w:ascii="Open Sans" w:hAnsi="Open Sans" w:cs="Open Sans"/>
+          <w:color w:val="212529"/>
+          <w:shd w:val="clear" w:color="auto" w:fill="FFFFFF"/>
+        </w:rPr>
+      </w:pPr>
+      <w:r>
+        <w:rPr>
+          <w:rFonts w:ascii="Open Sans" w:hAnsi="Open Sans" w:cs="Open Sans"/>
+          <w:color w:val="212529"/>
+          <w:shd w:val="clear" w:color="auto" w:fill="FFFFFF"/>
+        </w:rPr>
+        <w:t xml:space="preserve">[2] </w:t>
+      </w:r>
+      <w:r>
+        <w:rPr>
+          <w:rFonts w:ascii="Open Sans" w:hAnsi="Open Sans" w:cs="Open Sans"/>
+          <w:color w:val="212529"/>
+          <w:shd w:val="clear" w:color="auto" w:fill="FFFFFF"/>
+        </w:rPr>
+        <w:t xml:space="preserve">Stuart </w:t>
+      </w:r>
+      <w:proofErr w:type="spellStart"/>
+      <w:r>
+        <w:rPr>
+          <w:rFonts w:ascii="Open Sans" w:hAnsi="Open Sans" w:cs="Open Sans"/>
+          <w:color w:val="212529"/>
+          <w:shd w:val="clear" w:color="auto" w:fill="FFFFFF"/>
+        </w:rPr>
+        <w:t>Hirshfield</w:t>
+      </w:r>
+      <w:proofErr w:type="spellEnd"/>
+      <w:r>
+        <w:rPr>
+          <w:rFonts w:ascii="Open Sans" w:hAnsi="Open Sans" w:cs="Open Sans"/>
+          <w:color w:val="212529"/>
+          <w:shd w:val="clear" w:color="auto" w:fill="FFFFFF"/>
+        </w:rPr>
+        <w:t xml:space="preserve"> and Raimund K. </w:t>
+      </w:r>
+      <w:proofErr w:type="spellStart"/>
+      <w:r>
+        <w:rPr>
+          <w:rFonts w:ascii="Open Sans" w:hAnsi="Open Sans" w:cs="Open Sans"/>
+          <w:color w:val="212529"/>
+          <w:shd w:val="clear" w:color="auto" w:fill="FFFFFF"/>
+        </w:rPr>
+        <w:t>Ege</w:t>
+      </w:r>
+      <w:proofErr w:type="spellEnd"/>
+      <w:r>
+        <w:rPr>
+          <w:rFonts w:ascii="Open Sans" w:hAnsi="Open Sans" w:cs="Open Sans"/>
+          <w:color w:val="212529"/>
+          <w:shd w:val="clear" w:color="auto" w:fill="FFFFFF"/>
+        </w:rPr>
+        <w:t xml:space="preserve">. 1996. </w:t>
+      </w:r>
+      <w:proofErr w:type="spellStart"/>
+      <w:r>
+        <w:rPr>
+          <w:rFonts w:ascii="Open Sans" w:hAnsi="Open Sans" w:cs="Open Sans"/>
+          <w:color w:val="212529"/>
+          <w:shd w:val="clear" w:color="auto" w:fill="FFFFFF"/>
+        </w:rPr>
+        <w:t>Object-oriented</w:t>
+      </w:r>
+      <w:proofErr w:type="spellEnd"/>
+      <w:r>
+        <w:rPr>
+          <w:rFonts w:ascii="Open Sans" w:hAnsi="Open Sans" w:cs="Open Sans"/>
+          <w:color w:val="212529"/>
+          <w:shd w:val="clear" w:color="auto" w:fill="FFFFFF"/>
+        </w:rPr>
+        <w:t xml:space="preserve"> </w:t>
+      </w:r>
+      <w:proofErr w:type="spellStart"/>
+      <w:r>
+        <w:rPr>
+          <w:rFonts w:ascii="Open Sans" w:hAnsi="Open Sans" w:cs="Open Sans"/>
+          <w:color w:val="212529"/>
+          <w:shd w:val="clear" w:color="auto" w:fill="FFFFFF"/>
+        </w:rPr>
+        <w:t>programming</w:t>
+      </w:r>
+      <w:proofErr w:type="spellEnd"/>
+      <w:r>
+        <w:rPr>
+          <w:rFonts w:ascii="Open Sans" w:hAnsi="Open Sans" w:cs="Open Sans"/>
+          <w:color w:val="212529"/>
+          <w:shd w:val="clear" w:color="auto" w:fill="FFFFFF"/>
+        </w:rPr>
+        <w:t xml:space="preserve">. ACM </w:t>
+      </w:r>
+      <w:proofErr w:type="spellStart"/>
+      <w:r>
+        <w:rPr>
+          <w:rFonts w:ascii="Open Sans" w:hAnsi="Open Sans" w:cs="Open Sans"/>
+          <w:color w:val="212529"/>
+          <w:shd w:val="clear" w:color="auto" w:fill="FFFFFF"/>
+        </w:rPr>
+        <w:t>Comput</w:t>
+      </w:r>
+      <w:proofErr w:type="spellEnd"/>
+      <w:r>
+        <w:rPr>
+          <w:rFonts w:ascii="Open Sans" w:hAnsi="Open Sans" w:cs="Open Sans"/>
+          <w:color w:val="212529"/>
+          <w:shd w:val="clear" w:color="auto" w:fill="FFFFFF"/>
+        </w:rPr>
+        <w:t xml:space="preserve">. </w:t>
+      </w:r>
+      <w:proofErr w:type="spellStart"/>
+      <w:r>
+        <w:rPr>
+          <w:rFonts w:ascii="Open Sans" w:hAnsi="Open Sans" w:cs="Open Sans"/>
+          <w:color w:val="212529"/>
+          <w:shd w:val="clear" w:color="auto" w:fill="FFFFFF"/>
+        </w:rPr>
+        <w:t>Surv</w:t>
+      </w:r>
+      <w:proofErr w:type="spellEnd"/>
+      <w:r>
+        <w:rPr>
+          <w:rFonts w:ascii="Open Sans" w:hAnsi="Open Sans" w:cs="Open Sans"/>
+          <w:color w:val="212529"/>
+          <w:shd w:val="clear" w:color="auto" w:fill="FFFFFF"/>
+        </w:rPr>
+        <w:t>. 28, 1 (</w:t>
+      </w:r>
+      <w:proofErr w:type="spellStart"/>
+      <w:r>
+        <w:rPr>
+          <w:rFonts w:ascii="Open Sans" w:hAnsi="Open Sans" w:cs="Open Sans"/>
+          <w:color w:val="212529"/>
+          <w:shd w:val="clear" w:color="auto" w:fill="FFFFFF"/>
+        </w:rPr>
+        <w:t>March</w:t>
+      </w:r>
+      <w:proofErr w:type="spellEnd"/>
+      <w:r>
+        <w:rPr>
+          <w:rFonts w:ascii="Open Sans" w:hAnsi="Open Sans" w:cs="Open Sans"/>
+          <w:color w:val="212529"/>
+          <w:shd w:val="clear" w:color="auto" w:fill="FFFFFF"/>
+        </w:rPr>
+        <w:t xml:space="preserve"> 1996), 253–255. </w:t>
+      </w:r>
+      <w:proofErr w:type="spellStart"/>
+      <w:r>
+        <w:rPr>
+          <w:rFonts w:ascii="Open Sans" w:hAnsi="Open Sans" w:cs="Open Sans"/>
+          <w:color w:val="212529"/>
+          <w:shd w:val="clear" w:color="auto" w:fill="FFFFFF"/>
+        </w:rPr>
+        <w:t>DOI:https</w:t>
+      </w:r>
+      <w:proofErr w:type="spellEnd"/>
+      <w:r>
+        <w:rPr>
+          <w:rFonts w:ascii="Open Sans" w:hAnsi="Open Sans" w:cs="Open Sans"/>
+          <w:color w:val="212529"/>
+          <w:shd w:val="clear" w:color="auto" w:fill="FFFFFF"/>
+        </w:rPr>
+        <w:t>://doi.org/10.1145/234313.234415</w:t>
+      </w:r>
+    </w:p>
+    <w:p>
+      <w:pPr>
+        <w:rPr>
+          <w:rFonts w:ascii="Open Sans" w:hAnsi="Open Sans" w:cs="Open Sans"/>
+          <w:color w:val="212529"/>
+          <w:shd w:val="clear" w:color="auto" w:fill="FFFFFF"/>
+        </w:rPr>
+      </w:pPr>
+      <w:r>
+        <w:rPr>
+          <w:rFonts w:ascii="Open Sans" w:hAnsi="Open Sans" w:cs="Open Sans"/>
+          <w:color w:val="212529"/>
+          <w:shd w:val="clear" w:color="auto" w:fill="FFFFFF"/>
+        </w:rPr>
+        <w:t xml:space="preserve">[3] </w:t>
+      </w:r>
+      <w:proofErr w:type="spellStart"/>
+      <w:r>
+        <w:rPr>
+          <w:rFonts w:ascii="Open Sans" w:hAnsi="Open Sans" w:cs="Open Sans"/>
+          <w:color w:val="212529"/>
+          <w:shd w:val="clear" w:color="auto" w:fill="FFFFFF"/>
+        </w:rPr>
+        <w:t>Berardi</w:t>
+      </w:r>
+      <w:proofErr w:type="spellEnd"/>
+      <w:r>
+        <w:rPr>
+          <w:rFonts w:ascii="Open Sans" w:hAnsi="Open Sans" w:cs="Open Sans"/>
+          <w:color w:val="212529"/>
+          <w:shd w:val="clear" w:color="auto" w:fill="FFFFFF"/>
+        </w:rPr>
+        <w:t xml:space="preserve">, Daniela &amp; </w:t>
+      </w:r>
+      <w:proofErr w:type="spellStart"/>
+      <w:r>
+        <w:rPr>
+          <w:rFonts w:ascii="Open Sans" w:hAnsi="Open Sans" w:cs="Open Sans"/>
+          <w:color w:val="212529"/>
+          <w:shd w:val="clear" w:color="auto" w:fill="FFFFFF"/>
+        </w:rPr>
+        <w:t>Calvanese</w:t>
+      </w:r>
+      <w:proofErr w:type="spellEnd"/>
+      <w:r>
+        <w:rPr>
+          <w:rFonts w:ascii="Open Sans" w:hAnsi="Open Sans" w:cs="Open Sans"/>
+          <w:color w:val="212529"/>
+          <w:shd w:val="clear" w:color="auto" w:fill="FFFFFF"/>
+        </w:rPr>
+        <w:t xml:space="preserve">, Diego &amp; De Giacomo, Giuseppe. (2005). </w:t>
+      </w:r>
+      <w:proofErr w:type="spellStart"/>
+      <w:r>
+        <w:rPr>
+          <w:rFonts w:ascii="Open Sans" w:hAnsi="Open Sans" w:cs="Open Sans"/>
+          <w:color w:val="212529"/>
+          <w:shd w:val="clear" w:color="auto" w:fill="FFFFFF"/>
+        </w:rPr>
+        <w:t>Reasoning</w:t>
+      </w:r>
+      <w:proofErr w:type="spellEnd"/>
+      <w:r>
+        <w:rPr>
+          <w:rFonts w:ascii="Open Sans" w:hAnsi="Open Sans" w:cs="Open Sans"/>
+          <w:color w:val="212529"/>
+          <w:shd w:val="clear" w:color="auto" w:fill="FFFFFF"/>
+        </w:rPr>
+        <w:t xml:space="preserve"> on UML </w:t>
+      </w:r>
+      <w:proofErr w:type="spellStart"/>
+      <w:r>
+        <w:rPr>
+          <w:rFonts w:ascii="Open Sans" w:hAnsi="Open Sans" w:cs="Open Sans"/>
+          <w:color w:val="212529"/>
+          <w:shd w:val="clear" w:color="auto" w:fill="FFFFFF"/>
+        </w:rPr>
+        <w:t>class</w:t>
+      </w:r>
+      <w:proofErr w:type="spellEnd"/>
+      <w:r>
+        <w:rPr>
+          <w:rFonts w:ascii="Open Sans" w:hAnsi="Open Sans" w:cs="Open Sans"/>
+          <w:color w:val="212529"/>
+          <w:shd w:val="clear" w:color="auto" w:fill="FFFFFF"/>
+        </w:rPr>
+        <w:t xml:space="preserve"> </w:t>
+      </w:r>
+      <w:proofErr w:type="spellStart"/>
+      <w:r>
+        <w:rPr>
+          <w:rFonts w:ascii="Open Sans" w:hAnsi="Open Sans" w:cs="Open Sans"/>
+          <w:color w:val="212529"/>
+          <w:shd w:val="clear" w:color="auto" w:fill="FFFFFF"/>
+        </w:rPr>
+        <w:t>diagrams</w:t>
+      </w:r>
+      <w:proofErr w:type="spellEnd"/>
+      <w:r>
+        <w:rPr>
+          <w:rFonts w:ascii="Open Sans" w:hAnsi="Open Sans" w:cs="Open Sans"/>
+          <w:color w:val="212529"/>
+          <w:shd w:val="clear" w:color="auto" w:fill="FFFFFF"/>
+        </w:rPr>
+        <w:t xml:space="preserve">. </w:t>
+      </w:r>
+      <w:proofErr w:type="spellStart"/>
+      <w:r>
+        <w:rPr>
+          <w:rFonts w:ascii="Open Sans" w:hAnsi="Open Sans" w:cs="Open Sans"/>
+          <w:color w:val="212529"/>
+          <w:shd w:val="clear" w:color="auto" w:fill="FFFFFF"/>
+        </w:rPr>
+        <w:t>Artificial</w:t>
+      </w:r>
+      <w:proofErr w:type="spellEnd"/>
+      <w:r>
+        <w:rPr>
+          <w:rFonts w:ascii="Open Sans" w:hAnsi="Open Sans" w:cs="Open Sans"/>
+          <w:color w:val="212529"/>
+          <w:shd w:val="clear" w:color="auto" w:fill="FFFFFF"/>
+        </w:rPr>
+        <w:t xml:space="preserve"> </w:t>
+      </w:r>
+      <w:proofErr w:type="spellStart"/>
+      <w:r>
+        <w:rPr>
+          <w:rFonts w:ascii="Open Sans" w:hAnsi="Open Sans" w:cs="Open Sans"/>
+          <w:color w:val="212529"/>
+          <w:shd w:val="clear" w:color="auto" w:fill="FFFFFF"/>
+        </w:rPr>
+        <w:t>Intelligence</w:t>
+      </w:r>
+      <w:proofErr w:type="spellEnd"/>
+      <w:r>
+        <w:rPr>
+          <w:rFonts w:ascii="Open Sans" w:hAnsi="Open Sans" w:cs="Open Sans"/>
+          <w:color w:val="212529"/>
+          <w:shd w:val="clear" w:color="auto" w:fill="FFFFFF"/>
+        </w:rPr>
+        <w:t>. 168. 70-118. 10.1016/j.artint.2005.05.003.</w:t>
+      </w:r>
+    </w:p>
+    <w:p>
+      <w:pPr>
+        <w:rPr>
+          <w:rFonts w:ascii="Open Sans" w:hAnsi="Open Sans" w:cs="Open Sans"/>
+          <w:color w:val="212529"/>
+          <w:shd w:val="clear" w:color="auto" w:fill="FFFFFF"/>
+        </w:rPr>
+      </w:pPr>
+      <w:r>
+        <w:rPr>
+          <w:rFonts w:ascii="Open Sans" w:hAnsi="Open Sans" w:cs="Open Sans"/>
+          <w:color w:val="212529"/>
+          <w:shd w:val="clear" w:color="auto" w:fill="FFFFFF"/>
+        </w:rPr>
+        <w:t>[</w:t>
+      </w:r>
+      <w:r>
+        <w:rPr>
+          <w:rFonts w:ascii="Open Sans" w:hAnsi="Open Sans" w:cs="Open Sans"/>
+          <w:color w:val="212529"/>
+          <w:shd w:val="clear" w:color="auto" w:fill="FFFFFF"/>
+        </w:rPr>
+        <w:t>4</w:t>
+      </w:r>
+      <w:r>
+        <w:rPr>
+          <w:rFonts w:ascii="Open Sans" w:hAnsi="Open Sans" w:cs="Open Sans"/>
+          <w:color w:val="212529"/>
+          <w:shd w:val="clear" w:color="auto" w:fill="FFFFFF"/>
+        </w:rPr>
+        <w:t>]</w:t>
+      </w:r>
+      <w:r>
+        <w:rPr>
+          <w:rFonts w:ascii="Open Sans" w:hAnsi="Open Sans" w:cs="Open Sans"/>
+          <w:color w:val="212529"/>
+          <w:shd w:val="clear" w:color="auto" w:fill="FFFFFF"/>
+        </w:rPr>
+        <w:t xml:space="preserve"> STEINBERG, Eugene, MAMONTOV, Ivan, </w:t>
+      </w:r>
+      <w:proofErr w:type="spellStart"/>
+      <w:r>
+        <w:rPr>
+          <w:rFonts w:ascii="Open Sans" w:hAnsi="Open Sans" w:cs="Open Sans"/>
+          <w:color w:val="212529"/>
+          <w:shd w:val="clear" w:color="auto" w:fill="FFFFFF"/>
+        </w:rPr>
+        <w:t>Henady</w:t>
+      </w:r>
+      <w:proofErr w:type="spellEnd"/>
+      <w:r>
+        <w:rPr>
+          <w:rFonts w:ascii="Open Sans" w:hAnsi="Open Sans" w:cs="Open Sans"/>
+          <w:color w:val="212529"/>
+          <w:shd w:val="clear" w:color="auto" w:fill="FFFFFF"/>
+        </w:rPr>
+        <w:t xml:space="preserve"> ZAKALUSKY, Max GORBUNOV, Vojtěch KRÁSA a Andrew KOROLEV, </w:t>
+      </w:r>
+      <w:proofErr w:type="spellStart"/>
+      <w:r>
+        <w:rPr>
+          <w:rFonts w:ascii="Open Sans" w:hAnsi="Open Sans" w:cs="Open Sans"/>
+          <w:color w:val="212529"/>
+          <w:shd w:val="clear" w:color="auto" w:fill="FFFFFF"/>
+        </w:rPr>
+        <w:t>ed</w:t>
+      </w:r>
+      <w:proofErr w:type="spellEnd"/>
+      <w:r>
+        <w:rPr>
+          <w:rFonts w:ascii="Open Sans" w:hAnsi="Open Sans" w:cs="Open Sans"/>
+          <w:color w:val="212529"/>
+          <w:shd w:val="clear" w:color="auto" w:fill="FFFFFF"/>
+        </w:rPr>
+        <w:t>. </w:t>
+      </w:r>
+      <w:proofErr w:type="spellStart"/>
+      <w:r>
+        <w:rPr>
+          <w:rFonts w:ascii="Open Sans" w:hAnsi="Open Sans" w:cs="Open Sans"/>
+          <w:color w:val="212529"/>
+          <w:shd w:val="clear" w:color="auto" w:fill="FFFFFF"/>
+        </w:rPr>
+        <w:t>PlantUML</w:t>
+      </w:r>
+      <w:proofErr w:type="spellEnd"/>
+      <w:r>
+        <w:rPr>
+          <w:rFonts w:ascii="Open Sans" w:hAnsi="Open Sans" w:cs="Open Sans"/>
+          <w:color w:val="212529"/>
+          <w:shd w:val="clear" w:color="auto" w:fill="FFFFFF"/>
+        </w:rPr>
+        <w:t xml:space="preserve"> </w:t>
+      </w:r>
+      <w:proofErr w:type="spellStart"/>
+      <w:r>
+        <w:rPr>
+          <w:rFonts w:ascii="Open Sans" w:hAnsi="Open Sans" w:cs="Open Sans"/>
+          <w:color w:val="212529"/>
+          <w:shd w:val="clear" w:color="auto" w:fill="FFFFFF"/>
+        </w:rPr>
+        <w:t>integration</w:t>
+      </w:r>
+      <w:proofErr w:type="spellEnd"/>
+      <w:r>
+        <w:rPr>
+          <w:rFonts w:ascii="Open Sans" w:hAnsi="Open Sans" w:cs="Open Sans"/>
+          <w:color w:val="212529"/>
+          <w:shd w:val="clear" w:color="auto" w:fill="FFFFFF"/>
+        </w:rPr>
+        <w:t xml:space="preserve"> [online]. In: . [cit. 2021-11-16]. Dostupné z: </w:t>
+      </w:r>
+      <w:r>
+        <w:rPr>
+          <w:rFonts w:ascii="Open Sans" w:hAnsi="Open Sans" w:cs="Open Sans"/>
+          <w:shd w:val="clear" w:color="auto" w:fill="FFFFFF"/>
+        </w:rPr>
+        <w:t>https://plugins.jetbrains.com/plugin/7017-plantuml-integration/</w:t>
+      </w:r>
+    </w:p>
+    <w:p>
+      <w:pPr>
+        <w:rPr>
+          <w:rFonts w:ascii="Open Sans" w:hAnsi="Open Sans" w:cs="Open Sans"/>
+          <w:color w:val="212529"/>
+          <w:shd w:val="clear" w:color="auto" w:fill="FFFFFF"/>
+        </w:rPr>
+      </w:pPr>
+      <w:r>
+        <w:rPr>
+          <w:rFonts w:ascii="Open Sans" w:hAnsi="Open Sans" w:cs="Open Sans"/>
+          <w:color w:val="212529"/>
+          <w:shd w:val="clear" w:color="auto" w:fill="FFFFFF"/>
+        </w:rPr>
+        <w:t>[5] SHUZIJUN. </w:t>
+      </w:r>
+      <w:proofErr w:type="spellStart"/>
+      <w:r>
+        <w:rPr>
+          <w:rFonts w:ascii="Open Sans" w:hAnsi="Open Sans" w:cs="Open Sans"/>
+          <w:i/>
+          <w:iCs/>
+          <w:color w:val="212529"/>
+          <w:shd w:val="clear" w:color="auto" w:fill="FFFFFF"/>
+        </w:rPr>
+        <w:t>PlantUML</w:t>
+      </w:r>
+      <w:proofErr w:type="spellEnd"/>
+      <w:r>
+        <w:rPr>
+          <w:rFonts w:ascii="Open Sans" w:hAnsi="Open Sans" w:cs="Open Sans"/>
+          <w:i/>
+          <w:iCs/>
+          <w:color w:val="212529"/>
+          <w:shd w:val="clear" w:color="auto" w:fill="FFFFFF"/>
+        </w:rPr>
+        <w:t xml:space="preserve"> </w:t>
+      </w:r>
+      <w:proofErr w:type="spellStart"/>
+      <w:r>
+        <w:rPr>
+          <w:rFonts w:ascii="Open Sans" w:hAnsi="Open Sans" w:cs="Open Sans"/>
+          <w:i/>
+          <w:iCs/>
+          <w:color w:val="212529"/>
+          <w:shd w:val="clear" w:color="auto" w:fill="FFFFFF"/>
+        </w:rPr>
+        <w:t>Parser</w:t>
+      </w:r>
+      <w:proofErr w:type="spellEnd"/>
+      <w:r>
+        <w:rPr>
+          <w:rFonts w:ascii="Open Sans" w:hAnsi="Open Sans" w:cs="Open Sans"/>
+          <w:color w:val="212529"/>
+          <w:shd w:val="clear" w:color="auto" w:fill="FFFFFF"/>
+        </w:rPr>
+        <w:t xml:space="preserve"> [online]. In: . [cit. 2021-11-16]. Dostupné z: </w:t>
+      </w:r>
+      <w:r>
+        <w:rPr>
+          <w:rFonts w:ascii="Open Sans" w:hAnsi="Open Sans" w:cs="Open Sans"/>
+          <w:color w:val="212529"/>
+          <w:shd w:val="clear" w:color="auto" w:fill="FFFFFF"/>
+        </w:rPr>
+        <w:t>https://plugins.jetbrains.com/plugin/15524-plantuml-parser</w:t>
+      </w:r>
+    </w:p>
+    <w:p>
+      <w:pPr>
+        <w:rPr>
+          <w:rFonts w:ascii="Open Sans" w:hAnsi="Open Sans" w:cs="Open Sans"/>
+          <w:color w:val="212529"/>
+          <w:shd w:val="clear" w:color="auto" w:fill="FFFFFF"/>
+        </w:rPr>
+      </w:pPr>
+      <w:r>
+        <w:rPr>
+          <w:rFonts w:ascii="Open Sans" w:hAnsi="Open Sans" w:cs="Open Sans"/>
+          <w:color w:val="212529"/>
+          <w:shd w:val="clear" w:color="auto" w:fill="FFFFFF"/>
+        </w:rPr>
+        <w:t xml:space="preserve">[6] </w:t>
+      </w:r>
+      <w:r>
+        <w:rPr>
+          <w:rFonts w:ascii="Open Sans" w:hAnsi="Open Sans" w:cs="Open Sans"/>
+          <w:color w:val="212529"/>
+          <w:shd w:val="clear" w:color="auto" w:fill="FFFFFF"/>
+        </w:rPr>
+        <w:t xml:space="preserve">A </w:t>
+      </w:r>
+      <w:proofErr w:type="spellStart"/>
+      <w:r>
+        <w:rPr>
+          <w:rFonts w:ascii="Open Sans" w:hAnsi="Open Sans" w:cs="Open Sans"/>
+          <w:color w:val="212529"/>
+          <w:shd w:val="clear" w:color="auto" w:fill="FFFFFF"/>
+        </w:rPr>
+        <w:t>GroupLayout</w:t>
+      </w:r>
+      <w:proofErr w:type="spellEnd"/>
+      <w:r>
+        <w:rPr>
+          <w:rFonts w:ascii="Open Sans" w:hAnsi="Open Sans" w:cs="Open Sans"/>
+          <w:color w:val="212529"/>
+          <w:shd w:val="clear" w:color="auto" w:fill="FFFFFF"/>
+        </w:rPr>
+        <w:t xml:space="preserve"> </w:t>
+      </w:r>
+      <w:proofErr w:type="spellStart"/>
+      <w:r>
+        <w:rPr>
+          <w:rFonts w:ascii="Open Sans" w:hAnsi="Open Sans" w:cs="Open Sans"/>
+          <w:color w:val="212529"/>
+          <w:shd w:val="clear" w:color="auto" w:fill="FFFFFF"/>
+        </w:rPr>
+        <w:t>Example</w:t>
+      </w:r>
+      <w:proofErr w:type="spellEnd"/>
+      <w:r>
+        <w:rPr>
+          <w:rFonts w:ascii="Open Sans" w:hAnsi="Open Sans" w:cs="Open Sans"/>
+          <w:color w:val="212529"/>
+          <w:shd w:val="clear" w:color="auto" w:fill="FFFFFF"/>
+        </w:rPr>
+        <w:t>. </w:t>
+      </w:r>
+      <w:r>
+        <w:rPr>
+          <w:rFonts w:ascii="Open Sans" w:hAnsi="Open Sans" w:cs="Open Sans"/>
+          <w:i/>
+          <w:iCs/>
+          <w:color w:val="212529"/>
+          <w:shd w:val="clear" w:color="auto" w:fill="FFFFFF"/>
+        </w:rPr>
+        <w:t xml:space="preserve">Oracle Java </w:t>
+      </w:r>
+      <w:proofErr w:type="spellStart"/>
+      <w:r>
+        <w:rPr>
+          <w:rFonts w:ascii="Open Sans" w:hAnsi="Open Sans" w:cs="Open Sans"/>
+          <w:i/>
+          <w:iCs/>
+          <w:color w:val="212529"/>
+          <w:shd w:val="clear" w:color="auto" w:fill="FFFFFF"/>
+        </w:rPr>
+        <w:t>Documentation</w:t>
+      </w:r>
+      <w:proofErr w:type="spellEnd"/>
+      <w:r>
+        <w:rPr>
+          <w:rFonts w:ascii="Open Sans" w:hAnsi="Open Sans" w:cs="Open Sans"/>
+          <w:i/>
+          <w:iCs/>
+          <w:color w:val="212529"/>
+          <w:shd w:val="clear" w:color="auto" w:fill="FFFFFF"/>
+        </w:rPr>
+        <w:t xml:space="preserve">: </w:t>
+      </w:r>
+      <w:proofErr w:type="spellStart"/>
+      <w:r>
+        <w:rPr>
+          <w:rFonts w:ascii="Open Sans" w:hAnsi="Open Sans" w:cs="Open Sans"/>
+          <w:i/>
+          <w:iCs/>
+          <w:color w:val="212529"/>
+          <w:shd w:val="clear" w:color="auto" w:fill="FFFFFF"/>
+        </w:rPr>
+        <w:t>The</w:t>
+      </w:r>
+      <w:proofErr w:type="spellEnd"/>
+      <w:r>
+        <w:rPr>
+          <w:rFonts w:ascii="Open Sans" w:hAnsi="Open Sans" w:cs="Open Sans"/>
+          <w:i/>
+          <w:iCs/>
+          <w:color w:val="212529"/>
+          <w:shd w:val="clear" w:color="auto" w:fill="FFFFFF"/>
+        </w:rPr>
+        <w:t xml:space="preserve"> Java™ </w:t>
+      </w:r>
+      <w:proofErr w:type="spellStart"/>
+      <w:r>
+        <w:rPr>
+          <w:rFonts w:ascii="Open Sans" w:hAnsi="Open Sans" w:cs="Open Sans"/>
+          <w:i/>
+          <w:iCs/>
+          <w:color w:val="212529"/>
+          <w:shd w:val="clear" w:color="auto" w:fill="FFFFFF"/>
+        </w:rPr>
+        <w:t>Tutorials</w:t>
+      </w:r>
+      <w:proofErr w:type="spellEnd"/>
+      <w:r>
+        <w:rPr>
+          <w:rFonts w:ascii="Open Sans" w:hAnsi="Open Sans" w:cs="Open Sans"/>
+          <w:color w:val="212529"/>
+          <w:shd w:val="clear" w:color="auto" w:fill="FFFFFF"/>
+        </w:rPr>
+        <w:t xml:space="preserve"> [online]. [cit. 2022-01-03]. Dostupné z: </w:t>
+      </w:r>
+      <w:hyperlink r:id="rId9" w:history="1">
+        <w:r>
+          <w:rPr>
+            <w:rStyle w:val="Hypertextovodkaz"/>
+            <w:rFonts w:ascii="Open Sans" w:hAnsi="Open Sans" w:cs="Open Sans"/>
+            <w:shd w:val="clear" w:color="auto" w:fill="FFFFFF"/>
+          </w:rPr>
+          <w:t>https://docs.oracle.com/javase/tutorial/uiswing/layout/groupExample.html</w:t>
+        </w:r>
+      </w:hyperlink>
+    </w:p>
+    <w:p>
+      <w:r>
+        <w:rPr>
+          <w:rFonts w:ascii="Open Sans" w:hAnsi="Open Sans" w:cs="Open Sans"/>
+          <w:color w:val="212529"/>
+          <w:shd w:val="clear" w:color="auto" w:fill="FFFFFF"/>
+        </w:rPr>
+        <w:t xml:space="preserve">[7] </w:t>
+      </w:r>
+      <w:proofErr w:type="spellStart"/>
+      <w:r>
+        <w:rPr>
+          <w:rFonts w:ascii="Open Sans" w:hAnsi="Open Sans" w:cs="Open Sans"/>
+          <w:color w:val="212529"/>
+          <w:shd w:val="clear" w:color="auto" w:fill="FFFFFF"/>
+        </w:rPr>
+        <w:t>How</w:t>
+      </w:r>
+      <w:proofErr w:type="spellEnd"/>
+      <w:r>
+        <w:rPr>
+          <w:rFonts w:ascii="Open Sans" w:hAnsi="Open Sans" w:cs="Open Sans"/>
+          <w:color w:val="212529"/>
+          <w:shd w:val="clear" w:color="auto" w:fill="FFFFFF"/>
+        </w:rPr>
+        <w:t xml:space="preserve"> to Use </w:t>
+      </w:r>
+      <w:proofErr w:type="spellStart"/>
+      <w:r>
+        <w:rPr>
+          <w:rFonts w:ascii="Open Sans" w:hAnsi="Open Sans" w:cs="Open Sans"/>
+          <w:color w:val="212529"/>
+          <w:shd w:val="clear" w:color="auto" w:fill="FFFFFF"/>
+        </w:rPr>
+        <w:t>GroupLayout</w:t>
+      </w:r>
+      <w:proofErr w:type="spellEnd"/>
+      <w:r>
+        <w:rPr>
+          <w:rFonts w:ascii="Open Sans" w:hAnsi="Open Sans" w:cs="Open Sans"/>
+          <w:color w:val="212529"/>
+          <w:shd w:val="clear" w:color="auto" w:fill="FFFFFF"/>
+        </w:rPr>
+        <w:t>. </w:t>
+      </w:r>
+      <w:r>
+        <w:rPr>
+          <w:rFonts w:ascii="Open Sans" w:hAnsi="Open Sans" w:cs="Open Sans"/>
+          <w:i/>
+          <w:iCs/>
+          <w:color w:val="212529"/>
+          <w:shd w:val="clear" w:color="auto" w:fill="FFFFFF"/>
+        </w:rPr>
+        <w:t xml:space="preserve">Oracle Java </w:t>
+      </w:r>
+      <w:proofErr w:type="spellStart"/>
+      <w:r>
+        <w:rPr>
+          <w:rFonts w:ascii="Open Sans" w:hAnsi="Open Sans" w:cs="Open Sans"/>
+          <w:i/>
+          <w:iCs/>
+          <w:color w:val="212529"/>
+          <w:shd w:val="clear" w:color="auto" w:fill="FFFFFF"/>
+        </w:rPr>
+        <w:t>Documentation</w:t>
+      </w:r>
+      <w:proofErr w:type="spellEnd"/>
+      <w:r>
+        <w:rPr>
+          <w:rFonts w:ascii="Open Sans" w:hAnsi="Open Sans" w:cs="Open Sans"/>
+          <w:i/>
+          <w:iCs/>
+          <w:color w:val="212529"/>
+          <w:shd w:val="clear" w:color="auto" w:fill="FFFFFF"/>
+        </w:rPr>
+        <w:t xml:space="preserve">: </w:t>
+      </w:r>
+      <w:proofErr w:type="spellStart"/>
+      <w:r>
+        <w:rPr>
+          <w:rFonts w:ascii="Open Sans" w:hAnsi="Open Sans" w:cs="Open Sans"/>
+          <w:i/>
+          <w:iCs/>
+          <w:color w:val="212529"/>
+          <w:shd w:val="clear" w:color="auto" w:fill="FFFFFF"/>
+        </w:rPr>
+        <w:t>The</w:t>
+      </w:r>
+      <w:proofErr w:type="spellEnd"/>
+      <w:r>
+        <w:rPr>
+          <w:rFonts w:ascii="Open Sans" w:hAnsi="Open Sans" w:cs="Open Sans"/>
+          <w:i/>
+          <w:iCs/>
+          <w:color w:val="212529"/>
+          <w:shd w:val="clear" w:color="auto" w:fill="FFFFFF"/>
+        </w:rPr>
+        <w:t xml:space="preserve"> Java™ </w:t>
+      </w:r>
+      <w:proofErr w:type="spellStart"/>
+      <w:r>
+        <w:rPr>
+          <w:rFonts w:ascii="Open Sans" w:hAnsi="Open Sans" w:cs="Open Sans"/>
+          <w:i/>
+          <w:iCs/>
+          <w:color w:val="212529"/>
+          <w:shd w:val="clear" w:color="auto" w:fill="FFFFFF"/>
+        </w:rPr>
+        <w:t>Tutorials</w:t>
+      </w:r>
+      <w:proofErr w:type="spellEnd"/>
+      <w:r>
+        <w:rPr>
+          <w:rFonts w:ascii="Open Sans" w:hAnsi="Open Sans" w:cs="Open Sans"/>
+          <w:color w:val="212529"/>
+          <w:shd w:val="clear" w:color="auto" w:fill="FFFFFF"/>
+        </w:rPr>
+        <w:t> [online]. [cit. 2022-01-03]. Dostupné z: https://docs.oracle.com/javase/tutorial/uiswing/layout/group.html</w:t>
+      </w:r>
+    </w:p>
     <w:p/>
     <w:p>
       <w:pPr>
@@ -3150,18 +4438,18 @@
       <w:r>
         <w:br w:type="page"/>
       </w:r>
-      <w:bookmarkStart w:id="83" w:name="_Toc209253220"/>
-      <w:bookmarkStart w:id="84" w:name="_Toc209253407"/>
-      <w:bookmarkStart w:id="85" w:name="_Toc209321261"/>
-      <w:bookmarkStart w:id="86" w:name="_Toc440839254"/>
+      <w:bookmarkStart w:id="63" w:name="_Toc209253220"/>
+      <w:bookmarkStart w:id="64" w:name="_Toc209253407"/>
+      <w:bookmarkStart w:id="65" w:name="_Toc209321261"/>
+      <w:bookmarkStart w:id="66" w:name="_Toc440839254"/>
       <w:r>
         <w:lastRenderedPageBreak/>
         <w:t>SEZNAM POUŽITÝCH SYMBOLŮ</w:t>
       </w:r>
-      <w:bookmarkEnd w:id="83"/>
-      <w:bookmarkEnd w:id="84"/>
-      <w:bookmarkEnd w:id="85"/>
-      <w:bookmarkEnd w:id="86"/>
+      <w:bookmarkEnd w:id="63"/>
+      <w:bookmarkEnd w:id="64"/>
+      <w:bookmarkEnd w:id="65"/>
+      <w:bookmarkEnd w:id="66"/>
     </w:p>
     <w:tbl>
       <w:tblPr>
@@ -3335,18 +4623,18 @@
       <w:r>
         <w:br w:type="page"/>
       </w:r>
-      <w:bookmarkStart w:id="87" w:name="_Toc209253221"/>
-      <w:bookmarkStart w:id="88" w:name="_Toc209253408"/>
-      <w:bookmarkStart w:id="89" w:name="_Toc209321262"/>
-      <w:bookmarkStart w:id="90" w:name="_Toc440839255"/>
+      <w:bookmarkStart w:id="67" w:name="_Toc209253221"/>
+      <w:bookmarkStart w:id="68" w:name="_Toc209253408"/>
+      <w:bookmarkStart w:id="69" w:name="_Toc209321262"/>
+      <w:bookmarkStart w:id="70" w:name="_Toc440839255"/>
       <w:r>
         <w:lastRenderedPageBreak/>
         <w:t>SEZNAM OBRÁZKŮ</w:t>
       </w:r>
-      <w:bookmarkEnd w:id="87"/>
-      <w:bookmarkEnd w:id="88"/>
-      <w:bookmarkEnd w:id="89"/>
-      <w:bookmarkEnd w:id="90"/>
+      <w:bookmarkEnd w:id="67"/>
+      <w:bookmarkEnd w:id="68"/>
+      <w:bookmarkEnd w:id="69"/>
+      <w:bookmarkEnd w:id="70"/>
     </w:p>
     <w:p>
       <w:pPr>
@@ -3355,18 +4643,18 @@
       <w:r>
         <w:br w:type="page"/>
       </w:r>
-      <w:bookmarkStart w:id="91" w:name="_Toc209253222"/>
-      <w:bookmarkStart w:id="92" w:name="_Toc209253409"/>
-      <w:bookmarkStart w:id="93" w:name="_Toc209321263"/>
-      <w:bookmarkStart w:id="94" w:name="_Toc440839256"/>
+      <w:bookmarkStart w:id="71" w:name="_Toc209253222"/>
+      <w:bookmarkStart w:id="72" w:name="_Toc209253409"/>
+      <w:bookmarkStart w:id="73" w:name="_Toc209321263"/>
+      <w:bookmarkStart w:id="74" w:name="_Toc440839256"/>
       <w:r>
         <w:lastRenderedPageBreak/>
         <w:t>SEZNAM TABULEK</w:t>
       </w:r>
-      <w:bookmarkEnd w:id="91"/>
-      <w:bookmarkEnd w:id="92"/>
-      <w:bookmarkEnd w:id="93"/>
-      <w:bookmarkEnd w:id="94"/>
+      <w:bookmarkEnd w:id="71"/>
+      <w:bookmarkEnd w:id="72"/>
+      <w:bookmarkEnd w:id="73"/>
+      <w:bookmarkEnd w:id="74"/>
     </w:p>
     <w:p>
       <w:pPr>
@@ -3375,18 +4663,18 @@
       <w:r>
         <w:br w:type="page"/>
       </w:r>
-      <w:bookmarkStart w:id="95" w:name="_Toc209253223"/>
-      <w:bookmarkStart w:id="96" w:name="_Toc209253410"/>
-      <w:bookmarkStart w:id="97" w:name="_Toc209321264"/>
-      <w:bookmarkStart w:id="98" w:name="_Toc440839257"/>
+      <w:bookmarkStart w:id="75" w:name="_Toc209253223"/>
+      <w:bookmarkStart w:id="76" w:name="_Toc209253410"/>
+      <w:bookmarkStart w:id="77" w:name="_Toc209321264"/>
+      <w:bookmarkStart w:id="78" w:name="_Toc440839257"/>
       <w:r>
         <w:lastRenderedPageBreak/>
         <w:t>SEZNAM PŘÍLOH</w:t>
       </w:r>
-      <w:bookmarkEnd w:id="95"/>
-      <w:bookmarkEnd w:id="96"/>
-      <w:bookmarkEnd w:id="97"/>
-      <w:bookmarkEnd w:id="98"/>
+      <w:bookmarkEnd w:id="75"/>
+      <w:bookmarkEnd w:id="76"/>
+      <w:bookmarkEnd w:id="77"/>
+      <w:bookmarkEnd w:id="78"/>
     </w:p>
     <w:p>
       <w:pPr>
@@ -3394,8 +4682,8 @@
       </w:pPr>
     </w:p>
     <w:sectPr>
-      <w:headerReference w:type="default" r:id="rId9"/>
-      <w:footerReference w:type="default" r:id="rId10"/>
+      <w:headerReference w:type="default" r:id="rId10"/>
+      <w:footerReference w:type="default" r:id="rId11"/>
       <w:pgSz w:w="11906" w:h="16838"/>
       <w:pgMar w:top="1701" w:right="1134" w:bottom="1134" w:left="1985" w:header="708" w:footer="708" w:gutter="0"/>
       <w:cols w:space="708"/>
@@ -3732,6 +5020,119 @@
     </w:lvl>
   </w:abstractNum>
   <w:abstractNum w:abstractNumId="2" w15:restartNumberingAfterBreak="0">
+    <w:nsid w:val="0D400DAC"/>
+    <w:multiLevelType w:val="hybridMultilevel"/>
+    <w:tmpl w:val="525AC378"/>
+    <w:lvl w:ilvl="0" w:tplc="04050001">
+      <w:start w:val="1"/>
+      <w:numFmt w:val="bullet"/>
+      <w:lvlText w:val=""/>
+      <w:lvlJc w:val="left"/>
+      <w:pPr>
+        <w:ind w:left="720" w:hanging="360"/>
+      </w:pPr>
+      <w:rPr>
+        <w:rFonts w:ascii="Symbol" w:hAnsi="Symbol" w:hint="default"/>
+      </w:rPr>
+    </w:lvl>
+    <w:lvl w:ilvl="1" w:tplc="04050003" w:tentative="1">
+      <w:start w:val="1"/>
+      <w:numFmt w:val="bullet"/>
+      <w:lvlText w:val="o"/>
+      <w:lvlJc w:val="left"/>
+      <w:pPr>
+        <w:ind w:left="1440" w:hanging="360"/>
+      </w:pPr>
+      <w:rPr>
+        <w:rFonts w:ascii="Courier New" w:hAnsi="Courier New" w:cs="Courier New" w:hint="default"/>
+      </w:rPr>
+    </w:lvl>
+    <w:lvl w:ilvl="2" w:tplc="04050005" w:tentative="1">
+      <w:start w:val="1"/>
+      <w:numFmt w:val="bullet"/>
+      <w:lvlText w:val=""/>
+      <w:lvlJc w:val="left"/>
+      <w:pPr>
+        <w:ind w:left="2160" w:hanging="360"/>
+      </w:pPr>
+      <w:rPr>
+        <w:rFonts w:ascii="Wingdings" w:hAnsi="Wingdings" w:hint="default"/>
+      </w:rPr>
+    </w:lvl>
+    <w:lvl w:ilvl="3" w:tplc="04050001" w:tentative="1">
+      <w:start w:val="1"/>
+      <w:numFmt w:val="bullet"/>
+      <w:lvlText w:val=""/>
+      <w:lvlJc w:val="left"/>
+      <w:pPr>
+        <w:ind w:left="2880" w:hanging="360"/>
+      </w:pPr>
+      <w:rPr>
+        <w:rFonts w:ascii="Symbol" w:hAnsi="Symbol" w:hint="default"/>
+      </w:rPr>
+    </w:lvl>
+    <w:lvl w:ilvl="4" w:tplc="04050003" w:tentative="1">
+      <w:start w:val="1"/>
+      <w:numFmt w:val="bullet"/>
+      <w:lvlText w:val="o"/>
+      <w:lvlJc w:val="left"/>
+      <w:pPr>
+        <w:ind w:left="3600" w:hanging="360"/>
+      </w:pPr>
+      <w:rPr>
+        <w:rFonts w:ascii="Courier New" w:hAnsi="Courier New" w:cs="Courier New" w:hint="default"/>
+      </w:rPr>
+    </w:lvl>
+    <w:lvl w:ilvl="5" w:tplc="04050005" w:tentative="1">
+      <w:start w:val="1"/>
+      <w:numFmt w:val="bullet"/>
+      <w:lvlText w:val=""/>
+      <w:lvlJc w:val="left"/>
+      <w:pPr>
+        <w:ind w:left="4320" w:hanging="360"/>
+      </w:pPr>
+      <w:rPr>
+        <w:rFonts w:ascii="Wingdings" w:hAnsi="Wingdings" w:hint="default"/>
+      </w:rPr>
+    </w:lvl>
+    <w:lvl w:ilvl="6" w:tplc="04050001" w:tentative="1">
+      <w:start w:val="1"/>
+      <w:numFmt w:val="bullet"/>
+      <w:lvlText w:val=""/>
+      <w:lvlJc w:val="left"/>
+      <w:pPr>
+        <w:ind w:left="5040" w:hanging="360"/>
+      </w:pPr>
+      <w:rPr>
+        <w:rFonts w:ascii="Symbol" w:hAnsi="Symbol" w:hint="default"/>
+      </w:rPr>
+    </w:lvl>
+    <w:lvl w:ilvl="7" w:tplc="04050003" w:tentative="1">
+      <w:start w:val="1"/>
+      <w:numFmt w:val="bullet"/>
+      <w:lvlText w:val="o"/>
+      <w:lvlJc w:val="left"/>
+      <w:pPr>
+        <w:ind w:left="5760" w:hanging="360"/>
+      </w:pPr>
+      <w:rPr>
+        <w:rFonts w:ascii="Courier New" w:hAnsi="Courier New" w:cs="Courier New" w:hint="default"/>
+      </w:rPr>
+    </w:lvl>
+    <w:lvl w:ilvl="8" w:tplc="04050005" w:tentative="1">
+      <w:start w:val="1"/>
+      <w:numFmt w:val="bullet"/>
+      <w:lvlText w:val=""/>
+      <w:lvlJc w:val="left"/>
+      <w:pPr>
+        <w:ind w:left="6480" w:hanging="360"/>
+      </w:pPr>
+      <w:rPr>
+        <w:rFonts w:ascii="Wingdings" w:hAnsi="Wingdings" w:hint="default"/>
+      </w:rPr>
+    </w:lvl>
+  </w:abstractNum>
+  <w:abstractNum w:abstractNumId="3" w15:restartNumberingAfterBreak="0">
     <w:nsid w:val="2A3B442F"/>
     <w:multiLevelType w:val="multilevel"/>
     <w:tmpl w:val="C0E239EA"/>
@@ -3844,7 +5245,7 @@
       </w:pPr>
     </w:lvl>
   </w:abstractNum>
-  <w:abstractNum w:abstractNumId="3" w15:restartNumberingAfterBreak="0">
+  <w:abstractNum w:abstractNumId="4" w15:restartNumberingAfterBreak="0">
     <w:nsid w:val="2C7D7376"/>
     <w:multiLevelType w:val="multilevel"/>
     <w:tmpl w:val="0405001F"/>
@@ -3957,7 +5358,7 @@
       </w:pPr>
     </w:lvl>
   </w:abstractNum>
-  <w:abstractNum w:abstractNumId="4" w15:restartNumberingAfterBreak="0">
+  <w:abstractNum w:abstractNumId="5" w15:restartNumberingAfterBreak="0">
     <w:nsid w:val="32B87C11"/>
     <w:multiLevelType w:val="multilevel"/>
     <w:tmpl w:val="0405001F"/>
@@ -4070,7 +5471,7 @@
       </w:pPr>
     </w:lvl>
   </w:abstractNum>
-  <w:abstractNum w:abstractNumId="5" w15:restartNumberingAfterBreak="0">
+  <w:abstractNum w:abstractNumId="6" w15:restartNumberingAfterBreak="0">
     <w:nsid w:val="3650651F"/>
     <w:multiLevelType w:val="multilevel"/>
     <w:tmpl w:val="0405001F"/>
@@ -4183,7 +5584,7 @@
       </w:pPr>
     </w:lvl>
   </w:abstractNum>
-  <w:abstractNum w:abstractNumId="6" w15:restartNumberingAfterBreak="0">
+  <w:abstractNum w:abstractNumId="7" w15:restartNumberingAfterBreak="0">
     <w:nsid w:val="3DD83EEE"/>
     <w:multiLevelType w:val="multilevel"/>
     <w:tmpl w:val="0405001F"/>
@@ -4296,7 +5697,7 @@
       </w:pPr>
     </w:lvl>
   </w:abstractNum>
-  <w:abstractNum w:abstractNumId="7" w15:restartNumberingAfterBreak="0">
+  <w:abstractNum w:abstractNumId="8" w15:restartNumberingAfterBreak="0">
     <w:nsid w:val="43332C37"/>
     <w:multiLevelType w:val="multilevel"/>
     <w:tmpl w:val="E55C7646"/>
@@ -4415,7 +5816,7 @@
       </w:rPr>
     </w:lvl>
   </w:abstractNum>
-  <w:abstractNum w:abstractNumId="8" w15:restartNumberingAfterBreak="0">
+  <w:abstractNum w:abstractNumId="9" w15:restartNumberingAfterBreak="0">
     <w:nsid w:val="4AB13EE0"/>
     <w:multiLevelType w:val="multilevel"/>
     <w:tmpl w:val="35566E18"/>
@@ -4528,7 +5929,7 @@
       </w:pPr>
     </w:lvl>
   </w:abstractNum>
-  <w:abstractNum w:abstractNumId="9" w15:restartNumberingAfterBreak="0">
+  <w:abstractNum w:abstractNumId="10" w15:restartNumberingAfterBreak="0">
     <w:nsid w:val="66786828"/>
     <w:multiLevelType w:val="hybridMultilevel"/>
     <w:tmpl w:val="093E0ED2"/>
@@ -4641,7 +6042,7 @@
       </w:pPr>
     </w:lvl>
   </w:abstractNum>
-  <w:abstractNum w:abstractNumId="10" w15:restartNumberingAfterBreak="0">
+  <w:abstractNum w:abstractNumId="11" w15:restartNumberingAfterBreak="0">
     <w:nsid w:val="67125DBF"/>
     <w:multiLevelType w:val="multilevel"/>
     <w:tmpl w:val="BD0621AA"/>
@@ -4754,7 +6155,120 @@
       </w:pPr>
     </w:lvl>
   </w:abstractNum>
-  <w:abstractNum w:abstractNumId="11" w15:restartNumberingAfterBreak="0">
+  <w:abstractNum w:abstractNumId="12" w15:restartNumberingAfterBreak="0">
+    <w:nsid w:val="76AE5521"/>
+    <w:multiLevelType w:val="hybridMultilevel"/>
+    <w:tmpl w:val="4C26D0AC"/>
+    <w:lvl w:ilvl="0" w:tplc="04050001">
+      <w:start w:val="1"/>
+      <w:numFmt w:val="bullet"/>
+      <w:lvlText w:val=""/>
+      <w:lvlJc w:val="left"/>
+      <w:pPr>
+        <w:ind w:left="720" w:hanging="360"/>
+      </w:pPr>
+      <w:rPr>
+        <w:rFonts w:ascii="Symbol" w:hAnsi="Symbol" w:hint="default"/>
+      </w:rPr>
+    </w:lvl>
+    <w:lvl w:ilvl="1" w:tplc="04050003" w:tentative="1">
+      <w:start w:val="1"/>
+      <w:numFmt w:val="bullet"/>
+      <w:lvlText w:val="o"/>
+      <w:lvlJc w:val="left"/>
+      <w:pPr>
+        <w:ind w:left="1440" w:hanging="360"/>
+      </w:pPr>
+      <w:rPr>
+        <w:rFonts w:ascii="Courier New" w:hAnsi="Courier New" w:cs="Courier New" w:hint="default"/>
+      </w:rPr>
+    </w:lvl>
+    <w:lvl w:ilvl="2" w:tplc="04050005" w:tentative="1">
+      <w:start w:val="1"/>
+      <w:numFmt w:val="bullet"/>
+      <w:lvlText w:val=""/>
+      <w:lvlJc w:val="left"/>
+      <w:pPr>
+        <w:ind w:left="2160" w:hanging="360"/>
+      </w:pPr>
+      <w:rPr>
+        <w:rFonts w:ascii="Wingdings" w:hAnsi="Wingdings" w:hint="default"/>
+      </w:rPr>
+    </w:lvl>
+    <w:lvl w:ilvl="3" w:tplc="04050001" w:tentative="1">
+      <w:start w:val="1"/>
+      <w:numFmt w:val="bullet"/>
+      <w:lvlText w:val=""/>
+      <w:lvlJc w:val="left"/>
+      <w:pPr>
+        <w:ind w:left="2880" w:hanging="360"/>
+      </w:pPr>
+      <w:rPr>
+        <w:rFonts w:ascii="Symbol" w:hAnsi="Symbol" w:hint="default"/>
+      </w:rPr>
+    </w:lvl>
+    <w:lvl w:ilvl="4" w:tplc="04050003" w:tentative="1">
+      <w:start w:val="1"/>
+      <w:numFmt w:val="bullet"/>
+      <w:lvlText w:val="o"/>
+      <w:lvlJc w:val="left"/>
+      <w:pPr>
+        <w:ind w:left="3600" w:hanging="360"/>
+      </w:pPr>
+      <w:rPr>
+        <w:rFonts w:ascii="Courier New" w:hAnsi="Courier New" w:cs="Courier New" w:hint="default"/>
+      </w:rPr>
+    </w:lvl>
+    <w:lvl w:ilvl="5" w:tplc="04050005" w:tentative="1">
+      <w:start w:val="1"/>
+      <w:numFmt w:val="bullet"/>
+      <w:lvlText w:val=""/>
+      <w:lvlJc w:val="left"/>
+      <w:pPr>
+        <w:ind w:left="4320" w:hanging="360"/>
+      </w:pPr>
+      <w:rPr>
+        <w:rFonts w:ascii="Wingdings" w:hAnsi="Wingdings" w:hint="default"/>
+      </w:rPr>
+    </w:lvl>
+    <w:lvl w:ilvl="6" w:tplc="04050001" w:tentative="1">
+      <w:start w:val="1"/>
+      <w:numFmt w:val="bullet"/>
+      <w:lvlText w:val=""/>
+      <w:lvlJc w:val="left"/>
+      <w:pPr>
+        <w:ind w:left="5040" w:hanging="360"/>
+      </w:pPr>
+      <w:rPr>
+        <w:rFonts w:ascii="Symbol" w:hAnsi="Symbol" w:hint="default"/>
+      </w:rPr>
+    </w:lvl>
+    <w:lvl w:ilvl="7" w:tplc="04050003" w:tentative="1">
+      <w:start w:val="1"/>
+      <w:numFmt w:val="bullet"/>
+      <w:lvlText w:val="o"/>
+      <w:lvlJc w:val="left"/>
+      <w:pPr>
+        <w:ind w:left="5760" w:hanging="360"/>
+      </w:pPr>
+      <w:rPr>
+        <w:rFonts w:ascii="Courier New" w:hAnsi="Courier New" w:cs="Courier New" w:hint="default"/>
+      </w:rPr>
+    </w:lvl>
+    <w:lvl w:ilvl="8" w:tplc="04050005" w:tentative="1">
+      <w:start w:val="1"/>
+      <w:numFmt w:val="bullet"/>
+      <w:lvlText w:val=""/>
+      <w:lvlJc w:val="left"/>
+      <w:pPr>
+        <w:ind w:left="6480" w:hanging="360"/>
+      </w:pPr>
+      <w:rPr>
+        <w:rFonts w:ascii="Wingdings" w:hAnsi="Wingdings" w:hint="default"/>
+      </w:rPr>
+    </w:lvl>
+  </w:abstractNum>
+  <w:abstractNum w:abstractNumId="13" w15:restartNumberingAfterBreak="0">
     <w:nsid w:val="76D75F86"/>
     <w:multiLevelType w:val="multilevel"/>
     <w:tmpl w:val="0405001F"/>
@@ -4867,7 +6381,7 @@
       </w:pPr>
     </w:lvl>
   </w:abstractNum>
-  <w:abstractNum w:abstractNumId="12" w15:restartNumberingAfterBreak="0">
+  <w:abstractNum w:abstractNumId="14" w15:restartNumberingAfterBreak="0">
     <w:nsid w:val="77CF1BE8"/>
     <w:multiLevelType w:val="multilevel"/>
     <w:tmpl w:val="0405001F"/>
@@ -4981,46 +6495,46 @@
     </w:lvl>
   </w:abstractNum>
   <w:num w:numId="1">
-    <w:abstractNumId w:val="9"/>
+    <w:abstractNumId w:val="10"/>
   </w:num>
   <w:num w:numId="2">
+    <w:abstractNumId w:val="13"/>
+  </w:num>
+  <w:num w:numId="3">
     <w:abstractNumId w:val="11"/>
   </w:num>
-  <w:num w:numId="3">
-    <w:abstractNumId w:val="10"/>
-  </w:num>
   <w:num w:numId="4">
-    <w:abstractNumId w:val="4"/>
+    <w:abstractNumId w:val="5"/>
   </w:num>
   <w:num w:numId="5">
-    <w:abstractNumId w:val="12"/>
+    <w:abstractNumId w:val="14"/>
   </w:num>
   <w:num w:numId="6">
-    <w:abstractNumId w:val="6"/>
+    <w:abstractNumId w:val="7"/>
   </w:num>
   <w:num w:numId="7">
     <w:abstractNumId w:val="0"/>
   </w:num>
   <w:num w:numId="8">
+    <w:abstractNumId w:val="4"/>
+  </w:num>
+  <w:num w:numId="9">
+    <w:abstractNumId w:val="6"/>
+  </w:num>
+  <w:num w:numId="10">
     <w:abstractNumId w:val="3"/>
   </w:num>
-  <w:num w:numId="9">
-    <w:abstractNumId w:val="5"/>
-  </w:num>
-  <w:num w:numId="10">
-    <w:abstractNumId w:val="2"/>
-  </w:num>
   <w:num w:numId="11">
-    <w:abstractNumId w:val="8"/>
+    <w:abstractNumId w:val="9"/>
   </w:num>
   <w:num w:numId="12">
-    <w:abstractNumId w:val="7"/>
+    <w:abstractNumId w:val="8"/>
   </w:num>
   <w:num w:numId="13">
     <w:abstractNumId w:val="1"/>
   </w:num>
   <w:num w:numId="14">
-    <w:abstractNumId w:val="7"/>
+    <w:abstractNumId w:val="8"/>
     <w:lvlOverride w:ilvl="0">
       <w:startOverride w:val="1"/>
     </w:lvlOverride>
@@ -5050,7 +6564,7 @@
     </w:lvlOverride>
   </w:num>
   <w:num w:numId="15">
-    <w:abstractNumId w:val="7"/>
+    <w:abstractNumId w:val="8"/>
     <w:lvlOverride w:ilvl="0">
       <w:startOverride w:val="1"/>
     </w:lvlOverride>
@@ -5080,7 +6594,7 @@
     </w:lvlOverride>
   </w:num>
   <w:num w:numId="16">
-    <w:abstractNumId w:val="7"/>
+    <w:abstractNumId w:val="8"/>
     <w:lvlOverride w:ilvl="0">
       <w:startOverride w:val="1"/>
     </w:lvlOverride>
@@ -5108,6 +6622,12 @@
     <w:lvlOverride w:ilvl="8">
       <w:startOverride w:val="1"/>
     </w:lvlOverride>
+  </w:num>
+  <w:num w:numId="17">
+    <w:abstractNumId w:val="2"/>
+  </w:num>
+  <w:num w:numId="18">
+    <w:abstractNumId w:val="12"/>
   </w:num>
 </w:numbering>
 </file>
@@ -5896,6 +7416,36 @@
     <w:unhideWhenUsed/>
     <w:rsid w:val="00EF5E0F"/>
   </w:style>
+  <w:style w:type="paragraph" w:styleId="Odstavecseseznamem">
+    <w:name w:val="List Paragraph"/>
+    <w:basedOn w:val="Normln"/>
+    <w:uiPriority w:val="34"/>
+    <w:qFormat/>
+    <w:rsid w:val="00AA2747"/>
+    <w:pPr>
+      <w:spacing w:after="160" w:line="259" w:lineRule="auto"/>
+      <w:ind w:left="720"/>
+      <w:contextualSpacing/>
+    </w:pPr>
+    <w:rPr>
+      <w:rFonts w:asciiTheme="minorHAnsi" w:eastAsiaTheme="minorHAnsi" w:hAnsiTheme="minorHAnsi" w:cstheme="minorBidi"/>
+      <w:sz w:val="22"/>
+      <w:szCs w:val="22"/>
+      <w:lang w:eastAsia="en-US"/>
+    </w:rPr>
+  </w:style>
+  <w:style w:type="character" w:styleId="Nevyeenzmnka">
+    <w:name w:val="Unresolved Mention"/>
+    <w:basedOn w:val="Standardnpsmoodstavce"/>
+    <w:uiPriority w:val="99"/>
+    <w:semiHidden/>
+    <w:unhideWhenUsed/>
+    <w:rsid w:val="00477731"/>
+    <w:rPr>
+      <w:color w:val="605E5C"/>
+      <w:shd w:val="clear" w:color="auto" w:fill="E1DFDD"/>
+    </w:rPr>
+  </w:style>
 </w:styles>
 </file>
 

</xml_diff>

<commit_message>
Main panel consists of other panels - start, not done yet
</commit_message>
<xml_diff>
--- a/documentation/bakalarska_prace/bakalarska_prace.docx
+++ b/documentation/bakalarska_prace/bakalarska_prace.docx
@@ -575,7 +575,15 @@
       </w:r>
       <w:proofErr w:type="spellEnd"/>
       <w:r>
-        <w:t xml:space="preserve"> diagramu. Diagram se po vygenerování uloží a zobrazí. Zvolené hodnoty se uloží pro příští generování a při dalším generování se zobrazí možnost využití poslední zvolené konfigurace. Plugin také umožní uživateli spravovat již vzniklé konfigurace (smazání, změna názvu konfigurace, apod.). </w:t>
+        <w:t xml:space="preserve"> diagramu. Diagram se po vygenerování uloží a zobrazí. Zvolené hodnoty se uloží pro příští generování a při dalším generování se zobrazí možnost využití poslední zvolené konfigurace. Plugin také umožní uživateli spravovat již vzniklé konfigurace (smazání, změna názvu </w:t>
+      </w:r>
+      <w:proofErr w:type="gramStart"/>
+      <w:r>
+        <w:t>konfigurace,</w:t>
+      </w:r>
+      <w:proofErr w:type="gramEnd"/>
+      <w:r>
+        <w:t xml:space="preserve"> apod.). </w:t>
       </w:r>
     </w:p>
     <w:p>
@@ -958,7 +966,7 @@
           <w:tab w:val="right" w:leader="dot" w:pos="8777"/>
         </w:tabs>
         <w:rPr>
-          <w:rFonts w:ascii="Calibri" w:hAnsi="Calibri"/>
+          <w:rFonts w:asciiTheme="minorHAnsi" w:eastAsiaTheme="minorEastAsia" w:hAnsiTheme="minorHAnsi" w:cstheme="minorBidi"/>
           <w:b w:val="0"/>
           <w:caps w:val="0"/>
           <w:noProof/>
@@ -975,7 +983,7 @@
       <w:r>
         <w:fldChar w:fldCharType="separate"/>
       </w:r>
-      <w:hyperlink w:anchor="_Toc440839236" w:history="1">
+      <w:hyperlink w:anchor="_Toc92179817" w:history="1">
         <w:r>
           <w:rPr>
             <w:rStyle w:val="Hypertextovodkaz"/>
@@ -1002,7 +1010,7 @@
             <w:noProof/>
             <w:webHidden/>
           </w:rPr>
-          <w:instrText xml:space="preserve"> PAGEREF _Toc440839236 \h </w:instrText>
+          <w:instrText xml:space="preserve"> PAGEREF _Toc92179817 \h </w:instrText>
         </w:r>
         <w:r>
           <w:rPr>
@@ -1022,7 +1030,7 @@
             <w:noProof/>
             <w:webHidden/>
           </w:rPr>
-          <w:t>3</w:t>
+          <w:t>9</w:t>
         </w:r>
         <w:r>
           <w:rPr>
@@ -1041,7 +1049,7 @@
           <w:tab w:val="right" w:leader="dot" w:pos="8777"/>
         </w:tabs>
         <w:rPr>
-          <w:rFonts w:ascii="Calibri" w:hAnsi="Calibri"/>
+          <w:rFonts w:asciiTheme="minorHAnsi" w:eastAsiaTheme="minorEastAsia" w:hAnsiTheme="minorHAnsi" w:cstheme="minorBidi"/>
           <w:b w:val="0"/>
           <w:caps w:val="0"/>
           <w:noProof/>
@@ -1049,7 +1057,7 @@
           <w:szCs w:val="22"/>
         </w:rPr>
       </w:pPr>
-      <w:hyperlink w:anchor="_Toc440839237" w:history="1">
+      <w:hyperlink w:anchor="_Toc92179818" w:history="1">
         <w:r>
           <w:rPr>
             <w:rStyle w:val="Hypertextovodkaz"/>
@@ -1059,7 +1067,7 @@
         </w:r>
         <w:r>
           <w:rPr>
-            <w:rFonts w:ascii="Calibri" w:hAnsi="Calibri"/>
+            <w:rFonts w:asciiTheme="minorHAnsi" w:eastAsiaTheme="minorEastAsia" w:hAnsiTheme="minorHAnsi" w:cstheme="minorBidi"/>
             <w:b w:val="0"/>
             <w:caps w:val="0"/>
             <w:noProof/>
@@ -1094,7 +1102,7 @@
             <w:noProof/>
             <w:webHidden/>
           </w:rPr>
-          <w:instrText xml:space="preserve"> PAGEREF _Toc440839237 \h </w:instrText>
+          <w:instrText xml:space="preserve"> PAGEREF _Toc92179818 \h </w:instrText>
         </w:r>
         <w:r>
           <w:rPr>
@@ -1114,7 +1122,7 @@
             <w:noProof/>
             <w:webHidden/>
           </w:rPr>
-          <w:t>3</w:t>
+          <w:t>10</w:t>
         </w:r>
         <w:r>
           <w:rPr>
@@ -1133,13 +1141,13 @@
           <w:tab w:val="right" w:leader="dot" w:pos="8777"/>
         </w:tabs>
         <w:rPr>
-          <w:rFonts w:ascii="Calibri" w:hAnsi="Calibri"/>
+          <w:rFonts w:asciiTheme="minorHAnsi" w:eastAsiaTheme="minorEastAsia" w:hAnsiTheme="minorHAnsi" w:cstheme="minorBidi"/>
           <w:noProof/>
           <w:sz w:val="22"/>
           <w:szCs w:val="22"/>
         </w:rPr>
       </w:pPr>
-      <w:hyperlink w:anchor="_Toc440839238" w:history="1">
+      <w:hyperlink w:anchor="_Toc92179819" w:history="1">
         <w:r>
           <w:rPr>
             <w:rStyle w:val="Hypertextovodkaz"/>
@@ -1149,7 +1157,7 @@
         </w:r>
         <w:r>
           <w:rPr>
-            <w:rFonts w:ascii="Calibri" w:hAnsi="Calibri"/>
+            <w:rFonts w:asciiTheme="minorHAnsi" w:eastAsiaTheme="minorEastAsia" w:hAnsiTheme="minorHAnsi" w:cstheme="minorBidi"/>
             <w:noProof/>
             <w:sz w:val="22"/>
             <w:szCs w:val="22"/>
@@ -1182,7 +1190,7 @@
             <w:noProof/>
             <w:webHidden/>
           </w:rPr>
-          <w:instrText xml:space="preserve"> PAGEREF _Toc440839238 \h </w:instrText>
+          <w:instrText xml:space="preserve"> PAGEREF _Toc92179819 \h </w:instrText>
         </w:r>
         <w:r>
           <w:rPr>
@@ -1202,7 +1210,7 @@
             <w:noProof/>
             <w:webHidden/>
           </w:rPr>
-          <w:t>3</w:t>
+          <w:t>10</w:t>
         </w:r>
         <w:r>
           <w:rPr>
@@ -1221,13 +1229,13 @@
           <w:tab w:val="right" w:leader="dot" w:pos="8777"/>
         </w:tabs>
         <w:rPr>
-          <w:rFonts w:ascii="Calibri" w:hAnsi="Calibri"/>
+          <w:rFonts w:asciiTheme="minorHAnsi" w:eastAsiaTheme="minorEastAsia" w:hAnsiTheme="minorHAnsi" w:cstheme="minorBidi"/>
           <w:noProof/>
           <w:sz w:val="22"/>
           <w:szCs w:val="22"/>
         </w:rPr>
       </w:pPr>
-      <w:hyperlink w:anchor="_Toc440839239" w:history="1">
+      <w:hyperlink w:anchor="_Toc92179820" w:history="1">
         <w:r>
           <w:rPr>
             <w:rStyle w:val="Hypertextovodkaz"/>
@@ -1237,7 +1245,7 @@
         </w:r>
         <w:r>
           <w:rPr>
-            <w:rFonts w:ascii="Calibri" w:hAnsi="Calibri"/>
+            <w:rFonts w:asciiTheme="minorHAnsi" w:eastAsiaTheme="minorEastAsia" w:hAnsiTheme="minorHAnsi" w:cstheme="minorBidi"/>
             <w:noProof/>
             <w:sz w:val="22"/>
             <w:szCs w:val="22"/>
@@ -1270,7 +1278,7 @@
             <w:noProof/>
             <w:webHidden/>
           </w:rPr>
-          <w:instrText xml:space="preserve"> PAGEREF _Toc440839239 \h </w:instrText>
+          <w:instrText xml:space="preserve"> PAGEREF _Toc92179820 \h </w:instrText>
         </w:r>
         <w:r>
           <w:rPr>
@@ -1290,7 +1298,7 @@
             <w:noProof/>
             <w:webHidden/>
           </w:rPr>
-          <w:t>3</w:t>
+          <w:t>10</w:t>
         </w:r>
         <w:r>
           <w:rPr>
@@ -1309,13 +1317,13 @@
           <w:tab w:val="right" w:leader="dot" w:pos="8777"/>
         </w:tabs>
         <w:rPr>
-          <w:rFonts w:ascii="Calibri" w:hAnsi="Calibri"/>
+          <w:rFonts w:asciiTheme="minorHAnsi" w:eastAsiaTheme="minorEastAsia" w:hAnsiTheme="minorHAnsi" w:cstheme="minorBidi"/>
           <w:noProof/>
           <w:sz w:val="22"/>
           <w:szCs w:val="22"/>
         </w:rPr>
       </w:pPr>
-      <w:hyperlink w:anchor="_Toc440839240" w:history="1">
+      <w:hyperlink w:anchor="_Toc92179821" w:history="1">
         <w:r>
           <w:rPr>
             <w:rStyle w:val="Hypertextovodkaz"/>
@@ -1325,7 +1333,7 @@
         </w:r>
         <w:r>
           <w:rPr>
-            <w:rFonts w:ascii="Calibri" w:hAnsi="Calibri"/>
+            <w:rFonts w:asciiTheme="minorHAnsi" w:eastAsiaTheme="minorEastAsia" w:hAnsiTheme="minorHAnsi" w:cstheme="minorBidi"/>
             <w:noProof/>
             <w:sz w:val="22"/>
             <w:szCs w:val="22"/>
@@ -1358,7 +1366,7 @@
             <w:noProof/>
             <w:webHidden/>
           </w:rPr>
-          <w:instrText xml:space="preserve"> PAGEREF _Toc440839240 \h </w:instrText>
+          <w:instrText xml:space="preserve"> PAGEREF _Toc92179821 \h </w:instrText>
         </w:r>
         <w:r>
           <w:rPr>
@@ -1378,7 +1386,7 @@
             <w:noProof/>
             <w:webHidden/>
           </w:rPr>
-          <w:t>3</w:t>
+          <w:t>10</w:t>
         </w:r>
         <w:r>
           <w:rPr>
@@ -1397,7 +1405,7 @@
           <w:tab w:val="right" w:leader="dot" w:pos="8777"/>
         </w:tabs>
         <w:rPr>
-          <w:rFonts w:ascii="Calibri" w:hAnsi="Calibri"/>
+          <w:rFonts w:asciiTheme="minorHAnsi" w:eastAsiaTheme="minorEastAsia" w:hAnsiTheme="minorHAnsi" w:cstheme="minorBidi"/>
           <w:b w:val="0"/>
           <w:caps w:val="0"/>
           <w:noProof/>
@@ -1405,7 +1413,7 @@
           <w:szCs w:val="22"/>
         </w:rPr>
       </w:pPr>
-      <w:hyperlink w:anchor="_Toc440839241" w:history="1">
+      <w:hyperlink w:anchor="_Toc92179822" w:history="1">
         <w:r>
           <w:rPr>
             <w:rStyle w:val="Hypertextovodkaz"/>
@@ -1415,7 +1423,7 @@
         </w:r>
         <w:r>
           <w:rPr>
-            <w:rFonts w:ascii="Calibri" w:hAnsi="Calibri"/>
+            <w:rFonts w:asciiTheme="minorHAnsi" w:eastAsiaTheme="minorEastAsia" w:hAnsiTheme="minorHAnsi" w:cstheme="minorBidi"/>
             <w:b w:val="0"/>
             <w:caps w:val="0"/>
             <w:noProof/>
@@ -1429,7 +1437,7 @@
             <w:rStyle w:val="Hypertextovodkaz"/>
             <w:noProof/>
           </w:rPr>
-          <w:t>NADPIS</w:t>
+          <w:t>Rešerše</w:t>
         </w:r>
         <w:r>
           <w:rPr>
@@ -1450,7 +1458,7 @@
             <w:noProof/>
             <w:webHidden/>
           </w:rPr>
-          <w:instrText xml:space="preserve"> PAGEREF _Toc440839241 \h </w:instrText>
+          <w:instrText xml:space="preserve"> PAGEREF _Toc92179822 \h </w:instrText>
         </w:r>
         <w:r>
           <w:rPr>
@@ -1470,7 +1478,7 @@
             <w:noProof/>
             <w:webHidden/>
           </w:rPr>
-          <w:t>3</w:t>
+          <w:t>11</w:t>
         </w:r>
         <w:r>
           <w:rPr>
@@ -1483,189 +1491,12 @@
     </w:p>
     <w:p>
       <w:pPr>
-        <w:pStyle w:val="Obsah2"/>
-        <w:tabs>
-          <w:tab w:val="left" w:pos="880"/>
+        <w:pStyle w:val="Obsah1"/>
+        <w:tabs>
           <w:tab w:val="right" w:leader="dot" w:pos="8777"/>
         </w:tabs>
         <w:rPr>
-          <w:rFonts w:ascii="Calibri" w:hAnsi="Calibri"/>
-          <w:noProof/>
-          <w:sz w:val="22"/>
-          <w:szCs w:val="22"/>
-        </w:rPr>
-      </w:pPr>
-      <w:hyperlink w:anchor="_Toc440839242" w:history="1">
-        <w:r>
-          <w:rPr>
-            <w:rStyle w:val="Hypertextovodkaz"/>
-            <w:noProof/>
-          </w:rPr>
-          <w:t>2.1</w:t>
-        </w:r>
-        <w:r>
-          <w:rPr>
-            <w:rFonts w:ascii="Calibri" w:hAnsi="Calibri"/>
-            <w:noProof/>
-            <w:sz w:val="22"/>
-            <w:szCs w:val="22"/>
-          </w:rPr>
-          <w:tab/>
-        </w:r>
-        <w:r>
-          <w:rPr>
-            <w:rStyle w:val="Hypertextovodkaz"/>
-            <w:noProof/>
-          </w:rPr>
-          <w:t>Podnadpis</w:t>
-        </w:r>
-        <w:r>
-          <w:rPr>
-            <w:noProof/>
-            <w:webHidden/>
-          </w:rPr>
-          <w:tab/>
-        </w:r>
-        <w:r>
-          <w:rPr>
-            <w:noProof/>
-            <w:webHidden/>
-          </w:rPr>
-          <w:fldChar w:fldCharType="begin"/>
-        </w:r>
-        <w:r>
-          <w:rPr>
-            <w:noProof/>
-            <w:webHidden/>
-          </w:rPr>
-          <w:instrText xml:space="preserve"> PAGEREF _Toc440839242 \h </w:instrText>
-        </w:r>
-        <w:r>
-          <w:rPr>
-            <w:noProof/>
-            <w:webHidden/>
-          </w:rPr>
-        </w:r>
-        <w:r>
-          <w:rPr>
-            <w:noProof/>
-            <w:webHidden/>
-          </w:rPr>
-          <w:fldChar w:fldCharType="separate"/>
-        </w:r>
-        <w:r>
-          <w:rPr>
-            <w:noProof/>
-            <w:webHidden/>
-          </w:rPr>
-          <w:t>3</w:t>
-        </w:r>
-        <w:r>
-          <w:rPr>
-            <w:noProof/>
-            <w:webHidden/>
-          </w:rPr>
-          <w:fldChar w:fldCharType="end"/>
-        </w:r>
-      </w:hyperlink>
-    </w:p>
-    <w:p>
-      <w:pPr>
-        <w:pStyle w:val="Obsah3"/>
-        <w:tabs>
-          <w:tab w:val="left" w:pos="1320"/>
-          <w:tab w:val="right" w:leader="dot" w:pos="8777"/>
-        </w:tabs>
-        <w:rPr>
-          <w:rFonts w:ascii="Calibri" w:hAnsi="Calibri"/>
-          <w:noProof/>
-          <w:sz w:val="22"/>
-          <w:szCs w:val="22"/>
-        </w:rPr>
-      </w:pPr>
-      <w:hyperlink w:anchor="_Toc440839243" w:history="1">
-        <w:r>
-          <w:rPr>
-            <w:rStyle w:val="Hypertextovodkaz"/>
-            <w:noProof/>
-          </w:rPr>
-          <w:t>2.1.1</w:t>
-        </w:r>
-        <w:r>
-          <w:rPr>
-            <w:rFonts w:ascii="Calibri" w:hAnsi="Calibri"/>
-            <w:noProof/>
-            <w:sz w:val="22"/>
-            <w:szCs w:val="22"/>
-          </w:rPr>
-          <w:tab/>
-        </w:r>
-        <w:r>
-          <w:rPr>
-            <w:rStyle w:val="Hypertextovodkaz"/>
-            <w:noProof/>
-          </w:rPr>
-          <w:t>Podpodnadpis</w:t>
-        </w:r>
-        <w:r>
-          <w:rPr>
-            <w:noProof/>
-            <w:webHidden/>
-          </w:rPr>
-          <w:tab/>
-        </w:r>
-        <w:r>
-          <w:rPr>
-            <w:noProof/>
-            <w:webHidden/>
-          </w:rPr>
-          <w:fldChar w:fldCharType="begin"/>
-        </w:r>
-        <w:r>
-          <w:rPr>
-            <w:noProof/>
-            <w:webHidden/>
-          </w:rPr>
-          <w:instrText xml:space="preserve"> PAGEREF _Toc440839243 \h </w:instrText>
-        </w:r>
-        <w:r>
-          <w:rPr>
-            <w:noProof/>
-            <w:webHidden/>
-          </w:rPr>
-        </w:r>
-        <w:r>
-          <w:rPr>
-            <w:noProof/>
-            <w:webHidden/>
-          </w:rPr>
-          <w:fldChar w:fldCharType="separate"/>
-        </w:r>
-        <w:r>
-          <w:rPr>
-            <w:noProof/>
-            <w:webHidden/>
-          </w:rPr>
-          <w:t>3</w:t>
-        </w:r>
-        <w:r>
-          <w:rPr>
-            <w:noProof/>
-            <w:webHidden/>
-          </w:rPr>
-          <w:fldChar w:fldCharType="end"/>
-        </w:r>
-      </w:hyperlink>
-    </w:p>
-    <w:p>
-      <w:pPr>
-        <w:pStyle w:val="Obsah1"/>
-        <w:tabs>
-          <w:tab w:val="left" w:pos="482"/>
-          <w:tab w:val="right" w:leader="dot" w:pos="8777"/>
-        </w:tabs>
-        <w:rPr>
-          <w:rFonts w:ascii="Calibri" w:hAnsi="Calibri"/>
+          <w:rFonts w:asciiTheme="minorHAnsi" w:eastAsiaTheme="minorEastAsia" w:hAnsiTheme="minorHAnsi" w:cstheme="minorBidi"/>
           <w:b w:val="0"/>
           <w:caps w:val="0"/>
           <w:noProof/>
@@ -1673,41 +1504,23 @@
           <w:szCs w:val="22"/>
         </w:rPr>
       </w:pPr>
-      <w:hyperlink w:anchor="_Toc440839244" w:history="1">
+      <w:hyperlink w:anchor="_Toc92179823" w:history="1">
         <w:r>
           <w:rPr>
             <w:rStyle w:val="Hypertextovodkaz"/>
             <w:noProof/>
           </w:rPr>
-          <w:t>3</w:t>
-        </w:r>
-        <w:r>
-          <w:rPr>
-            <w:rFonts w:ascii="Calibri" w:hAnsi="Calibri"/>
-            <w:b w:val="0"/>
-            <w:caps w:val="0"/>
-            <w:noProof/>
-            <w:sz w:val="22"/>
-            <w:szCs w:val="22"/>
+          <w:t>Teoretická část</w:t>
+        </w:r>
+        <w:r>
+          <w:rPr>
+            <w:noProof/>
+            <w:webHidden/>
           </w:rPr>
           <w:tab/>
         </w:r>
         <w:r>
           <w:rPr>
-            <w:rStyle w:val="Hypertextovodkaz"/>
-            <w:noProof/>
-          </w:rPr>
-          <w:t>NADPIS</w:t>
-        </w:r>
-        <w:r>
-          <w:rPr>
-            <w:noProof/>
-            <w:webHidden/>
-          </w:rPr>
-          <w:tab/>
-        </w:r>
-        <w:r>
-          <w:rPr>
             <w:noProof/>
             <w:webHidden/>
           </w:rPr>
@@ -1718,7 +1531,7 @@
             <w:noProof/>
             <w:webHidden/>
           </w:rPr>
-          <w:instrText xml:space="preserve"> PAGEREF _Toc440839244 \h </w:instrText>
+          <w:instrText xml:space="preserve"> PAGEREF _Toc92179823 \h </w:instrText>
         </w:r>
         <w:r>
           <w:rPr>
@@ -1738,7 +1551,7 @@
             <w:noProof/>
             <w:webHidden/>
           </w:rPr>
-          <w:t>3</w:t>
+          <w:t>13</w:t>
         </w:r>
         <w:r>
           <w:rPr>
@@ -1757,23 +1570,23 @@
           <w:tab w:val="right" w:leader="dot" w:pos="8777"/>
         </w:tabs>
         <w:rPr>
-          <w:rFonts w:ascii="Calibri" w:hAnsi="Calibri"/>
+          <w:rFonts w:asciiTheme="minorHAnsi" w:eastAsiaTheme="minorEastAsia" w:hAnsiTheme="minorHAnsi" w:cstheme="minorBidi"/>
           <w:noProof/>
           <w:sz w:val="22"/>
           <w:szCs w:val="22"/>
         </w:rPr>
       </w:pPr>
-      <w:hyperlink w:anchor="_Toc440839245" w:history="1">
+      <w:hyperlink w:anchor="_Toc92179824" w:history="1">
         <w:r>
           <w:rPr>
             <w:rStyle w:val="Hypertextovodkaz"/>
             <w:noProof/>
           </w:rPr>
-          <w:t>3.1</w:t>
-        </w:r>
-        <w:r>
-          <w:rPr>
-            <w:rFonts w:ascii="Calibri" w:hAnsi="Calibri"/>
+          <w:t>2.1</w:t>
+        </w:r>
+        <w:r>
+          <w:rPr>
+            <w:rFonts w:asciiTheme="minorHAnsi" w:eastAsiaTheme="minorEastAsia" w:hAnsiTheme="minorHAnsi" w:cstheme="minorBidi"/>
             <w:noProof/>
             <w:sz w:val="22"/>
             <w:szCs w:val="22"/>
@@ -1785,7 +1598,7 @@
             <w:rStyle w:val="Hypertextovodkaz"/>
             <w:noProof/>
           </w:rPr>
-          <w:t>Podnadpis</w:t>
+          <w:t>Požadavky</w:t>
         </w:r>
         <w:r>
           <w:rPr>
@@ -1806,7 +1619,7 @@
             <w:noProof/>
             <w:webHidden/>
           </w:rPr>
-          <w:instrText xml:space="preserve"> PAGEREF _Toc440839245 \h </w:instrText>
+          <w:instrText xml:space="preserve"> PAGEREF _Toc92179824 \h </w:instrText>
         </w:r>
         <w:r>
           <w:rPr>
@@ -1826,7 +1639,7 @@
             <w:noProof/>
             <w:webHidden/>
           </w:rPr>
-          <w:t>3</w:t>
+          <w:t>13</w:t>
         </w:r>
         <w:r>
           <w:rPr>
@@ -1845,23 +1658,23 @@
           <w:tab w:val="right" w:leader="dot" w:pos="8777"/>
         </w:tabs>
         <w:rPr>
-          <w:rFonts w:ascii="Calibri" w:hAnsi="Calibri"/>
+          <w:rFonts w:asciiTheme="minorHAnsi" w:eastAsiaTheme="minorEastAsia" w:hAnsiTheme="minorHAnsi" w:cstheme="minorBidi"/>
           <w:noProof/>
           <w:sz w:val="22"/>
           <w:szCs w:val="22"/>
         </w:rPr>
       </w:pPr>
-      <w:hyperlink w:anchor="_Toc440839246" w:history="1">
+      <w:hyperlink w:anchor="_Toc92179825" w:history="1">
         <w:r>
           <w:rPr>
             <w:rStyle w:val="Hypertextovodkaz"/>
             <w:noProof/>
           </w:rPr>
-          <w:t>3.1.1</w:t>
-        </w:r>
-        <w:r>
-          <w:rPr>
-            <w:rFonts w:ascii="Calibri" w:hAnsi="Calibri"/>
+          <w:t>2.1.1</w:t>
+        </w:r>
+        <w:r>
+          <w:rPr>
+            <w:rFonts w:asciiTheme="minorHAnsi" w:eastAsiaTheme="minorEastAsia" w:hAnsiTheme="minorHAnsi" w:cstheme="minorBidi"/>
             <w:noProof/>
             <w:sz w:val="22"/>
             <w:szCs w:val="22"/>
@@ -1894,7 +1707,7 @@
             <w:noProof/>
             <w:webHidden/>
           </w:rPr>
-          <w:instrText xml:space="preserve"> PAGEREF _Toc440839246 \h </w:instrText>
+          <w:instrText xml:space="preserve"> PAGEREF _Toc92179825 \h </w:instrText>
         </w:r>
         <w:r>
           <w:rPr>
@@ -1914,7 +1727,7 @@
             <w:noProof/>
             <w:webHidden/>
           </w:rPr>
-          <w:t>3</w:t>
+          <w:t>13</w:t>
         </w:r>
         <w:r>
           <w:rPr>
@@ -1933,7 +1746,7 @@
           <w:tab w:val="right" w:leader="dot" w:pos="8777"/>
         </w:tabs>
         <w:rPr>
-          <w:rFonts w:ascii="Calibri" w:hAnsi="Calibri"/>
+          <w:rFonts w:asciiTheme="minorHAnsi" w:eastAsiaTheme="minorEastAsia" w:hAnsiTheme="minorHAnsi" w:cstheme="minorBidi"/>
           <w:b w:val="0"/>
           <w:caps w:val="0"/>
           <w:noProof/>
@@ -1941,17 +1754,17 @@
           <w:szCs w:val="22"/>
         </w:rPr>
       </w:pPr>
-      <w:hyperlink w:anchor="_Toc440839247" w:history="1">
+      <w:hyperlink w:anchor="_Toc92179826" w:history="1">
         <w:r>
           <w:rPr>
             <w:rStyle w:val="Hypertextovodkaz"/>
             <w:noProof/>
           </w:rPr>
-          <w:t>4</w:t>
-        </w:r>
-        <w:r>
-          <w:rPr>
-            <w:rFonts w:ascii="Calibri" w:hAnsi="Calibri"/>
+          <w:t>3</w:t>
+        </w:r>
+        <w:r>
+          <w:rPr>
+            <w:rFonts w:asciiTheme="minorHAnsi" w:eastAsiaTheme="minorEastAsia" w:hAnsiTheme="minorHAnsi" w:cstheme="minorBidi"/>
             <w:b w:val="0"/>
             <w:caps w:val="0"/>
             <w:noProof/>
@@ -1965,7 +1778,7 @@
             <w:rStyle w:val="Hypertextovodkaz"/>
             <w:noProof/>
           </w:rPr>
-          <w:t>NADPIS</w:t>
+          <w:t>Praktická část</w:t>
         </w:r>
         <w:r>
           <w:rPr>
@@ -1986,7 +1799,7 @@
             <w:noProof/>
             <w:webHidden/>
           </w:rPr>
-          <w:instrText xml:space="preserve"> PAGEREF _Toc440839247 \h </w:instrText>
+          <w:instrText xml:space="preserve"> PAGEREF _Toc92179826 \h </w:instrText>
         </w:r>
         <w:r>
           <w:rPr>
@@ -2006,7 +1819,7 @@
             <w:noProof/>
             <w:webHidden/>
           </w:rPr>
-          <w:t>3</w:t>
+          <w:t>14</w:t>
         </w:r>
         <w:r>
           <w:rPr>
@@ -2025,23 +1838,23 @@
           <w:tab w:val="right" w:leader="dot" w:pos="8777"/>
         </w:tabs>
         <w:rPr>
-          <w:rFonts w:ascii="Calibri" w:hAnsi="Calibri"/>
+          <w:rFonts w:asciiTheme="minorHAnsi" w:eastAsiaTheme="minorEastAsia" w:hAnsiTheme="minorHAnsi" w:cstheme="minorBidi"/>
           <w:noProof/>
           <w:sz w:val="22"/>
           <w:szCs w:val="22"/>
         </w:rPr>
       </w:pPr>
-      <w:hyperlink w:anchor="_Toc440839248" w:history="1">
+      <w:hyperlink w:anchor="_Toc92179827" w:history="1">
         <w:r>
           <w:rPr>
             <w:rStyle w:val="Hypertextovodkaz"/>
             <w:noProof/>
           </w:rPr>
-          <w:t>4.1</w:t>
-        </w:r>
-        <w:r>
-          <w:rPr>
-            <w:rFonts w:ascii="Calibri" w:hAnsi="Calibri"/>
+          <w:t>3.1</w:t>
+        </w:r>
+        <w:r>
+          <w:rPr>
+            <w:rFonts w:asciiTheme="minorHAnsi" w:eastAsiaTheme="minorEastAsia" w:hAnsiTheme="minorHAnsi" w:cstheme="minorBidi"/>
             <w:noProof/>
             <w:sz w:val="22"/>
             <w:szCs w:val="22"/>
@@ -2074,7 +1887,7 @@
             <w:noProof/>
             <w:webHidden/>
           </w:rPr>
-          <w:instrText xml:space="preserve"> PAGEREF _Toc440839248 \h </w:instrText>
+          <w:instrText xml:space="preserve"> PAGEREF _Toc92179827 \h </w:instrText>
         </w:r>
         <w:r>
           <w:rPr>
@@ -2094,7 +1907,7 @@
             <w:noProof/>
             <w:webHidden/>
           </w:rPr>
-          <w:t>3</w:t>
+          <w:t>14</w:t>
         </w:r>
         <w:r>
           <w:rPr>
@@ -2113,23 +1926,23 @@
           <w:tab w:val="right" w:leader="dot" w:pos="8777"/>
         </w:tabs>
         <w:rPr>
-          <w:rFonts w:ascii="Calibri" w:hAnsi="Calibri"/>
+          <w:rFonts w:asciiTheme="minorHAnsi" w:eastAsiaTheme="minorEastAsia" w:hAnsiTheme="minorHAnsi" w:cstheme="minorBidi"/>
           <w:noProof/>
           <w:sz w:val="22"/>
           <w:szCs w:val="22"/>
         </w:rPr>
       </w:pPr>
-      <w:hyperlink w:anchor="_Toc440839249" w:history="1">
+      <w:hyperlink w:anchor="_Toc92179828" w:history="1">
         <w:r>
           <w:rPr>
             <w:rStyle w:val="Hypertextovodkaz"/>
             <w:noProof/>
           </w:rPr>
-          <w:t>4.1.1</w:t>
-        </w:r>
-        <w:r>
-          <w:rPr>
-            <w:rFonts w:ascii="Calibri" w:hAnsi="Calibri"/>
+          <w:t>3.1.1</w:t>
+        </w:r>
+        <w:r>
+          <w:rPr>
+            <w:rFonts w:asciiTheme="minorHAnsi" w:eastAsiaTheme="minorEastAsia" w:hAnsiTheme="minorHAnsi" w:cstheme="minorBidi"/>
             <w:noProof/>
             <w:sz w:val="22"/>
             <w:szCs w:val="22"/>
@@ -2162,7 +1975,7 @@
             <w:noProof/>
             <w:webHidden/>
           </w:rPr>
-          <w:instrText xml:space="preserve"> PAGEREF _Toc440839249 \h </w:instrText>
+          <w:instrText xml:space="preserve"> PAGEREF _Toc92179828 \h </w:instrText>
         </w:r>
         <w:r>
           <w:rPr>
@@ -2182,7 +1995,7 @@
             <w:noProof/>
             <w:webHidden/>
           </w:rPr>
-          <w:t>3</w:t>
+          <w:t>14</w:t>
         </w:r>
         <w:r>
           <w:rPr>
@@ -2200,7 +2013,7 @@
           <w:tab w:val="right" w:leader="dot" w:pos="8777"/>
         </w:tabs>
         <w:rPr>
-          <w:rFonts w:ascii="Calibri" w:hAnsi="Calibri"/>
+          <w:rFonts w:asciiTheme="minorHAnsi" w:eastAsiaTheme="minorEastAsia" w:hAnsiTheme="minorHAnsi" w:cstheme="minorBidi"/>
           <w:b w:val="0"/>
           <w:caps w:val="0"/>
           <w:noProof/>
@@ -2208,7 +2021,7 @@
           <w:szCs w:val="22"/>
         </w:rPr>
       </w:pPr>
-      <w:hyperlink w:anchor="_Toc440839250" w:history="1">
+      <w:hyperlink w:anchor="_Toc92179829" w:history="1">
         <w:r>
           <w:rPr>
             <w:rStyle w:val="Hypertextovodkaz"/>
@@ -2235,7 +2048,7 @@
             <w:noProof/>
             <w:webHidden/>
           </w:rPr>
-          <w:instrText xml:space="preserve"> PAGEREF _Toc440839250 \h </w:instrText>
+          <w:instrText xml:space="preserve"> PAGEREF _Toc92179829 \h </w:instrText>
         </w:r>
         <w:r>
           <w:rPr>
@@ -2255,7 +2068,7 @@
             <w:noProof/>
             <w:webHidden/>
           </w:rPr>
-          <w:t>3</w:t>
+          <w:t>15</w:t>
         </w:r>
         <w:r>
           <w:rPr>
@@ -2273,7 +2086,7 @@
           <w:tab w:val="right" w:leader="dot" w:pos="8777"/>
         </w:tabs>
         <w:rPr>
-          <w:rFonts w:ascii="Calibri" w:hAnsi="Calibri"/>
+          <w:rFonts w:asciiTheme="minorHAnsi" w:eastAsiaTheme="minorEastAsia" w:hAnsiTheme="minorHAnsi" w:cstheme="minorBidi"/>
           <w:b w:val="0"/>
           <w:caps w:val="0"/>
           <w:noProof/>
@@ -2281,7 +2094,7 @@
           <w:szCs w:val="22"/>
         </w:rPr>
       </w:pPr>
-      <w:hyperlink w:anchor="_Toc440839251" w:history="1">
+      <w:hyperlink w:anchor="_Toc92179830" w:history="1">
         <w:r>
           <w:rPr>
             <w:rStyle w:val="Hypertextovodkaz"/>
@@ -2308,7 +2121,7 @@
             <w:noProof/>
             <w:webHidden/>
           </w:rPr>
-          <w:instrText xml:space="preserve"> PAGEREF _Toc440839251 \h </w:instrText>
+          <w:instrText xml:space="preserve"> PAGEREF _Toc92179830 \h </w:instrText>
         </w:r>
         <w:r>
           <w:rPr>
@@ -2328,7 +2141,7 @@
             <w:noProof/>
             <w:webHidden/>
           </w:rPr>
-          <w:t>3</w:t>
+          <w:t>16</w:t>
         </w:r>
         <w:r>
           <w:rPr>
@@ -2346,7 +2159,7 @@
           <w:tab w:val="right" w:leader="dot" w:pos="8777"/>
         </w:tabs>
         <w:rPr>
-          <w:rFonts w:ascii="Calibri" w:hAnsi="Calibri"/>
+          <w:rFonts w:asciiTheme="minorHAnsi" w:eastAsiaTheme="minorEastAsia" w:hAnsiTheme="minorHAnsi" w:cstheme="minorBidi"/>
           <w:b w:val="0"/>
           <w:caps w:val="0"/>
           <w:noProof/>
@@ -2354,7 +2167,7 @@
           <w:szCs w:val="22"/>
         </w:rPr>
       </w:pPr>
-      <w:hyperlink w:anchor="_Toc440839252" w:history="1">
+      <w:hyperlink w:anchor="_Toc92179831" w:history="1">
         <w:r>
           <w:rPr>
             <w:rStyle w:val="Hypertextovodkaz"/>
@@ -2381,7 +2194,7 @@
             <w:noProof/>
             <w:webHidden/>
           </w:rPr>
-          <w:instrText xml:space="preserve"> PAGEREF _Toc440839252 \h </w:instrText>
+          <w:instrText xml:space="preserve"> PAGEREF _Toc92179831 \h </w:instrText>
         </w:r>
         <w:r>
           <w:rPr>
@@ -2401,7 +2214,7 @@
             <w:noProof/>
             <w:webHidden/>
           </w:rPr>
-          <w:t>3</w:t>
+          <w:t>17</w:t>
         </w:r>
         <w:r>
           <w:rPr>
@@ -2419,7 +2232,7 @@
           <w:tab w:val="right" w:leader="dot" w:pos="8777"/>
         </w:tabs>
         <w:rPr>
-          <w:rFonts w:ascii="Calibri" w:hAnsi="Calibri"/>
+          <w:rFonts w:asciiTheme="minorHAnsi" w:eastAsiaTheme="minorEastAsia" w:hAnsiTheme="minorHAnsi" w:cstheme="minorBidi"/>
           <w:b w:val="0"/>
           <w:caps w:val="0"/>
           <w:noProof/>
@@ -2427,7 +2240,7 @@
           <w:szCs w:val="22"/>
         </w:rPr>
       </w:pPr>
-      <w:hyperlink w:anchor="_Toc440839253" w:history="1">
+      <w:hyperlink w:anchor="_Toc92179832" w:history="1">
         <w:r>
           <w:rPr>
             <w:rStyle w:val="Hypertextovodkaz"/>
@@ -2454,7 +2267,7 @@
             <w:noProof/>
             <w:webHidden/>
           </w:rPr>
-          <w:instrText xml:space="preserve"> PAGEREF _Toc440839253 \h </w:instrText>
+          <w:instrText xml:space="preserve"> PAGEREF _Toc92179832 \h </w:instrText>
         </w:r>
         <w:r>
           <w:rPr>
@@ -2474,7 +2287,7 @@
             <w:noProof/>
             <w:webHidden/>
           </w:rPr>
-          <w:t>3</w:t>
+          <w:t>18</w:t>
         </w:r>
         <w:r>
           <w:rPr>
@@ -2492,7 +2305,7 @@
           <w:tab w:val="right" w:leader="dot" w:pos="8777"/>
         </w:tabs>
         <w:rPr>
-          <w:rFonts w:ascii="Calibri" w:hAnsi="Calibri"/>
+          <w:rFonts w:asciiTheme="minorHAnsi" w:eastAsiaTheme="minorEastAsia" w:hAnsiTheme="minorHAnsi" w:cstheme="minorBidi"/>
           <w:b w:val="0"/>
           <w:caps w:val="0"/>
           <w:noProof/>
@@ -2500,7 +2313,7 @@
           <w:szCs w:val="22"/>
         </w:rPr>
       </w:pPr>
-      <w:hyperlink w:anchor="_Toc440839254" w:history="1">
+      <w:hyperlink w:anchor="_Toc92179833" w:history="1">
         <w:r>
           <w:rPr>
             <w:rStyle w:val="Hypertextovodkaz"/>
@@ -2527,7 +2340,7 @@
             <w:noProof/>
             <w:webHidden/>
           </w:rPr>
-          <w:instrText xml:space="preserve"> PAGEREF _Toc440839254 \h </w:instrText>
+          <w:instrText xml:space="preserve"> PAGEREF _Toc92179833 \h </w:instrText>
         </w:r>
         <w:r>
           <w:rPr>
@@ -2547,7 +2360,7 @@
             <w:noProof/>
             <w:webHidden/>
           </w:rPr>
-          <w:t>3</w:t>
+          <w:t>19</w:t>
         </w:r>
         <w:r>
           <w:rPr>
@@ -2565,7 +2378,7 @@
           <w:tab w:val="right" w:leader="dot" w:pos="8777"/>
         </w:tabs>
         <w:rPr>
-          <w:rFonts w:ascii="Calibri" w:hAnsi="Calibri"/>
+          <w:rFonts w:asciiTheme="minorHAnsi" w:eastAsiaTheme="minorEastAsia" w:hAnsiTheme="minorHAnsi" w:cstheme="minorBidi"/>
           <w:b w:val="0"/>
           <w:caps w:val="0"/>
           <w:noProof/>
@@ -2573,7 +2386,7 @@
           <w:szCs w:val="22"/>
         </w:rPr>
       </w:pPr>
-      <w:hyperlink w:anchor="_Toc440839255" w:history="1">
+      <w:hyperlink w:anchor="_Toc92179834" w:history="1">
         <w:r>
           <w:rPr>
             <w:rStyle w:val="Hypertextovodkaz"/>
@@ -2600,7 +2413,7 @@
             <w:noProof/>
             <w:webHidden/>
           </w:rPr>
-          <w:instrText xml:space="preserve"> PAGEREF _Toc440839255 \h </w:instrText>
+          <w:instrText xml:space="preserve"> PAGEREF _Toc92179834 \h </w:instrText>
         </w:r>
         <w:r>
           <w:rPr>
@@ -2620,7 +2433,7 @@
             <w:noProof/>
             <w:webHidden/>
           </w:rPr>
-          <w:t>3</w:t>
+          <w:t>20</w:t>
         </w:r>
         <w:r>
           <w:rPr>
@@ -2638,7 +2451,7 @@
           <w:tab w:val="right" w:leader="dot" w:pos="8777"/>
         </w:tabs>
         <w:rPr>
-          <w:rFonts w:ascii="Calibri" w:hAnsi="Calibri"/>
+          <w:rFonts w:asciiTheme="minorHAnsi" w:eastAsiaTheme="minorEastAsia" w:hAnsiTheme="minorHAnsi" w:cstheme="minorBidi"/>
           <w:b w:val="0"/>
           <w:caps w:val="0"/>
           <w:noProof/>
@@ -2646,7 +2459,7 @@
           <w:szCs w:val="22"/>
         </w:rPr>
       </w:pPr>
-      <w:hyperlink w:anchor="_Toc440839256" w:history="1">
+      <w:hyperlink w:anchor="_Toc92179835" w:history="1">
         <w:r>
           <w:rPr>
             <w:rStyle w:val="Hypertextovodkaz"/>
@@ -2673,7 +2486,7 @@
             <w:noProof/>
             <w:webHidden/>
           </w:rPr>
-          <w:instrText xml:space="preserve"> PAGEREF _Toc440839256 \h </w:instrText>
+          <w:instrText xml:space="preserve"> PAGEREF _Toc92179835 \h </w:instrText>
         </w:r>
         <w:r>
           <w:rPr>
@@ -2693,7 +2506,7 @@
             <w:noProof/>
             <w:webHidden/>
           </w:rPr>
-          <w:t>3</w:t>
+          <w:t>21</w:t>
         </w:r>
         <w:r>
           <w:rPr>
@@ -2711,7 +2524,7 @@
           <w:tab w:val="right" w:leader="dot" w:pos="8777"/>
         </w:tabs>
         <w:rPr>
-          <w:rFonts w:ascii="Calibri" w:hAnsi="Calibri"/>
+          <w:rFonts w:asciiTheme="minorHAnsi" w:eastAsiaTheme="minorEastAsia" w:hAnsiTheme="minorHAnsi" w:cstheme="minorBidi"/>
           <w:b w:val="0"/>
           <w:caps w:val="0"/>
           <w:noProof/>
@@ -2719,7 +2532,7 @@
           <w:szCs w:val="22"/>
         </w:rPr>
       </w:pPr>
-      <w:hyperlink w:anchor="_Toc440839257" w:history="1">
+      <w:hyperlink w:anchor="_Toc92179836" w:history="1">
         <w:r>
           <w:rPr>
             <w:rStyle w:val="Hypertextovodkaz"/>
@@ -2746,7 +2559,7 @@
             <w:noProof/>
             <w:webHidden/>
           </w:rPr>
-          <w:instrText xml:space="preserve"> PAGEREF _Toc440839257 \h </w:instrText>
+          <w:instrText xml:space="preserve"> PAGEREF _Toc92179836 \h </w:instrText>
         </w:r>
         <w:r>
           <w:rPr>
@@ -2766,7 +2579,7 @@
             <w:noProof/>
             <w:webHidden/>
           </w:rPr>
-          <w:t>3</w:t>
+          <w:t>22</w:t>
         </w:r>
         <w:r>
           <w:rPr>
@@ -2799,7 +2612,7 @@
       <w:bookmarkStart w:id="17" w:name="_Toc209253204"/>
       <w:bookmarkStart w:id="18" w:name="_Toc209253391"/>
       <w:bookmarkStart w:id="19" w:name="_Toc209321245"/>
-      <w:bookmarkStart w:id="20" w:name="_Toc440839236"/>
+      <w:bookmarkStart w:id="20" w:name="_Toc92179817"/>
       <w:r>
         <w:lastRenderedPageBreak/>
         <w:t>ÚVOD</w:t>
@@ -2827,7 +2640,7 @@
       <w:bookmarkStart w:id="21" w:name="_Toc209253205"/>
       <w:bookmarkStart w:id="22" w:name="_Toc209253392"/>
       <w:bookmarkStart w:id="23" w:name="_Toc209321246"/>
-      <w:bookmarkStart w:id="24" w:name="_Toc440839237"/>
+      <w:bookmarkStart w:id="24" w:name="_Toc92179818"/>
       <w:r>
         <w:lastRenderedPageBreak/>
         <w:t>NADPIS</w:t>
@@ -2862,7 +2675,7 @@
           <w:numId w:val="16"/>
         </w:numPr>
       </w:pPr>
-      <w:bookmarkStart w:id="28" w:name="_Toc440839238"/>
+      <w:bookmarkStart w:id="28" w:name="_Toc92179819"/>
       <w:r>
         <w:t>Podnadpis</w:t>
       </w:r>
@@ -2893,7 +2706,7 @@
       <w:pPr>
         <w:pStyle w:val="NadpisB"/>
       </w:pPr>
-      <w:bookmarkStart w:id="32" w:name="_Toc440839239"/>
+      <w:bookmarkStart w:id="32" w:name="_Toc92179820"/>
       <w:r>
         <w:t>Podnadpis</w:t>
       </w:r>
@@ -2917,7 +2730,7 @@
       <w:pPr>
         <w:pStyle w:val="NadpisC"/>
       </w:pPr>
-      <w:bookmarkStart w:id="36" w:name="_Toc440839240"/>
+      <w:bookmarkStart w:id="36" w:name="_Toc92179821"/>
       <w:proofErr w:type="spellStart"/>
       <w:r>
         <w:t>Podpodnadpis</w:t>
@@ -2943,19 +2756,20 @@
       <w:r>
         <w:br w:type="page"/>
       </w:r>
+      <w:bookmarkStart w:id="37" w:name="_Toc92179822"/>
       <w:r>
         <w:lastRenderedPageBreak/>
         <w:t>Rešerše</w:t>
       </w:r>
+      <w:bookmarkEnd w:id="37"/>
     </w:p>
     <w:p>
       <w:pPr>
         <w:pStyle w:val="normlntext"/>
       </w:pPr>
-      <w:bookmarkStart w:id="37" w:name="_Toc209253210"/>
-      <w:bookmarkStart w:id="38" w:name="_Toc209253397"/>
-      <w:bookmarkStart w:id="39" w:name="_Toc209321251"/>
-      <w:bookmarkStart w:id="40" w:name="_Toc440839242"/>
+      <w:bookmarkStart w:id="38" w:name="_Toc209253210"/>
+      <w:bookmarkStart w:id="39" w:name="_Toc209253397"/>
+      <w:bookmarkStart w:id="40" w:name="_Toc209321251"/>
       <w:r>
         <w:t>Technologie se již několik let šíří tak, že zasahují téměř do každého odvětví. S rostoucím počtem použití roste také jejich komplexita. Abychom se my či vývojáři těchto technologií v tak komplexních technologiích vyznali, používají se různé způsoby, jak popsat problematiku (textové znázornění, grafické znázornění a další způsoby). Vhodným a jednoduchým způsobem vyjádření problematiky je pomocí grafického znázornění – diagramů neboli grafů. Diagramy jsou kombinací textu a obrázků, což nám pomáhá se v popisu určité problematiky lépe vyznat.</w:t>
       </w:r>
@@ -2965,7 +2779,15 @@
         <w:pStyle w:val="normlntext"/>
       </w:pPr>
       <w:r>
-        <w:t xml:space="preserve">S problémem orientace v komplexních projektech se setkává většina vývojářů a programátorů. Popis projektu může napomoci jak programátorům vyznat se ve svém vlastním projektu a předejít tak možným chybám, tak i velkým firmám, uvnitř kterých kolaboruje více lidí na jednom projektu. V tomto případě může vhodný diagram ulehčit </w:t>
+        <w:t xml:space="preserve">S problémem orientace v komplexních projektech se setkává většina vývojářů a programátorů. Popis projektu může </w:t>
+      </w:r>
+      <w:proofErr w:type="gramStart"/>
+      <w:r>
+        <w:t>napomoci</w:t>
+      </w:r>
+      <w:proofErr w:type="gramEnd"/>
+      <w:r>
+        <w:t xml:space="preserve"> jak programátorům vyznat se ve svém vlastním projektu a předejít tak možným chybám, tak i velkým firmám, uvnitř kterých kolaboruje více lidí na jednom projektu. V tomto případě může vhodný diagram ulehčit </w:t>
       </w:r>
       <w:proofErr w:type="spellStart"/>
       <w:r>
@@ -3165,19 +2987,22 @@
         <w:t>, jež nám otevře dialogové okno, ve kterém konkretizujeme podmínky generování. Tento plugin však nenabízí potřebné funkcionality a je nedostačující.</w:t>
       </w:r>
       <w:r>
-        <w:t xml:space="preserve"> </w:t>
-      </w:r>
-      <w:r>
-        <w:t xml:space="preserve">Chybějícími funkcionalitami </w:t>
+        <w:t xml:space="preserve"> Chybějícími funkcionalitami </w:t>
       </w:r>
       <w:r>
         <w:t>(chybějící funkcionality)</w:t>
       </w:r>
       <w:r>
-        <w:t xml:space="preserve"> z výše zmíněného pluginu jsou</w:t>
-      </w:r>
-      <w:r>
-        <w:t xml:space="preserve"> a ty tvoří také požadavky</w:t>
+        <w:t xml:space="preserve"> z výše zmíněného pluginu</w:t>
+      </w:r>
+      <w:r>
+        <w:t xml:space="preserve">, které </w:t>
+      </w:r>
+      <w:r>
+        <w:t>tvoří také požadavky</w:t>
+      </w:r>
+      <w:r>
+        <w:t>, jsou</w:t>
       </w:r>
       <w:r>
         <w:t>:</w:t>
@@ -3315,7 +3140,6 @@
         <w:t>možnost definovat orientaci zobrazení tříd (levá/pravá)</w:t>
       </w:r>
     </w:p>
-    <w:bookmarkEnd w:id="37"/>
     <w:bookmarkEnd w:id="38"/>
     <w:bookmarkEnd w:id="39"/>
     <w:bookmarkEnd w:id="40"/>
@@ -3330,10 +3154,12 @@
       <w:r>
         <w:br w:type="page"/>
       </w:r>
+      <w:bookmarkStart w:id="41" w:name="_Toc92179823"/>
       <w:r>
         <w:lastRenderedPageBreak/>
         <w:t>Teoretická část</w:t>
       </w:r>
+      <w:bookmarkEnd w:id="41"/>
     </w:p>
     <w:p>
       <w:pPr>
@@ -3347,9 +3173,11 @@
       <w:pPr>
         <w:pStyle w:val="NadpisB"/>
       </w:pPr>
+      <w:bookmarkStart w:id="42" w:name="_Toc92179824"/>
       <w:r>
         <w:t>Požadavky</w:t>
       </w:r>
+      <w:bookmarkEnd w:id="42"/>
     </w:p>
     <w:p>
       <w:pPr>
@@ -3363,18 +3191,18 @@
       <w:pPr>
         <w:pStyle w:val="NadpisC"/>
       </w:pPr>
-      <w:bookmarkStart w:id="41" w:name="_Toc209253214"/>
-      <w:bookmarkStart w:id="42" w:name="_Toc209253401"/>
-      <w:bookmarkStart w:id="43" w:name="_Toc209321255"/>
-      <w:bookmarkStart w:id="44" w:name="_Toc440839246"/>
+      <w:bookmarkStart w:id="43" w:name="_Toc209253214"/>
+      <w:bookmarkStart w:id="44" w:name="_Toc209253401"/>
+      <w:bookmarkStart w:id="45" w:name="_Toc209321255"/>
+      <w:bookmarkStart w:id="46" w:name="_Toc92179825"/>
       <w:proofErr w:type="spellStart"/>
       <w:r>
         <w:t>Podpodnadpis</w:t>
       </w:r>
-      <w:bookmarkEnd w:id="41"/>
-      <w:bookmarkEnd w:id="42"/>
       <w:bookmarkEnd w:id="43"/>
       <w:bookmarkEnd w:id="44"/>
+      <w:bookmarkEnd w:id="45"/>
+      <w:bookmarkEnd w:id="46"/>
       <w:proofErr w:type="spellEnd"/>
     </w:p>
     <w:p>
@@ -3392,10 +3220,12 @@
       <w:r>
         <w:br w:type="page"/>
       </w:r>
+      <w:bookmarkStart w:id="47" w:name="_Toc92179826"/>
       <w:r>
         <w:lastRenderedPageBreak/>
         <w:t>Praktická část</w:t>
       </w:r>
+      <w:bookmarkEnd w:id="47"/>
     </w:p>
     <w:p>
       <w:pPr>
@@ -3409,68 +3239,68 @@
       <w:pPr>
         <w:pStyle w:val="NadpisB"/>
       </w:pPr>
-      <w:bookmarkStart w:id="45" w:name="_Toc209253216"/>
-      <w:bookmarkStart w:id="46" w:name="_Toc209253403"/>
-      <w:bookmarkStart w:id="47" w:name="_Toc209321257"/>
-      <w:bookmarkStart w:id="48" w:name="_Toc440839248"/>
+      <w:bookmarkStart w:id="48" w:name="_Toc209253216"/>
+      <w:bookmarkStart w:id="49" w:name="_Toc209253403"/>
+      <w:bookmarkStart w:id="50" w:name="_Toc209321257"/>
+      <w:bookmarkStart w:id="51" w:name="_Toc92179827"/>
       <w:r>
         <w:t>Podnadpis</w:t>
       </w:r>
-      <w:bookmarkEnd w:id="45"/>
-      <w:bookmarkEnd w:id="46"/>
-      <w:bookmarkEnd w:id="47"/>
       <w:bookmarkEnd w:id="48"/>
-    </w:p>
-    <w:p>
-      <w:pPr>
-        <w:pStyle w:val="normlntext"/>
-      </w:pPr>
-      <w:r>
-        <w:t>Text</w:t>
-      </w:r>
-    </w:p>
-    <w:p>
-      <w:pPr>
-        <w:pStyle w:val="NadpisC"/>
-      </w:pPr>
-      <w:bookmarkStart w:id="49" w:name="_Toc209253217"/>
-      <w:bookmarkStart w:id="50" w:name="_Toc209253404"/>
-      <w:bookmarkStart w:id="51" w:name="_Toc209321258"/>
-      <w:bookmarkStart w:id="52" w:name="_Toc440839249"/>
-      <w:proofErr w:type="spellStart"/>
-      <w:r>
-        <w:t>Podpodnadpis</w:t>
-      </w:r>
       <w:bookmarkEnd w:id="49"/>
       <w:bookmarkEnd w:id="50"/>
       <w:bookmarkEnd w:id="51"/>
+    </w:p>
+    <w:p>
+      <w:pPr>
+        <w:pStyle w:val="normlntext"/>
+      </w:pPr>
+      <w:r>
+        <w:t>Text</w:t>
+      </w:r>
+    </w:p>
+    <w:p>
+      <w:pPr>
+        <w:pStyle w:val="NadpisC"/>
+      </w:pPr>
+      <w:bookmarkStart w:id="52" w:name="_Toc209253217"/>
+      <w:bookmarkStart w:id="53" w:name="_Toc209253404"/>
+      <w:bookmarkStart w:id="54" w:name="_Toc209321258"/>
+      <w:bookmarkStart w:id="55" w:name="_Toc92179828"/>
+      <w:proofErr w:type="spellStart"/>
+      <w:r>
+        <w:t>Podpodnadpis</w:t>
+      </w:r>
       <w:bookmarkEnd w:id="52"/>
-      <w:proofErr w:type="spellEnd"/>
-    </w:p>
-    <w:p>
-      <w:r>
-        <w:t>Text</w:t>
-      </w:r>
-    </w:p>
-    <w:p>
-      <w:pPr>
-        <w:pStyle w:val="Nadpisy"/>
-      </w:pPr>
-      <w:r>
-        <w:br w:type="page"/>
-      </w:r>
-      <w:bookmarkStart w:id="53" w:name="_Toc209253218"/>
-      <w:bookmarkStart w:id="54" w:name="_Toc209253405"/>
-      <w:bookmarkStart w:id="55" w:name="_Toc209321259"/>
-      <w:bookmarkStart w:id="56" w:name="_Toc440839250"/>
-      <w:r>
-        <w:lastRenderedPageBreak/>
-        <w:t>ZÁVĚR</w:t>
-      </w:r>
       <w:bookmarkEnd w:id="53"/>
       <w:bookmarkEnd w:id="54"/>
       <w:bookmarkEnd w:id="55"/>
+      <w:proofErr w:type="spellEnd"/>
+    </w:p>
+    <w:p>
+      <w:r>
+        <w:t>Text</w:t>
+      </w:r>
+    </w:p>
+    <w:p>
+      <w:pPr>
+        <w:pStyle w:val="Nadpisy"/>
+      </w:pPr>
+      <w:r>
+        <w:br w:type="page"/>
+      </w:r>
+      <w:bookmarkStart w:id="56" w:name="_Toc209253218"/>
+      <w:bookmarkStart w:id="57" w:name="_Toc209253405"/>
+      <w:bookmarkStart w:id="58" w:name="_Toc209321259"/>
+      <w:bookmarkStart w:id="59" w:name="_Toc92179829"/>
+      <w:r>
+        <w:lastRenderedPageBreak/>
+        <w:t>ZÁVĚR</w:t>
+      </w:r>
       <w:bookmarkEnd w:id="56"/>
+      <w:bookmarkEnd w:id="57"/>
+      <w:bookmarkEnd w:id="58"/>
+      <w:bookmarkEnd w:id="59"/>
     </w:p>
     <w:p>
       <w:pPr>
@@ -3479,15 +3309,15 @@
       <w:r>
         <w:br w:type="page"/>
       </w:r>
-      <w:bookmarkStart w:id="57" w:name="_Toc440839251"/>
-      <w:bookmarkStart w:id="58" w:name="_Toc209253219"/>
-      <w:bookmarkStart w:id="59" w:name="_Toc209253406"/>
-      <w:bookmarkStart w:id="60" w:name="_Toc209321260"/>
+      <w:bookmarkStart w:id="60" w:name="_Toc209253219"/>
+      <w:bookmarkStart w:id="61" w:name="_Toc209253406"/>
+      <w:bookmarkStart w:id="62" w:name="_Toc209321260"/>
+      <w:bookmarkStart w:id="63" w:name="_Toc92179830"/>
       <w:r>
         <w:lastRenderedPageBreak/>
         <w:t>RESUMÉ</w:t>
       </w:r>
-      <w:bookmarkEnd w:id="57"/>
+      <w:bookmarkEnd w:id="63"/>
     </w:p>
     <w:p>
       <w:pPr>
@@ -3496,12 +3326,12 @@
       <w:r>
         <w:br w:type="page"/>
       </w:r>
-      <w:bookmarkStart w:id="61" w:name="_Toc440839252"/>
+      <w:bookmarkStart w:id="64" w:name="_Toc92179831"/>
       <w:r>
         <w:lastRenderedPageBreak/>
         <w:t>SUMMARY</w:t>
       </w:r>
-      <w:bookmarkEnd w:id="61"/>
+      <w:bookmarkEnd w:id="64"/>
     </w:p>
     <w:p>
       <w:pPr>
@@ -3510,15 +3340,15 @@
       <w:r>
         <w:br w:type="page"/>
       </w:r>
-      <w:bookmarkStart w:id="62" w:name="_Toc440839253"/>
+      <w:bookmarkStart w:id="65" w:name="_Toc92179832"/>
       <w:r>
         <w:lastRenderedPageBreak/>
         <w:t>SEZNAM POUŽITÉ LITERATURY</w:t>
       </w:r>
-      <w:bookmarkEnd w:id="58"/>
-      <w:bookmarkEnd w:id="59"/>
       <w:bookmarkEnd w:id="60"/>
+      <w:bookmarkEnd w:id="61"/>
       <w:bookmarkEnd w:id="62"/>
+      <w:bookmarkEnd w:id="65"/>
     </w:p>
     <w:p>
       <w:pPr>
@@ -3817,6 +3647,7 @@
         <w:t xml:space="preserve"> 1996), 253–255. </w:t>
       </w:r>
       <w:proofErr w:type="spellStart"/>
+      <w:proofErr w:type="gramStart"/>
       <w:r>
         <w:rPr>
           <w:rFonts w:ascii="Open Sans" w:hAnsi="Open Sans" w:cs="Open Sans"/>
@@ -3834,6 +3665,7 @@
         </w:rPr>
         <w:t>://doi.org/10.1145/234313.234415</w:t>
       </w:r>
+      <w:proofErr w:type="gramEnd"/>
     </w:p>
     <w:p>
       <w:pPr>
@@ -4088,7 +3920,25 @@
           <w:color w:val="212529"/>
           <w:shd w:val="clear" w:color="auto" w:fill="FFFFFF"/>
         </w:rPr>
-        <w:t xml:space="preserve"> [online]. In: . [cit. 2021-11-16]. Dostupné z: </w:t>
+        <w:t> [online]. In</w:t>
+      </w:r>
+      <w:proofErr w:type="gramStart"/>
+      <w:r>
+        <w:rPr>
+          <w:rFonts w:ascii="Open Sans" w:hAnsi="Open Sans" w:cs="Open Sans"/>
+          <w:color w:val="212529"/>
+          <w:shd w:val="clear" w:color="auto" w:fill="FFFFFF"/>
+        </w:rPr>
+        <w:t>: .</w:t>
+      </w:r>
+      <w:proofErr w:type="gramEnd"/>
+      <w:r>
+        <w:rPr>
+          <w:rFonts w:ascii="Open Sans" w:hAnsi="Open Sans" w:cs="Open Sans"/>
+          <w:color w:val="212529"/>
+          <w:shd w:val="clear" w:color="auto" w:fill="FFFFFF"/>
+        </w:rPr>
+        <w:t xml:space="preserve"> [cit. 2021-11-16]. Dostupné z: </w:t>
       </w:r>
       <w:r>
         <w:rPr>
@@ -4154,7 +4004,25 @@
           <w:color w:val="212529"/>
           <w:shd w:val="clear" w:color="auto" w:fill="FFFFFF"/>
         </w:rPr>
-        <w:t xml:space="preserve"> [online]. In: . [cit. 2021-11-16]. Dostupné z: </w:t>
+        <w:t> [online]. In</w:t>
+      </w:r>
+      <w:proofErr w:type="gramStart"/>
+      <w:r>
+        <w:rPr>
+          <w:rFonts w:ascii="Open Sans" w:hAnsi="Open Sans" w:cs="Open Sans"/>
+          <w:color w:val="212529"/>
+          <w:shd w:val="clear" w:color="auto" w:fill="FFFFFF"/>
+        </w:rPr>
+        <w:t>: .</w:t>
+      </w:r>
+      <w:proofErr w:type="gramEnd"/>
+      <w:r>
+        <w:rPr>
+          <w:rFonts w:ascii="Open Sans" w:hAnsi="Open Sans" w:cs="Open Sans"/>
+          <w:color w:val="212529"/>
+          <w:shd w:val="clear" w:color="auto" w:fill="FFFFFF"/>
+        </w:rPr>
+        <w:t xml:space="preserve"> [cit. 2021-11-16]. Dostupné z: </w:t>
       </w:r>
       <w:r>
         <w:rPr>
@@ -4179,15 +4047,7 @@
           <w:color w:val="212529"/>
           <w:shd w:val="clear" w:color="auto" w:fill="FFFFFF"/>
         </w:rPr>
-        <w:t xml:space="preserve">[6] </w:t>
-      </w:r>
-      <w:r>
-        <w:rPr>
-          <w:rFonts w:ascii="Open Sans" w:hAnsi="Open Sans" w:cs="Open Sans"/>
-          <w:color w:val="212529"/>
-          <w:shd w:val="clear" w:color="auto" w:fill="FFFFFF"/>
-        </w:rPr>
-        <w:t xml:space="preserve">A </w:t>
+        <w:t xml:space="preserve">[6] A </w:t>
       </w:r>
       <w:proofErr w:type="spellStart"/>
       <w:r>
@@ -4438,18 +4298,18 @@
       <w:r>
         <w:br w:type="page"/>
       </w:r>
-      <w:bookmarkStart w:id="63" w:name="_Toc209253220"/>
-      <w:bookmarkStart w:id="64" w:name="_Toc209253407"/>
-      <w:bookmarkStart w:id="65" w:name="_Toc209321261"/>
-      <w:bookmarkStart w:id="66" w:name="_Toc440839254"/>
+      <w:bookmarkStart w:id="66" w:name="_Toc209253220"/>
+      <w:bookmarkStart w:id="67" w:name="_Toc209253407"/>
+      <w:bookmarkStart w:id="68" w:name="_Toc209321261"/>
+      <w:bookmarkStart w:id="69" w:name="_Toc92179833"/>
       <w:r>
         <w:lastRenderedPageBreak/>
         <w:t>SEZNAM POUŽITÝCH SYMBOLŮ</w:t>
       </w:r>
-      <w:bookmarkEnd w:id="63"/>
-      <w:bookmarkEnd w:id="64"/>
-      <w:bookmarkEnd w:id="65"/>
       <w:bookmarkEnd w:id="66"/>
+      <w:bookmarkEnd w:id="67"/>
+      <w:bookmarkEnd w:id="68"/>
+      <w:bookmarkEnd w:id="69"/>
     </w:p>
     <w:tbl>
       <w:tblPr>
@@ -4623,58 +4483,58 @@
       <w:r>
         <w:br w:type="page"/>
       </w:r>
-      <w:bookmarkStart w:id="67" w:name="_Toc209253221"/>
-      <w:bookmarkStart w:id="68" w:name="_Toc209253408"/>
-      <w:bookmarkStart w:id="69" w:name="_Toc209321262"/>
-      <w:bookmarkStart w:id="70" w:name="_Toc440839255"/>
+      <w:bookmarkStart w:id="70" w:name="_Toc209253221"/>
+      <w:bookmarkStart w:id="71" w:name="_Toc209253408"/>
+      <w:bookmarkStart w:id="72" w:name="_Toc209321262"/>
+      <w:bookmarkStart w:id="73" w:name="_Toc92179834"/>
       <w:r>
         <w:lastRenderedPageBreak/>
         <w:t>SEZNAM OBRÁZKŮ</w:t>
       </w:r>
-      <w:bookmarkEnd w:id="67"/>
-      <w:bookmarkEnd w:id="68"/>
-      <w:bookmarkEnd w:id="69"/>
       <w:bookmarkEnd w:id="70"/>
-    </w:p>
-    <w:p>
-      <w:pPr>
-        <w:pStyle w:val="Nadpisy"/>
-      </w:pPr>
-      <w:r>
-        <w:br w:type="page"/>
-      </w:r>
-      <w:bookmarkStart w:id="71" w:name="_Toc209253222"/>
-      <w:bookmarkStart w:id="72" w:name="_Toc209253409"/>
-      <w:bookmarkStart w:id="73" w:name="_Toc209321263"/>
-      <w:bookmarkStart w:id="74" w:name="_Toc440839256"/>
-      <w:r>
-        <w:lastRenderedPageBreak/>
-        <w:t>SEZNAM TABULEK</w:t>
-      </w:r>
       <w:bookmarkEnd w:id="71"/>
       <w:bookmarkEnd w:id="72"/>
       <w:bookmarkEnd w:id="73"/>
+    </w:p>
+    <w:p>
+      <w:pPr>
+        <w:pStyle w:val="Nadpisy"/>
+      </w:pPr>
+      <w:r>
+        <w:br w:type="page"/>
+      </w:r>
+      <w:bookmarkStart w:id="74" w:name="_Toc209253222"/>
+      <w:bookmarkStart w:id="75" w:name="_Toc209253409"/>
+      <w:bookmarkStart w:id="76" w:name="_Toc209321263"/>
+      <w:bookmarkStart w:id="77" w:name="_Toc92179835"/>
+      <w:r>
+        <w:lastRenderedPageBreak/>
+        <w:t>SEZNAM TABULEK</w:t>
+      </w:r>
       <w:bookmarkEnd w:id="74"/>
-    </w:p>
-    <w:p>
-      <w:pPr>
-        <w:pStyle w:val="Nadpisy"/>
-      </w:pPr>
-      <w:r>
-        <w:br w:type="page"/>
-      </w:r>
-      <w:bookmarkStart w:id="75" w:name="_Toc209253223"/>
-      <w:bookmarkStart w:id="76" w:name="_Toc209253410"/>
-      <w:bookmarkStart w:id="77" w:name="_Toc209321264"/>
-      <w:bookmarkStart w:id="78" w:name="_Toc440839257"/>
-      <w:r>
-        <w:lastRenderedPageBreak/>
-        <w:t>SEZNAM PŘÍLOH</w:t>
-      </w:r>
       <w:bookmarkEnd w:id="75"/>
       <w:bookmarkEnd w:id="76"/>
       <w:bookmarkEnd w:id="77"/>
+    </w:p>
+    <w:p>
+      <w:pPr>
+        <w:pStyle w:val="Nadpisy"/>
+      </w:pPr>
+      <w:r>
+        <w:br w:type="page"/>
+      </w:r>
+      <w:bookmarkStart w:id="78" w:name="_Toc209253223"/>
+      <w:bookmarkStart w:id="79" w:name="_Toc209253410"/>
+      <w:bookmarkStart w:id="80" w:name="_Toc209321264"/>
+      <w:bookmarkStart w:id="81" w:name="_Toc92179836"/>
+      <w:r>
+        <w:lastRenderedPageBreak/>
+        <w:t>SEZNAM PŘÍLOH</w:t>
+      </w:r>
       <w:bookmarkEnd w:id="78"/>
+      <w:bookmarkEnd w:id="79"/>
+      <w:bookmarkEnd w:id="80"/>
+      <w:bookmarkEnd w:id="81"/>
     </w:p>
     <w:p>
       <w:pPr>

</xml_diff>

<commit_message>
uml generation - beginning
</commit_message>
<xml_diff>
--- a/documentation/bakalarska_prace/bakalarska_prace.docx
+++ b/documentation/bakalarska_prace/bakalarska_prace.docx
@@ -1038,7 +1038,7 @@
       <w:r>
         <w:fldChar w:fldCharType="separate"/>
       </w:r>
-      <w:hyperlink w:anchor="_Toc98315788" w:history="1">
+      <w:hyperlink w:anchor="_Toc100129618" w:history="1">
         <w:r>
           <w:rPr>
             <w:rStyle w:val="Hypertextovodkaz"/>
@@ -1065,7 +1065,7 @@
             <w:noProof/>
             <w:webHidden/>
           </w:rPr>
-          <w:instrText xml:space="preserve"> PAGEREF _Toc98315788 \h </w:instrText>
+          <w:instrText xml:space="preserve"> PAGEREF _Toc100129618 \h </w:instrText>
         </w:r>
         <w:r>
           <w:rPr>
@@ -1112,7 +1112,7 @@
           <w:szCs w:val="22"/>
         </w:rPr>
       </w:pPr>
-      <w:hyperlink w:anchor="_Toc98315789" w:history="1">
+      <w:hyperlink w:anchor="_Toc100129619" w:history="1">
         <w:r>
           <w:rPr>
             <w:rStyle w:val="Hypertextovodkaz"/>
@@ -1157,7 +1157,7 @@
             <w:noProof/>
             <w:webHidden/>
           </w:rPr>
-          <w:instrText xml:space="preserve"> PAGEREF _Toc98315789 \h </w:instrText>
+          <w:instrText xml:space="preserve"> PAGEREF _Toc100129619 \h </w:instrText>
         </w:r>
         <w:r>
           <w:rPr>
@@ -1202,7 +1202,7 @@
           <w:szCs w:val="22"/>
         </w:rPr>
       </w:pPr>
-      <w:hyperlink w:anchor="_Toc98315790" w:history="1">
+      <w:hyperlink w:anchor="_Toc100129620" w:history="1">
         <w:r>
           <w:rPr>
             <w:rStyle w:val="Hypertextovodkaz"/>
@@ -1245,7 +1245,7 @@
             <w:noProof/>
             <w:webHidden/>
           </w:rPr>
-          <w:instrText xml:space="preserve"> PAGEREF _Toc98315790 \h </w:instrText>
+          <w:instrText xml:space="preserve"> PAGEREF _Toc100129620 \h </w:instrText>
         </w:r>
         <w:r>
           <w:rPr>
@@ -1290,7 +1290,7 @@
           <w:szCs w:val="22"/>
         </w:rPr>
       </w:pPr>
-      <w:hyperlink w:anchor="_Toc98315791" w:history="1">
+      <w:hyperlink w:anchor="_Toc100129621" w:history="1">
         <w:r>
           <w:rPr>
             <w:rStyle w:val="Hypertextovodkaz"/>
@@ -1333,7 +1333,7 @@
             <w:noProof/>
             <w:webHidden/>
           </w:rPr>
-          <w:instrText xml:space="preserve"> PAGEREF _Toc98315791 \h </w:instrText>
+          <w:instrText xml:space="preserve"> PAGEREF _Toc100129621 \h </w:instrText>
         </w:r>
         <w:r>
           <w:rPr>
@@ -1378,7 +1378,7 @@
           <w:szCs w:val="22"/>
         </w:rPr>
       </w:pPr>
-      <w:hyperlink w:anchor="_Toc98315792" w:history="1">
+      <w:hyperlink w:anchor="_Toc100129622" w:history="1">
         <w:r>
           <w:rPr>
             <w:rStyle w:val="Hypertextovodkaz"/>
@@ -1421,7 +1421,7 @@
             <w:noProof/>
             <w:webHidden/>
           </w:rPr>
-          <w:instrText xml:space="preserve"> PAGEREF _Toc98315792 \h </w:instrText>
+          <w:instrText xml:space="preserve"> PAGEREF _Toc100129622 \h </w:instrText>
         </w:r>
         <w:r>
           <w:rPr>
@@ -1468,7 +1468,7 @@
           <w:szCs w:val="22"/>
         </w:rPr>
       </w:pPr>
-      <w:hyperlink w:anchor="_Toc98315793" w:history="1">
+      <w:hyperlink w:anchor="_Toc100129623" w:history="1">
         <w:r>
           <w:rPr>
             <w:rStyle w:val="Hypertextovodkaz"/>
@@ -1513,7 +1513,7 @@
             <w:noProof/>
             <w:webHidden/>
           </w:rPr>
-          <w:instrText xml:space="preserve"> PAGEREF _Toc98315793 \h </w:instrText>
+          <w:instrText xml:space="preserve"> PAGEREF _Toc100129623 \h </w:instrText>
         </w:r>
         <w:r>
           <w:rPr>
@@ -1558,7 +1558,7 @@
           <w:szCs w:val="22"/>
         </w:rPr>
       </w:pPr>
-      <w:hyperlink w:anchor="_Toc98315794" w:history="1">
+      <w:hyperlink w:anchor="_Toc100129624" w:history="1">
         <w:r>
           <w:rPr>
             <w:rStyle w:val="Hypertextovodkaz"/>
@@ -1601,7 +1601,7 @@
             <w:noProof/>
             <w:webHidden/>
           </w:rPr>
-          <w:instrText xml:space="preserve"> PAGEREF _Toc98315794 \h </w:instrText>
+          <w:instrText xml:space="preserve"> PAGEREF _Toc100129624 \h </w:instrText>
         </w:r>
         <w:r>
           <w:rPr>
@@ -1648,7 +1648,7 @@
           <w:szCs w:val="22"/>
         </w:rPr>
       </w:pPr>
-      <w:hyperlink w:anchor="_Toc98315795" w:history="1">
+      <w:hyperlink w:anchor="_Toc100129625" w:history="1">
         <w:r>
           <w:rPr>
             <w:rStyle w:val="Hypertextovodkaz"/>
@@ -1693,183 +1693,7 @@
             <w:noProof/>
             <w:webHidden/>
           </w:rPr>
-          <w:instrText xml:space="preserve"> PAGEREF _Toc98315795 \h </w:instrText>
-        </w:r>
-        <w:r>
-          <w:rPr>
-            <w:noProof/>
-            <w:webHidden/>
-          </w:rPr>
-        </w:r>
-        <w:r>
-          <w:rPr>
-            <w:noProof/>
-            <w:webHidden/>
-          </w:rPr>
-          <w:fldChar w:fldCharType="separate"/>
-        </w:r>
-        <w:r>
-          <w:rPr>
-            <w:noProof/>
-            <w:webHidden/>
-          </w:rPr>
-          <w:t>13</w:t>
-        </w:r>
-        <w:r>
-          <w:rPr>
-            <w:noProof/>
-            <w:webHidden/>
-          </w:rPr>
-          <w:fldChar w:fldCharType="end"/>
-        </w:r>
-      </w:hyperlink>
-    </w:p>
-    <w:p>
-      <w:pPr>
-        <w:pStyle w:val="Obsah2"/>
-        <w:tabs>
-          <w:tab w:val="left" w:pos="880"/>
-          <w:tab w:val="right" w:leader="dot" w:pos="8777"/>
-        </w:tabs>
-        <w:rPr>
-          <w:rFonts w:asciiTheme="minorHAnsi" w:eastAsiaTheme="minorEastAsia" w:hAnsiTheme="minorHAnsi" w:cstheme="minorBidi"/>
-          <w:noProof/>
-          <w:sz w:val="22"/>
-          <w:szCs w:val="22"/>
-        </w:rPr>
-      </w:pPr>
-      <w:hyperlink w:anchor="_Toc98315796" w:history="1">
-        <w:r>
-          <w:rPr>
-            <w:rStyle w:val="Hypertextovodkaz"/>
-            <w:noProof/>
-          </w:rPr>
-          <w:t>3.1</w:t>
-        </w:r>
-        <w:r>
-          <w:rPr>
-            <w:rFonts w:asciiTheme="minorHAnsi" w:eastAsiaTheme="minorEastAsia" w:hAnsiTheme="minorHAnsi" w:cstheme="minorBidi"/>
-            <w:noProof/>
-            <w:sz w:val="22"/>
-            <w:szCs w:val="22"/>
-          </w:rPr>
-          <w:tab/>
-        </w:r>
-        <w:r>
-          <w:rPr>
-            <w:rStyle w:val="Hypertextovodkaz"/>
-            <w:noProof/>
-          </w:rPr>
-          <w:t>Požadavky</w:t>
-        </w:r>
-        <w:r>
-          <w:rPr>
-            <w:noProof/>
-            <w:webHidden/>
-          </w:rPr>
-          <w:tab/>
-        </w:r>
-        <w:r>
-          <w:rPr>
-            <w:noProof/>
-            <w:webHidden/>
-          </w:rPr>
-          <w:fldChar w:fldCharType="begin"/>
-        </w:r>
-        <w:r>
-          <w:rPr>
-            <w:noProof/>
-            <w:webHidden/>
-          </w:rPr>
-          <w:instrText xml:space="preserve"> PAGEREF _Toc98315796 \h </w:instrText>
-        </w:r>
-        <w:r>
-          <w:rPr>
-            <w:noProof/>
-            <w:webHidden/>
-          </w:rPr>
-        </w:r>
-        <w:r>
-          <w:rPr>
-            <w:noProof/>
-            <w:webHidden/>
-          </w:rPr>
-          <w:fldChar w:fldCharType="separate"/>
-        </w:r>
-        <w:r>
-          <w:rPr>
-            <w:noProof/>
-            <w:webHidden/>
-          </w:rPr>
-          <w:t>13</w:t>
-        </w:r>
-        <w:r>
-          <w:rPr>
-            <w:noProof/>
-            <w:webHidden/>
-          </w:rPr>
-          <w:fldChar w:fldCharType="end"/>
-        </w:r>
-      </w:hyperlink>
-    </w:p>
-    <w:p>
-      <w:pPr>
-        <w:pStyle w:val="Obsah3"/>
-        <w:tabs>
-          <w:tab w:val="left" w:pos="1320"/>
-          <w:tab w:val="right" w:leader="dot" w:pos="8777"/>
-        </w:tabs>
-        <w:rPr>
-          <w:rFonts w:asciiTheme="minorHAnsi" w:eastAsiaTheme="minorEastAsia" w:hAnsiTheme="minorHAnsi" w:cstheme="minorBidi"/>
-          <w:noProof/>
-          <w:sz w:val="22"/>
-          <w:szCs w:val="22"/>
-        </w:rPr>
-      </w:pPr>
-      <w:hyperlink w:anchor="_Toc98315797" w:history="1">
-        <w:r>
-          <w:rPr>
-            <w:rStyle w:val="Hypertextovodkaz"/>
-            <w:noProof/>
-          </w:rPr>
-          <w:t>3.1.1</w:t>
-        </w:r>
-        <w:r>
-          <w:rPr>
-            <w:rFonts w:asciiTheme="minorHAnsi" w:eastAsiaTheme="minorEastAsia" w:hAnsiTheme="minorHAnsi" w:cstheme="minorBidi"/>
-            <w:noProof/>
-            <w:sz w:val="22"/>
-            <w:szCs w:val="22"/>
-          </w:rPr>
-          <w:tab/>
-        </w:r>
-        <w:r>
-          <w:rPr>
-            <w:rStyle w:val="Hypertextovodkaz"/>
-            <w:noProof/>
-          </w:rPr>
-          <w:t>Podpodnadpis</w:t>
-        </w:r>
-        <w:r>
-          <w:rPr>
-            <w:noProof/>
-            <w:webHidden/>
-          </w:rPr>
-          <w:tab/>
-        </w:r>
-        <w:r>
-          <w:rPr>
-            <w:noProof/>
-            <w:webHidden/>
-          </w:rPr>
-          <w:fldChar w:fldCharType="begin"/>
-        </w:r>
-        <w:r>
-          <w:rPr>
-            <w:noProof/>
-            <w:webHidden/>
-          </w:rPr>
-          <w:instrText xml:space="preserve"> PAGEREF _Toc98315797 \h </w:instrText>
+          <w:instrText xml:space="preserve"> PAGEREF _Toc100129625 \h </w:instrText>
         </w:r>
         <w:r>
           <w:rPr>
@@ -1916,7 +1740,7 @@
           <w:szCs w:val="22"/>
         </w:rPr>
       </w:pPr>
-      <w:hyperlink w:anchor="_Toc98315798" w:history="1">
+      <w:hyperlink w:anchor="_Toc100129626" w:history="1">
         <w:r>
           <w:rPr>
             <w:rStyle w:val="Hypertextovodkaz"/>
@@ -1961,7 +1785,7 @@
             <w:noProof/>
             <w:webHidden/>
           </w:rPr>
-          <w:instrText xml:space="preserve"> PAGEREF _Toc98315798 \h </w:instrText>
+          <w:instrText xml:space="preserve"> PAGEREF _Toc100129626 \h </w:instrText>
         </w:r>
         <w:r>
           <w:rPr>
@@ -2006,7 +1830,7 @@
           <w:szCs w:val="22"/>
         </w:rPr>
       </w:pPr>
-      <w:hyperlink w:anchor="_Toc98315799" w:history="1">
+      <w:hyperlink w:anchor="_Toc100129627" w:history="1">
         <w:r>
           <w:rPr>
             <w:rStyle w:val="Hypertextovodkaz"/>
@@ -2028,7 +1852,7 @@
             <w:rStyle w:val="Hypertextovodkaz"/>
             <w:noProof/>
           </w:rPr>
-          <w:t>Požadavky</w:t>
+          <w:t>Analýza uživatelů</w:t>
         </w:r>
         <w:r>
           <w:rPr>
@@ -2049,7 +1873,7 @@
             <w:noProof/>
             <w:webHidden/>
           </w:rPr>
-          <w:instrText xml:space="preserve"> PAGEREF _Toc98315799 \h </w:instrText>
+          <w:instrText xml:space="preserve"> PAGEREF _Toc100129627 \h </w:instrText>
         </w:r>
         <w:r>
           <w:rPr>
@@ -2082,9 +1906,9 @@
     </w:p>
     <w:p>
       <w:pPr>
-        <w:pStyle w:val="Obsah3"/>
-        <w:tabs>
-          <w:tab w:val="left" w:pos="1320"/>
+        <w:pStyle w:val="Obsah2"/>
+        <w:tabs>
+          <w:tab w:val="left" w:pos="880"/>
           <w:tab w:val="right" w:leader="dot" w:pos="8777"/>
         </w:tabs>
         <w:rPr>
@@ -2094,13 +1918,13 @@
           <w:szCs w:val="22"/>
         </w:rPr>
       </w:pPr>
-      <w:hyperlink w:anchor="_Toc98315800" w:history="1">
+      <w:hyperlink w:anchor="_Toc100129628" w:history="1">
         <w:r>
           <w:rPr>
             <w:rStyle w:val="Hypertextovodkaz"/>
             <w:noProof/>
           </w:rPr>
-          <w:t>4.1.1</w:t>
+          <w:t>4.2</w:t>
         </w:r>
         <w:r>
           <w:rPr>
@@ -2116,7 +1940,7 @@
             <w:rStyle w:val="Hypertextovodkaz"/>
             <w:noProof/>
           </w:rPr>
-          <w:t>Podpodnadpis</w:t>
+          <w:t>Požadavky</w:t>
         </w:r>
         <w:r>
           <w:rPr>
@@ -2137,7 +1961,7 @@
             <w:noProof/>
             <w:webHidden/>
           </w:rPr>
-          <w:instrText xml:space="preserve"> PAGEREF _Toc98315800 \h </w:instrText>
+          <w:instrText xml:space="preserve"> PAGEREF _Toc100129628 \h </w:instrText>
         </w:r>
         <w:r>
           <w:rPr>
@@ -2158,6 +1982,182 @@
             <w:webHidden/>
           </w:rPr>
           <w:t>14</w:t>
+        </w:r>
+        <w:r>
+          <w:rPr>
+            <w:noProof/>
+            <w:webHidden/>
+          </w:rPr>
+          <w:fldChar w:fldCharType="end"/>
+        </w:r>
+      </w:hyperlink>
+    </w:p>
+    <w:p>
+      <w:pPr>
+        <w:pStyle w:val="Obsah3"/>
+        <w:tabs>
+          <w:tab w:val="left" w:pos="1320"/>
+          <w:tab w:val="right" w:leader="dot" w:pos="8777"/>
+        </w:tabs>
+        <w:rPr>
+          <w:rFonts w:asciiTheme="minorHAnsi" w:eastAsiaTheme="minorEastAsia" w:hAnsiTheme="minorHAnsi" w:cstheme="minorBidi"/>
+          <w:noProof/>
+          <w:sz w:val="22"/>
+          <w:szCs w:val="22"/>
+        </w:rPr>
+      </w:pPr>
+      <w:hyperlink w:anchor="_Toc100129629" w:history="1">
+        <w:r>
+          <w:rPr>
+            <w:rStyle w:val="Hypertextovodkaz"/>
+            <w:noProof/>
+          </w:rPr>
+          <w:t>4.2.1</w:t>
+        </w:r>
+        <w:r>
+          <w:rPr>
+            <w:rFonts w:asciiTheme="minorHAnsi" w:eastAsiaTheme="minorEastAsia" w:hAnsiTheme="minorHAnsi" w:cstheme="minorBidi"/>
+            <w:noProof/>
+            <w:sz w:val="22"/>
+            <w:szCs w:val="22"/>
+          </w:rPr>
+          <w:tab/>
+        </w:r>
+        <w:r>
+          <w:rPr>
+            <w:rStyle w:val="Hypertextovodkaz"/>
+            <w:noProof/>
+          </w:rPr>
+          <w:t>User stories</w:t>
+        </w:r>
+        <w:r>
+          <w:rPr>
+            <w:noProof/>
+            <w:webHidden/>
+          </w:rPr>
+          <w:tab/>
+        </w:r>
+        <w:r>
+          <w:rPr>
+            <w:noProof/>
+            <w:webHidden/>
+          </w:rPr>
+          <w:fldChar w:fldCharType="begin"/>
+        </w:r>
+        <w:r>
+          <w:rPr>
+            <w:noProof/>
+            <w:webHidden/>
+          </w:rPr>
+          <w:instrText xml:space="preserve"> PAGEREF _Toc100129629 \h </w:instrText>
+        </w:r>
+        <w:r>
+          <w:rPr>
+            <w:noProof/>
+            <w:webHidden/>
+          </w:rPr>
+        </w:r>
+        <w:r>
+          <w:rPr>
+            <w:noProof/>
+            <w:webHidden/>
+          </w:rPr>
+          <w:fldChar w:fldCharType="separate"/>
+        </w:r>
+        <w:r>
+          <w:rPr>
+            <w:noProof/>
+            <w:webHidden/>
+          </w:rPr>
+          <w:t>14</w:t>
+        </w:r>
+        <w:r>
+          <w:rPr>
+            <w:noProof/>
+            <w:webHidden/>
+          </w:rPr>
+          <w:fldChar w:fldCharType="end"/>
+        </w:r>
+      </w:hyperlink>
+    </w:p>
+    <w:p>
+      <w:pPr>
+        <w:pStyle w:val="Obsah2"/>
+        <w:tabs>
+          <w:tab w:val="left" w:pos="880"/>
+          <w:tab w:val="right" w:leader="dot" w:pos="8777"/>
+        </w:tabs>
+        <w:rPr>
+          <w:rFonts w:asciiTheme="minorHAnsi" w:eastAsiaTheme="minorEastAsia" w:hAnsiTheme="minorHAnsi" w:cstheme="minorBidi"/>
+          <w:noProof/>
+          <w:sz w:val="22"/>
+          <w:szCs w:val="22"/>
+        </w:rPr>
+      </w:pPr>
+      <w:hyperlink w:anchor="_Toc100129630" w:history="1">
+        <w:r>
+          <w:rPr>
+            <w:rStyle w:val="Hypertextovodkaz"/>
+            <w:noProof/>
+          </w:rPr>
+          <w:t>4.3</w:t>
+        </w:r>
+        <w:r>
+          <w:rPr>
+            <w:rFonts w:asciiTheme="minorHAnsi" w:eastAsiaTheme="minorEastAsia" w:hAnsiTheme="minorHAnsi" w:cstheme="minorBidi"/>
+            <w:noProof/>
+            <w:sz w:val="22"/>
+            <w:szCs w:val="22"/>
+          </w:rPr>
+          <w:tab/>
+        </w:r>
+        <w:r>
+          <w:rPr>
+            <w:rStyle w:val="Hypertextovodkaz"/>
+            <w:noProof/>
+          </w:rPr>
+          <w:t>Definice rizik</w:t>
+        </w:r>
+        <w:r>
+          <w:rPr>
+            <w:noProof/>
+            <w:webHidden/>
+          </w:rPr>
+          <w:tab/>
+        </w:r>
+        <w:r>
+          <w:rPr>
+            <w:noProof/>
+            <w:webHidden/>
+          </w:rPr>
+          <w:fldChar w:fldCharType="begin"/>
+        </w:r>
+        <w:r>
+          <w:rPr>
+            <w:noProof/>
+            <w:webHidden/>
+          </w:rPr>
+          <w:instrText xml:space="preserve"> PAGEREF _Toc100129630 \h </w:instrText>
+        </w:r>
+        <w:r>
+          <w:rPr>
+            <w:noProof/>
+            <w:webHidden/>
+          </w:rPr>
+        </w:r>
+        <w:r>
+          <w:rPr>
+            <w:noProof/>
+            <w:webHidden/>
+          </w:rPr>
+          <w:fldChar w:fldCharType="separate"/>
+        </w:r>
+        <w:r>
+          <w:rPr>
+            <w:noProof/>
+            <w:webHidden/>
+          </w:rPr>
+          <w:t>15</w:t>
         </w:r>
         <w:r>
           <w:rPr>
@@ -2184,7 +2184,7 @@
           <w:szCs w:val="22"/>
         </w:rPr>
       </w:pPr>
-      <w:hyperlink w:anchor="_Toc98315801" w:history="1">
+      <w:hyperlink w:anchor="_Toc100129631" w:history="1">
         <w:r>
           <w:rPr>
             <w:rStyle w:val="Hypertextovodkaz"/>
@@ -2229,7 +2229,7 @@
             <w:noProof/>
             <w:webHidden/>
           </w:rPr>
-          <w:instrText xml:space="preserve"> PAGEREF _Toc98315801 \h </w:instrText>
+          <w:instrText xml:space="preserve"> PAGEREF _Toc100129631 \h </w:instrText>
         </w:r>
         <w:r>
           <w:rPr>
@@ -2249,7 +2249,7 @@
             <w:noProof/>
             <w:webHidden/>
           </w:rPr>
-          <w:t>15</w:t>
+          <w:t>17</w:t>
         </w:r>
         <w:r>
           <w:rPr>
@@ -2274,7 +2274,7 @@
           <w:szCs w:val="22"/>
         </w:rPr>
       </w:pPr>
-      <w:hyperlink w:anchor="_Toc98315802" w:history="1">
+      <w:hyperlink w:anchor="_Toc100129632" w:history="1">
         <w:r>
           <w:rPr>
             <w:rStyle w:val="Hypertextovodkaz"/>
@@ -2296,7 +2296,7 @@
             <w:rStyle w:val="Hypertextovodkaz"/>
             <w:noProof/>
           </w:rPr>
-          <w:t>Podnadpis</w:t>
+          <w:t>Implementace řešení</w:t>
         </w:r>
         <w:r>
           <w:rPr>
@@ -2317,7 +2317,7 @@
             <w:noProof/>
             <w:webHidden/>
           </w:rPr>
-          <w:instrText xml:space="preserve"> PAGEREF _Toc98315802 \h </w:instrText>
+          <w:instrText xml:space="preserve"> PAGEREF _Toc100129632 \h </w:instrText>
         </w:r>
         <w:r>
           <w:rPr>
@@ -2337,7 +2337,7 @@
             <w:noProof/>
             <w:webHidden/>
           </w:rPr>
-          <w:t>15</w:t>
+          <w:t>17</w:t>
         </w:r>
         <w:r>
           <w:rPr>
@@ -2362,7 +2362,7 @@
           <w:szCs w:val="22"/>
         </w:rPr>
       </w:pPr>
-      <w:hyperlink w:anchor="_Toc98315803" w:history="1">
+      <w:hyperlink w:anchor="_Toc100129633" w:history="1">
         <w:r>
           <w:rPr>
             <w:rStyle w:val="Hypertextovodkaz"/>
@@ -2384,7 +2384,7 @@
             <w:rStyle w:val="Hypertextovodkaz"/>
             <w:noProof/>
           </w:rPr>
-          <w:t>Podpodnadpis</w:t>
+          <w:t>Tvorba pluginu</w:t>
         </w:r>
         <w:r>
           <w:rPr>
@@ -2405,7 +2405,7 @@
             <w:noProof/>
             <w:webHidden/>
           </w:rPr>
-          <w:instrText xml:space="preserve"> PAGEREF _Toc98315803 \h </w:instrText>
+          <w:instrText xml:space="preserve"> PAGEREF _Toc100129633 \h </w:instrText>
         </w:r>
         <w:r>
           <w:rPr>
@@ -2425,7 +2425,359 @@
             <w:noProof/>
             <w:webHidden/>
           </w:rPr>
-          <w:t>15</w:t>
+          <w:t>17</w:t>
+        </w:r>
+        <w:r>
+          <w:rPr>
+            <w:noProof/>
+            <w:webHidden/>
+          </w:rPr>
+          <w:fldChar w:fldCharType="end"/>
+        </w:r>
+      </w:hyperlink>
+    </w:p>
+    <w:p>
+      <w:pPr>
+        <w:pStyle w:val="Obsah3"/>
+        <w:tabs>
+          <w:tab w:val="left" w:pos="1320"/>
+          <w:tab w:val="right" w:leader="dot" w:pos="8777"/>
+        </w:tabs>
+        <w:rPr>
+          <w:rFonts w:asciiTheme="minorHAnsi" w:eastAsiaTheme="minorEastAsia" w:hAnsiTheme="minorHAnsi" w:cstheme="minorBidi"/>
+          <w:noProof/>
+          <w:sz w:val="22"/>
+          <w:szCs w:val="22"/>
+        </w:rPr>
+      </w:pPr>
+      <w:hyperlink w:anchor="_Toc100129634" w:history="1">
+        <w:r>
+          <w:rPr>
+            <w:rStyle w:val="Hypertextovodkaz"/>
+            <w:noProof/>
+          </w:rPr>
+          <w:t>5.1.2</w:t>
+        </w:r>
+        <w:r>
+          <w:rPr>
+            <w:rFonts w:asciiTheme="minorHAnsi" w:eastAsiaTheme="minorEastAsia" w:hAnsiTheme="minorHAnsi" w:cstheme="minorBidi"/>
+            <w:noProof/>
+            <w:sz w:val="22"/>
+            <w:szCs w:val="22"/>
+          </w:rPr>
+          <w:tab/>
+        </w:r>
+        <w:r>
+          <w:rPr>
+            <w:rStyle w:val="Hypertextovodkaz"/>
+            <w:noProof/>
+          </w:rPr>
+          <w:t>Tvorba formulářů</w:t>
+        </w:r>
+        <w:r>
+          <w:rPr>
+            <w:noProof/>
+            <w:webHidden/>
+          </w:rPr>
+          <w:tab/>
+        </w:r>
+        <w:r>
+          <w:rPr>
+            <w:noProof/>
+            <w:webHidden/>
+          </w:rPr>
+          <w:fldChar w:fldCharType="begin"/>
+        </w:r>
+        <w:r>
+          <w:rPr>
+            <w:noProof/>
+            <w:webHidden/>
+          </w:rPr>
+          <w:instrText xml:space="preserve"> PAGEREF _Toc100129634 \h </w:instrText>
+        </w:r>
+        <w:r>
+          <w:rPr>
+            <w:noProof/>
+            <w:webHidden/>
+          </w:rPr>
+        </w:r>
+        <w:r>
+          <w:rPr>
+            <w:noProof/>
+            <w:webHidden/>
+          </w:rPr>
+          <w:fldChar w:fldCharType="separate"/>
+        </w:r>
+        <w:r>
+          <w:rPr>
+            <w:noProof/>
+            <w:webHidden/>
+          </w:rPr>
+          <w:t>17</w:t>
+        </w:r>
+        <w:r>
+          <w:rPr>
+            <w:noProof/>
+            <w:webHidden/>
+          </w:rPr>
+          <w:fldChar w:fldCharType="end"/>
+        </w:r>
+      </w:hyperlink>
+    </w:p>
+    <w:p>
+      <w:pPr>
+        <w:pStyle w:val="Obsah3"/>
+        <w:tabs>
+          <w:tab w:val="left" w:pos="1320"/>
+          <w:tab w:val="right" w:leader="dot" w:pos="8777"/>
+        </w:tabs>
+        <w:rPr>
+          <w:rFonts w:asciiTheme="minorHAnsi" w:eastAsiaTheme="minorEastAsia" w:hAnsiTheme="minorHAnsi" w:cstheme="minorBidi"/>
+          <w:noProof/>
+          <w:sz w:val="22"/>
+          <w:szCs w:val="22"/>
+        </w:rPr>
+      </w:pPr>
+      <w:hyperlink w:anchor="_Toc100129635" w:history="1">
+        <w:r>
+          <w:rPr>
+            <w:rStyle w:val="Hypertextovodkaz"/>
+            <w:noProof/>
+          </w:rPr>
+          <w:t>5.1.3</w:t>
+        </w:r>
+        <w:r>
+          <w:rPr>
+            <w:rFonts w:asciiTheme="minorHAnsi" w:eastAsiaTheme="minorEastAsia" w:hAnsiTheme="minorHAnsi" w:cstheme="minorBidi"/>
+            <w:noProof/>
+            <w:sz w:val="22"/>
+            <w:szCs w:val="22"/>
+          </w:rPr>
+          <w:tab/>
+        </w:r>
+        <w:r>
+          <w:rPr>
+            <w:rStyle w:val="Hypertextovodkaz"/>
+            <w:noProof/>
+          </w:rPr>
+          <w:t>Generování konfiguračního souboru</w:t>
+        </w:r>
+        <w:r>
+          <w:rPr>
+            <w:noProof/>
+            <w:webHidden/>
+          </w:rPr>
+          <w:tab/>
+        </w:r>
+        <w:r>
+          <w:rPr>
+            <w:noProof/>
+            <w:webHidden/>
+          </w:rPr>
+          <w:fldChar w:fldCharType="begin"/>
+        </w:r>
+        <w:r>
+          <w:rPr>
+            <w:noProof/>
+            <w:webHidden/>
+          </w:rPr>
+          <w:instrText xml:space="preserve"> PAGEREF _Toc100129635 \h </w:instrText>
+        </w:r>
+        <w:r>
+          <w:rPr>
+            <w:noProof/>
+            <w:webHidden/>
+          </w:rPr>
+        </w:r>
+        <w:r>
+          <w:rPr>
+            <w:noProof/>
+            <w:webHidden/>
+          </w:rPr>
+          <w:fldChar w:fldCharType="separate"/>
+        </w:r>
+        <w:r>
+          <w:rPr>
+            <w:noProof/>
+            <w:webHidden/>
+          </w:rPr>
+          <w:t>17</w:t>
+        </w:r>
+        <w:r>
+          <w:rPr>
+            <w:noProof/>
+            <w:webHidden/>
+          </w:rPr>
+          <w:fldChar w:fldCharType="end"/>
+        </w:r>
+      </w:hyperlink>
+    </w:p>
+    <w:p>
+      <w:pPr>
+        <w:pStyle w:val="Obsah3"/>
+        <w:tabs>
+          <w:tab w:val="left" w:pos="1320"/>
+          <w:tab w:val="right" w:leader="dot" w:pos="8777"/>
+        </w:tabs>
+        <w:rPr>
+          <w:rFonts w:asciiTheme="minorHAnsi" w:eastAsiaTheme="minorEastAsia" w:hAnsiTheme="minorHAnsi" w:cstheme="minorBidi"/>
+          <w:noProof/>
+          <w:sz w:val="22"/>
+          <w:szCs w:val="22"/>
+        </w:rPr>
+      </w:pPr>
+      <w:hyperlink w:anchor="_Toc100129636" w:history="1">
+        <w:r>
+          <w:rPr>
+            <w:rStyle w:val="Hypertextovodkaz"/>
+            <w:noProof/>
+          </w:rPr>
+          <w:t>5.1.4</w:t>
+        </w:r>
+        <w:r>
+          <w:rPr>
+            <w:rFonts w:asciiTheme="minorHAnsi" w:eastAsiaTheme="minorEastAsia" w:hAnsiTheme="minorHAnsi" w:cstheme="minorBidi"/>
+            <w:noProof/>
+            <w:sz w:val="22"/>
+            <w:szCs w:val="22"/>
+          </w:rPr>
+          <w:tab/>
+        </w:r>
+        <w:r>
+          <w:rPr>
+            <w:rStyle w:val="Hypertextovodkaz"/>
+            <w:noProof/>
+          </w:rPr>
+          <w:t>Generování UML diagramu podle parametrů zvolených ve formuláři</w:t>
+        </w:r>
+        <w:r>
+          <w:rPr>
+            <w:noProof/>
+            <w:webHidden/>
+          </w:rPr>
+          <w:tab/>
+        </w:r>
+        <w:r>
+          <w:rPr>
+            <w:noProof/>
+            <w:webHidden/>
+          </w:rPr>
+          <w:fldChar w:fldCharType="begin"/>
+        </w:r>
+        <w:r>
+          <w:rPr>
+            <w:noProof/>
+            <w:webHidden/>
+          </w:rPr>
+          <w:instrText xml:space="preserve"> PAGEREF _Toc100129636 \h </w:instrText>
+        </w:r>
+        <w:r>
+          <w:rPr>
+            <w:noProof/>
+            <w:webHidden/>
+          </w:rPr>
+        </w:r>
+        <w:r>
+          <w:rPr>
+            <w:noProof/>
+            <w:webHidden/>
+          </w:rPr>
+          <w:fldChar w:fldCharType="separate"/>
+        </w:r>
+        <w:r>
+          <w:rPr>
+            <w:noProof/>
+            <w:webHidden/>
+          </w:rPr>
+          <w:t>17</w:t>
+        </w:r>
+        <w:r>
+          <w:rPr>
+            <w:noProof/>
+            <w:webHidden/>
+          </w:rPr>
+          <w:fldChar w:fldCharType="end"/>
+        </w:r>
+      </w:hyperlink>
+    </w:p>
+    <w:p>
+      <w:pPr>
+        <w:pStyle w:val="Obsah2"/>
+        <w:tabs>
+          <w:tab w:val="left" w:pos="880"/>
+          <w:tab w:val="right" w:leader="dot" w:pos="8777"/>
+        </w:tabs>
+        <w:rPr>
+          <w:rFonts w:asciiTheme="minorHAnsi" w:eastAsiaTheme="minorEastAsia" w:hAnsiTheme="minorHAnsi" w:cstheme="minorBidi"/>
+          <w:noProof/>
+          <w:sz w:val="22"/>
+          <w:szCs w:val="22"/>
+        </w:rPr>
+      </w:pPr>
+      <w:hyperlink w:anchor="_Toc100129637" w:history="1">
+        <w:r>
+          <w:rPr>
+            <w:rStyle w:val="Hypertextovodkaz"/>
+            <w:noProof/>
+          </w:rPr>
+          <w:t>5.2</w:t>
+        </w:r>
+        <w:r>
+          <w:rPr>
+            <w:rFonts w:asciiTheme="minorHAnsi" w:eastAsiaTheme="minorEastAsia" w:hAnsiTheme="minorHAnsi" w:cstheme="minorBidi"/>
+            <w:noProof/>
+            <w:sz w:val="22"/>
+            <w:szCs w:val="22"/>
+          </w:rPr>
+          <w:tab/>
+        </w:r>
+        <w:r>
+          <w:rPr>
+            <w:rStyle w:val="Hypertextovodkaz"/>
+            <w:noProof/>
+          </w:rPr>
+          <w:t>Představení řešení</w:t>
+        </w:r>
+        <w:r>
+          <w:rPr>
+            <w:noProof/>
+            <w:webHidden/>
+          </w:rPr>
+          <w:tab/>
+        </w:r>
+        <w:r>
+          <w:rPr>
+            <w:noProof/>
+            <w:webHidden/>
+          </w:rPr>
+          <w:fldChar w:fldCharType="begin"/>
+        </w:r>
+        <w:r>
+          <w:rPr>
+            <w:noProof/>
+            <w:webHidden/>
+          </w:rPr>
+          <w:instrText xml:space="preserve"> PAGEREF _Toc100129637 \h </w:instrText>
+        </w:r>
+        <w:r>
+          <w:rPr>
+            <w:noProof/>
+            <w:webHidden/>
+          </w:rPr>
+        </w:r>
+        <w:r>
+          <w:rPr>
+            <w:noProof/>
+            <w:webHidden/>
+          </w:rPr>
+          <w:fldChar w:fldCharType="separate"/>
+        </w:r>
+        <w:r>
+          <w:rPr>
+            <w:noProof/>
+            <w:webHidden/>
+          </w:rPr>
+          <w:t>17</w:t>
         </w:r>
         <w:r>
           <w:rPr>
@@ -2451,7 +2803,7 @@
           <w:szCs w:val="22"/>
         </w:rPr>
       </w:pPr>
-      <w:hyperlink w:anchor="_Toc98315804" w:history="1">
+      <w:hyperlink w:anchor="_Toc100129638" w:history="1">
         <w:r>
           <w:rPr>
             <w:rStyle w:val="Hypertextovodkaz"/>
@@ -2478,7 +2830,7 @@
             <w:noProof/>
             <w:webHidden/>
           </w:rPr>
-          <w:instrText xml:space="preserve"> PAGEREF _Toc98315804 \h </w:instrText>
+          <w:instrText xml:space="preserve"> PAGEREF _Toc100129638 \h </w:instrText>
         </w:r>
         <w:r>
           <w:rPr>
@@ -2498,7 +2850,7 @@
             <w:noProof/>
             <w:webHidden/>
           </w:rPr>
-          <w:t>16</w:t>
+          <w:t>18</w:t>
         </w:r>
         <w:r>
           <w:rPr>
@@ -2524,7 +2876,7 @@
           <w:szCs w:val="22"/>
         </w:rPr>
       </w:pPr>
-      <w:hyperlink w:anchor="_Toc98315805" w:history="1">
+      <w:hyperlink w:anchor="_Toc100129639" w:history="1">
         <w:r>
           <w:rPr>
             <w:rStyle w:val="Hypertextovodkaz"/>
@@ -2551,7 +2903,7 @@
             <w:noProof/>
             <w:webHidden/>
           </w:rPr>
-          <w:instrText xml:space="preserve"> PAGEREF _Toc98315805 \h </w:instrText>
+          <w:instrText xml:space="preserve"> PAGEREF _Toc100129639 \h </w:instrText>
         </w:r>
         <w:r>
           <w:rPr>
@@ -2571,7 +2923,7 @@
             <w:noProof/>
             <w:webHidden/>
           </w:rPr>
-          <w:t>17</w:t>
+          <w:t>19</w:t>
         </w:r>
         <w:r>
           <w:rPr>
@@ -2597,7 +2949,7 @@
           <w:szCs w:val="22"/>
         </w:rPr>
       </w:pPr>
-      <w:hyperlink w:anchor="_Toc98315806" w:history="1">
+      <w:hyperlink w:anchor="_Toc100129640" w:history="1">
         <w:r>
           <w:rPr>
             <w:rStyle w:val="Hypertextovodkaz"/>
@@ -2624,7 +2976,7 @@
             <w:noProof/>
             <w:webHidden/>
           </w:rPr>
-          <w:instrText xml:space="preserve"> PAGEREF _Toc98315806 \h </w:instrText>
+          <w:instrText xml:space="preserve"> PAGEREF _Toc100129640 \h </w:instrText>
         </w:r>
         <w:r>
           <w:rPr>
@@ -2644,7 +2996,7 @@
             <w:noProof/>
             <w:webHidden/>
           </w:rPr>
-          <w:t>18</w:t>
+          <w:t>20</w:t>
         </w:r>
         <w:r>
           <w:rPr>
@@ -2670,7 +3022,7 @@
           <w:szCs w:val="22"/>
         </w:rPr>
       </w:pPr>
-      <w:hyperlink w:anchor="_Toc98315807" w:history="1">
+      <w:hyperlink w:anchor="_Toc100129641" w:history="1">
         <w:r>
           <w:rPr>
             <w:rStyle w:val="Hypertextovodkaz"/>
@@ -2697,7 +3049,7 @@
             <w:noProof/>
             <w:webHidden/>
           </w:rPr>
-          <w:instrText xml:space="preserve"> PAGEREF _Toc98315807 \h </w:instrText>
+          <w:instrText xml:space="preserve"> PAGEREF _Toc100129641 \h </w:instrText>
         </w:r>
         <w:r>
           <w:rPr>
@@ -2717,7 +3069,7 @@
             <w:noProof/>
             <w:webHidden/>
           </w:rPr>
-          <w:t>19</w:t>
+          <w:t>21</w:t>
         </w:r>
         <w:r>
           <w:rPr>
@@ -2743,7 +3095,7 @@
           <w:szCs w:val="22"/>
         </w:rPr>
       </w:pPr>
-      <w:hyperlink w:anchor="_Toc98315808" w:history="1">
+      <w:hyperlink w:anchor="_Toc100129642" w:history="1">
         <w:r>
           <w:rPr>
             <w:rStyle w:val="Hypertextovodkaz"/>
@@ -2770,7 +3122,7 @@
             <w:noProof/>
             <w:webHidden/>
           </w:rPr>
-          <w:instrText xml:space="preserve"> PAGEREF _Toc98315808 \h </w:instrText>
+          <w:instrText xml:space="preserve"> PAGEREF _Toc100129642 \h </w:instrText>
         </w:r>
         <w:r>
           <w:rPr>
@@ -2790,7 +3142,7 @@
             <w:noProof/>
             <w:webHidden/>
           </w:rPr>
-          <w:t>20</w:t>
+          <w:t>22</w:t>
         </w:r>
         <w:r>
           <w:rPr>
@@ -2816,7 +3168,7 @@
           <w:szCs w:val="22"/>
         </w:rPr>
       </w:pPr>
-      <w:hyperlink w:anchor="_Toc98315809" w:history="1">
+      <w:hyperlink w:anchor="_Toc100129643" w:history="1">
         <w:r>
           <w:rPr>
             <w:rStyle w:val="Hypertextovodkaz"/>
@@ -2843,7 +3195,7 @@
             <w:noProof/>
             <w:webHidden/>
           </w:rPr>
-          <w:instrText xml:space="preserve"> PAGEREF _Toc98315809 \h </w:instrText>
+          <w:instrText xml:space="preserve"> PAGEREF _Toc100129643 \h </w:instrText>
         </w:r>
         <w:r>
           <w:rPr>
@@ -2863,7 +3215,7 @@
             <w:noProof/>
             <w:webHidden/>
           </w:rPr>
-          <w:t>21</w:t>
+          <w:t>23</w:t>
         </w:r>
         <w:r>
           <w:rPr>
@@ -2889,7 +3241,7 @@
           <w:szCs w:val="22"/>
         </w:rPr>
       </w:pPr>
-      <w:hyperlink w:anchor="_Toc98315810" w:history="1">
+      <w:hyperlink w:anchor="_Toc100129644" w:history="1">
         <w:r>
           <w:rPr>
             <w:rStyle w:val="Hypertextovodkaz"/>
@@ -2916,7 +3268,7 @@
             <w:noProof/>
             <w:webHidden/>
           </w:rPr>
-          <w:instrText xml:space="preserve"> PAGEREF _Toc98315810 \h </w:instrText>
+          <w:instrText xml:space="preserve"> PAGEREF _Toc100129644 \h </w:instrText>
         </w:r>
         <w:r>
           <w:rPr>
@@ -2936,7 +3288,7 @@
             <w:noProof/>
             <w:webHidden/>
           </w:rPr>
-          <w:t>22</w:t>
+          <w:t>24</w:t>
         </w:r>
         <w:r>
           <w:rPr>
@@ -2962,7 +3314,7 @@
           <w:szCs w:val="22"/>
         </w:rPr>
       </w:pPr>
-      <w:hyperlink w:anchor="_Toc98315811" w:history="1">
+      <w:hyperlink w:anchor="_Toc100129645" w:history="1">
         <w:r>
           <w:rPr>
             <w:rStyle w:val="Hypertextovodkaz"/>
@@ -2989,7 +3341,7 @@
             <w:noProof/>
             <w:webHidden/>
           </w:rPr>
-          <w:instrText xml:space="preserve"> PAGEREF _Toc98315811 \h </w:instrText>
+          <w:instrText xml:space="preserve"> PAGEREF _Toc100129645 \h </w:instrText>
         </w:r>
         <w:r>
           <w:rPr>
@@ -3009,7 +3361,7 @@
             <w:noProof/>
             <w:webHidden/>
           </w:rPr>
-          <w:t>23</w:t>
+          <w:t>25</w:t>
         </w:r>
         <w:r>
           <w:rPr>
@@ -3042,7 +3394,7 @@
       <w:bookmarkStart w:id="17" w:name="_Toc209253204"/>
       <w:bookmarkStart w:id="18" w:name="_Toc209253391"/>
       <w:bookmarkStart w:id="19" w:name="_Toc209321245"/>
-      <w:bookmarkStart w:id="20" w:name="_Toc98315788"/>
+      <w:bookmarkStart w:id="20" w:name="_Toc100129618"/>
       <w:r>
         <w:lastRenderedPageBreak/>
         <w:t>ÚVOD</w:t>
@@ -3131,8 +3483,8 @@
       <w:r>
         <w:br w:type="page"/>
       </w:r>
-      <w:bookmarkStart w:id="21" w:name="_Toc98315789"/>
-      <w:bookmarkStart w:id="22" w:name="_Ref100127761"/>
+      <w:bookmarkStart w:id="21" w:name="_Ref100127761"/>
+      <w:bookmarkStart w:id="22" w:name="_Toc100129619"/>
       <w:r>
         <w:lastRenderedPageBreak/>
         <w:t>Definice základních pojmů</w:t>
@@ -3156,7 +3508,7 @@
           <w:numId w:val="16"/>
         </w:numPr>
       </w:pPr>
-      <w:bookmarkStart w:id="23" w:name="_Toc98315790"/>
+      <w:bookmarkStart w:id="23" w:name="_Toc100129620"/>
       <w:r>
         <w:t xml:space="preserve">Co je to </w:t>
       </w:r>
@@ -3171,6 +3523,45 @@
       <w:pPr>
         <w:pStyle w:val="normlntext"/>
       </w:pPr>
+      <w:proofErr w:type="spellStart"/>
+      <w:r>
+        <w:t>Plugin</w:t>
+      </w:r>
+      <w:proofErr w:type="spellEnd"/>
+      <w:r>
+        <w:t xml:space="preserve">, nebo také </w:t>
+      </w:r>
+      <w:proofErr w:type="spellStart"/>
+      <w:r>
+        <w:t>plug</w:t>
+      </w:r>
+      <w:proofErr w:type="spellEnd"/>
+      <w:r>
+        <w:t>-in, je označení pro zásuvný modul</w:t>
+      </w:r>
+      <w:r>
+        <w:t xml:space="preserve">, což je software, který </w:t>
+      </w:r>
+      <w:r>
+        <w:t>přidáváme k jinému softwaru za účelem jeho rozšíření, či</w:t>
+      </w:r>
+      <w:bookmarkStart w:id="24" w:name="_GoBack"/>
+      <w:bookmarkEnd w:id="24"/>
+    </w:p>
+    <w:p>
+      <w:pPr>
+        <w:pStyle w:val="NadpisB"/>
+      </w:pPr>
+      <w:bookmarkStart w:id="25" w:name="_Toc100129621"/>
+      <w:r>
+        <w:t>Co znamená výraz „konfigurovatelný“</w:t>
+      </w:r>
+      <w:bookmarkEnd w:id="25"/>
+    </w:p>
+    <w:p>
+      <w:pPr>
+        <w:pStyle w:val="normlntext"/>
+      </w:pPr>
       <w:r>
         <w:t>Text</w:t>
       </w:r>
@@ -3179,11 +3570,19 @@
       <w:pPr>
         <w:pStyle w:val="NadpisB"/>
       </w:pPr>
-      <w:bookmarkStart w:id="24" w:name="_Toc98315791"/>
-      <w:r>
-        <w:t>Co znamená výraz „konfigurovatelný“</w:t>
-      </w:r>
-      <w:bookmarkEnd w:id="24"/>
+      <w:bookmarkStart w:id="26" w:name="_Toc100129622"/>
+      <w:r>
+        <w:t xml:space="preserve">Prostředí </w:t>
+      </w:r>
+      <w:proofErr w:type="spellStart"/>
+      <w:r>
+        <w:t>IntelliJ</w:t>
+      </w:r>
+      <w:proofErr w:type="spellEnd"/>
+      <w:r>
+        <w:t xml:space="preserve"> IDEA</w:t>
+      </w:r>
+      <w:bookmarkEnd w:id="26"/>
     </w:p>
     <w:p>
       <w:pPr>
@@ -3195,34 +3594,8 @@
     </w:p>
     <w:p>
       <w:pPr>
-        <w:pStyle w:val="NadpisB"/>
-      </w:pPr>
-      <w:bookmarkStart w:id="25" w:name="_Toc98315792"/>
-      <w:r>
-        <w:t xml:space="preserve">Prostředí </w:t>
-      </w:r>
-      <w:proofErr w:type="spellStart"/>
-      <w:r>
-        <w:t>IntelliJ</w:t>
-      </w:r>
-      <w:proofErr w:type="spellEnd"/>
-      <w:r>
-        <w:t xml:space="preserve"> IDEA</w:t>
-      </w:r>
-      <w:bookmarkEnd w:id="25"/>
-    </w:p>
-    <w:p>
-      <w:pPr>
         <w:pStyle w:val="normlntext"/>
       </w:pPr>
-      <w:r>
-        <w:t>Text</w:t>
-      </w:r>
-    </w:p>
-    <w:p>
-      <w:pPr>
-        <w:pStyle w:val="normlntext"/>
-      </w:pPr>
     </w:p>
     <w:p>
       <w:r>
@@ -3233,20 +3606,20 @@
       <w:pPr>
         <w:pStyle w:val="NadpisA"/>
       </w:pPr>
-      <w:bookmarkStart w:id="26" w:name="_Toc98315793"/>
+      <w:bookmarkStart w:id="27" w:name="_Toc100129623"/>
       <w:r>
         <w:lastRenderedPageBreak/>
         <w:t>Rešerše</w:t>
       </w:r>
-      <w:bookmarkEnd w:id="26"/>
+      <w:bookmarkEnd w:id="27"/>
     </w:p>
     <w:p>
       <w:pPr>
         <w:pStyle w:val="normlntext"/>
       </w:pPr>
-      <w:bookmarkStart w:id="27" w:name="_Toc209253210"/>
-      <w:bookmarkStart w:id="28" w:name="_Toc209253397"/>
-      <w:bookmarkStart w:id="29" w:name="_Toc209321251"/>
+      <w:bookmarkStart w:id="28" w:name="_Toc209253210"/>
+      <w:bookmarkStart w:id="29" w:name="_Toc209253397"/>
+      <w:bookmarkStart w:id="30" w:name="_Toc209321251"/>
       <w:r>
         <w:t xml:space="preserve">V úvodu jsme si vysvětlili, co je to diagram a k čemu nám slouží. </w:t>
       </w:r>
@@ -3653,11 +4026,11 @@
       <w:pPr>
         <w:pStyle w:val="NadpisB"/>
       </w:pPr>
-      <w:bookmarkStart w:id="30" w:name="_Toc98315794"/>
+      <w:bookmarkStart w:id="31" w:name="_Toc100129624"/>
       <w:r>
         <w:t>Srovnání již existujících řešení s vlastním řešením</w:t>
       </w:r>
-      <w:bookmarkEnd w:id="30"/>
+      <w:bookmarkEnd w:id="31"/>
     </w:p>
     <w:p>
       <w:pPr>
@@ -4125,42 +4498,29 @@
       <w:pPr>
         <w:pStyle w:val="Titulek"/>
       </w:pPr>
-      <w:bookmarkStart w:id="31" w:name="_Ref98267259"/>
+      <w:bookmarkStart w:id="32" w:name="_Ref98267259"/>
       <w:r>
         <w:t xml:space="preserve">Tabulka </w:t>
       </w:r>
-      <w:r>
-        <w:fldChar w:fldCharType="begin"/>
-      </w:r>
-      <w:r>
-        <w:instrText xml:space="preserve"> SEQ Tabulka \* ARABIC </w:instrText>
-      </w:r>
-      <w:r>
-        <w:fldChar w:fldCharType="separate"/>
-      </w:r>
+      <w:fldSimple w:instr=" SEQ Tabulka \* ARABIC ">
+        <w:r>
+          <w:rPr>
+            <w:noProof/>
+          </w:rPr>
+          <w:t>1</w:t>
+        </w:r>
+      </w:fldSimple>
       <w:r>
         <w:rPr>
           <w:noProof/>
         </w:rPr>
-        <w:t>1</w:t>
-      </w:r>
-      <w:r>
-        <w:rPr>
-          <w:noProof/>
-        </w:rPr>
-        <w:fldChar w:fldCharType="end"/>
-      </w:r>
-      <w:r>
-        <w:rPr>
-          <w:noProof/>
-        </w:rPr>
         <w:t xml:space="preserve"> - srovnání PluntUML Parseru s vlastním řešením</w:t>
       </w:r>
-      <w:bookmarkEnd w:id="31"/>
-    </w:p>
-    <w:bookmarkEnd w:id="27"/>
+      <w:bookmarkEnd w:id="32"/>
+    </w:p>
     <w:bookmarkEnd w:id="28"/>
     <w:bookmarkEnd w:id="29"/>
+    <w:bookmarkEnd w:id="30"/>
     <w:p>
       <w:pPr>
         <w:spacing w:before="600" w:after="600"/>
@@ -4897,100 +5257,87 @@
       <w:pPr>
         <w:pStyle w:val="Titulek"/>
       </w:pPr>
-      <w:bookmarkStart w:id="32" w:name="_Ref98268003"/>
+      <w:bookmarkStart w:id="33" w:name="_Ref98268003"/>
       <w:r>
         <w:t xml:space="preserve">Tabulka </w:t>
       </w:r>
+      <w:fldSimple w:instr=" SEQ Tabulka \* ARABIC ">
+        <w:r>
+          <w:rPr>
+            <w:noProof/>
+          </w:rPr>
+          <w:t>2</w:t>
+        </w:r>
+      </w:fldSimple>
+      <w:r>
+        <w:t xml:space="preserve"> - </w:t>
+      </w:r>
+      <w:r>
+        <w:t xml:space="preserve">srovnání </w:t>
+      </w:r>
+      <w:proofErr w:type="spellStart"/>
+      <w:r>
+        <w:t>PluntUML</w:t>
+      </w:r>
+      <w:proofErr w:type="spellEnd"/>
+      <w:r>
+        <w:t xml:space="preserve"> </w:t>
+      </w:r>
+      <w:proofErr w:type="spellStart"/>
+      <w:r>
+        <w:t>Parseru</w:t>
+      </w:r>
+      <w:proofErr w:type="spellEnd"/>
+      <w:r>
+        <w:t xml:space="preserve"> s vlastním řešením</w:t>
+      </w:r>
+      <w:r>
+        <w:t xml:space="preserve"> (parametry generování)</w:t>
+      </w:r>
+      <w:bookmarkEnd w:id="33"/>
+    </w:p>
+    <w:p>
+      <w:pPr>
+        <w:spacing w:before="600" w:after="600"/>
+      </w:pPr>
+      <w:r>
+        <w:t xml:space="preserve">Z </w:t>
+      </w:r>
       <w:r>
         <w:fldChar w:fldCharType="begin"/>
       </w:r>
       <w:r>
-        <w:instrText xml:space="preserve"> SEQ Tabulka \* ARABIC </w:instrText>
+        <w:instrText xml:space="preserve"> REF _Ref98268003 \h </w:instrText>
       </w:r>
       <w:r>
         <w:fldChar w:fldCharType="separate"/>
       </w:r>
       <w:r>
+        <w:t xml:space="preserve">tabulky č. </w:t>
+      </w:r>
+      <w:r>
         <w:rPr>
           <w:noProof/>
         </w:rPr>
         <w:t>2</w:t>
       </w:r>
       <w:r>
-        <w:rPr>
-          <w:noProof/>
-        </w:rPr>
         <w:fldChar w:fldCharType="end"/>
       </w:r>
       <w:r>
-        <w:t xml:space="preserve"> - </w:t>
-      </w:r>
-      <w:r>
-        <w:t xml:space="preserve">srovnání </w:t>
+        <w:t xml:space="preserve"> vidíme, že </w:t>
+      </w:r>
+      <w:r>
+        <w:t xml:space="preserve">náš </w:t>
       </w:r>
       <w:proofErr w:type="spellStart"/>
       <w:r>
-        <w:t>PluntUML</w:t>
+        <w:t>plugin</w:t>
       </w:r>
       <w:proofErr w:type="spellEnd"/>
       <w:r>
         <w:t xml:space="preserve"> </w:t>
       </w:r>
-      <w:proofErr w:type="spellStart"/>
-      <w:r>
-        <w:t>Parseru</w:t>
-      </w:r>
-      <w:proofErr w:type="spellEnd"/>
-      <w:r>
-        <w:t xml:space="preserve"> s vlastním řešením</w:t>
-      </w:r>
-      <w:r>
-        <w:t xml:space="preserve"> (parametry generování)</w:t>
-      </w:r>
-      <w:bookmarkEnd w:id="32"/>
-    </w:p>
-    <w:p>
-      <w:pPr>
-        <w:spacing w:before="600" w:after="600"/>
-      </w:pPr>
-      <w:r>
-        <w:t xml:space="preserve">Z </w:t>
-      </w:r>
-      <w:r>
-        <w:fldChar w:fldCharType="begin"/>
-      </w:r>
-      <w:r>
-        <w:instrText xml:space="preserve"> REF _Ref98268003 \h </w:instrText>
-      </w:r>
-      <w:r>
-        <w:fldChar w:fldCharType="separate"/>
-      </w:r>
-      <w:r>
-        <w:t xml:space="preserve">tabulky č. </w:t>
-      </w:r>
-      <w:r>
-        <w:rPr>
-          <w:noProof/>
-        </w:rPr>
-        <w:t>2</w:t>
-      </w:r>
-      <w:r>
-        <w:fldChar w:fldCharType="end"/>
-      </w:r>
-      <w:r>
-        <w:t xml:space="preserve"> vidíme, že </w:t>
-      </w:r>
-      <w:r>
-        <w:t xml:space="preserve">náš </w:t>
-      </w:r>
-      <w:proofErr w:type="spellStart"/>
-      <w:r>
-        <w:t>plugin</w:t>
-      </w:r>
-      <w:proofErr w:type="spellEnd"/>
-      <w:r>
-        <w:t xml:space="preserve"> </w:t>
-      </w:r>
       <w:r>
         <w:t>je detailnější a umožňuje uživateli podrobnější výběr. V takovém případě však musíme počítat s možnými výkonnostními a také paměťovými nároky.</w:t>
       </w:r>
@@ -5002,20 +5349,20 @@
       <w:r>
         <w:br w:type="page"/>
       </w:r>
-      <w:bookmarkStart w:id="33" w:name="_Toc98315795"/>
+      <w:bookmarkStart w:id="34" w:name="_Toc100129625"/>
       <w:r>
         <w:lastRenderedPageBreak/>
         <w:t>Cíle práce</w:t>
       </w:r>
-      <w:bookmarkEnd w:id="33"/>
+      <w:bookmarkEnd w:id="34"/>
     </w:p>
     <w:p>
       <w:pPr>
         <w:pStyle w:val="normlntext"/>
       </w:pPr>
-      <w:bookmarkStart w:id="34" w:name="_Toc209253206"/>
-      <w:bookmarkStart w:id="35" w:name="_Toc209253393"/>
-      <w:bookmarkStart w:id="36" w:name="_Toc209321247"/>
+      <w:bookmarkStart w:id="35" w:name="_Toc209253206"/>
+      <w:bookmarkStart w:id="36" w:name="_Toc209253393"/>
+      <w:bookmarkStart w:id="37" w:name="_Toc209321247"/>
       <w:r>
         <w:t xml:space="preserve">Cílem této bakalářské práce je vytvořit konfigurovatelný </w:t>
       </w:r>
@@ -5067,9 +5414,9 @@
       <w:r>
         <w:t xml:space="preserve"> apod.).</w:t>
       </w:r>
-      <w:bookmarkEnd w:id="34"/>
       <w:bookmarkEnd w:id="35"/>
       <w:bookmarkEnd w:id="36"/>
+      <w:bookmarkEnd w:id="37"/>
     </w:p>
     <w:p>
       <w:pPr>
@@ -5078,12 +5425,12 @@
       <w:r>
         <w:br w:type="page"/>
       </w:r>
-      <w:bookmarkStart w:id="37" w:name="_Toc98315798"/>
+      <w:bookmarkStart w:id="38" w:name="_Toc100129626"/>
       <w:r>
         <w:lastRenderedPageBreak/>
         <w:t>Teoretická část</w:t>
       </w:r>
-      <w:bookmarkEnd w:id="37"/>
+      <w:bookmarkEnd w:id="38"/>
     </w:p>
     <w:p>
       <w:pPr>
@@ -5171,9 +5518,11 @@
       <w:pPr>
         <w:pStyle w:val="NadpisB"/>
       </w:pPr>
+      <w:bookmarkStart w:id="39" w:name="_Toc100129627"/>
       <w:r>
         <w:t>Analýza uživatelů</w:t>
       </w:r>
+      <w:bookmarkEnd w:id="39"/>
     </w:p>
     <w:p>
       <w:pPr>
@@ -5247,9 +5596,11 @@
       <w:pPr>
         <w:pStyle w:val="NadpisB"/>
       </w:pPr>
+      <w:bookmarkStart w:id="40" w:name="_Toc100129628"/>
       <w:r>
         <w:t>Požadavky</w:t>
       </w:r>
+      <w:bookmarkEnd w:id="40"/>
     </w:p>
     <w:p>
       <w:pPr>
@@ -5275,6 +5626,7 @@
       <w:pPr>
         <w:pStyle w:val="NadpisC"/>
       </w:pPr>
+      <w:bookmarkStart w:id="41" w:name="_Toc100129629"/>
       <w:r>
         <w:t xml:space="preserve">User </w:t>
       </w:r>
@@ -5282,6 +5634,7 @@
       <w:r>
         <w:t>stories</w:t>
       </w:r>
+      <w:bookmarkEnd w:id="41"/>
       <w:proofErr w:type="spellEnd"/>
     </w:p>
     <w:tbl>
@@ -5500,11 +5853,13 @@
       <w:pPr>
         <w:pStyle w:val="NadpisB"/>
       </w:pPr>
-      <w:bookmarkStart w:id="38" w:name="_Ref100127711"/>
+      <w:bookmarkStart w:id="42" w:name="_Ref100127711"/>
+      <w:bookmarkStart w:id="43" w:name="_Toc100129630"/>
       <w:r>
         <w:t>Definice rizik</w:t>
       </w:r>
-      <w:bookmarkEnd w:id="38"/>
+      <w:bookmarkEnd w:id="42"/>
+      <w:bookmarkEnd w:id="43"/>
     </w:p>
     <w:p>
       <w:pPr>
@@ -6593,12 +6948,12 @@
       <w:r>
         <w:br w:type="page"/>
       </w:r>
-      <w:bookmarkStart w:id="39" w:name="_Toc98315801"/>
+      <w:bookmarkStart w:id="44" w:name="_Toc100129631"/>
       <w:r>
         <w:lastRenderedPageBreak/>
         <w:t>Praktická část</w:t>
       </w:r>
-      <w:bookmarkEnd w:id="39"/>
+      <w:bookmarkEnd w:id="44"/>
     </w:p>
     <w:p>
       <w:pPr>
@@ -6617,9 +6972,11 @@
       <w:pPr>
         <w:pStyle w:val="NadpisB"/>
       </w:pPr>
+      <w:bookmarkStart w:id="45" w:name="_Toc100129632"/>
       <w:r>
         <w:t>Implementace řešení</w:t>
       </w:r>
+      <w:bookmarkEnd w:id="45"/>
     </w:p>
     <w:p>
       <w:r>
@@ -6672,6 +7029,7 @@
       <w:pPr>
         <w:pStyle w:val="NadpisC"/>
       </w:pPr>
+      <w:bookmarkStart w:id="46" w:name="_Toc100129633"/>
       <w:r>
         <w:t xml:space="preserve">Tvorba </w:t>
       </w:r>
@@ -6679,6 +7037,7 @@
       <w:r>
         <w:t>pluginu</w:t>
       </w:r>
+      <w:bookmarkEnd w:id="46"/>
       <w:proofErr w:type="spellEnd"/>
     </w:p>
     <w:p>
@@ -6723,13 +7082,12 @@
       <w:r>
         <w:t xml:space="preserve"> [8]. </w:t>
       </w:r>
-      <w:bookmarkStart w:id="40" w:name="_GoBack"/>
-      <w:bookmarkEnd w:id="40"/>
     </w:p>
     <w:p>
       <w:pPr>
         <w:pStyle w:val="NadpisC"/>
       </w:pPr>
+      <w:bookmarkStart w:id="47" w:name="_Toc100129634"/>
       <w:r>
         <w:t>Tvorba f</w:t>
       </w:r>
@@ -6739,33 +7097,40 @@
       <w:r>
         <w:t>ů</w:t>
       </w:r>
+      <w:bookmarkEnd w:id="47"/>
     </w:p>
     <w:p/>
     <w:p>
       <w:pPr>
         <w:pStyle w:val="NadpisC"/>
       </w:pPr>
+      <w:bookmarkStart w:id="48" w:name="_Toc100129635"/>
       <w:r>
         <w:t>Generování konfiguračního souboru</w:t>
       </w:r>
+      <w:bookmarkEnd w:id="48"/>
     </w:p>
     <w:p/>
     <w:p>
       <w:pPr>
         <w:pStyle w:val="NadpisC"/>
       </w:pPr>
+      <w:bookmarkStart w:id="49" w:name="_Toc100129636"/>
       <w:r>
         <w:t>Generování UML diagramu podle parametrů zvolených ve formuláři</w:t>
       </w:r>
+      <w:bookmarkEnd w:id="49"/>
     </w:p>
     <w:p/>
     <w:p>
       <w:pPr>
         <w:pStyle w:val="NadpisB"/>
       </w:pPr>
+      <w:bookmarkStart w:id="50" w:name="_Toc100129637"/>
       <w:r>
         <w:t>Představení řešení</w:t>
       </w:r>
+      <w:bookmarkEnd w:id="50"/>
     </w:p>
     <w:p>
       <w:pPr>
@@ -6774,18 +7139,18 @@
       <w:r>
         <w:br w:type="page"/>
       </w:r>
-      <w:bookmarkStart w:id="41" w:name="_Toc209253218"/>
-      <w:bookmarkStart w:id="42" w:name="_Toc209253405"/>
-      <w:bookmarkStart w:id="43" w:name="_Toc209321259"/>
-      <w:bookmarkStart w:id="44" w:name="_Toc98315804"/>
+      <w:bookmarkStart w:id="51" w:name="_Toc209253218"/>
+      <w:bookmarkStart w:id="52" w:name="_Toc209253405"/>
+      <w:bookmarkStart w:id="53" w:name="_Toc209321259"/>
+      <w:bookmarkStart w:id="54" w:name="_Toc100129638"/>
       <w:r>
         <w:lastRenderedPageBreak/>
         <w:t>ZÁVĚR</w:t>
       </w:r>
-      <w:bookmarkEnd w:id="41"/>
-      <w:bookmarkEnd w:id="42"/>
-      <w:bookmarkEnd w:id="43"/>
-      <w:bookmarkEnd w:id="44"/>
+      <w:bookmarkEnd w:id="51"/>
+      <w:bookmarkEnd w:id="52"/>
+      <w:bookmarkEnd w:id="53"/>
+      <w:bookmarkEnd w:id="54"/>
     </w:p>
     <w:p>
       <w:pPr>
@@ -6794,15 +7159,15 @@
       <w:r>
         <w:br w:type="page"/>
       </w:r>
-      <w:bookmarkStart w:id="45" w:name="_Toc98315805"/>
-      <w:bookmarkStart w:id="46" w:name="_Toc209253219"/>
-      <w:bookmarkStart w:id="47" w:name="_Toc209253406"/>
-      <w:bookmarkStart w:id="48" w:name="_Toc209321260"/>
+      <w:bookmarkStart w:id="55" w:name="_Toc209253219"/>
+      <w:bookmarkStart w:id="56" w:name="_Toc209253406"/>
+      <w:bookmarkStart w:id="57" w:name="_Toc209321260"/>
+      <w:bookmarkStart w:id="58" w:name="_Toc100129639"/>
       <w:r>
         <w:lastRenderedPageBreak/>
         <w:t>RESUMÉ</w:t>
       </w:r>
-      <w:bookmarkEnd w:id="45"/>
+      <w:bookmarkEnd w:id="58"/>
     </w:p>
     <w:p>
       <w:pPr>
@@ -6811,12 +7176,12 @@
       <w:r>
         <w:br w:type="page"/>
       </w:r>
-      <w:bookmarkStart w:id="49" w:name="_Toc98315806"/>
+      <w:bookmarkStart w:id="59" w:name="_Toc100129640"/>
       <w:r>
         <w:lastRenderedPageBreak/>
         <w:t>SUMMARY</w:t>
       </w:r>
-      <w:bookmarkEnd w:id="49"/>
+      <w:bookmarkEnd w:id="59"/>
     </w:p>
     <w:p>
       <w:pPr>
@@ -6825,15 +7190,15 @@
       <w:r>
         <w:br w:type="page"/>
       </w:r>
-      <w:bookmarkStart w:id="50" w:name="_Toc98315807"/>
+      <w:bookmarkStart w:id="60" w:name="_Toc100129641"/>
       <w:r>
         <w:lastRenderedPageBreak/>
         <w:t>SEZNAM POUŽITÉ LITERATURY</w:t>
       </w:r>
-      <w:bookmarkEnd w:id="46"/>
-      <w:bookmarkEnd w:id="47"/>
-      <w:bookmarkEnd w:id="48"/>
-      <w:bookmarkEnd w:id="50"/>
+      <w:bookmarkEnd w:id="55"/>
+      <w:bookmarkEnd w:id="56"/>
+      <w:bookmarkEnd w:id="57"/>
+      <w:bookmarkEnd w:id="60"/>
     </w:p>
     <w:p>
       <w:pPr>
@@ -7986,18 +8351,18 @@
       <w:r>
         <w:br w:type="page"/>
       </w:r>
-      <w:bookmarkStart w:id="51" w:name="_Toc209253220"/>
-      <w:bookmarkStart w:id="52" w:name="_Toc209253407"/>
-      <w:bookmarkStart w:id="53" w:name="_Toc209321261"/>
-      <w:bookmarkStart w:id="54" w:name="_Toc98315808"/>
+      <w:bookmarkStart w:id="61" w:name="_Toc209253220"/>
+      <w:bookmarkStart w:id="62" w:name="_Toc209253407"/>
+      <w:bookmarkStart w:id="63" w:name="_Toc209321261"/>
+      <w:bookmarkStart w:id="64" w:name="_Toc100129642"/>
       <w:r>
         <w:lastRenderedPageBreak/>
         <w:t>SEZNAM POUŽITÝCH SYMBOLŮ</w:t>
       </w:r>
-      <w:bookmarkEnd w:id="51"/>
-      <w:bookmarkEnd w:id="52"/>
-      <w:bookmarkEnd w:id="53"/>
-      <w:bookmarkEnd w:id="54"/>
+      <w:bookmarkEnd w:id="61"/>
+      <w:bookmarkEnd w:id="62"/>
+      <w:bookmarkEnd w:id="63"/>
+      <w:bookmarkEnd w:id="64"/>
     </w:p>
     <w:tbl>
       <w:tblPr>
@@ -8171,18 +8536,18 @@
       <w:r>
         <w:br w:type="page"/>
       </w:r>
-      <w:bookmarkStart w:id="55" w:name="_Toc209253221"/>
-      <w:bookmarkStart w:id="56" w:name="_Toc209253408"/>
-      <w:bookmarkStart w:id="57" w:name="_Toc209321262"/>
-      <w:bookmarkStart w:id="58" w:name="_Toc98315809"/>
+      <w:bookmarkStart w:id="65" w:name="_Toc209253221"/>
+      <w:bookmarkStart w:id="66" w:name="_Toc209253408"/>
+      <w:bookmarkStart w:id="67" w:name="_Toc209321262"/>
+      <w:bookmarkStart w:id="68" w:name="_Toc100129643"/>
       <w:r>
         <w:lastRenderedPageBreak/>
         <w:t>SEZNAM OBRÁZKŮ</w:t>
       </w:r>
-      <w:bookmarkEnd w:id="55"/>
-      <w:bookmarkEnd w:id="56"/>
-      <w:bookmarkEnd w:id="57"/>
-      <w:bookmarkEnd w:id="58"/>
+      <w:bookmarkEnd w:id="65"/>
+      <w:bookmarkEnd w:id="66"/>
+      <w:bookmarkEnd w:id="67"/>
+      <w:bookmarkEnd w:id="68"/>
     </w:p>
     <w:p>
       <w:pPr>
@@ -8191,18 +8556,18 @@
       <w:r>
         <w:br w:type="page"/>
       </w:r>
-      <w:bookmarkStart w:id="59" w:name="_Toc209253222"/>
-      <w:bookmarkStart w:id="60" w:name="_Toc209253409"/>
-      <w:bookmarkStart w:id="61" w:name="_Toc209321263"/>
-      <w:bookmarkStart w:id="62" w:name="_Toc98315810"/>
+      <w:bookmarkStart w:id="69" w:name="_Toc209253222"/>
+      <w:bookmarkStart w:id="70" w:name="_Toc209253409"/>
+      <w:bookmarkStart w:id="71" w:name="_Toc209321263"/>
+      <w:bookmarkStart w:id="72" w:name="_Toc100129644"/>
       <w:r>
         <w:lastRenderedPageBreak/>
         <w:t>SEZNAM TABULEK</w:t>
       </w:r>
-      <w:bookmarkEnd w:id="59"/>
-      <w:bookmarkEnd w:id="60"/>
-      <w:bookmarkEnd w:id="61"/>
-      <w:bookmarkEnd w:id="62"/>
+      <w:bookmarkEnd w:id="69"/>
+      <w:bookmarkEnd w:id="70"/>
+      <w:bookmarkEnd w:id="71"/>
+      <w:bookmarkEnd w:id="72"/>
     </w:p>
     <w:p>
       <w:pPr>
@@ -8211,18 +8576,18 @@
       <w:r>
         <w:br w:type="page"/>
       </w:r>
-      <w:bookmarkStart w:id="63" w:name="_Toc209253223"/>
-      <w:bookmarkStart w:id="64" w:name="_Toc209253410"/>
-      <w:bookmarkStart w:id="65" w:name="_Toc209321264"/>
-      <w:bookmarkStart w:id="66" w:name="_Toc98315811"/>
+      <w:bookmarkStart w:id="73" w:name="_Toc209253223"/>
+      <w:bookmarkStart w:id="74" w:name="_Toc209253410"/>
+      <w:bookmarkStart w:id="75" w:name="_Toc209321264"/>
+      <w:bookmarkStart w:id="76" w:name="_Toc100129645"/>
       <w:r>
         <w:lastRenderedPageBreak/>
         <w:t>SEZNAM PŘÍLOH</w:t>
       </w:r>
-      <w:bookmarkEnd w:id="63"/>
-      <w:bookmarkEnd w:id="64"/>
-      <w:bookmarkEnd w:id="65"/>
-      <w:bookmarkEnd w:id="66"/>
+      <w:bookmarkEnd w:id="73"/>
+      <w:bookmarkEnd w:id="74"/>
+      <w:bookmarkEnd w:id="75"/>
+      <w:bookmarkEnd w:id="76"/>
     </w:p>
     <w:p>
       <w:pPr>
@@ -11561,7 +11926,7 @@
 </file>
 
 <file path=customXml/itemProps1.xml><?xml version="1.0" encoding="utf-8"?>
-<ds:datastoreItem xmlns:ds="http://schemas.openxmlformats.org/officeDocument/2006/customXml" ds:itemID="{2CD07910-8458-4F22-BEEF-ABDB7CD0799E}">
+<ds:datastoreItem xmlns:ds="http://schemas.openxmlformats.org/officeDocument/2006/customXml" ds:itemID="{74E022BF-8141-4ED1-ADAF-636F94FA5DF6}">
   <ds:schemaRefs>
     <ds:schemaRef ds:uri="http://schemas.openxmlformats.org/officeDocument/2006/bibliography"/>
   </ds:schemaRefs>

</xml_diff>

<commit_message>
vyčištění (napůl) složky bp
</commit_message>
<xml_diff>
--- a/documentation/bakalarska_prace/bakalarska_prace.docx
+++ b/documentation/bakalarska_prace/bakalarska_prace.docx
@@ -544,33 +544,25 @@
       <w:pPr>
         <w:pStyle w:val="Nadpisy-AbstraktObsah"/>
       </w:pPr>
-    </w:p>
-    <w:p>
-      <w:pPr>
-        <w:pStyle w:val="normlntext"/>
-      </w:pPr>
-    </w:p>
-    <w:p>
-      <w:pPr>
-        <w:pStyle w:val="Nadpisy-AbstraktObsah"/>
-      </w:pPr>
+      <w:bookmarkStart w:id="2" w:name="_GoBack"/>
+      <w:bookmarkEnd w:id="2"/>
       <w:r>
         <w:br w:type="page"/>
       </w:r>
-      <w:bookmarkStart w:id="2" w:name="_Toc209253201"/>
-      <w:bookmarkStart w:id="3" w:name="_Toc209253388"/>
-      <w:bookmarkStart w:id="4" w:name="_Toc209253640"/>
-      <w:bookmarkStart w:id="5" w:name="_Toc209321242"/>
-      <w:bookmarkStart w:id="6" w:name="_Toc209321406"/>
+      <w:bookmarkStart w:id="3" w:name="_Toc209253201"/>
+      <w:bookmarkStart w:id="4" w:name="_Toc209253388"/>
+      <w:bookmarkStart w:id="5" w:name="_Toc209253640"/>
+      <w:bookmarkStart w:id="6" w:name="_Toc209321242"/>
+      <w:bookmarkStart w:id="7" w:name="_Toc209321406"/>
       <w:r>
         <w:lastRenderedPageBreak/>
         <w:t>ABSTRAKT</w:t>
       </w:r>
-      <w:bookmarkEnd w:id="2"/>
       <w:bookmarkEnd w:id="3"/>
       <w:bookmarkEnd w:id="4"/>
       <w:bookmarkEnd w:id="5"/>
       <w:bookmarkEnd w:id="6"/>
+      <w:bookmarkEnd w:id="7"/>
     </w:p>
     <w:p>
       <w:r>
@@ -710,11 +702,11 @@
           <w:szCs w:val="28"/>
         </w:rPr>
       </w:pPr>
-      <w:bookmarkStart w:id="7" w:name="_Toc209253202"/>
-      <w:bookmarkStart w:id="8" w:name="_Toc209253389"/>
-      <w:bookmarkStart w:id="9" w:name="_Toc209253641"/>
-      <w:bookmarkStart w:id="10" w:name="_Toc209321243"/>
-      <w:bookmarkStart w:id="11" w:name="_Toc209321407"/>
+      <w:bookmarkStart w:id="8" w:name="_Toc209253202"/>
+      <w:bookmarkStart w:id="9" w:name="_Toc209253389"/>
+      <w:bookmarkStart w:id="10" w:name="_Toc209253641"/>
+      <w:bookmarkStart w:id="11" w:name="_Toc209321243"/>
+      <w:bookmarkStart w:id="12" w:name="_Toc209321407"/>
       <w:r>
         <w:rPr>
           <w:rFonts w:ascii="Times New Roman" w:hAnsi="Times New Roman"/>
@@ -727,11 +719,11 @@
         </w:rPr>
         <w:t>ABSTRACT</w:t>
       </w:r>
-      <w:bookmarkEnd w:id="7"/>
       <w:bookmarkEnd w:id="8"/>
       <w:bookmarkEnd w:id="9"/>
       <w:bookmarkEnd w:id="10"/>
       <w:bookmarkEnd w:id="11"/>
+      <w:bookmarkEnd w:id="12"/>
     </w:p>
     <w:p>
       <w:pPr>
@@ -999,20 +991,20 @@
       <w:r>
         <w:br w:type="page"/>
       </w:r>
-      <w:bookmarkStart w:id="12" w:name="_Toc209253203"/>
-      <w:bookmarkStart w:id="13" w:name="_Toc209253390"/>
-      <w:bookmarkStart w:id="14" w:name="_Toc209253642"/>
-      <w:bookmarkStart w:id="15" w:name="_Toc209321244"/>
-      <w:bookmarkStart w:id="16" w:name="_Toc209321408"/>
+      <w:bookmarkStart w:id="13" w:name="_Toc209253203"/>
+      <w:bookmarkStart w:id="14" w:name="_Toc209253390"/>
+      <w:bookmarkStart w:id="15" w:name="_Toc209253642"/>
+      <w:bookmarkStart w:id="16" w:name="_Toc209321244"/>
+      <w:bookmarkStart w:id="17" w:name="_Toc209321408"/>
       <w:r>
         <w:lastRenderedPageBreak/>
         <w:t>OBSAH</w:t>
       </w:r>
-      <w:bookmarkEnd w:id="12"/>
       <w:bookmarkEnd w:id="13"/>
       <w:bookmarkEnd w:id="14"/>
       <w:bookmarkEnd w:id="15"/>
       <w:bookmarkEnd w:id="16"/>
+      <w:bookmarkEnd w:id="17"/>
     </w:p>
     <w:p>
       <w:pPr>
@@ -1038,7 +1030,7 @@
       <w:r>
         <w:fldChar w:fldCharType="separate"/>
       </w:r>
-      <w:hyperlink w:anchor="_Toc103133111" w:history="1">
+      <w:hyperlink w:anchor="_Toc103134815" w:history="1">
         <w:r>
           <w:rPr>
             <w:rStyle w:val="Hypertextovodkaz"/>
@@ -1065,7 +1057,7 @@
             <w:noProof/>
             <w:webHidden/>
           </w:rPr>
-          <w:instrText xml:space="preserve"> PAGEREF _Toc103133111 \h </w:instrText>
+          <w:instrText xml:space="preserve"> PAGEREF _Toc103134815 \h </w:instrText>
         </w:r>
         <w:r>
           <w:rPr>
@@ -1112,7 +1104,7 @@
           <w:szCs w:val="22"/>
         </w:rPr>
       </w:pPr>
-      <w:hyperlink w:anchor="_Toc103133112" w:history="1">
+      <w:hyperlink w:anchor="_Toc103134816" w:history="1">
         <w:r>
           <w:rPr>
             <w:rStyle w:val="Hypertextovodkaz"/>
@@ -1157,7 +1149,7 @@
             <w:noProof/>
             <w:webHidden/>
           </w:rPr>
-          <w:instrText xml:space="preserve"> PAGEREF _Toc103133112 \h </w:instrText>
+          <w:instrText xml:space="preserve"> PAGEREF _Toc103134816 \h </w:instrText>
         </w:r>
         <w:r>
           <w:rPr>
@@ -1202,7 +1194,7 @@
           <w:szCs w:val="22"/>
         </w:rPr>
       </w:pPr>
-      <w:hyperlink w:anchor="_Toc103133113" w:history="1">
+      <w:hyperlink w:anchor="_Toc103134817" w:history="1">
         <w:r>
           <w:rPr>
             <w:rStyle w:val="Hypertextovodkaz"/>
@@ -1245,7 +1237,7 @@
             <w:noProof/>
             <w:webHidden/>
           </w:rPr>
-          <w:instrText xml:space="preserve"> PAGEREF _Toc103133113 \h </w:instrText>
+          <w:instrText xml:space="preserve"> PAGEREF _Toc103134817 \h </w:instrText>
         </w:r>
         <w:r>
           <w:rPr>
@@ -1290,7 +1282,7 @@
           <w:szCs w:val="22"/>
         </w:rPr>
       </w:pPr>
-      <w:hyperlink w:anchor="_Toc103133114" w:history="1">
+      <w:hyperlink w:anchor="_Toc103134818" w:history="1">
         <w:r>
           <w:rPr>
             <w:rStyle w:val="Hypertextovodkaz"/>
@@ -1333,7 +1325,7 @@
             <w:noProof/>
             <w:webHidden/>
           </w:rPr>
-          <w:instrText xml:space="preserve"> PAGEREF _Toc103133114 \h </w:instrText>
+          <w:instrText xml:space="preserve"> PAGEREF _Toc103134818 \h </w:instrText>
         </w:r>
         <w:r>
           <w:rPr>
@@ -1378,7 +1370,7 @@
           <w:szCs w:val="22"/>
         </w:rPr>
       </w:pPr>
-      <w:hyperlink w:anchor="_Toc103133115" w:history="1">
+      <w:hyperlink w:anchor="_Toc103134819" w:history="1">
         <w:r>
           <w:rPr>
             <w:rStyle w:val="Hypertextovodkaz"/>
@@ -1421,7 +1413,7 @@
             <w:noProof/>
             <w:webHidden/>
           </w:rPr>
-          <w:instrText xml:space="preserve"> PAGEREF _Toc103133115 \h </w:instrText>
+          <w:instrText xml:space="preserve"> PAGEREF _Toc103134819 \h </w:instrText>
         </w:r>
         <w:r>
           <w:rPr>
@@ -1468,7 +1460,7 @@
           <w:szCs w:val="22"/>
         </w:rPr>
       </w:pPr>
-      <w:hyperlink w:anchor="_Toc103133116" w:history="1">
+      <w:hyperlink w:anchor="_Toc103134820" w:history="1">
         <w:r>
           <w:rPr>
             <w:rStyle w:val="Hypertextovodkaz"/>
@@ -1513,7 +1505,7 @@
             <w:noProof/>
             <w:webHidden/>
           </w:rPr>
-          <w:instrText xml:space="preserve"> PAGEREF _Toc103133116 \h </w:instrText>
+          <w:instrText xml:space="preserve"> PAGEREF _Toc103134820 \h </w:instrText>
         </w:r>
         <w:r>
           <w:rPr>
@@ -1558,7 +1550,7 @@
           <w:szCs w:val="22"/>
         </w:rPr>
       </w:pPr>
-      <w:hyperlink w:anchor="_Toc103133117" w:history="1">
+      <w:hyperlink w:anchor="_Toc103134821" w:history="1">
         <w:r>
           <w:rPr>
             <w:rStyle w:val="Hypertextovodkaz"/>
@@ -1601,7 +1593,7 @@
             <w:noProof/>
             <w:webHidden/>
           </w:rPr>
-          <w:instrText xml:space="preserve"> PAGEREF _Toc103133117 \h </w:instrText>
+          <w:instrText xml:space="preserve"> PAGEREF _Toc103134821 \h </w:instrText>
         </w:r>
         <w:r>
           <w:rPr>
@@ -1646,7 +1638,7 @@
           <w:szCs w:val="22"/>
         </w:rPr>
       </w:pPr>
-      <w:hyperlink w:anchor="_Toc103133118" w:history="1">
+      <w:hyperlink w:anchor="_Toc103134822" w:history="1">
         <w:r>
           <w:rPr>
             <w:rStyle w:val="Hypertextovodkaz"/>
@@ -1689,7 +1681,7 @@
             <w:noProof/>
             <w:webHidden/>
           </w:rPr>
-          <w:instrText xml:space="preserve"> PAGEREF _Toc103133118 \h </w:instrText>
+          <w:instrText xml:space="preserve"> PAGEREF _Toc103134822 \h </w:instrText>
         </w:r>
         <w:r>
           <w:rPr>
@@ -1736,7 +1728,7 @@
           <w:szCs w:val="22"/>
         </w:rPr>
       </w:pPr>
-      <w:hyperlink w:anchor="_Toc103133119" w:history="1">
+      <w:hyperlink w:anchor="_Toc103134823" w:history="1">
         <w:r>
           <w:rPr>
             <w:rStyle w:val="Hypertextovodkaz"/>
@@ -1760,7 +1752,7 @@
             <w:rStyle w:val="Hypertextovodkaz"/>
             <w:noProof/>
           </w:rPr>
-          <w:t>Teoretická část</w:t>
+          <w:t>Metodika řešení práce</w:t>
         </w:r>
         <w:r>
           <w:rPr>
@@ -1781,7 +1773,7 @@
             <w:noProof/>
             <w:webHidden/>
           </w:rPr>
-          <w:instrText xml:space="preserve"> PAGEREF _Toc103133119 \h </w:instrText>
+          <w:instrText xml:space="preserve"> PAGEREF _Toc103134823 \h </w:instrText>
         </w:r>
         <w:r>
           <w:rPr>
@@ -1802,270 +1794,6 @@
             <w:webHidden/>
           </w:rPr>
           <w:t>14</w:t>
-        </w:r>
-        <w:r>
-          <w:rPr>
-            <w:noProof/>
-            <w:webHidden/>
-          </w:rPr>
-          <w:fldChar w:fldCharType="end"/>
-        </w:r>
-      </w:hyperlink>
-    </w:p>
-    <w:p>
-      <w:pPr>
-        <w:pStyle w:val="Obsah2"/>
-        <w:tabs>
-          <w:tab w:val="left" w:pos="880"/>
-          <w:tab w:val="right" w:leader="dot" w:pos="8777"/>
-        </w:tabs>
-        <w:rPr>
-          <w:rFonts w:asciiTheme="minorHAnsi" w:eastAsiaTheme="minorEastAsia" w:hAnsiTheme="minorHAnsi" w:cstheme="minorBidi"/>
-          <w:noProof/>
-          <w:sz w:val="22"/>
-          <w:szCs w:val="22"/>
-        </w:rPr>
-      </w:pPr>
-      <w:hyperlink w:anchor="_Toc103133120" w:history="1">
-        <w:r>
-          <w:rPr>
-            <w:rStyle w:val="Hypertextovodkaz"/>
-            <w:noProof/>
-          </w:rPr>
-          <w:t>3.1</w:t>
-        </w:r>
-        <w:r>
-          <w:rPr>
-            <w:rFonts w:asciiTheme="minorHAnsi" w:eastAsiaTheme="minorEastAsia" w:hAnsiTheme="minorHAnsi" w:cstheme="minorBidi"/>
-            <w:noProof/>
-            <w:sz w:val="22"/>
-            <w:szCs w:val="22"/>
-          </w:rPr>
-          <w:tab/>
-        </w:r>
-        <w:r>
-          <w:rPr>
-            <w:rStyle w:val="Hypertextovodkaz"/>
-            <w:noProof/>
-          </w:rPr>
-          <w:t>Analýza uživatelů</w:t>
-        </w:r>
-        <w:r>
-          <w:rPr>
-            <w:noProof/>
-            <w:webHidden/>
-          </w:rPr>
-          <w:tab/>
-        </w:r>
-        <w:r>
-          <w:rPr>
-            <w:noProof/>
-            <w:webHidden/>
-          </w:rPr>
-          <w:fldChar w:fldCharType="begin"/>
-        </w:r>
-        <w:r>
-          <w:rPr>
-            <w:noProof/>
-            <w:webHidden/>
-          </w:rPr>
-          <w:instrText xml:space="preserve"> PAGEREF _Toc103133120 \h </w:instrText>
-        </w:r>
-        <w:r>
-          <w:rPr>
-            <w:noProof/>
-            <w:webHidden/>
-          </w:rPr>
-        </w:r>
-        <w:r>
-          <w:rPr>
-            <w:noProof/>
-            <w:webHidden/>
-          </w:rPr>
-          <w:fldChar w:fldCharType="separate"/>
-        </w:r>
-        <w:r>
-          <w:rPr>
-            <w:noProof/>
-            <w:webHidden/>
-          </w:rPr>
-          <w:t>14</w:t>
-        </w:r>
-        <w:r>
-          <w:rPr>
-            <w:noProof/>
-            <w:webHidden/>
-          </w:rPr>
-          <w:fldChar w:fldCharType="end"/>
-        </w:r>
-      </w:hyperlink>
-    </w:p>
-    <w:p>
-      <w:pPr>
-        <w:pStyle w:val="Obsah2"/>
-        <w:tabs>
-          <w:tab w:val="left" w:pos="880"/>
-          <w:tab w:val="right" w:leader="dot" w:pos="8777"/>
-        </w:tabs>
-        <w:rPr>
-          <w:rFonts w:asciiTheme="minorHAnsi" w:eastAsiaTheme="minorEastAsia" w:hAnsiTheme="minorHAnsi" w:cstheme="minorBidi"/>
-          <w:noProof/>
-          <w:sz w:val="22"/>
-          <w:szCs w:val="22"/>
-        </w:rPr>
-      </w:pPr>
-      <w:hyperlink w:anchor="_Toc103133121" w:history="1">
-        <w:r>
-          <w:rPr>
-            <w:rStyle w:val="Hypertextovodkaz"/>
-            <w:noProof/>
-          </w:rPr>
-          <w:t>3.2</w:t>
-        </w:r>
-        <w:r>
-          <w:rPr>
-            <w:rFonts w:asciiTheme="minorHAnsi" w:eastAsiaTheme="minorEastAsia" w:hAnsiTheme="minorHAnsi" w:cstheme="minorBidi"/>
-            <w:noProof/>
-            <w:sz w:val="22"/>
-            <w:szCs w:val="22"/>
-          </w:rPr>
-          <w:tab/>
-        </w:r>
-        <w:r>
-          <w:rPr>
-            <w:rStyle w:val="Hypertextovodkaz"/>
-            <w:noProof/>
-          </w:rPr>
-          <w:t>Požadavky – user stories</w:t>
-        </w:r>
-        <w:r>
-          <w:rPr>
-            <w:noProof/>
-            <w:webHidden/>
-          </w:rPr>
-          <w:tab/>
-        </w:r>
-        <w:r>
-          <w:rPr>
-            <w:noProof/>
-            <w:webHidden/>
-          </w:rPr>
-          <w:fldChar w:fldCharType="begin"/>
-        </w:r>
-        <w:r>
-          <w:rPr>
-            <w:noProof/>
-            <w:webHidden/>
-          </w:rPr>
-          <w:instrText xml:space="preserve"> PAGEREF _Toc103133121 \h </w:instrText>
-        </w:r>
-        <w:r>
-          <w:rPr>
-            <w:noProof/>
-            <w:webHidden/>
-          </w:rPr>
-        </w:r>
-        <w:r>
-          <w:rPr>
-            <w:noProof/>
-            <w:webHidden/>
-          </w:rPr>
-          <w:fldChar w:fldCharType="separate"/>
-        </w:r>
-        <w:r>
-          <w:rPr>
-            <w:noProof/>
-            <w:webHidden/>
-          </w:rPr>
-          <w:t>14</w:t>
-        </w:r>
-        <w:r>
-          <w:rPr>
-            <w:noProof/>
-            <w:webHidden/>
-          </w:rPr>
-          <w:fldChar w:fldCharType="end"/>
-        </w:r>
-      </w:hyperlink>
-    </w:p>
-    <w:p>
-      <w:pPr>
-        <w:pStyle w:val="Obsah2"/>
-        <w:tabs>
-          <w:tab w:val="left" w:pos="880"/>
-          <w:tab w:val="right" w:leader="dot" w:pos="8777"/>
-        </w:tabs>
-        <w:rPr>
-          <w:rFonts w:asciiTheme="minorHAnsi" w:eastAsiaTheme="minorEastAsia" w:hAnsiTheme="minorHAnsi" w:cstheme="minorBidi"/>
-          <w:noProof/>
-          <w:sz w:val="22"/>
-          <w:szCs w:val="22"/>
-        </w:rPr>
-      </w:pPr>
-      <w:hyperlink w:anchor="_Toc103133122" w:history="1">
-        <w:r>
-          <w:rPr>
-            <w:rStyle w:val="Hypertextovodkaz"/>
-            <w:noProof/>
-          </w:rPr>
-          <w:t>3.3</w:t>
-        </w:r>
-        <w:r>
-          <w:rPr>
-            <w:rFonts w:asciiTheme="minorHAnsi" w:eastAsiaTheme="minorEastAsia" w:hAnsiTheme="minorHAnsi" w:cstheme="minorBidi"/>
-            <w:noProof/>
-            <w:sz w:val="22"/>
-            <w:szCs w:val="22"/>
-          </w:rPr>
-          <w:tab/>
-        </w:r>
-        <w:r>
-          <w:rPr>
-            <w:rStyle w:val="Hypertextovodkaz"/>
-            <w:noProof/>
-          </w:rPr>
-          <w:t>Definice rizik</w:t>
-        </w:r>
-        <w:r>
-          <w:rPr>
-            <w:noProof/>
-            <w:webHidden/>
-          </w:rPr>
-          <w:tab/>
-        </w:r>
-        <w:r>
-          <w:rPr>
-            <w:noProof/>
-            <w:webHidden/>
-          </w:rPr>
-          <w:fldChar w:fldCharType="begin"/>
-        </w:r>
-        <w:r>
-          <w:rPr>
-            <w:noProof/>
-            <w:webHidden/>
-          </w:rPr>
-          <w:instrText xml:space="preserve"> PAGEREF _Toc103133122 \h </w:instrText>
-        </w:r>
-        <w:r>
-          <w:rPr>
-            <w:noProof/>
-            <w:webHidden/>
-          </w:rPr>
-        </w:r>
-        <w:r>
-          <w:rPr>
-            <w:noProof/>
-            <w:webHidden/>
-          </w:rPr>
-          <w:fldChar w:fldCharType="separate"/>
-        </w:r>
-        <w:r>
-          <w:rPr>
-            <w:noProof/>
-            <w:webHidden/>
-          </w:rPr>
-          <w:t>15</w:t>
         </w:r>
         <w:r>
           <w:rPr>
@@ -2092,7 +1820,7 @@
           <w:szCs w:val="22"/>
         </w:rPr>
       </w:pPr>
-      <w:hyperlink w:anchor="_Toc103133123" w:history="1">
+      <w:hyperlink w:anchor="_Toc103134824" w:history="1">
         <w:r>
           <w:rPr>
             <w:rStyle w:val="Hypertextovodkaz"/>
@@ -2116,7 +1844,7 @@
             <w:rStyle w:val="Hypertextovodkaz"/>
             <w:noProof/>
           </w:rPr>
-          <w:t>Praktická část</w:t>
+          <w:t>Realizace řešení práce</w:t>
         </w:r>
         <w:r>
           <w:rPr>
@@ -2137,7 +1865,7 @@
             <w:noProof/>
             <w:webHidden/>
           </w:rPr>
-          <w:instrText xml:space="preserve"> PAGEREF _Toc103133123 \h </w:instrText>
+          <w:instrText xml:space="preserve"> PAGEREF _Toc103134824 \h </w:instrText>
         </w:r>
         <w:r>
           <w:rPr>
@@ -2157,7 +1885,7 @@
             <w:noProof/>
             <w:webHidden/>
           </w:rPr>
-          <w:t>19</w:t>
+          <w:t>15</w:t>
         </w:r>
         <w:r>
           <w:rPr>
@@ -2182,7 +1910,7 @@
           <w:szCs w:val="22"/>
         </w:rPr>
       </w:pPr>
-      <w:hyperlink w:anchor="_Toc103133124" w:history="1">
+      <w:hyperlink w:anchor="_Toc103134825" w:history="1">
         <w:r>
           <w:rPr>
             <w:rStyle w:val="Hypertextovodkaz"/>
@@ -2204,7 +1932,7 @@
             <w:rStyle w:val="Hypertextovodkaz"/>
             <w:noProof/>
           </w:rPr>
-          <w:t>Implementace řešení</w:t>
+          <w:t>Analýza uživatelů</w:t>
         </w:r>
         <w:r>
           <w:rPr>
@@ -2225,7 +1953,7 @@
             <w:noProof/>
             <w:webHidden/>
           </w:rPr>
-          <w:instrText xml:space="preserve"> PAGEREF _Toc103133124 \h </w:instrText>
+          <w:instrText xml:space="preserve"> PAGEREF _Toc103134825 \h </w:instrText>
         </w:r>
         <w:r>
           <w:rPr>
@@ -2245,7 +1973,7 @@
             <w:noProof/>
             <w:webHidden/>
           </w:rPr>
-          <w:t>19</w:t>
+          <w:t>15</w:t>
         </w:r>
         <w:r>
           <w:rPr>
@@ -2258,9 +1986,9 @@
     </w:p>
     <w:p>
       <w:pPr>
-        <w:pStyle w:val="Obsah3"/>
-        <w:tabs>
-          <w:tab w:val="left" w:pos="1320"/>
+        <w:pStyle w:val="Obsah2"/>
+        <w:tabs>
+          <w:tab w:val="left" w:pos="880"/>
           <w:tab w:val="right" w:leader="dot" w:pos="8777"/>
         </w:tabs>
         <w:rPr>
@@ -2270,13 +1998,13 @@
           <w:szCs w:val="22"/>
         </w:rPr>
       </w:pPr>
-      <w:hyperlink w:anchor="_Toc103133125" w:history="1">
+      <w:hyperlink w:anchor="_Toc103134826" w:history="1">
         <w:r>
           <w:rPr>
             <w:rStyle w:val="Hypertextovodkaz"/>
             <w:noProof/>
           </w:rPr>
-          <w:t>4.1.1</w:t>
+          <w:t>4.2</w:t>
         </w:r>
         <w:r>
           <w:rPr>
@@ -2292,7 +2020,7 @@
             <w:rStyle w:val="Hypertextovodkaz"/>
             <w:noProof/>
           </w:rPr>
-          <w:t>Tvorba pluginu</w:t>
+          <w:t>Požadavky – user stories</w:t>
         </w:r>
         <w:r>
           <w:rPr>
@@ -2313,7 +2041,7 @@
             <w:noProof/>
             <w:webHidden/>
           </w:rPr>
-          <w:instrText xml:space="preserve"> PAGEREF _Toc103133125 \h </w:instrText>
+          <w:instrText xml:space="preserve"> PAGEREF _Toc103134826 \h </w:instrText>
         </w:r>
         <w:r>
           <w:rPr>
@@ -2333,7 +2061,7 @@
             <w:noProof/>
             <w:webHidden/>
           </w:rPr>
-          <w:t>19</w:t>
+          <w:t>15</w:t>
         </w:r>
         <w:r>
           <w:rPr>
@@ -2346,9 +2074,9 @@
     </w:p>
     <w:p>
       <w:pPr>
-        <w:pStyle w:val="Obsah3"/>
-        <w:tabs>
-          <w:tab w:val="left" w:pos="1320"/>
+        <w:pStyle w:val="Obsah2"/>
+        <w:tabs>
+          <w:tab w:val="left" w:pos="880"/>
           <w:tab w:val="right" w:leader="dot" w:pos="8777"/>
         </w:tabs>
         <w:rPr>
@@ -2358,13 +2086,13 @@
           <w:szCs w:val="22"/>
         </w:rPr>
       </w:pPr>
-      <w:hyperlink w:anchor="_Toc103133126" w:history="1">
+      <w:hyperlink w:anchor="_Toc103134827" w:history="1">
         <w:r>
           <w:rPr>
             <w:rStyle w:val="Hypertextovodkaz"/>
             <w:noProof/>
           </w:rPr>
-          <w:t>4.1.2</w:t>
+          <w:t>4.3</w:t>
         </w:r>
         <w:r>
           <w:rPr>
@@ -2380,7 +2108,7 @@
             <w:rStyle w:val="Hypertextovodkaz"/>
             <w:noProof/>
           </w:rPr>
-          <w:t>Tvorba formulářů</w:t>
+          <w:t>Definice rizik</w:t>
         </w:r>
         <w:r>
           <w:rPr>
@@ -2401,7 +2129,7 @@
             <w:noProof/>
             <w:webHidden/>
           </w:rPr>
-          <w:instrText xml:space="preserve"> PAGEREF _Toc103133126 \h </w:instrText>
+          <w:instrText xml:space="preserve"> PAGEREF _Toc103134827 \h </w:instrText>
         </w:r>
         <w:r>
           <w:rPr>
@@ -2421,7 +2149,7 @@
             <w:noProof/>
             <w:webHidden/>
           </w:rPr>
-          <w:t>19</w:t>
+          <w:t>16</w:t>
         </w:r>
         <w:r>
           <w:rPr>
@@ -2434,9 +2162,9 @@
     </w:p>
     <w:p>
       <w:pPr>
-        <w:pStyle w:val="Obsah3"/>
-        <w:tabs>
-          <w:tab w:val="left" w:pos="1320"/>
+        <w:pStyle w:val="Obsah2"/>
+        <w:tabs>
+          <w:tab w:val="left" w:pos="880"/>
           <w:tab w:val="right" w:leader="dot" w:pos="8777"/>
         </w:tabs>
         <w:rPr>
@@ -2446,13 +2174,13 @@
           <w:szCs w:val="22"/>
         </w:rPr>
       </w:pPr>
-      <w:hyperlink w:anchor="_Toc103133127" w:history="1">
+      <w:hyperlink w:anchor="_Toc103134828" w:history="1">
         <w:r>
           <w:rPr>
             <w:rStyle w:val="Hypertextovodkaz"/>
             <w:noProof/>
           </w:rPr>
-          <w:t>4.1.3</w:t>
+          <w:t>4.4</w:t>
         </w:r>
         <w:r>
           <w:rPr>
@@ -2468,7 +2196,7 @@
             <w:rStyle w:val="Hypertextovodkaz"/>
             <w:noProof/>
           </w:rPr>
-          <w:t>Generování konfiguračního souboru</w:t>
+          <w:t>Implementace řešení</w:t>
         </w:r>
         <w:r>
           <w:rPr>
@@ -2489,7 +2217,7 @@
             <w:noProof/>
             <w:webHidden/>
           </w:rPr>
-          <w:instrText xml:space="preserve"> PAGEREF _Toc103133127 \h </w:instrText>
+          <w:instrText xml:space="preserve"> PAGEREF _Toc103134828 \h </w:instrText>
         </w:r>
         <w:r>
           <w:rPr>
@@ -2509,7 +2237,7 @@
             <w:noProof/>
             <w:webHidden/>
           </w:rPr>
-          <w:t>19</w:t>
+          <w:t>18</w:t>
         </w:r>
         <w:r>
           <w:rPr>
@@ -2534,13 +2262,13 @@
           <w:szCs w:val="22"/>
         </w:rPr>
       </w:pPr>
-      <w:hyperlink w:anchor="_Toc103133128" w:history="1">
+      <w:hyperlink w:anchor="_Toc103134829" w:history="1">
         <w:r>
           <w:rPr>
             <w:rStyle w:val="Hypertextovodkaz"/>
             <w:noProof/>
           </w:rPr>
-          <w:t>4.1.4</w:t>
+          <w:t>4.4.1</w:t>
         </w:r>
         <w:r>
           <w:rPr>
@@ -2556,7 +2284,7 @@
             <w:rStyle w:val="Hypertextovodkaz"/>
             <w:noProof/>
           </w:rPr>
-          <w:t>Generování UML diagramu podle parametrů zvolených ve formuláři</w:t>
+          <w:t>Tvorba pluginu</w:t>
         </w:r>
         <w:r>
           <w:rPr>
@@ -2577,7 +2305,7 @@
             <w:noProof/>
             <w:webHidden/>
           </w:rPr>
-          <w:instrText xml:space="preserve"> PAGEREF _Toc103133128 \h </w:instrText>
+          <w:instrText xml:space="preserve"> PAGEREF _Toc103134829 \h </w:instrText>
         </w:r>
         <w:r>
           <w:rPr>
@@ -2597,7 +2325,7 @@
             <w:noProof/>
             <w:webHidden/>
           </w:rPr>
-          <w:t>19</w:t>
+          <w:t>18</w:t>
         </w:r>
         <w:r>
           <w:rPr>
@@ -2610,9 +2338,9 @@
     </w:p>
     <w:p>
       <w:pPr>
-        <w:pStyle w:val="Obsah2"/>
-        <w:tabs>
-          <w:tab w:val="left" w:pos="880"/>
+        <w:pStyle w:val="Obsah3"/>
+        <w:tabs>
+          <w:tab w:val="left" w:pos="1320"/>
           <w:tab w:val="right" w:leader="dot" w:pos="8777"/>
         </w:tabs>
         <w:rPr>
@@ -2622,13 +2350,13 @@
           <w:szCs w:val="22"/>
         </w:rPr>
       </w:pPr>
-      <w:hyperlink w:anchor="_Toc103133129" w:history="1">
+      <w:hyperlink w:anchor="_Toc103134830" w:history="1">
         <w:r>
           <w:rPr>
             <w:rStyle w:val="Hypertextovodkaz"/>
             <w:noProof/>
           </w:rPr>
-          <w:t>4.2</w:t>
+          <w:t>4.4.2</w:t>
         </w:r>
         <w:r>
           <w:rPr>
@@ -2644,7 +2372,7 @@
             <w:rStyle w:val="Hypertextovodkaz"/>
             <w:noProof/>
           </w:rPr>
-          <w:t>Představení řešení</w:t>
+          <w:t>Tvorba formulářů</w:t>
         </w:r>
         <w:r>
           <w:rPr>
@@ -2665,7 +2393,7 @@
             <w:noProof/>
             <w:webHidden/>
           </w:rPr>
-          <w:instrText xml:space="preserve"> PAGEREF _Toc103133129 \h </w:instrText>
+          <w:instrText xml:space="preserve"> PAGEREF _Toc103134830 \h </w:instrText>
         </w:r>
         <w:r>
           <w:rPr>
@@ -2685,7 +2413,7 @@
             <w:noProof/>
             <w:webHidden/>
           </w:rPr>
-          <w:t>19</w:t>
+          <w:t>18</w:t>
         </w:r>
         <w:r>
           <w:rPr>
@@ -2698,8 +2426,185 @@
     </w:p>
     <w:p>
       <w:pPr>
+        <w:pStyle w:val="Obsah3"/>
+        <w:tabs>
+          <w:tab w:val="left" w:pos="1320"/>
+          <w:tab w:val="right" w:leader="dot" w:pos="8777"/>
+        </w:tabs>
+        <w:rPr>
+          <w:rFonts w:asciiTheme="minorHAnsi" w:eastAsiaTheme="minorEastAsia" w:hAnsiTheme="minorHAnsi" w:cstheme="minorBidi"/>
+          <w:noProof/>
+          <w:sz w:val="22"/>
+          <w:szCs w:val="22"/>
+        </w:rPr>
+      </w:pPr>
+      <w:hyperlink w:anchor="_Toc103134831" w:history="1">
+        <w:r>
+          <w:rPr>
+            <w:rStyle w:val="Hypertextovodkaz"/>
+            <w:noProof/>
+          </w:rPr>
+          <w:t>4.4.3</w:t>
+        </w:r>
+        <w:r>
+          <w:rPr>
+            <w:rFonts w:asciiTheme="minorHAnsi" w:eastAsiaTheme="minorEastAsia" w:hAnsiTheme="minorHAnsi" w:cstheme="minorBidi"/>
+            <w:noProof/>
+            <w:sz w:val="22"/>
+            <w:szCs w:val="22"/>
+          </w:rPr>
+          <w:tab/>
+        </w:r>
+        <w:r>
+          <w:rPr>
+            <w:rStyle w:val="Hypertextovodkaz"/>
+            <w:noProof/>
+          </w:rPr>
+          <w:t>Generování konfiguračního souboru</w:t>
+        </w:r>
+        <w:r>
+          <w:rPr>
+            <w:noProof/>
+            <w:webHidden/>
+          </w:rPr>
+          <w:tab/>
+        </w:r>
+        <w:r>
+          <w:rPr>
+            <w:noProof/>
+            <w:webHidden/>
+          </w:rPr>
+          <w:fldChar w:fldCharType="begin"/>
+        </w:r>
+        <w:r>
+          <w:rPr>
+            <w:noProof/>
+            <w:webHidden/>
+          </w:rPr>
+          <w:instrText xml:space="preserve"> PAGEREF _Toc103134831 \h </w:instrText>
+        </w:r>
+        <w:r>
+          <w:rPr>
+            <w:noProof/>
+            <w:webHidden/>
+          </w:rPr>
+        </w:r>
+        <w:r>
+          <w:rPr>
+            <w:noProof/>
+            <w:webHidden/>
+          </w:rPr>
+          <w:fldChar w:fldCharType="separate"/>
+        </w:r>
+        <w:r>
+          <w:rPr>
+            <w:noProof/>
+            <w:webHidden/>
+          </w:rPr>
+          <w:t>18</w:t>
+        </w:r>
+        <w:r>
+          <w:rPr>
+            <w:noProof/>
+            <w:webHidden/>
+          </w:rPr>
+          <w:fldChar w:fldCharType="end"/>
+        </w:r>
+      </w:hyperlink>
+    </w:p>
+    <w:p>
+      <w:pPr>
+        <w:pStyle w:val="Obsah3"/>
+        <w:tabs>
+          <w:tab w:val="left" w:pos="1320"/>
+          <w:tab w:val="right" w:leader="dot" w:pos="8777"/>
+        </w:tabs>
+        <w:rPr>
+          <w:rFonts w:asciiTheme="minorHAnsi" w:eastAsiaTheme="minorEastAsia" w:hAnsiTheme="minorHAnsi" w:cstheme="minorBidi"/>
+          <w:noProof/>
+          <w:sz w:val="22"/>
+          <w:szCs w:val="22"/>
+        </w:rPr>
+      </w:pPr>
+      <w:hyperlink w:anchor="_Toc103134832" w:history="1">
+        <w:r>
+          <w:rPr>
+            <w:rStyle w:val="Hypertextovodkaz"/>
+            <w:noProof/>
+          </w:rPr>
+          <w:t>4.4.4</w:t>
+        </w:r>
+        <w:r>
+          <w:rPr>
+            <w:rFonts w:asciiTheme="minorHAnsi" w:eastAsiaTheme="minorEastAsia" w:hAnsiTheme="minorHAnsi" w:cstheme="minorBidi"/>
+            <w:noProof/>
+            <w:sz w:val="22"/>
+            <w:szCs w:val="22"/>
+          </w:rPr>
+          <w:tab/>
+        </w:r>
+        <w:r>
+          <w:rPr>
+            <w:rStyle w:val="Hypertextovodkaz"/>
+            <w:noProof/>
+          </w:rPr>
+          <w:t>Generování UML diagramu podle parametrů zvolených ve formuláři</w:t>
+        </w:r>
+        <w:r>
+          <w:rPr>
+            <w:noProof/>
+            <w:webHidden/>
+          </w:rPr>
+          <w:tab/>
+        </w:r>
+        <w:r>
+          <w:rPr>
+            <w:noProof/>
+            <w:webHidden/>
+          </w:rPr>
+          <w:fldChar w:fldCharType="begin"/>
+        </w:r>
+        <w:r>
+          <w:rPr>
+            <w:noProof/>
+            <w:webHidden/>
+          </w:rPr>
+          <w:instrText xml:space="preserve"> PAGEREF _Toc103134832 \h </w:instrText>
+        </w:r>
+        <w:r>
+          <w:rPr>
+            <w:noProof/>
+            <w:webHidden/>
+          </w:rPr>
+        </w:r>
+        <w:r>
+          <w:rPr>
+            <w:noProof/>
+            <w:webHidden/>
+          </w:rPr>
+          <w:fldChar w:fldCharType="separate"/>
+        </w:r>
+        <w:r>
+          <w:rPr>
+            <w:noProof/>
+            <w:webHidden/>
+          </w:rPr>
+          <w:t>18</w:t>
+        </w:r>
+        <w:r>
+          <w:rPr>
+            <w:noProof/>
+            <w:webHidden/>
+          </w:rPr>
+          <w:fldChar w:fldCharType="end"/>
+        </w:r>
+      </w:hyperlink>
+    </w:p>
+    <w:p>
+      <w:pPr>
         <w:pStyle w:val="Obsah1"/>
         <w:tabs>
+          <w:tab w:val="left" w:pos="482"/>
           <w:tab w:val="right" w:leader="dot" w:pos="8777"/>
         </w:tabs>
         <w:rPr>
@@ -2711,23 +2616,41 @@
           <w:szCs w:val="22"/>
         </w:rPr>
       </w:pPr>
-      <w:hyperlink w:anchor="_Toc103133130" w:history="1">
+      <w:hyperlink w:anchor="_Toc103134833" w:history="1">
         <w:r>
           <w:rPr>
             <w:rStyle w:val="Hypertextovodkaz"/>
             <w:noProof/>
           </w:rPr>
-          <w:t>ZÁVĚR</w:t>
-        </w:r>
-        <w:r>
-          <w:rPr>
-            <w:noProof/>
-            <w:webHidden/>
+          <w:t>5</w:t>
+        </w:r>
+        <w:r>
+          <w:rPr>
+            <w:rFonts w:asciiTheme="minorHAnsi" w:eastAsiaTheme="minorEastAsia" w:hAnsiTheme="minorHAnsi" w:cstheme="minorBidi"/>
+            <w:b w:val="0"/>
+            <w:caps w:val="0"/>
+            <w:noProof/>
+            <w:sz w:val="22"/>
+            <w:szCs w:val="22"/>
           </w:rPr>
           <w:tab/>
         </w:r>
         <w:r>
           <w:rPr>
+            <w:rStyle w:val="Hypertextovodkaz"/>
+            <w:noProof/>
+          </w:rPr>
+          <w:t>Představení vytvořeného řešení</w:t>
+        </w:r>
+        <w:r>
+          <w:rPr>
+            <w:noProof/>
+            <w:webHidden/>
+          </w:rPr>
+          <w:tab/>
+        </w:r>
+        <w:r>
+          <w:rPr>
             <w:noProof/>
             <w:webHidden/>
           </w:rPr>
@@ -2738,7 +2661,7 @@
             <w:noProof/>
             <w:webHidden/>
           </w:rPr>
-          <w:instrText xml:space="preserve"> PAGEREF _Toc103133130 \h </w:instrText>
+          <w:instrText xml:space="preserve"> PAGEREF _Toc103134833 \h </w:instrText>
         </w:r>
         <w:r>
           <w:rPr>
@@ -2758,7 +2681,7 @@
             <w:noProof/>
             <w:webHidden/>
           </w:rPr>
-          <w:t>20</w:t>
+          <w:t>19</w:t>
         </w:r>
         <w:r>
           <w:rPr>
@@ -2784,7 +2707,7 @@
           <w:szCs w:val="22"/>
         </w:rPr>
       </w:pPr>
-      <w:hyperlink w:anchor="_Toc103133131" w:history="1">
+      <w:hyperlink w:anchor="_Toc103134834" w:history="1">
         <w:r>
           <w:rPr>
             <w:rStyle w:val="Hypertextovodkaz"/>
@@ -2811,7 +2734,7 @@
             <w:noProof/>
             <w:webHidden/>
           </w:rPr>
-          <w:instrText xml:space="preserve"> PAGEREF _Toc103133131 \h </w:instrText>
+          <w:instrText xml:space="preserve"> PAGEREF _Toc103134834 \h </w:instrText>
         </w:r>
         <w:r>
           <w:rPr>
@@ -2831,7 +2754,7 @@
             <w:noProof/>
             <w:webHidden/>
           </w:rPr>
-          <w:t>21</w:t>
+          <w:t>20</w:t>
         </w:r>
         <w:r>
           <w:rPr>
@@ -2857,7 +2780,7 @@
           <w:szCs w:val="22"/>
         </w:rPr>
       </w:pPr>
-      <w:hyperlink w:anchor="_Toc103133132" w:history="1">
+      <w:hyperlink w:anchor="_Toc103134835" w:history="1">
         <w:r>
           <w:rPr>
             <w:rStyle w:val="Hypertextovodkaz"/>
@@ -2884,7 +2807,7 @@
             <w:noProof/>
             <w:webHidden/>
           </w:rPr>
-          <w:instrText xml:space="preserve"> PAGEREF _Toc103133132 \h </w:instrText>
+          <w:instrText xml:space="preserve"> PAGEREF _Toc103134835 \h </w:instrText>
         </w:r>
         <w:r>
           <w:rPr>
@@ -2904,7 +2827,7 @@
             <w:noProof/>
             <w:webHidden/>
           </w:rPr>
-          <w:t>22</w:t>
+          <w:t>21</w:t>
         </w:r>
         <w:r>
           <w:rPr>
@@ -2930,7 +2853,7 @@
           <w:szCs w:val="22"/>
         </w:rPr>
       </w:pPr>
-      <w:hyperlink w:anchor="_Toc103133133" w:history="1">
+      <w:hyperlink w:anchor="_Toc103134836" w:history="1">
         <w:r>
           <w:rPr>
             <w:rStyle w:val="Hypertextovodkaz"/>
@@ -2957,7 +2880,7 @@
             <w:noProof/>
             <w:webHidden/>
           </w:rPr>
-          <w:instrText xml:space="preserve"> PAGEREF _Toc103133133 \h </w:instrText>
+          <w:instrText xml:space="preserve"> PAGEREF _Toc103134836 \h </w:instrText>
         </w:r>
         <w:r>
           <w:rPr>
@@ -2977,7 +2900,7 @@
             <w:noProof/>
             <w:webHidden/>
           </w:rPr>
-          <w:t>23</w:t>
+          <w:t>22</w:t>
         </w:r>
         <w:r>
           <w:rPr>
@@ -3003,7 +2926,7 @@
           <w:szCs w:val="22"/>
         </w:rPr>
       </w:pPr>
-      <w:hyperlink w:anchor="_Toc103133134" w:history="1">
+      <w:hyperlink w:anchor="_Toc103134837" w:history="1">
         <w:r>
           <w:rPr>
             <w:rStyle w:val="Hypertextovodkaz"/>
@@ -3030,7 +2953,7 @@
             <w:noProof/>
             <w:webHidden/>
           </w:rPr>
-          <w:instrText xml:space="preserve"> PAGEREF _Toc103133134 \h </w:instrText>
+          <w:instrText xml:space="preserve"> PAGEREF _Toc103134837 \h </w:instrText>
         </w:r>
         <w:r>
           <w:rPr>
@@ -3050,7 +2973,7 @@
             <w:noProof/>
             <w:webHidden/>
           </w:rPr>
-          <w:t>24</w:t>
+          <w:t>23</w:t>
         </w:r>
         <w:r>
           <w:rPr>
@@ -3076,7 +2999,7 @@
           <w:szCs w:val="22"/>
         </w:rPr>
       </w:pPr>
-      <w:hyperlink w:anchor="_Toc103133135" w:history="1">
+      <w:hyperlink w:anchor="_Toc103134838" w:history="1">
         <w:r>
           <w:rPr>
             <w:rStyle w:val="Hypertextovodkaz"/>
@@ -3103,7 +3026,7 @@
             <w:noProof/>
             <w:webHidden/>
           </w:rPr>
-          <w:instrText xml:space="preserve"> PAGEREF _Toc103133135 \h </w:instrText>
+          <w:instrText xml:space="preserve"> PAGEREF _Toc103134838 \h </w:instrText>
         </w:r>
         <w:r>
           <w:rPr>
@@ -3123,7 +3046,7 @@
             <w:noProof/>
             <w:webHidden/>
           </w:rPr>
-          <w:t>25</w:t>
+          <w:t>24</w:t>
         </w:r>
         <w:r>
           <w:rPr>
@@ -3149,7 +3072,7 @@
           <w:szCs w:val="22"/>
         </w:rPr>
       </w:pPr>
-      <w:hyperlink w:anchor="_Toc103133136" w:history="1">
+      <w:hyperlink w:anchor="_Toc103134839" w:history="1">
         <w:r>
           <w:rPr>
             <w:rStyle w:val="Hypertextovodkaz"/>
@@ -3176,7 +3099,7 @@
             <w:noProof/>
             <w:webHidden/>
           </w:rPr>
-          <w:instrText xml:space="preserve"> PAGEREF _Toc103133136 \h </w:instrText>
+          <w:instrText xml:space="preserve"> PAGEREF _Toc103134839 \h </w:instrText>
         </w:r>
         <w:r>
           <w:rPr>
@@ -3196,7 +3119,7 @@
             <w:noProof/>
             <w:webHidden/>
           </w:rPr>
-          <w:t>26</w:t>
+          <w:t>25</w:t>
         </w:r>
         <w:r>
           <w:rPr>
@@ -3222,7 +3145,7 @@
           <w:szCs w:val="22"/>
         </w:rPr>
       </w:pPr>
-      <w:hyperlink w:anchor="_Toc103133137" w:history="1">
+      <w:hyperlink w:anchor="_Toc103134840" w:history="1">
         <w:r>
           <w:rPr>
             <w:rStyle w:val="Hypertextovodkaz"/>
@@ -3249,7 +3172,7 @@
             <w:noProof/>
             <w:webHidden/>
           </w:rPr>
-          <w:instrText xml:space="preserve"> PAGEREF _Toc103133137 \h </w:instrText>
+          <w:instrText xml:space="preserve"> PAGEREF _Toc103134840 \h </w:instrText>
         </w:r>
         <w:r>
           <w:rPr>
@@ -3269,7 +3192,7 @@
             <w:noProof/>
             <w:webHidden/>
           </w:rPr>
-          <w:t>27</w:t>
+          <w:t>26</w:t>
         </w:r>
         <w:r>
           <w:rPr>
@@ -3299,18 +3222,18 @@
       <w:pPr>
         <w:pStyle w:val="Nadpisy"/>
       </w:pPr>
-      <w:bookmarkStart w:id="17" w:name="_Toc209253204"/>
-      <w:bookmarkStart w:id="18" w:name="_Toc209253391"/>
-      <w:bookmarkStart w:id="19" w:name="_Toc209321245"/>
-      <w:bookmarkStart w:id="20" w:name="_Toc103133111"/>
+      <w:bookmarkStart w:id="18" w:name="_Toc209253204"/>
+      <w:bookmarkStart w:id="19" w:name="_Toc209253391"/>
+      <w:bookmarkStart w:id="20" w:name="_Toc209321245"/>
+      <w:bookmarkStart w:id="21" w:name="_Toc103134815"/>
       <w:r>
         <w:lastRenderedPageBreak/>
         <w:t>ÚVOD</w:t>
       </w:r>
-      <w:bookmarkEnd w:id="17"/>
       <w:bookmarkEnd w:id="18"/>
       <w:bookmarkEnd w:id="19"/>
       <w:bookmarkEnd w:id="20"/>
+      <w:bookmarkEnd w:id="21"/>
     </w:p>
     <w:p>
       <w:pPr>
@@ -3360,19 +3283,7 @@
       </w:r>
       <w:proofErr w:type="spellEnd"/>
       <w:r>
-        <w:t xml:space="preserve"> </w:t>
-      </w:r>
-      <w:r>
-        <w:t xml:space="preserve">slouží primárně </w:t>
-      </w:r>
-      <w:r>
-        <w:t>programátor</w:t>
-      </w:r>
-      <w:r>
-        <w:t>ům</w:t>
-      </w:r>
-      <w:r>
-        <w:t xml:space="preserve">, kteří vyvíjí své projekty v prostředí </w:t>
+        <w:t xml:space="preserve"> slouží primárně programátorům, kteří vyvíjí své projekty v prostředí </w:t>
       </w:r>
       <w:proofErr w:type="spellStart"/>
       <w:r>
@@ -3380,28 +3291,7 @@
       </w:r>
       <w:proofErr w:type="spellEnd"/>
       <w:r>
-        <w:t xml:space="preserve"> IDEA v jazyce </w:t>
-      </w:r>
-      <w:r>
-        <w:t>Java</w:t>
-      </w:r>
-      <w:r>
-        <w:t>, kteří používají UML a jejich diagramy</w:t>
-      </w:r>
-      <w:r>
-        <w:t>, jako je např.</w:t>
-      </w:r>
-      <w:r>
-        <w:t xml:space="preserve"> </w:t>
-      </w:r>
-      <w:r>
-        <w:t>diagram</w:t>
-      </w:r>
-      <w:r>
-        <w:t xml:space="preserve"> tříd</w:t>
-      </w:r>
-      <w:r>
-        <w:t>.</w:t>
+        <w:t xml:space="preserve"> IDEA v jazyce Java, kteří používají UML a jejich diagramy, jako je např. diagram tříd.</w:t>
       </w:r>
     </w:p>
     <w:p>
@@ -3433,28 +3323,7 @@
       </w:r>
       <w:proofErr w:type="spellEnd"/>
       <w:r>
-        <w:t xml:space="preserve"> by měl napomoci řešení výše zmíněného problému orientace v komplexním projektu</w:t>
-      </w:r>
-      <w:r>
-        <w:t xml:space="preserve"> tak, že si uživatel vygeneruje vlastní diagram tříd</w:t>
-      </w:r>
-      <w:r>
-        <w:t xml:space="preserve"> a </w:t>
-      </w:r>
-      <w:r>
-        <w:t>uvidí</w:t>
-      </w:r>
-      <w:r>
-        <w:t xml:space="preserve"> tak přehledněj</w:t>
-      </w:r>
-      <w:r>
-        <w:t>ší</w:t>
-      </w:r>
-      <w:r>
-        <w:t xml:space="preserve"> grafické zobrazení svého</w:t>
-      </w:r>
-      <w:r>
-        <w:t xml:space="preserve"> projektu. Pro usnadnění generování je </w:t>
+        <w:t xml:space="preserve"> by měl napomoci řešení výše zmíněného problému orientace v komplexním projektu tak, že si uživatel vygeneruje vlastní diagram tříd a uvidí tak přehlednější grafické zobrazení svého projektu. Pro usnadnění generování je </w:t>
       </w:r>
       <w:proofErr w:type="spellStart"/>
       <w:r>
@@ -3462,10 +3331,7 @@
       </w:r>
       <w:proofErr w:type="spellEnd"/>
       <w:r>
-        <w:t xml:space="preserve"> konfigurovatelný, což znamená, že je možné si uložit parametry generování </w:t>
-      </w:r>
-      <w:r>
-        <w:t>a jednoduše je spravovat.</w:t>
+        <w:t xml:space="preserve"> konfigurovatelný, což znamená, že je možné si uložit parametry generování a jednoduše je spravovat.</w:t>
       </w:r>
     </w:p>
     <w:p>
@@ -3480,14 +3346,14 @@
       <w:r>
         <w:br w:type="page"/>
       </w:r>
-      <w:bookmarkStart w:id="21" w:name="_Ref100127761"/>
-      <w:bookmarkStart w:id="22" w:name="_Toc103133112"/>
+      <w:bookmarkStart w:id="22" w:name="_Ref100127761"/>
+      <w:bookmarkStart w:id="23" w:name="_Toc103134816"/>
       <w:r>
         <w:lastRenderedPageBreak/>
         <w:t>Definice základních pojmů</w:t>
       </w:r>
-      <w:bookmarkEnd w:id="21"/>
       <w:bookmarkEnd w:id="22"/>
+      <w:bookmarkEnd w:id="23"/>
     </w:p>
     <w:p>
       <w:pPr>
@@ -3505,7 +3371,7 @@
           <w:numId w:val="16"/>
         </w:numPr>
       </w:pPr>
-      <w:bookmarkStart w:id="23" w:name="_Toc103133113"/>
+      <w:bookmarkStart w:id="24" w:name="_Toc103134817"/>
       <w:r>
         <w:t xml:space="preserve">Co je to </w:t>
       </w:r>
@@ -3513,7 +3379,7 @@
       <w:r>
         <w:t>plugin</w:t>
       </w:r>
-      <w:bookmarkEnd w:id="23"/>
+      <w:bookmarkEnd w:id="24"/>
       <w:proofErr w:type="spellEnd"/>
     </w:p>
     <w:p>
@@ -3547,11 +3413,11 @@
       <w:pPr>
         <w:pStyle w:val="NadpisB"/>
       </w:pPr>
-      <w:bookmarkStart w:id="24" w:name="_Toc103133114"/>
+      <w:bookmarkStart w:id="25" w:name="_Toc103134818"/>
       <w:r>
         <w:t>Co znamená výraz „konfigurovatelný“</w:t>
       </w:r>
-      <w:bookmarkEnd w:id="24"/>
+      <w:bookmarkEnd w:id="25"/>
     </w:p>
     <w:p>
       <w:pPr>
@@ -3565,7 +3431,7 @@
       <w:pPr>
         <w:pStyle w:val="NadpisB"/>
       </w:pPr>
-      <w:bookmarkStart w:id="25" w:name="_Toc103133115"/>
+      <w:bookmarkStart w:id="26" w:name="_Toc103134819"/>
       <w:r>
         <w:t xml:space="preserve">Prostředí </w:t>
       </w:r>
@@ -3577,7 +3443,7 @@
       <w:r>
         <w:t xml:space="preserve"> IDEA</w:t>
       </w:r>
-      <w:bookmarkEnd w:id="25"/>
+      <w:bookmarkEnd w:id="26"/>
     </w:p>
     <w:p>
       <w:pPr>
@@ -3601,7 +3467,7 @@
       <w:pPr>
         <w:pStyle w:val="NadpisA"/>
       </w:pPr>
-      <w:bookmarkStart w:id="26" w:name="_Toc103133116"/>
+      <w:bookmarkStart w:id="27" w:name="_Toc103134820"/>
       <w:r>
         <w:lastRenderedPageBreak/>
         <w:t>Cíle práce</w:t>
@@ -3609,26 +3475,26 @@
       <w:r>
         <w:t xml:space="preserve"> a analýza současného stavu</w:t>
       </w:r>
-      <w:bookmarkEnd w:id="26"/>
+      <w:bookmarkEnd w:id="27"/>
     </w:p>
     <w:p>
       <w:pPr>
         <w:pStyle w:val="NadpisB"/>
       </w:pPr>
-      <w:bookmarkStart w:id="27" w:name="_Toc103133117"/>
+      <w:bookmarkStart w:id="28" w:name="_Toc103134821"/>
       <w:r>
         <w:t>Cíle práce</w:t>
       </w:r>
-      <w:bookmarkEnd w:id="27"/>
+      <w:bookmarkEnd w:id="28"/>
     </w:p>
     <w:p/>
     <w:p>
       <w:pPr>
         <w:pStyle w:val="normlntext"/>
       </w:pPr>
-      <w:bookmarkStart w:id="28" w:name="_Toc209253206"/>
-      <w:bookmarkStart w:id="29" w:name="_Toc209253393"/>
-      <w:bookmarkStart w:id="30" w:name="_Toc209321247"/>
+      <w:bookmarkStart w:id="29" w:name="_Toc209253206"/>
+      <w:bookmarkStart w:id="30" w:name="_Toc209253393"/>
+      <w:bookmarkStart w:id="31" w:name="_Toc209321247"/>
       <w:r>
         <w:t xml:space="preserve">Cílem této bakalářské práce je vytvořit konfigurovatelný </w:t>
       </w:r>
@@ -3686,27 +3552,27 @@
       <w:r>
         <w:t xml:space="preserve"> apod.).</w:t>
       </w:r>
-      <w:bookmarkEnd w:id="28"/>
       <w:bookmarkEnd w:id="29"/>
       <w:bookmarkEnd w:id="30"/>
+      <w:bookmarkEnd w:id="31"/>
     </w:p>
     <w:p>
       <w:pPr>
         <w:pStyle w:val="NadpisB"/>
       </w:pPr>
-      <w:bookmarkStart w:id="31" w:name="_Toc103133118"/>
+      <w:bookmarkStart w:id="32" w:name="_Toc103134822"/>
       <w:r>
         <w:t>Analýza současného stavu</w:t>
       </w:r>
-      <w:bookmarkEnd w:id="31"/>
+      <w:bookmarkEnd w:id="32"/>
     </w:p>
     <w:p>
       <w:pPr>
         <w:pStyle w:val="normlntext"/>
       </w:pPr>
-      <w:bookmarkStart w:id="32" w:name="_Toc209253210"/>
-      <w:bookmarkStart w:id="33" w:name="_Toc209253397"/>
-      <w:bookmarkStart w:id="34" w:name="_Toc209321251"/>
+      <w:bookmarkStart w:id="33" w:name="_Toc209253210"/>
+      <w:bookmarkStart w:id="34" w:name="_Toc209253397"/>
+      <w:bookmarkStart w:id="35" w:name="_Toc209321251"/>
       <w:r>
         <w:t xml:space="preserve">V úvodu jsme si vysvětlili, co je to diagram a k čemu nám slouží. Michal </w:t>
       </w:r>
@@ -3724,13 +3590,7 @@
         <w:pStyle w:val="normlntext"/>
       </w:pPr>
       <w:r>
-        <w:t xml:space="preserve">Pro práci </w:t>
-      </w:r>
-      <w:r>
-        <w:t>bylo zvoleno</w:t>
-      </w:r>
-      <w:r>
-        <w:t xml:space="preserve"> vytvoření generátoru diagramu tříd </w:t>
+        <w:t xml:space="preserve">Pro práci bylo zvoleno vytvoření generátoru diagramu tříd </w:t>
       </w:r>
       <w:proofErr w:type="spellStart"/>
       <w:r>
@@ -3746,145 +3606,127 @@
       </w:r>
       <w:proofErr w:type="spellEnd"/>
       <w:r>
-        <w:t xml:space="preserve"> IDEA. Programovací jazyk Java je objektově orientovaný (více o OOP např. v práci [2]), tzn. že všechny objekty reálného světa můžeme reprezentovat jako objekty (instance třídy)</w:t>
-      </w:r>
+        <w:t xml:space="preserve"> IDEA. Programovací jazyk Java je objektově orientovaný (více o OOP např. v práci [2]), tzn. že všechny objekty reálného světa můžeme reprezentovat jako objekty (instance třídy) a seskupovat je do tříd (entit). K popisu projektu můžeme využít více typů diagramů (diagram aktivit, diagram tříd, které jsou popsány v práci [1], sekvenční diagram a další typy diagramů). Pro práci byl zvolen diagram tříd [3], který popisuje základní stavební prvky objektů programovacího jazyka Java.</w:t>
+      </w:r>
+    </w:p>
+    <w:p>
+      <w:pPr>
+        <w:pStyle w:val="normlntext"/>
+      </w:pPr>
+      <w:r>
+        <w:t xml:space="preserve">V rámci průzkumu aktuálního stavu v problematice generování diagramu tříd do </w:t>
+      </w:r>
+      <w:proofErr w:type="spellStart"/>
+      <w:r>
+        <w:t>P</w:t>
+      </w:r>
+      <w:r>
+        <w:t>lantUML</w:t>
+      </w:r>
+      <w:proofErr w:type="spellEnd"/>
+      <w:r>
+        <w:t xml:space="preserve"> jsem se zaměřila na dva základní okruhy – analýz</w:t>
+      </w:r>
+      <w:r>
+        <w:t>u</w:t>
+      </w:r>
+      <w:r>
+        <w:t xml:space="preserve"> již existujícího komplexního řešení</w:t>
+      </w:r>
+      <w:r>
+        <w:t xml:space="preserve"> a </w:t>
+      </w:r>
+      <w:r>
+        <w:t>analýz</w:t>
+      </w:r>
+      <w:r>
+        <w:t>u</w:t>
+      </w:r>
+      <w:r>
+        <w:t xml:space="preserve"> obecných metod, přístupů a nástrojů.</w:t>
+      </w:r>
+    </w:p>
+    <w:p>
+      <w:pPr>
+        <w:pStyle w:val="normlntext"/>
+      </w:pPr>
+      <w:r>
+        <w:t xml:space="preserve">Z první části (analýzy existujících řešení) jsem zjistila, že již existuje nástroj pro </w:t>
+      </w:r>
+      <w:r>
+        <w:t>zobrazení</w:t>
+      </w:r>
+      <w:r>
+        <w:t xml:space="preserve"> diagramu </w:t>
+      </w:r>
+      <w:proofErr w:type="spellStart"/>
+      <w:r>
+        <w:t>PlantUML</w:t>
+      </w:r>
+      <w:proofErr w:type="spellEnd"/>
+      <w:r>
+        <w:t xml:space="preserve"> ve vývojovém prostředí </w:t>
+      </w:r>
+      <w:proofErr w:type="spellStart"/>
+      <w:r>
+        <w:t>IntelliJ</w:t>
+      </w:r>
+      <w:proofErr w:type="spellEnd"/>
+      <w:r>
+        <w:t xml:space="preserve"> IDEA</w:t>
+      </w:r>
+      <w:r>
+        <w:t xml:space="preserve">. </w:t>
+      </w:r>
+      <w:proofErr w:type="spellStart"/>
+      <w:r>
+        <w:t>Plugin</w:t>
+      </w:r>
+      <w:proofErr w:type="spellEnd"/>
       <w:r>
         <w:t xml:space="preserve"> </w:t>
       </w:r>
-      <w:r>
-        <w:t>a seskupovat je do tříd (entit). K popisu projektu můžeme využít více typů diagramů (diagram aktivit, diagram tříd, které jsou popsány v práci [1], sekvenční diagram a další typy diagramů). Pro práci byl zvolen diagram tříd [3], který popisuje základní stavební prvky objektů programovacího jazyka Java.</w:t>
-      </w:r>
-    </w:p>
-    <w:p>
-      <w:pPr>
-        <w:pStyle w:val="normlntext"/>
-      </w:pPr>
-      <w:r>
-        <w:t xml:space="preserve">V rámci průzkumu aktuálního stavu v problematice generování diagramu tříd do </w:t>
-      </w:r>
-      <w:proofErr w:type="spellStart"/>
-      <w:r>
-        <w:t>P</w:t>
-      </w:r>
-      <w:r>
-        <w:t>lantUML</w:t>
+      <w:proofErr w:type="spellStart"/>
+      <w:r>
+        <w:t>PlantUML</w:t>
       </w:r>
       <w:proofErr w:type="spellEnd"/>
       <w:r>
         <w:t xml:space="preserve"> </w:t>
       </w:r>
-      <w:r>
-        <w:t>jsem se zaměřila na dva základní okruhy – analýz</w:t>
-      </w:r>
-      <w:r>
-        <w:t>u</w:t>
-      </w:r>
-      <w:r>
-        <w:t xml:space="preserve"> již existujícího komplexního řešení</w:t>
-      </w:r>
-      <w:r>
-        <w:t xml:space="preserve"> a </w:t>
-      </w:r>
-      <w:r>
-        <w:t>analýz</w:t>
-      </w:r>
-      <w:r>
-        <w:t>u</w:t>
-      </w:r>
-      <w:r>
-        <w:t xml:space="preserve"> obecných metod, přístupů a nástrojů.</w:t>
-      </w:r>
-    </w:p>
-    <w:p>
-      <w:pPr>
-        <w:pStyle w:val="normlntext"/>
-      </w:pPr>
-      <w:r>
-        <w:t xml:space="preserve">Z první části (analýzy existujících řešení) jsem zjistila, že již existuje nástroj pro </w:t>
-      </w:r>
-      <w:r>
-        <w:t>zobrazení</w:t>
-      </w:r>
+      <w:proofErr w:type="spellStart"/>
+      <w:r>
+        <w:t>integration</w:t>
+      </w:r>
+      <w:proofErr w:type="spellEnd"/>
+      <w:r>
+        <w:t xml:space="preserve"> [</w:t>
+      </w:r>
+      <w:r>
+        <w:t>4</w:t>
+      </w:r>
+      <w:r>
+        <w:t xml:space="preserve">] umožňuje </w:t>
+      </w:r>
+      <w:r>
+        <w:t>zobrazit</w:t>
+      </w:r>
+      <w:r>
+        <w:t xml:space="preserve"> textový soubor </w:t>
+      </w:r>
+      <w:proofErr w:type="spellStart"/>
+      <w:r>
+        <w:t>puml</w:t>
+      </w:r>
+      <w:proofErr w:type="spellEnd"/>
       <w:r>
         <w:t xml:space="preserve"> </w:t>
       </w:r>
       <w:r>
-        <w:t xml:space="preserve">diagramu </w:t>
-      </w:r>
-      <w:proofErr w:type="spellStart"/>
-      <w:r>
-        <w:t>PlantUML</w:t>
-      </w:r>
-      <w:proofErr w:type="spellEnd"/>
-      <w:r>
-        <w:t xml:space="preserve"> ve vývojovém prostředí </w:t>
-      </w:r>
-      <w:proofErr w:type="spellStart"/>
-      <w:r>
-        <w:t>IntelliJ</w:t>
-      </w:r>
-      <w:proofErr w:type="spellEnd"/>
-      <w:r>
-        <w:t xml:space="preserve"> IDEA</w:t>
-      </w:r>
-      <w:r>
-        <w:t xml:space="preserve">. </w:t>
-      </w:r>
-      <w:proofErr w:type="spellStart"/>
-      <w:r>
-        <w:t>Plugin</w:t>
-      </w:r>
-      <w:proofErr w:type="spellEnd"/>
-      <w:r>
-        <w:t xml:space="preserve"> </w:t>
-      </w:r>
-      <w:proofErr w:type="spellStart"/>
-      <w:r>
-        <w:t>PlantUML</w:t>
-      </w:r>
-      <w:proofErr w:type="spellEnd"/>
-      <w:r>
-        <w:t xml:space="preserve"> </w:t>
-      </w:r>
-      <w:proofErr w:type="spellStart"/>
-      <w:r>
-        <w:t>integration</w:t>
-      </w:r>
-      <w:proofErr w:type="spellEnd"/>
-      <w:r>
-        <w:t xml:space="preserve"> [</w:t>
-      </w:r>
-      <w:r>
-        <w:t>4</w:t>
-      </w:r>
-      <w:r>
-        <w:t xml:space="preserve">] umožňuje </w:t>
-      </w:r>
-      <w:r>
-        <w:t>zobrazit</w:t>
-      </w:r>
-      <w:r>
-        <w:t xml:space="preserve"> </w:t>
-      </w:r>
-      <w:r>
-        <w:t xml:space="preserve">textový soubor </w:t>
-      </w:r>
-      <w:proofErr w:type="spellStart"/>
-      <w:r>
-        <w:t>puml</w:t>
-      </w:r>
-      <w:proofErr w:type="spellEnd"/>
-      <w:r>
-        <w:t xml:space="preserve"> </w:t>
-      </w:r>
-      <w:r>
         <w:t>v</w:t>
       </w:r>
       <w:r>
-        <w:t xml:space="preserve"> </w:t>
-      </w:r>
-      <w:r>
-        <w:t xml:space="preserve">diagramu </w:t>
+        <w:t xml:space="preserve"> diagramu </w:t>
       </w:r>
       <w:proofErr w:type="spellStart"/>
       <w:r>
@@ -4184,10 +4026,7 @@
         <w:fldChar w:fldCharType="begin"/>
       </w:r>
       <w:r>
-        <w:instrText xml:space="preserve"> REF _Ref98267259 \h </w:instrText>
-      </w:r>
-      <w:r>
-        <w:instrText xml:space="preserve"> \* MERGEFORMAT </w:instrText>
+        <w:instrText xml:space="preserve"> REF _Ref98267259 \h  \* MERGEFORMAT </w:instrText>
       </w:r>
       <w:r>
         <w:fldChar w:fldCharType="separate"/>
@@ -4702,7 +4541,7 @@
       <w:pPr>
         <w:pStyle w:val="Titulek"/>
       </w:pPr>
-      <w:bookmarkStart w:id="35" w:name="_Ref98267259"/>
+      <w:bookmarkStart w:id="36" w:name="_Ref98267259"/>
       <w:r>
         <w:t xml:space="preserve">Tabulka </w:t>
       </w:r>
@@ -4733,11 +4572,11 @@
         </w:rPr>
         <w:t xml:space="preserve"> - srovnání PluntUML Parseru s vlastním řešením</w:t>
       </w:r>
-      <w:bookmarkEnd w:id="35"/>
-    </w:p>
-    <w:bookmarkEnd w:id="32"/>
+      <w:bookmarkEnd w:id="36"/>
+    </w:p>
     <w:bookmarkEnd w:id="33"/>
     <w:bookmarkEnd w:id="34"/>
+    <w:bookmarkEnd w:id="35"/>
     <w:p>
       <w:pPr>
         <w:pStyle w:val="normlntext"/>
@@ -5561,7 +5400,7 @@
       <w:pPr>
         <w:pStyle w:val="Titulek"/>
       </w:pPr>
-      <w:bookmarkStart w:id="36" w:name="_Ref98268003"/>
+      <w:bookmarkStart w:id="37" w:name="_Ref98268003"/>
       <w:r>
         <w:t xml:space="preserve">Tabulka </w:t>
       </w:r>
@@ -5611,7 +5450,7 @@
       <w:r>
         <w:t xml:space="preserve"> (parametry generování)</w:t>
       </w:r>
-      <w:bookmarkEnd w:id="36"/>
+      <w:bookmarkEnd w:id="37"/>
     </w:p>
     <w:p>
       <w:pPr>
@@ -5657,10 +5496,12 @@
       <w:r>
         <w:br w:type="page"/>
       </w:r>
+      <w:bookmarkStart w:id="38" w:name="_Toc103134823"/>
       <w:r>
         <w:lastRenderedPageBreak/>
         <w:t>Metodika řešení práce</w:t>
       </w:r>
+      <w:bookmarkEnd w:id="38"/>
     </w:p>
     <w:p/>
     <w:p>
@@ -5670,10 +5511,12 @@
       <w:r>
         <w:br w:type="page"/>
       </w:r>
+      <w:bookmarkStart w:id="39" w:name="_Toc103134824"/>
       <w:r>
         <w:lastRenderedPageBreak/>
         <w:t>Realizace řešení práce</w:t>
       </w:r>
+      <w:bookmarkEnd w:id="39"/>
     </w:p>
     <w:p>
       <w:pPr>
@@ -5761,11 +5604,11 @@
       <w:pPr>
         <w:pStyle w:val="NadpisB"/>
       </w:pPr>
-      <w:bookmarkStart w:id="37" w:name="_Toc103133120"/>
+      <w:bookmarkStart w:id="40" w:name="_Toc103134825"/>
       <w:r>
         <w:t>Analýza uživatelů</w:t>
       </w:r>
-      <w:bookmarkEnd w:id="37"/>
+      <w:bookmarkEnd w:id="40"/>
     </w:p>
     <w:p>
       <w:pPr>
@@ -5837,7 +5680,7 @@
       <w:pPr>
         <w:pStyle w:val="NadpisB"/>
       </w:pPr>
-      <w:bookmarkStart w:id="38" w:name="_Toc103133121"/>
+      <w:bookmarkStart w:id="41" w:name="_Toc103134826"/>
       <w:r>
         <w:t>Požadavky</w:t>
       </w:r>
@@ -5848,7 +5691,7 @@
       <w:r>
         <w:t>stories</w:t>
       </w:r>
-      <w:bookmarkEnd w:id="38"/>
+      <w:bookmarkEnd w:id="41"/>
       <w:proofErr w:type="spellEnd"/>
     </w:p>
     <w:p>
@@ -5878,7 +5721,7 @@
       <w:pPr>
         <w:pStyle w:val="normlntext"/>
       </w:pPr>
-      <w:bookmarkStart w:id="39" w:name="_Hlk103132458"/>
+      <w:bookmarkStart w:id="42" w:name="_Hlk103132458"/>
       <w:r>
         <w:t xml:space="preserve">Požadavky lze specifikovat různými způsoby, např. use case diagramem, scénáři, pomocí user </w:t>
       </w:r>
@@ -5921,7 +5764,7 @@
             <w:cnfStyle w:val="001000000000" w:firstRow="0" w:lastRow="0" w:firstColumn="1" w:lastColumn="0" w:oddVBand="0" w:evenVBand="0" w:oddHBand="0" w:evenHBand="0" w:firstRowFirstColumn="0" w:firstRowLastColumn="0" w:lastRowFirstColumn="0" w:lastRowLastColumn="0"/>
             <w:tcW w:w="8777" w:type="dxa"/>
           </w:tcPr>
-          <w:bookmarkEnd w:id="39"/>
+          <w:bookmarkEnd w:id="42"/>
           <w:p>
             <w:pPr>
               <w:pStyle w:val="normlntext"/>
@@ -6234,19 +6077,19 @@
               </w:rPr>
               <w:t xml:space="preserve">Jako uživatel chci vidět výpis </w:t>
             </w:r>
-            <w:commentRangeStart w:id="40"/>
+            <w:commentRangeStart w:id="43"/>
             <w:r>
               <w:rPr>
                 <w:b w:val="0"/>
               </w:rPr>
               <w:t>všech konfiguračních souborů</w:t>
             </w:r>
-            <w:commentRangeEnd w:id="40"/>
-            <w:r>
-              <w:rPr>
-                <w:b w:val="0"/>
-              </w:rPr>
-              <w:commentReference w:id="40"/>
+            <w:commentRangeEnd w:id="43"/>
+            <w:r>
+              <w:rPr>
+                <w:b w:val="0"/>
+              </w:rPr>
+              <w:commentReference w:id="43"/>
             </w:r>
             <w:r>
               <w:rPr>
@@ -6323,13 +6166,13 @@
       <w:pPr>
         <w:pStyle w:val="NadpisB"/>
       </w:pPr>
-      <w:bookmarkStart w:id="41" w:name="_Ref100127711"/>
-      <w:bookmarkStart w:id="42" w:name="_Toc103133122"/>
+      <w:bookmarkStart w:id="44" w:name="_Ref100127711"/>
+      <w:bookmarkStart w:id="45" w:name="_Toc103134827"/>
       <w:r>
         <w:t>Definice rizik</w:t>
       </w:r>
-      <w:bookmarkEnd w:id="41"/>
-      <w:bookmarkEnd w:id="42"/>
+      <w:bookmarkEnd w:id="44"/>
+      <w:bookmarkEnd w:id="45"/>
     </w:p>
     <w:p>
       <w:pPr>
@@ -6686,7 +6529,7 @@
               <w:pStyle w:val="normlntext"/>
               <w:cnfStyle w:val="000000100000" w:firstRow="0" w:lastRow="0" w:firstColumn="0" w:lastColumn="0" w:oddVBand="0" w:evenVBand="0" w:oddHBand="1" w:evenHBand="0" w:firstRowFirstColumn="0" w:firstRowLastColumn="0" w:lastRowFirstColumn="0" w:lastRowLastColumn="0"/>
             </w:pPr>
-            <w:commentRangeStart w:id="43"/>
+            <w:commentRangeStart w:id="46"/>
             <w:r>
               <w:t>Vytvoření jednoduchého algoritmu pro procházení .</w:t>
             </w:r>
@@ -6698,13 +6541,13 @@
             <w:r>
               <w:t xml:space="preserve"> souborů v projektu.</w:t>
             </w:r>
-            <w:commentRangeEnd w:id="43"/>
+            <w:commentRangeEnd w:id="46"/>
             <w:r>
               <w:rPr>
                 <w:rStyle w:val="Odkaznakoment"/>
                 <w:rFonts w:ascii="Times New (W1)" w:hAnsi="Times New (W1)"/>
               </w:rPr>
-              <w:commentReference w:id="43"/>
+              <w:commentReference w:id="46"/>
             </w:r>
           </w:p>
         </w:tc>
@@ -7363,12 +7206,17 @@
       <w:pPr>
         <w:pStyle w:val="NadpisB"/>
       </w:pPr>
+      <w:bookmarkStart w:id="47" w:name="_Toc103134828"/>
       <w:r>
         <w:lastRenderedPageBreak/>
         <w:t>Implementace řešení</w:t>
       </w:r>
-    </w:p>
-    <w:p>
+      <w:bookmarkEnd w:id="47"/>
+    </w:p>
+    <w:p>
+      <w:pPr>
+        <w:pStyle w:val="normlntext"/>
+      </w:pPr>
       <w:r>
         <w:t xml:space="preserve">Při implementaci řešení jsem vycházela z požadavků zákazníka a také z risk-listu, který je znázorněn v kapitole č. </w:t>
       </w:r>
@@ -7379,6 +7227,9 @@
         <w:instrText xml:space="preserve"> REF _Ref100127711 \r \h </w:instrText>
       </w:r>
       <w:r>
+        <w:instrText xml:space="preserve"> \* MERGEFORMAT </w:instrText>
+      </w:r>
+      <w:r>
         <w:fldChar w:fldCharType="separate"/>
       </w:r>
       <w:r>
@@ -7397,6 +7248,9 @@
         <w:instrText xml:space="preserve"> REF _Ref100127711 \h </w:instrText>
       </w:r>
       <w:r>
+        <w:instrText xml:space="preserve"> \* MERGEFORMAT </w:instrText>
+      </w:r>
+      <w:r>
         <w:fldChar w:fldCharType="separate"/>
       </w:r>
       <w:r>
@@ -7413,6 +7267,7 @@
       <w:pPr>
         <w:pStyle w:val="NadpisC"/>
       </w:pPr>
+      <w:bookmarkStart w:id="48" w:name="_Toc103134829"/>
       <w:r>
         <w:t xml:space="preserve">Tvorba </w:t>
       </w:r>
@@ -7420,9 +7275,13 @@
       <w:r>
         <w:t>pluginu</w:t>
       </w:r>
-      <w:proofErr w:type="spellEnd"/>
-    </w:p>
-    <w:p>
+      <w:bookmarkEnd w:id="48"/>
+      <w:proofErr w:type="spellEnd"/>
+    </w:p>
+    <w:p>
+      <w:pPr>
+        <w:pStyle w:val="normlntext"/>
+      </w:pPr>
       <w:r>
         <w:t xml:space="preserve">Při tvorbě </w:t>
       </w:r>
@@ -7469,29 +7328,47 @@
       <w:pPr>
         <w:pStyle w:val="NadpisC"/>
       </w:pPr>
+      <w:bookmarkStart w:id="49" w:name="_Toc103134830"/>
       <w:r>
         <w:t>Tvorba formulářů</w:t>
       </w:r>
-    </w:p>
-    <w:p/>
+      <w:bookmarkEnd w:id="49"/>
+    </w:p>
+    <w:p>
+      <w:pPr>
+        <w:pStyle w:val="normlntext"/>
+      </w:pPr>
+    </w:p>
     <w:p>
       <w:pPr>
         <w:pStyle w:val="NadpisC"/>
       </w:pPr>
+      <w:bookmarkStart w:id="50" w:name="_Toc103134831"/>
       <w:r>
         <w:t>Generování konfiguračního souboru</w:t>
       </w:r>
-    </w:p>
-    <w:p/>
+      <w:bookmarkEnd w:id="50"/>
+    </w:p>
+    <w:p>
+      <w:pPr>
+        <w:pStyle w:val="normlntext"/>
+      </w:pPr>
+    </w:p>
     <w:p>
       <w:pPr>
         <w:pStyle w:val="NadpisC"/>
       </w:pPr>
+      <w:bookmarkStart w:id="51" w:name="_Toc103134832"/>
       <w:r>
         <w:t>Generování UML diagramu podle parametrů zvolených ve formuláři</w:t>
       </w:r>
-    </w:p>
-    <w:p/>
+      <w:bookmarkEnd w:id="51"/>
+    </w:p>
+    <w:p>
+      <w:pPr>
+        <w:pStyle w:val="normlntext"/>
+      </w:pPr>
+    </w:p>
     <w:p>
       <w:pPr>
         <w:pStyle w:val="NadpisA"/>
@@ -7499,59 +7376,45 @@
       <w:r>
         <w:br w:type="page"/>
       </w:r>
+      <w:bookmarkStart w:id="52" w:name="_Toc103134833"/>
       <w:r>
         <w:lastRenderedPageBreak/>
         <w:t>Představení vytvořeného řešení</w:t>
       </w:r>
+      <w:bookmarkEnd w:id="52"/>
     </w:p>
     <w:p>
       <w:pPr>
         <w:pStyle w:val="normlntext"/>
       </w:pPr>
-    </w:p>
-    <w:p>
-      <w:pPr>
-        <w:pStyle w:val="NadpisA"/>
-        <w:numPr>
-          <w:ilvl w:val="0"/>
-          <w:numId w:val="0"/>
-        </w:numPr>
-        <w:ind w:left="397"/>
-      </w:pPr>
-      <w:bookmarkStart w:id="44" w:name="_Toc209253218"/>
-      <w:bookmarkStart w:id="45" w:name="_Toc209253405"/>
-      <w:bookmarkStart w:id="46" w:name="_Toc209321259"/>
-      <w:bookmarkStart w:id="47" w:name="_Toc103133130"/>
+      <w:r>
+        <w:t>//dělá to tohle takhle</w:t>
+      </w:r>
+    </w:p>
+    <w:p>
+      <w:pPr>
+        <w:pStyle w:val="Nadpisy"/>
+      </w:pPr>
       <w:r>
         <w:br w:type="page"/>
       </w:r>
-      <w:bookmarkStart w:id="48" w:name="_GoBack"/>
-      <w:bookmarkEnd w:id="48"/>
-      <w:r>
-        <w:lastRenderedPageBreak/>
-        <w:t>ZÁVĚR</w:t>
-      </w:r>
-      <w:bookmarkEnd w:id="44"/>
-      <w:bookmarkEnd w:id="45"/>
-      <w:bookmarkEnd w:id="46"/>
-      <w:bookmarkEnd w:id="47"/>
-    </w:p>
-    <w:p>
-      <w:pPr>
-        <w:pStyle w:val="Nadpisy"/>
-      </w:pPr>
-      <w:r>
-        <w:br w:type="page"/>
-      </w:r>
-      <w:bookmarkStart w:id="49" w:name="_Toc209253219"/>
-      <w:bookmarkStart w:id="50" w:name="_Toc209253406"/>
-      <w:bookmarkStart w:id="51" w:name="_Toc209321260"/>
-      <w:bookmarkStart w:id="52" w:name="_Toc103133131"/>
+      <w:bookmarkStart w:id="53" w:name="_Toc209253219"/>
+      <w:bookmarkStart w:id="54" w:name="_Toc209253406"/>
+      <w:bookmarkStart w:id="55" w:name="_Toc209321260"/>
+      <w:bookmarkStart w:id="56" w:name="_Toc103134834"/>
       <w:r>
         <w:lastRenderedPageBreak/>
         <w:t>RESUMÉ</w:t>
       </w:r>
-      <w:bookmarkEnd w:id="52"/>
+      <w:bookmarkEnd w:id="56"/>
+    </w:p>
+    <w:p>
+      <w:pPr>
+        <w:pStyle w:val="normlntext"/>
+      </w:pPr>
+      <w:r>
+        <w:t>//metodika funguje, aplikace funguje</w:t>
+      </w:r>
     </w:p>
     <w:p>
       <w:pPr>
@@ -7560,12 +7423,23 @@
       <w:r>
         <w:br w:type="page"/>
       </w:r>
-      <w:bookmarkStart w:id="53" w:name="_Toc103133132"/>
+      <w:bookmarkStart w:id="57" w:name="_Toc103134835"/>
       <w:r>
         <w:lastRenderedPageBreak/>
         <w:t>SUMMARY</w:t>
       </w:r>
-      <w:bookmarkEnd w:id="53"/>
+      <w:bookmarkEnd w:id="57"/>
+    </w:p>
+    <w:p>
+      <w:pPr>
+        <w:pStyle w:val="normlntext"/>
+      </w:pPr>
+      <w:r>
+        <w:t>//</w:t>
+      </w:r>
+      <w:r>
+        <w:t>zda jsem splnila požadavky</w:t>
+      </w:r>
     </w:p>
     <w:p>
       <w:pPr>
@@ -7574,15 +7448,15 @@
       <w:r>
         <w:br w:type="page"/>
       </w:r>
-      <w:bookmarkStart w:id="54" w:name="_Toc103133133"/>
+      <w:bookmarkStart w:id="58" w:name="_Toc103134836"/>
       <w:r>
         <w:lastRenderedPageBreak/>
         <w:t>SEZNAM POUŽITÉ LITERATURY</w:t>
       </w:r>
-      <w:bookmarkEnd w:id="49"/>
-      <w:bookmarkEnd w:id="50"/>
-      <w:bookmarkEnd w:id="51"/>
+      <w:bookmarkEnd w:id="53"/>
       <w:bookmarkEnd w:id="54"/>
+      <w:bookmarkEnd w:id="55"/>
+      <w:bookmarkEnd w:id="58"/>
     </w:p>
     <w:p>
       <w:pPr>
@@ -8735,18 +8609,18 @@
       <w:r>
         <w:br w:type="page"/>
       </w:r>
-      <w:bookmarkStart w:id="55" w:name="_Toc209253220"/>
-      <w:bookmarkStart w:id="56" w:name="_Toc209253407"/>
-      <w:bookmarkStart w:id="57" w:name="_Toc209321261"/>
-      <w:bookmarkStart w:id="58" w:name="_Toc103133134"/>
+      <w:bookmarkStart w:id="59" w:name="_Toc209253220"/>
+      <w:bookmarkStart w:id="60" w:name="_Toc209253407"/>
+      <w:bookmarkStart w:id="61" w:name="_Toc209321261"/>
+      <w:bookmarkStart w:id="62" w:name="_Toc103134837"/>
       <w:r>
         <w:lastRenderedPageBreak/>
         <w:t>SEZNAM POUŽITÝCH SYMBOLŮ</w:t>
       </w:r>
-      <w:bookmarkEnd w:id="55"/>
-      <w:bookmarkEnd w:id="56"/>
-      <w:bookmarkEnd w:id="57"/>
-      <w:bookmarkEnd w:id="58"/>
+      <w:bookmarkEnd w:id="59"/>
+      <w:bookmarkEnd w:id="60"/>
+      <w:bookmarkEnd w:id="61"/>
+      <w:bookmarkEnd w:id="62"/>
     </w:p>
     <w:tbl>
       <w:tblPr>
@@ -8920,33 +8794,13 @@
       <w:r>
         <w:br w:type="page"/>
       </w:r>
-      <w:bookmarkStart w:id="59" w:name="_Toc209253221"/>
-      <w:bookmarkStart w:id="60" w:name="_Toc209253408"/>
-      <w:bookmarkStart w:id="61" w:name="_Toc209321262"/>
-      <w:bookmarkStart w:id="62" w:name="_Toc103133135"/>
+      <w:bookmarkStart w:id="63" w:name="_Toc209253221"/>
+      <w:bookmarkStart w:id="64" w:name="_Toc209253408"/>
+      <w:bookmarkStart w:id="65" w:name="_Toc209321262"/>
+      <w:bookmarkStart w:id="66" w:name="_Toc103134838"/>
       <w:r>
         <w:lastRenderedPageBreak/>
         <w:t>SEZNAM OBRÁZKŮ</w:t>
-      </w:r>
-      <w:bookmarkEnd w:id="59"/>
-      <w:bookmarkEnd w:id="60"/>
-      <w:bookmarkEnd w:id="61"/>
-      <w:bookmarkEnd w:id="62"/>
-    </w:p>
-    <w:p>
-      <w:pPr>
-        <w:pStyle w:val="Nadpisy"/>
-      </w:pPr>
-      <w:r>
-        <w:br w:type="page"/>
-      </w:r>
-      <w:bookmarkStart w:id="63" w:name="_Toc209253222"/>
-      <w:bookmarkStart w:id="64" w:name="_Toc209253409"/>
-      <w:bookmarkStart w:id="65" w:name="_Toc209321263"/>
-      <w:bookmarkStart w:id="66" w:name="_Toc103133136"/>
-      <w:r>
-        <w:lastRenderedPageBreak/>
-        <w:t>SEZNAM TABULEK</w:t>
       </w:r>
       <w:bookmarkEnd w:id="63"/>
       <w:bookmarkEnd w:id="64"/>
@@ -8960,18 +8814,38 @@
       <w:r>
         <w:br w:type="page"/>
       </w:r>
-      <w:bookmarkStart w:id="67" w:name="_Toc209253223"/>
-      <w:bookmarkStart w:id="68" w:name="_Toc209253410"/>
-      <w:bookmarkStart w:id="69" w:name="_Toc209321264"/>
-      <w:bookmarkStart w:id="70" w:name="_Toc103133137"/>
+      <w:bookmarkStart w:id="67" w:name="_Toc209253222"/>
+      <w:bookmarkStart w:id="68" w:name="_Toc209253409"/>
+      <w:bookmarkStart w:id="69" w:name="_Toc209321263"/>
+      <w:bookmarkStart w:id="70" w:name="_Toc103134839"/>
       <w:r>
         <w:lastRenderedPageBreak/>
-        <w:t>SEZNAM PŘÍLOH</w:t>
+        <w:t>SEZNAM TABULEK</w:t>
       </w:r>
       <w:bookmarkEnd w:id="67"/>
       <w:bookmarkEnd w:id="68"/>
       <w:bookmarkEnd w:id="69"/>
       <w:bookmarkEnd w:id="70"/>
+    </w:p>
+    <w:p>
+      <w:pPr>
+        <w:pStyle w:val="Nadpisy"/>
+      </w:pPr>
+      <w:r>
+        <w:br w:type="page"/>
+      </w:r>
+      <w:bookmarkStart w:id="71" w:name="_Toc209253223"/>
+      <w:bookmarkStart w:id="72" w:name="_Toc209253410"/>
+      <w:bookmarkStart w:id="73" w:name="_Toc209321264"/>
+      <w:bookmarkStart w:id="74" w:name="_Toc103134840"/>
+      <w:r>
+        <w:lastRenderedPageBreak/>
+        <w:t>SEZNAM PŘÍLOH</w:t>
+      </w:r>
+      <w:bookmarkEnd w:id="71"/>
+      <w:bookmarkEnd w:id="72"/>
+      <w:bookmarkEnd w:id="73"/>
+      <w:bookmarkEnd w:id="74"/>
     </w:p>
     <w:p>
       <w:pPr>
@@ -8992,7 +8866,7 @@
 
 <file path=word/comments.xml><?xml version="1.0" encoding="utf-8"?>
 <w:comments xmlns:wpc="http://schemas.microsoft.com/office/word/2010/wordprocessingCanvas" xmlns:cx="http://schemas.microsoft.com/office/drawing/2014/chartex" xmlns:cx1="http://schemas.microsoft.com/office/drawing/2015/9/8/chartex" xmlns:cx2="http://schemas.microsoft.com/office/drawing/2015/10/21/chartex" xmlns:cx3="http://schemas.microsoft.com/office/drawing/2016/5/9/chartex" xmlns:cx4="http://schemas.microsoft.com/office/drawing/2016/5/10/chartex" xmlns:cx5="http://schemas.microsoft.com/office/drawing/2016/5/11/chartex" xmlns:cx6="http://schemas.microsoft.com/office/drawing/2016/5/12/chartex" xmlns:cx7="http://schemas.microsoft.com/office/drawing/2016/5/13/chartex" xmlns:cx8="http://schemas.microsoft.com/office/drawing/2016/5/14/chartex" xmlns:mc="http://schemas.openxmlformats.org/markup-compatibility/2006" xmlns:aink="http://schemas.microsoft.com/office/drawing/2016/ink" xmlns:am3d="http://schemas.microsoft.com/office/drawing/2017/model3d" xmlns:o="urn:schemas-microsoft-com:office:office" xmlns:r="http://schemas.openxmlformats.org/officeDocument/2006/relationships" xmlns:m="http://schemas.openxmlformats.org/officeDocument/2006/math" xmlns:v="urn:schemas-microsoft-com:vml" xmlns:wp14="http://schemas.microsoft.com/office/word/2010/wordprocessingDrawing" xmlns:wp="http://schemas.openxmlformats.org/drawingml/2006/wordprocessingDrawing" xmlns:w10="urn:schemas-microsoft-com:office:word" xmlns:w="http://schemas.openxmlformats.org/wordprocessingml/2006/main" xmlns:w14="http://schemas.microsoft.com/office/word/2010/wordml" xmlns:w15="http://schemas.microsoft.com/office/word/2012/wordml" xmlns:w16cid="http://schemas.microsoft.com/office/word/2016/wordml/cid" xmlns:w16se="http://schemas.microsoft.com/office/word/2015/wordml/symex" xmlns:wpg="http://schemas.microsoft.com/office/word/2010/wordprocessingGroup" xmlns:wpi="http://schemas.microsoft.com/office/word/2010/wordprocessingInk" xmlns:wne="http://schemas.microsoft.com/office/word/2006/wordml" xmlns:wps="http://schemas.microsoft.com/office/word/2010/wordprocessingShape" mc:Ignorable="w14 w15 w16se w16cid wp14">
-  <w:comment w:id="40" w:author="Marek Vajgl" w:date="2022-05-10T15:48:00Z" w:initials="MV">
+  <w:comment w:id="43" w:author="Marek Vajgl" w:date="2022-05-10T15:48:00Z" w:initials="MV">
     <w:p>
       <w:pPr>
         <w:pStyle w:val="Textkomente"/>
@@ -9004,24 +8878,11 @@
         <w:annotationRef/>
       </w:r>
       <w:r>
-        <w:t xml:space="preserve">Tady tomu říkáte konfigurační soubor, ale výše je to „generovaný </w:t>
-      </w:r>
-      <w:proofErr w:type="spellStart"/>
-      <w:r>
-        <w:t>PlantUML</w:t>
-      </w:r>
-      <w:proofErr w:type="spellEnd"/>
-      <w:r>
-        <w:t xml:space="preserve"> diagram“</w:t>
-      </w:r>
-      <w:proofErr w:type="gramStart"/>
-      <w:r>
-        <w:t>… ?</w:t>
-      </w:r>
-      <w:proofErr w:type="gramEnd"/>
+        <w:t>Tady tomu říkáte konfigurační soubor, ale výše je to „generovaný PlantUML diagram“… ?</w:t>
+      </w:r>
     </w:p>
   </w:comment>
-  <w:comment w:id="43" w:author="Marek Vajgl" w:date="2022-05-10T15:50:00Z" w:initials="MV">
+  <w:comment w:id="46" w:author="Marek Vajgl" w:date="2022-05-10T15:50:00Z" w:initials="MV">
     <w:p>
       <w:pPr>
         <w:pStyle w:val="Textkomente"/>
@@ -12692,7 +12553,7 @@
 </file>
 
 <file path=customXml/itemProps1.xml><?xml version="1.0" encoding="utf-8"?>
-<ds:datastoreItem xmlns:ds="http://schemas.openxmlformats.org/officeDocument/2006/customXml" ds:itemID="{8A9A4D76-6BF1-49EB-BCD8-E84566983B6D}">
+<ds:datastoreItem xmlns:ds="http://schemas.openxmlformats.org/officeDocument/2006/customXml" ds:itemID="{829D4174-936F-4075-8668-45C835964C40}">
   <ds:schemaRefs>
     <ds:schemaRef ds:uri="http://schemas.openxmlformats.org/officeDocument/2006/bibliography"/>
   </ds:schemaRefs>

</xml_diff>

<commit_message>
bp (notes in text), nested classes - todo: show in diagram text
</commit_message>
<xml_diff>
--- a/documentation/bakalarska_prace/bakalarska_prace.docx
+++ b/documentation/bakalarska_prace/bakalarska_prace.docx
@@ -544,25 +544,23 @@
       <w:pPr>
         <w:pStyle w:val="Nadpisy-AbstraktObsah"/>
       </w:pPr>
-      <w:bookmarkStart w:id="2" w:name="_GoBack"/>
-      <w:bookmarkEnd w:id="2"/>
       <w:r>
         <w:br w:type="page"/>
       </w:r>
-      <w:bookmarkStart w:id="3" w:name="_Toc209253201"/>
-      <w:bookmarkStart w:id="4" w:name="_Toc209253388"/>
-      <w:bookmarkStart w:id="5" w:name="_Toc209253640"/>
-      <w:bookmarkStart w:id="6" w:name="_Toc209321242"/>
-      <w:bookmarkStart w:id="7" w:name="_Toc209321406"/>
+      <w:bookmarkStart w:id="2" w:name="_Toc209253201"/>
+      <w:bookmarkStart w:id="3" w:name="_Toc209253388"/>
+      <w:bookmarkStart w:id="4" w:name="_Toc209253640"/>
+      <w:bookmarkStart w:id="5" w:name="_Toc209321242"/>
+      <w:bookmarkStart w:id="6" w:name="_Toc209321406"/>
       <w:r>
         <w:lastRenderedPageBreak/>
         <w:t>ABSTRAKT</w:t>
       </w:r>
+      <w:bookmarkEnd w:id="2"/>
       <w:bookmarkEnd w:id="3"/>
       <w:bookmarkEnd w:id="4"/>
       <w:bookmarkEnd w:id="5"/>
       <w:bookmarkEnd w:id="6"/>
-      <w:bookmarkEnd w:id="7"/>
     </w:p>
     <w:p>
       <w:r>
@@ -702,11 +700,11 @@
           <w:szCs w:val="28"/>
         </w:rPr>
       </w:pPr>
-      <w:bookmarkStart w:id="8" w:name="_Toc209253202"/>
-      <w:bookmarkStart w:id="9" w:name="_Toc209253389"/>
-      <w:bookmarkStart w:id="10" w:name="_Toc209253641"/>
-      <w:bookmarkStart w:id="11" w:name="_Toc209321243"/>
-      <w:bookmarkStart w:id="12" w:name="_Toc209321407"/>
+      <w:bookmarkStart w:id="7" w:name="_Toc209253202"/>
+      <w:bookmarkStart w:id="8" w:name="_Toc209253389"/>
+      <w:bookmarkStart w:id="9" w:name="_Toc209253641"/>
+      <w:bookmarkStart w:id="10" w:name="_Toc209321243"/>
+      <w:bookmarkStart w:id="11" w:name="_Toc209321407"/>
       <w:r>
         <w:rPr>
           <w:rFonts w:ascii="Times New Roman" w:hAnsi="Times New Roman"/>
@@ -719,11 +717,11 @@
         </w:rPr>
         <w:t>ABSTRACT</w:t>
       </w:r>
+      <w:bookmarkEnd w:id="7"/>
       <w:bookmarkEnd w:id="8"/>
       <w:bookmarkEnd w:id="9"/>
       <w:bookmarkEnd w:id="10"/>
       <w:bookmarkEnd w:id="11"/>
-      <w:bookmarkEnd w:id="12"/>
     </w:p>
     <w:p>
       <w:pPr>
@@ -991,20 +989,20 @@
       <w:r>
         <w:br w:type="page"/>
       </w:r>
-      <w:bookmarkStart w:id="13" w:name="_Toc209253203"/>
-      <w:bookmarkStart w:id="14" w:name="_Toc209253390"/>
-      <w:bookmarkStart w:id="15" w:name="_Toc209253642"/>
-      <w:bookmarkStart w:id="16" w:name="_Toc209321244"/>
-      <w:bookmarkStart w:id="17" w:name="_Toc209321408"/>
+      <w:bookmarkStart w:id="12" w:name="_Toc209253203"/>
+      <w:bookmarkStart w:id="13" w:name="_Toc209253390"/>
+      <w:bookmarkStart w:id="14" w:name="_Toc209253642"/>
+      <w:bookmarkStart w:id="15" w:name="_Toc209321244"/>
+      <w:bookmarkStart w:id="16" w:name="_Toc209321408"/>
       <w:r>
         <w:lastRenderedPageBreak/>
         <w:t>OBSAH</w:t>
       </w:r>
+      <w:bookmarkEnd w:id="12"/>
       <w:bookmarkEnd w:id="13"/>
       <w:bookmarkEnd w:id="14"/>
       <w:bookmarkEnd w:id="15"/>
       <w:bookmarkEnd w:id="16"/>
-      <w:bookmarkEnd w:id="17"/>
     </w:p>
     <w:p>
       <w:pPr>
@@ -3222,18 +3220,18 @@
       <w:pPr>
         <w:pStyle w:val="Nadpisy"/>
       </w:pPr>
-      <w:bookmarkStart w:id="18" w:name="_Toc209253204"/>
-      <w:bookmarkStart w:id="19" w:name="_Toc209253391"/>
-      <w:bookmarkStart w:id="20" w:name="_Toc209321245"/>
-      <w:bookmarkStart w:id="21" w:name="_Toc103134815"/>
+      <w:bookmarkStart w:id="17" w:name="_Toc209253204"/>
+      <w:bookmarkStart w:id="18" w:name="_Toc209253391"/>
+      <w:bookmarkStart w:id="19" w:name="_Toc209321245"/>
+      <w:bookmarkStart w:id="20" w:name="_Toc103134815"/>
       <w:r>
         <w:lastRenderedPageBreak/>
         <w:t>ÚVOD</w:t>
       </w:r>
+      <w:bookmarkEnd w:id="17"/>
       <w:bookmarkEnd w:id="18"/>
       <w:bookmarkEnd w:id="19"/>
       <w:bookmarkEnd w:id="20"/>
-      <w:bookmarkEnd w:id="21"/>
     </w:p>
     <w:p>
       <w:pPr>
@@ -3275,6 +3273,14 @@
         <w:pStyle w:val="normlntext"/>
       </w:pPr>
       <w:r>
+        <w:t>//proč zrovna diagram tříd?</w:t>
+      </w:r>
+    </w:p>
+    <w:p>
+      <w:pPr>
+        <w:pStyle w:val="normlntext"/>
+      </w:pPr>
+      <w:r>
         <w:t xml:space="preserve">Tento </w:t>
       </w:r>
       <w:proofErr w:type="spellStart"/>
@@ -3333,6 +3339,17 @@
       <w:r>
         <w:t xml:space="preserve"> konfigurovatelný, což znamená, že je možné si uložit parametry generování a jednoduše je spravovat.</w:t>
       </w:r>
+      <w:r>
+        <w:t xml:space="preserve"> //proč zrovna diagram </w:t>
+      </w:r>
+      <w:proofErr w:type="gramStart"/>
+      <w:r>
+        <w:t>tříd</w:t>
+      </w:r>
+      <w:proofErr w:type="gramEnd"/>
+      <w:r>
+        <w:t xml:space="preserve"> a ne si to psát na papír</w:t>
+      </w:r>
     </w:p>
     <w:p>
       <w:pPr>
@@ -3346,21 +3363,21 @@
       <w:r>
         <w:br w:type="page"/>
       </w:r>
-      <w:bookmarkStart w:id="22" w:name="_Ref100127761"/>
-      <w:bookmarkStart w:id="23" w:name="_Toc103134816"/>
+      <w:bookmarkStart w:id="21" w:name="_Ref100127761"/>
+      <w:bookmarkStart w:id="22" w:name="_Toc103134816"/>
       <w:r>
         <w:lastRenderedPageBreak/>
         <w:t>Definice základních pojmů</w:t>
       </w:r>
+      <w:bookmarkEnd w:id="21"/>
       <w:bookmarkEnd w:id="22"/>
-      <w:bookmarkEnd w:id="23"/>
     </w:p>
     <w:p>
       <w:pPr>
         <w:pStyle w:val="normlntext"/>
       </w:pPr>
       <w:r>
-        <w:t>Pro pochopení této bakalářské práce je potřeba si předem ujasnit pár základních pojmů, abychom se v problematice lehce orientovali.</w:t>
+        <w:t>Pro pochopení této bakalářské práce je potřeba si předem ujasnit pár základních pojmů, abychom se v problematice orientovali.</w:t>
       </w:r>
     </w:p>
     <w:p>
@@ -3371,7 +3388,7 @@
           <w:numId w:val="16"/>
         </w:numPr>
       </w:pPr>
-      <w:bookmarkStart w:id="24" w:name="_Toc103134817"/>
+      <w:bookmarkStart w:id="23" w:name="_Toc103134817"/>
       <w:r>
         <w:t xml:space="preserve">Co je to </w:t>
       </w:r>
@@ -3379,43 +3396,69 @@
       <w:r>
         <w:t>plugin</w:t>
       </w:r>
+      <w:bookmarkEnd w:id="23"/>
+      <w:proofErr w:type="spellEnd"/>
+    </w:p>
+    <w:p>
+      <w:pPr>
+        <w:pStyle w:val="normlntext"/>
+      </w:pPr>
+      <w:proofErr w:type="spellStart"/>
+      <w:r>
+        <w:t>Plugin</w:t>
+      </w:r>
+      <w:proofErr w:type="spellEnd"/>
+      <w:r>
+        <w:t xml:space="preserve">, nebo také </w:t>
+      </w:r>
+      <w:proofErr w:type="spellStart"/>
+      <w:r>
+        <w:t>plug</w:t>
+      </w:r>
+      <w:proofErr w:type="spellEnd"/>
+      <w:r>
+        <w:t>-in, je označení pro zásuvný modul</w:t>
+      </w:r>
+      <w:r>
+        <w:t xml:space="preserve">, což je software, který </w:t>
+      </w:r>
+      <w:r>
+        <w:t>přidáváme k jinému softwaru za účelem jeho rozšíření, či</w:t>
+      </w:r>
+    </w:p>
+    <w:p>
+      <w:pPr>
+        <w:pStyle w:val="NadpisB"/>
+      </w:pPr>
+      <w:bookmarkStart w:id="24" w:name="_Toc103134818"/>
+      <w:r>
+        <w:t>Co znamená výraz „konfigurovatelný“</w:t>
+      </w:r>
       <w:bookmarkEnd w:id="24"/>
-      <w:proofErr w:type="spellEnd"/>
     </w:p>
     <w:p>
       <w:pPr>
         <w:pStyle w:val="normlntext"/>
       </w:pPr>
-      <w:proofErr w:type="spellStart"/>
-      <w:r>
-        <w:t>Plugin</w:t>
-      </w:r>
-      <w:proofErr w:type="spellEnd"/>
-      <w:r>
-        <w:t xml:space="preserve">, nebo také </w:t>
-      </w:r>
-      <w:proofErr w:type="spellStart"/>
-      <w:r>
-        <w:t>plug</w:t>
-      </w:r>
-      <w:proofErr w:type="spellEnd"/>
-      <w:r>
-        <w:t>-in, je označení pro zásuvný modul</w:t>
-      </w:r>
-      <w:r>
-        <w:t xml:space="preserve">, což je software, který </w:t>
-      </w:r>
-      <w:r>
-        <w:t>přidáváme k jinému softwaru za účelem jeho rozšíření, či</w:t>
+      <w:r>
+        <w:t>Text</w:t>
       </w:r>
     </w:p>
     <w:p>
       <w:pPr>
         <w:pStyle w:val="NadpisB"/>
       </w:pPr>
-      <w:bookmarkStart w:id="25" w:name="_Toc103134818"/>
-      <w:r>
-        <w:t>Co znamená výraz „konfigurovatelný“</w:t>
+      <w:bookmarkStart w:id="25" w:name="_Toc103134819"/>
+      <w:r>
+        <w:t xml:space="preserve">Prostředí </w:t>
+      </w:r>
+      <w:proofErr w:type="spellStart"/>
+      <w:r>
+        <w:t>IntelliJ</w:t>
+      </w:r>
+      <w:proofErr w:type="spellEnd"/>
+      <w:r>
+        <w:t xml:space="preserve"> IDEA</w:t>
       </w:r>
       <w:bookmarkEnd w:id="25"/>
     </w:p>
@@ -3429,34 +3472,8 @@
     </w:p>
     <w:p>
       <w:pPr>
-        <w:pStyle w:val="NadpisB"/>
-      </w:pPr>
-      <w:bookmarkStart w:id="26" w:name="_Toc103134819"/>
-      <w:r>
-        <w:t xml:space="preserve">Prostředí </w:t>
-      </w:r>
-      <w:proofErr w:type="spellStart"/>
-      <w:r>
-        <w:t>IntelliJ</w:t>
-      </w:r>
-      <w:proofErr w:type="spellEnd"/>
-      <w:r>
-        <w:t xml:space="preserve"> IDEA</w:t>
-      </w:r>
-      <w:bookmarkEnd w:id="26"/>
-    </w:p>
-    <w:p>
-      <w:pPr>
         <w:pStyle w:val="normlntext"/>
       </w:pPr>
-      <w:r>
-        <w:t>Text</w:t>
-      </w:r>
-    </w:p>
-    <w:p>
-      <w:pPr>
-        <w:pStyle w:val="normlntext"/>
-      </w:pPr>
     </w:p>
     <w:p>
       <w:r>
@@ -3467,7 +3484,7 @@
       <w:pPr>
         <w:pStyle w:val="NadpisA"/>
       </w:pPr>
-      <w:bookmarkStart w:id="27" w:name="_Toc103134820"/>
+      <w:bookmarkStart w:id="26" w:name="_Toc103134820"/>
       <w:r>
         <w:lastRenderedPageBreak/>
         <w:t>Cíle práce</w:t>
@@ -3475,104 +3492,103 @@
       <w:r>
         <w:t xml:space="preserve"> a analýza současného stavu</w:t>
       </w:r>
+      <w:bookmarkEnd w:id="26"/>
+    </w:p>
+    <w:p>
+      <w:pPr>
+        <w:pStyle w:val="NadpisB"/>
+      </w:pPr>
+      <w:bookmarkStart w:id="27" w:name="_Toc103134821"/>
+      <w:r>
+        <w:t>Cíle práce</w:t>
+      </w:r>
       <w:bookmarkEnd w:id="27"/>
     </w:p>
     <w:p>
       <w:pPr>
-        <w:pStyle w:val="NadpisB"/>
-      </w:pPr>
-      <w:bookmarkStart w:id="28" w:name="_Toc103134821"/>
-      <w:r>
-        <w:t>Cíle práce</w:t>
+        <w:pStyle w:val="normlntext"/>
+      </w:pPr>
+      <w:bookmarkStart w:id="28" w:name="_Toc209253206"/>
+      <w:bookmarkStart w:id="29" w:name="_Toc209253393"/>
+      <w:bookmarkStart w:id="30" w:name="_Toc209321247"/>
+      <w:r>
+        <w:t xml:space="preserve">Cílem této bakalářské práce je vytvořit konfigurovatelný </w:t>
+      </w:r>
+      <w:proofErr w:type="spellStart"/>
+      <w:r>
+        <w:t>plugin</w:t>
+      </w:r>
+      <w:proofErr w:type="spellEnd"/>
+      <w:r>
+        <w:t xml:space="preserve"> </w:t>
+      </w:r>
+      <w:r>
+        <w:t>pro</w:t>
+      </w:r>
+      <w:r>
+        <w:t xml:space="preserve"> prostředí </w:t>
+      </w:r>
+      <w:proofErr w:type="spellStart"/>
+      <w:r>
+        <w:t>IntelliJ</w:t>
+      </w:r>
+      <w:proofErr w:type="spellEnd"/>
+      <w:r>
+        <w:t xml:space="preserve"> IDEA, který bude generovat diagram tříd podle zvolených parametrů a umožní uložit konfiguraci pro daný projekt pro příští generování. </w:t>
+      </w:r>
+      <w:proofErr w:type="spellStart"/>
+      <w:r>
+        <w:t>Plugin</w:t>
+      </w:r>
+      <w:proofErr w:type="spellEnd"/>
+      <w:r>
+        <w:t xml:space="preserve"> po kliknutí na složku projektu zobrazí vstupní formulář, který umožní uživateli zvolit v otevřeném projektu parametry pro generování </w:t>
+      </w:r>
+      <w:proofErr w:type="spellStart"/>
+      <w:r>
+        <w:t>PlantUML</w:t>
+      </w:r>
+      <w:proofErr w:type="spellEnd"/>
+      <w:r>
+        <w:t xml:space="preserve"> diagramu tříd a uložení konfigurace. Při uložení konfigurace generování se zvolené hodnoty uloží pro příští generování a při dalším generování se zobrazí možnost využití poslední zvolené konfigurace. Uživatel si sám zvolí, zda bude chtít vygenerovat pouze diagram nebo bude chtít také uložit konfigurační soubor. Diagram se po vygenerování uloží a zobrazí. </w:t>
+      </w:r>
+      <w:proofErr w:type="spellStart"/>
+      <w:r>
+        <w:t>Plugin</w:t>
+      </w:r>
+      <w:proofErr w:type="spellEnd"/>
+      <w:r>
+        <w:t xml:space="preserve"> také umožní uživateli spravovat již vzniklé konfigurace (smazání, změna názvu </w:t>
+      </w:r>
+      <w:proofErr w:type="gramStart"/>
+      <w:r>
+        <w:t>konfigurace,</w:t>
+      </w:r>
+      <w:proofErr w:type="gramEnd"/>
+      <w:r>
+        <w:t xml:space="preserve"> apod.).</w:t>
       </w:r>
       <w:bookmarkEnd w:id="28"/>
-    </w:p>
-    <w:p/>
-    <w:p>
-      <w:pPr>
-        <w:pStyle w:val="normlntext"/>
-      </w:pPr>
-      <w:bookmarkStart w:id="29" w:name="_Toc209253206"/>
-      <w:bookmarkStart w:id="30" w:name="_Toc209253393"/>
-      <w:bookmarkStart w:id="31" w:name="_Toc209321247"/>
-      <w:r>
-        <w:t xml:space="preserve">Cílem této bakalářské práce je vytvořit konfigurovatelný </w:t>
-      </w:r>
-      <w:proofErr w:type="spellStart"/>
-      <w:r>
-        <w:t>plugin</w:t>
-      </w:r>
-      <w:proofErr w:type="spellEnd"/>
-      <w:r>
-        <w:t xml:space="preserve"> </w:t>
-      </w:r>
-      <w:r>
-        <w:t>pro</w:t>
-      </w:r>
-      <w:r>
-        <w:t xml:space="preserve"> prostředí </w:t>
-      </w:r>
-      <w:proofErr w:type="spellStart"/>
-      <w:r>
-        <w:t>IntelliJ</w:t>
-      </w:r>
-      <w:proofErr w:type="spellEnd"/>
-      <w:r>
-        <w:t xml:space="preserve"> IDEA, který bude generovat diagram tříd podle zvolených parametrů a umožní uložit konfiguraci pro daný projekt pro příští generování. </w:t>
-      </w:r>
-      <w:proofErr w:type="spellStart"/>
-      <w:r>
-        <w:t>Plugin</w:t>
-      </w:r>
-      <w:proofErr w:type="spellEnd"/>
-      <w:r>
-        <w:t xml:space="preserve"> po kliknutí na složku projektu zobrazí vstupní formulář, který umožní uživateli zvolit v otevřeném projektu parametry pro generování </w:t>
-      </w:r>
-      <w:proofErr w:type="spellStart"/>
-      <w:r>
-        <w:t>PlantUML</w:t>
-      </w:r>
-      <w:proofErr w:type="spellEnd"/>
-      <w:r>
-        <w:t xml:space="preserve"> diagramu tříd a uložení konfigurace. Při uložení konfigurace generování se zvolené hodnoty uloží pro příští generování a při dalším generování se zobrazí možnost využití poslední zvolené konfigurace. Uživatel si sám zvolí, zda bude chtít vygenerovat pouze diagram nebo bude chtít také uložit konfigurační soubor. Diagram se po vygenerování uloží a zobrazí. </w:t>
-      </w:r>
-      <w:proofErr w:type="spellStart"/>
-      <w:r>
-        <w:t>Plugin</w:t>
-      </w:r>
-      <w:proofErr w:type="spellEnd"/>
-      <w:r>
-        <w:t xml:space="preserve"> také umožní uživateli spravovat již vzniklé konfigurace (smazání, změna názvu </w:t>
-      </w:r>
-      <w:proofErr w:type="gramStart"/>
-      <w:r>
-        <w:t>konfigurace,</w:t>
-      </w:r>
-      <w:proofErr w:type="gramEnd"/>
-      <w:r>
-        <w:t xml:space="preserve"> apod.).</w:t>
-      </w:r>
       <w:bookmarkEnd w:id="29"/>
       <w:bookmarkEnd w:id="30"/>
+    </w:p>
+    <w:p>
+      <w:pPr>
+        <w:pStyle w:val="NadpisB"/>
+      </w:pPr>
+      <w:bookmarkStart w:id="31" w:name="_Toc103134822"/>
+      <w:r>
+        <w:t>Analýza současného stavu</w:t>
+      </w:r>
       <w:bookmarkEnd w:id="31"/>
     </w:p>
     <w:p>
       <w:pPr>
-        <w:pStyle w:val="NadpisB"/>
-      </w:pPr>
-      <w:bookmarkStart w:id="32" w:name="_Toc103134822"/>
-      <w:r>
-        <w:t>Analýza současného stavu</w:t>
-      </w:r>
-      <w:bookmarkEnd w:id="32"/>
-    </w:p>
-    <w:p>
-      <w:pPr>
         <w:pStyle w:val="normlntext"/>
       </w:pPr>
-      <w:bookmarkStart w:id="33" w:name="_Toc209253210"/>
-      <w:bookmarkStart w:id="34" w:name="_Toc209253397"/>
-      <w:bookmarkStart w:id="35" w:name="_Toc209321251"/>
+      <w:bookmarkStart w:id="32" w:name="_Toc209253210"/>
+      <w:bookmarkStart w:id="33" w:name="_Toc209253397"/>
+      <w:bookmarkStart w:id="34" w:name="_Toc209321251"/>
       <w:r>
         <w:t xml:space="preserve">V úvodu jsme si vysvětlili, co je to diagram a k čemu nám slouží. Michal </w:t>
       </w:r>
@@ -3740,19 +3756,19 @@
         <w:t xml:space="preserve"> v grafické podobě.</w:t>
       </w:r>
       <w:r>
-        <w:t xml:space="preserve"> </w:t>
+        <w:t xml:space="preserve"> Práce tento </w:t>
+      </w:r>
+      <w:proofErr w:type="spellStart"/>
+      <w:r>
+        <w:t>plugin</w:t>
+      </w:r>
+      <w:proofErr w:type="spellEnd"/>
+      <w:r>
+        <w:t xml:space="preserve"> nezahrnuje z důvodu ztráty přehlednosti. Pokud bychom se rozhodli </w:t>
       </w:r>
       <w:r>
         <w:lastRenderedPageBreak/>
-        <w:t xml:space="preserve">Práce tento </w:t>
-      </w:r>
-      <w:proofErr w:type="spellStart"/>
-      <w:r>
-        <w:t>plugin</w:t>
-      </w:r>
-      <w:proofErr w:type="spellEnd"/>
-      <w:r>
-        <w:t xml:space="preserve"> nezahrnuje z důvodu ztráty přehlednosti. Pokud bychom se rozhodli vygenerovat více diagramů najednou a chtěli bychom je rovnou zobrazit, mohlo by nám to v liště otevřených souborů otevřít všechny, což v některých případech může znamenat i desítky nových záložek či i větší počet. Nevhodné by také bylo se pro každý diagram dotazovat, zda jej chceme také zobrazit. Pro větší počet generování by to znamenalo zdlouhavé zamítání či povolování. Jelikož již tento </w:t>
+        <w:t xml:space="preserve">vygenerovat více diagramů najednou a chtěli bychom je rovnou zobrazit, mohlo by nám to v liště otevřených souborů otevřít všechny, což v některých případech může znamenat i desítky nových záložek či i větší počet. Nevhodné by také bylo se pro každý diagram dotazovat, zda jej chceme také zobrazit. Pro větší počet generování by to znamenalo zdlouhavé zamítání či povolování. Jelikož již tento </w:t>
       </w:r>
       <w:proofErr w:type="spellStart"/>
       <w:r>
@@ -4019,7 +4035,6 @@
         <w:pStyle w:val="normlntext"/>
       </w:pPr>
       <w:r>
-        <w:lastRenderedPageBreak/>
         <w:t>V </w:t>
       </w:r>
       <w:r>
@@ -4081,6 +4096,7 @@
               <w:rPr>
                 <w:b w:val="0"/>
               </w:rPr>
+              <w:lastRenderedPageBreak/>
               <w:t>Parametry</w:t>
             </w:r>
           </w:p>
@@ -4541,42 +4557,29 @@
       <w:pPr>
         <w:pStyle w:val="Titulek"/>
       </w:pPr>
-      <w:bookmarkStart w:id="36" w:name="_Ref98267259"/>
+      <w:bookmarkStart w:id="35" w:name="_Ref98267259"/>
       <w:r>
         <w:t xml:space="preserve">Tabulka </w:t>
       </w:r>
-      <w:r>
-        <w:fldChar w:fldCharType="begin"/>
-      </w:r>
-      <w:r>
-        <w:instrText xml:space="preserve"> SEQ Tabulka \* ARABIC </w:instrText>
-      </w:r>
-      <w:r>
-        <w:fldChar w:fldCharType="separate"/>
-      </w:r>
+      <w:fldSimple w:instr=" SEQ Tabulka \* ARABIC ">
+        <w:r>
+          <w:rPr>
+            <w:noProof/>
+          </w:rPr>
+          <w:t>1</w:t>
+        </w:r>
+      </w:fldSimple>
       <w:r>
         <w:rPr>
           <w:noProof/>
         </w:rPr>
-        <w:t>1</w:t>
-      </w:r>
-      <w:r>
-        <w:rPr>
-          <w:noProof/>
-        </w:rPr>
-        <w:fldChar w:fldCharType="end"/>
-      </w:r>
-      <w:r>
-        <w:rPr>
-          <w:noProof/>
-        </w:rPr>
         <w:t xml:space="preserve"> - srovnání PluntUML Parseru s vlastním řešením</w:t>
       </w:r>
-      <w:bookmarkEnd w:id="36"/>
-    </w:p>
+      <w:bookmarkEnd w:id="35"/>
+    </w:p>
+    <w:bookmarkEnd w:id="32"/>
     <w:bookmarkEnd w:id="33"/>
     <w:bookmarkEnd w:id="34"/>
-    <w:bookmarkEnd w:id="35"/>
     <w:p>
       <w:pPr>
         <w:pStyle w:val="normlntext"/>
@@ -5304,7 +5307,6 @@
               <w:rPr>
                 <w:b w:val="0"/>
               </w:rPr>
-              <w:lastRenderedPageBreak/>
               <w:t>Modifikátory pro položky třídy</w:t>
             </w:r>
           </w:p>
@@ -5359,6 +5361,7 @@
               <w:rPr>
                 <w:b w:val="0"/>
               </w:rPr>
+              <w:lastRenderedPageBreak/>
               <w:t>Modifikátory pro položky rozhraní</w:t>
             </w:r>
           </w:p>
@@ -5400,84 +5403,71 @@
       <w:pPr>
         <w:pStyle w:val="Titulek"/>
       </w:pPr>
-      <w:bookmarkStart w:id="37" w:name="_Ref98268003"/>
+      <w:bookmarkStart w:id="36" w:name="_Ref98268003"/>
       <w:r>
         <w:t xml:space="preserve">Tabulka </w:t>
       </w:r>
+      <w:fldSimple w:instr=" SEQ Tabulka \* ARABIC ">
+        <w:r>
+          <w:rPr>
+            <w:noProof/>
+          </w:rPr>
+          <w:t>2</w:t>
+        </w:r>
+      </w:fldSimple>
+      <w:r>
+        <w:t xml:space="preserve"> - </w:t>
+      </w:r>
+      <w:r>
+        <w:t xml:space="preserve">srovnání </w:t>
+      </w:r>
+      <w:proofErr w:type="spellStart"/>
+      <w:r>
+        <w:t>PluntUML</w:t>
+      </w:r>
+      <w:proofErr w:type="spellEnd"/>
+      <w:r>
+        <w:t xml:space="preserve"> </w:t>
+      </w:r>
+      <w:proofErr w:type="spellStart"/>
+      <w:r>
+        <w:t>Parseru</w:t>
+      </w:r>
+      <w:proofErr w:type="spellEnd"/>
+      <w:r>
+        <w:t xml:space="preserve"> s vlastním řešením</w:t>
+      </w:r>
+      <w:r>
+        <w:t xml:space="preserve"> (parametry generování)</w:t>
+      </w:r>
+      <w:bookmarkEnd w:id="36"/>
+    </w:p>
+    <w:p>
+      <w:pPr>
+        <w:pStyle w:val="normlntext"/>
+      </w:pPr>
+      <w:r>
+        <w:t xml:space="preserve">Z </w:t>
+      </w:r>
       <w:r>
         <w:fldChar w:fldCharType="begin"/>
       </w:r>
       <w:r>
-        <w:instrText xml:space="preserve"> SEQ Tabulka \* ARABIC </w:instrText>
+        <w:instrText xml:space="preserve"> REF _Ref98268003 \h </w:instrText>
+      </w:r>
+      <w:r>
+        <w:instrText xml:space="preserve"> \* MERGEFORMAT </w:instrText>
       </w:r>
       <w:r>
         <w:fldChar w:fldCharType="separate"/>
       </w:r>
       <w:r>
-        <w:rPr>
-          <w:noProof/>
-        </w:rPr>
-        <w:t>2</w:t>
-      </w:r>
-      <w:r>
-        <w:rPr>
-          <w:noProof/>
-        </w:rPr>
+        <w:t>tabulky č. 2</w:t>
+      </w:r>
+      <w:r>
         <w:fldChar w:fldCharType="end"/>
       </w:r>
       <w:r>
-        <w:t xml:space="preserve"> - </w:t>
-      </w:r>
-      <w:r>
-        <w:t xml:space="preserve">srovnání </w:t>
-      </w:r>
-      <w:proofErr w:type="spellStart"/>
-      <w:r>
-        <w:t>PluntUML</w:t>
-      </w:r>
-      <w:proofErr w:type="spellEnd"/>
-      <w:r>
-        <w:t xml:space="preserve"> </w:t>
-      </w:r>
-      <w:proofErr w:type="spellStart"/>
-      <w:r>
-        <w:t>Parseru</w:t>
-      </w:r>
-      <w:proofErr w:type="spellEnd"/>
-      <w:r>
-        <w:t xml:space="preserve"> s vlastním řešením</w:t>
-      </w:r>
-      <w:r>
-        <w:t xml:space="preserve"> (parametry generování)</w:t>
-      </w:r>
-      <w:bookmarkEnd w:id="37"/>
-    </w:p>
-    <w:p>
-      <w:pPr>
-        <w:pStyle w:val="normlntext"/>
-      </w:pPr>
-      <w:r>
-        <w:t xml:space="preserve">Z </w:t>
-      </w:r>
-      <w:r>
-        <w:fldChar w:fldCharType="begin"/>
-      </w:r>
-      <w:r>
-        <w:instrText xml:space="preserve"> REF _Ref98268003 \h </w:instrText>
-      </w:r>
-      <w:r>
-        <w:instrText xml:space="preserve"> \* MERGEFORMAT </w:instrText>
-      </w:r>
-      <w:r>
-        <w:fldChar w:fldCharType="separate"/>
-      </w:r>
-      <w:r>
-        <w:t>tabulky č. 2</w:t>
-      </w:r>
-      <w:r>
-        <w:fldChar w:fldCharType="end"/>
-      </w:r>
-      <w:r>
         <w:t xml:space="preserve"> vidíme, že náš </w:t>
       </w:r>
       <w:proofErr w:type="spellStart"/>
@@ -5496,12 +5486,12 @@
       <w:r>
         <w:br w:type="page"/>
       </w:r>
-      <w:bookmarkStart w:id="38" w:name="_Toc103134823"/>
+      <w:bookmarkStart w:id="37" w:name="_Toc103134823"/>
       <w:r>
         <w:lastRenderedPageBreak/>
         <w:t>Metodika řešení práce</w:t>
       </w:r>
-      <w:bookmarkEnd w:id="38"/>
+      <w:bookmarkEnd w:id="37"/>
     </w:p>
     <w:p/>
     <w:p>
@@ -5511,11 +5501,103 @@
       <w:r>
         <w:br w:type="page"/>
       </w:r>
-      <w:bookmarkStart w:id="39" w:name="_Toc103134824"/>
+      <w:bookmarkStart w:id="38" w:name="_Toc103134824"/>
       <w:r>
         <w:lastRenderedPageBreak/>
         <w:t>Realizace řešení práce</w:t>
       </w:r>
+      <w:bookmarkEnd w:id="38"/>
+    </w:p>
+    <w:p>
+      <w:pPr>
+        <w:pStyle w:val="normlntext"/>
+      </w:pPr>
+      <w:r>
+        <w:t xml:space="preserve">Tato kapitola je zaměřena na </w:t>
+      </w:r>
+      <w:r>
+        <w:t xml:space="preserve">počáteční části vývoje, podle kterých se budeme řídit v části implementace řešení. Počátečními částmi vývoje jsou myšleny kroky, které činíme, abychom předešly chybám a nemuseli celé řešení zahazovat a sestavovat od začátku. </w:t>
+      </w:r>
+      <w:r>
+        <w:t xml:space="preserve">Tato část má </w:t>
+      </w:r>
+      <w:r>
+        <w:t>v některých zdrojích</w:t>
+      </w:r>
+      <w:r>
+        <w:t xml:space="preserve"> svá pojmenování, v </w:t>
+      </w:r>
+      <w:proofErr w:type="spellStart"/>
+      <w:r>
+        <w:t>unified</w:t>
+      </w:r>
+      <w:proofErr w:type="spellEnd"/>
+      <w:r>
+        <w:t xml:space="preserve"> </w:t>
+      </w:r>
+      <w:proofErr w:type="spellStart"/>
+      <w:r>
+        <w:t>process</w:t>
+      </w:r>
+      <w:proofErr w:type="spellEnd"/>
+      <w:r>
+        <w:t xml:space="preserve"> (</w:t>
+      </w:r>
+      <w:proofErr w:type="spellStart"/>
+      <w:r>
+        <w:t>jednotý</w:t>
+      </w:r>
+      <w:proofErr w:type="spellEnd"/>
+      <w:r>
+        <w:t xml:space="preserve"> proces) se setkáme s fázemi. Počáteční části vývoje bychom mohli</w:t>
+      </w:r>
+      <w:r>
+        <w:t xml:space="preserve"> tedy</w:t>
+      </w:r>
+      <w:r>
+        <w:t xml:space="preserve"> přirovnat počáteční fázi (</w:t>
+      </w:r>
+      <w:proofErr w:type="spellStart"/>
+      <w:r>
+        <w:t>inception</w:t>
+      </w:r>
+      <w:proofErr w:type="spellEnd"/>
+      <w:r>
+        <w:t xml:space="preserve"> </w:t>
+      </w:r>
+      <w:proofErr w:type="spellStart"/>
+      <w:r>
+        <w:t>phase</w:t>
+      </w:r>
+      <w:proofErr w:type="spellEnd"/>
+      <w:r>
+        <w:t>) a dále fázi zpracování (</w:t>
+      </w:r>
+      <w:proofErr w:type="spellStart"/>
+      <w:r>
+        <w:t>elaboration</w:t>
+      </w:r>
+      <w:proofErr w:type="spellEnd"/>
+      <w:r>
+        <w:t xml:space="preserve"> </w:t>
+      </w:r>
+      <w:proofErr w:type="spellStart"/>
+      <w:r>
+        <w:t>phase</w:t>
+      </w:r>
+      <w:proofErr w:type="spellEnd"/>
+      <w:r>
+        <w:t>), které jsou definovány v tzv. jednotném procesu.</w:t>
+      </w:r>
+    </w:p>
+    <w:p>
+      <w:pPr>
+        <w:pStyle w:val="NadpisB"/>
+      </w:pPr>
+      <w:bookmarkStart w:id="39" w:name="_Toc103134825"/>
+      <w:r>
+        <w:t>Analýza uživatelů</w:t>
+      </w:r>
       <w:bookmarkEnd w:id="39"/>
     </w:p>
     <w:p>
@@ -5523,205 +5605,137 @@
         <w:pStyle w:val="normlntext"/>
       </w:pPr>
       <w:r>
-        <w:t xml:space="preserve">Tato kapitola je zaměřena na </w:t>
-      </w:r>
-      <w:r>
-        <w:t xml:space="preserve">počáteční části vývoje, podle kterých se budeme řídit v části implementace řešení. Počátečními částmi vývoje jsou myšleny kroky, které činíme, abychom předešly chybám a nemuseli celé řešení zahazovat a sestavovat od začátku. </w:t>
-      </w:r>
-      <w:r>
-        <w:t xml:space="preserve">Tato část má </w:t>
-      </w:r>
-      <w:r>
-        <w:t>v některých zdrojích</w:t>
-      </w:r>
-      <w:r>
-        <w:t xml:space="preserve"> svá pojmenování, v </w:t>
-      </w:r>
-      <w:proofErr w:type="spellStart"/>
-      <w:r>
-        <w:t>unified</w:t>
-      </w:r>
-      <w:proofErr w:type="spellEnd"/>
-      <w:r>
-        <w:t xml:space="preserve"> </w:t>
-      </w:r>
-      <w:proofErr w:type="spellStart"/>
-      <w:r>
-        <w:t>process</w:t>
-      </w:r>
-      <w:proofErr w:type="spellEnd"/>
-      <w:r>
-        <w:t xml:space="preserve"> (</w:t>
-      </w:r>
-      <w:proofErr w:type="spellStart"/>
-      <w:r>
-        <w:t>jednotý</w:t>
-      </w:r>
-      <w:proofErr w:type="spellEnd"/>
-      <w:r>
-        <w:t xml:space="preserve"> proces) se setkáme s fázemi. Počáteční části vývoje bychom mohli</w:t>
-      </w:r>
-      <w:r>
-        <w:t xml:space="preserve"> tedy</w:t>
-      </w:r>
-      <w:r>
-        <w:t xml:space="preserve"> přirovnat počáteční fázi (</w:t>
-      </w:r>
-      <w:proofErr w:type="spellStart"/>
-      <w:r>
-        <w:t>inception</w:t>
-      </w:r>
-      <w:proofErr w:type="spellEnd"/>
-      <w:r>
-        <w:t xml:space="preserve"> </w:t>
-      </w:r>
-      <w:proofErr w:type="spellStart"/>
-      <w:r>
-        <w:t>phase</w:t>
-      </w:r>
-      <w:proofErr w:type="spellEnd"/>
-      <w:r>
-        <w:t>) a dále fázi zpracování (</w:t>
-      </w:r>
-      <w:proofErr w:type="spellStart"/>
-      <w:r>
-        <w:t>elaboration</w:t>
-      </w:r>
-      <w:proofErr w:type="spellEnd"/>
-      <w:r>
-        <w:t xml:space="preserve"> </w:t>
-      </w:r>
-      <w:proofErr w:type="spellStart"/>
-      <w:r>
-        <w:t>phase</w:t>
-      </w:r>
-      <w:proofErr w:type="spellEnd"/>
-      <w:r>
-        <w:t>), které jsou definovány v tzv. jednotném procesu.</w:t>
+        <w:t xml:space="preserve">Uživateli používajícími náš </w:t>
+      </w:r>
+      <w:proofErr w:type="spellStart"/>
+      <w:r>
+        <w:t>plugin</w:t>
+      </w:r>
+      <w:proofErr w:type="spellEnd"/>
+      <w:r>
+        <w:t xml:space="preserve"> budou lidé, kteří budou pracovat v prostředí </w:t>
+      </w:r>
+      <w:proofErr w:type="spellStart"/>
+      <w:r>
+        <w:t>IntelliJ</w:t>
+      </w:r>
+      <w:proofErr w:type="spellEnd"/>
+      <w:r>
+        <w:t xml:space="preserve"> IDEA a budou potřebovat převést svůj projekt psaný v jazyce </w:t>
+      </w:r>
+      <w:r>
+        <w:t>J</w:t>
+      </w:r>
+      <w:r>
+        <w:t>ava do vizuální formy</w:t>
+      </w:r>
+      <w:r>
+        <w:t xml:space="preserve"> v podobě </w:t>
+      </w:r>
+      <w:proofErr w:type="spellStart"/>
+      <w:r>
+        <w:t>PlantUML</w:t>
+      </w:r>
+      <w:proofErr w:type="spellEnd"/>
+      <w:r>
+        <w:t xml:space="preserve"> diagramu tříd</w:t>
+      </w:r>
+      <w:r>
+        <w:t xml:space="preserve">. </w:t>
+      </w:r>
+      <w:r>
+        <w:t>Ať už uživatelé pracují s prostředím na úrovni začátečníka, či profesionála, práce s </w:t>
+      </w:r>
+      <w:proofErr w:type="spellStart"/>
+      <w:r>
+        <w:t>pluginem</w:t>
+      </w:r>
+      <w:proofErr w:type="spellEnd"/>
+      <w:r>
+        <w:t xml:space="preserve"> by měla být jednoduchá a intuitivní, avšak </w:t>
+      </w:r>
+      <w:proofErr w:type="spellStart"/>
+      <w:r>
+        <w:t>plugin</w:t>
+      </w:r>
+      <w:proofErr w:type="spellEnd"/>
+      <w:r>
+        <w:t xml:space="preserve"> by měl být dostatečně komplexní, aby</w:t>
+      </w:r>
+      <w:r>
+        <w:t xml:space="preserve"> dokázal uspokojit požadavky uživatelů.</w:t>
       </w:r>
     </w:p>
     <w:p>
       <w:pPr>
         <w:pStyle w:val="NadpisB"/>
       </w:pPr>
-      <w:bookmarkStart w:id="40" w:name="_Toc103134825"/>
-      <w:r>
-        <w:t>Analýza uživatelů</w:t>
+      <w:bookmarkStart w:id="40" w:name="_Toc103134826"/>
+      <w:r>
+        <w:t>Požadavky</w:t>
+      </w:r>
+      <w:r>
+        <w:t xml:space="preserve"> – user </w:t>
+      </w:r>
+      <w:proofErr w:type="spellStart"/>
+      <w:r>
+        <w:t>stories</w:t>
       </w:r>
       <w:bookmarkEnd w:id="40"/>
+      <w:proofErr w:type="spellEnd"/>
     </w:p>
     <w:p>
       <w:pPr>
         <w:pStyle w:val="normlntext"/>
       </w:pPr>
       <w:r>
-        <w:t xml:space="preserve">Uživateli používajícími náš </w:t>
-      </w:r>
-      <w:proofErr w:type="spellStart"/>
-      <w:r>
-        <w:t>plugin</w:t>
-      </w:r>
-      <w:proofErr w:type="spellEnd"/>
-      <w:r>
-        <w:t xml:space="preserve"> budou lidé, kteří budou pracovat v prostředí </w:t>
-      </w:r>
-      <w:proofErr w:type="spellStart"/>
-      <w:r>
-        <w:t>IntelliJ</w:t>
-      </w:r>
-      <w:proofErr w:type="spellEnd"/>
-      <w:r>
-        <w:t xml:space="preserve"> IDEA a budou potřebovat převést svůj projekt psaný v jazyce </w:t>
-      </w:r>
-      <w:r>
-        <w:t>J</w:t>
-      </w:r>
-      <w:r>
-        <w:t>ava do vizuální formy</w:t>
-      </w:r>
-      <w:r>
-        <w:t xml:space="preserve"> v podobě </w:t>
-      </w:r>
-      <w:proofErr w:type="spellStart"/>
-      <w:r>
-        <w:t>PlantUML</w:t>
-      </w:r>
-      <w:proofErr w:type="spellEnd"/>
-      <w:r>
-        <w:t xml:space="preserve"> diagramu tříd</w:t>
-      </w:r>
-      <w:r>
-        <w:t xml:space="preserve">. </w:t>
-      </w:r>
-      <w:r>
-        <w:t>Ať už uživatelé pracují s prostředím na úrovni začátečníka, či profesionála, práce s </w:t>
-      </w:r>
-      <w:proofErr w:type="spellStart"/>
-      <w:r>
-        <w:t>pluginem</w:t>
-      </w:r>
-      <w:proofErr w:type="spellEnd"/>
-      <w:r>
-        <w:t xml:space="preserve"> by měla být jednoduchá a intuitivní, avšak </w:t>
-      </w:r>
-      <w:proofErr w:type="spellStart"/>
-      <w:r>
-        <w:t>plugin</w:t>
-      </w:r>
-      <w:proofErr w:type="spellEnd"/>
-      <w:r>
-        <w:t xml:space="preserve"> by měl být dostatečně komplexní, aby</w:t>
-      </w:r>
-      <w:r>
-        <w:t xml:space="preserve"> dokázal uspokojit požadavky uživatelů.</w:t>
-      </w:r>
-    </w:p>
-    <w:p>
-      <w:pPr>
-        <w:pStyle w:val="NadpisB"/>
-      </w:pPr>
-      <w:bookmarkStart w:id="41" w:name="_Toc103134826"/>
-      <w:r>
-        <w:t>Požadavky</w:t>
-      </w:r>
-      <w:r>
-        <w:t xml:space="preserve"> – user </w:t>
-      </w:r>
-      <w:proofErr w:type="spellStart"/>
-      <w:r>
-        <w:t>stories</w:t>
-      </w:r>
-      <w:bookmarkEnd w:id="41"/>
-      <w:proofErr w:type="spellEnd"/>
+        <w:t xml:space="preserve">Požadavky </w:t>
+      </w:r>
+      <w:r>
+        <w:t xml:space="preserve">chápeme jako specifikaci bodů, kterých se budeme snažit dosáhnout ve vývoji. Určují nám, co se od řešení očekává a stanovují, </w:t>
+      </w:r>
+      <w:r>
+        <w:t>od</w:t>
+      </w:r>
+      <w:r>
+        <w:t xml:space="preserve"> čeho se ve vývoji budeme dále odrážet. </w:t>
+      </w:r>
+      <w:r>
+        <w:t>Nedostatečná specifikace požadavků je častým důvodem neúspě</w:t>
+      </w:r>
+      <w:r>
+        <w:t>chu.</w:t>
+      </w:r>
     </w:p>
     <w:p>
       <w:pPr>
         <w:pStyle w:val="normlntext"/>
       </w:pPr>
       <w:r>
-        <w:t xml:space="preserve">Požadavky </w:t>
-      </w:r>
-      <w:r>
-        <w:t xml:space="preserve">chápeme jako specifikaci bodů, kterých se budeme snažit dosáhnout ve vývoji. Určují nám, co se od řešení očekává a stanovují, </w:t>
-      </w:r>
-      <w:r>
-        <w:t>od</w:t>
-      </w:r>
-      <w:r>
-        <w:t xml:space="preserve"> čeho se ve vývoji budeme dále odrážet. </w:t>
-      </w:r>
-      <w:r>
-        <w:t>Nedostatečná specifikace požadavků je častým důvodem neúspě</w:t>
-      </w:r>
-      <w:r>
-        <w:t>chu.</w:t>
+        <w:t xml:space="preserve">//shrnout cíle – rozlišit text </w:t>
+      </w:r>
+      <w:proofErr w:type="spellStart"/>
+      <w:r>
+        <w:t>uml</w:t>
+      </w:r>
+      <w:proofErr w:type="spellEnd"/>
+      <w:r>
+        <w:t xml:space="preserve"> od grafického zobrazení a konkretizovat </w:t>
+      </w:r>
+      <w:proofErr w:type="spellStart"/>
+      <w:r>
+        <w:t>konfig</w:t>
+      </w:r>
+      <w:proofErr w:type="spellEnd"/>
+      <w:r>
+        <w:t>. soubor</w:t>
       </w:r>
     </w:p>
     <w:p>
       <w:pPr>
         <w:pStyle w:val="normlntext"/>
       </w:pPr>
-      <w:bookmarkStart w:id="42" w:name="_Hlk103132458"/>
+      <w:bookmarkStart w:id="41" w:name="_Hlk103132458"/>
       <w:r>
         <w:t xml:space="preserve">Požadavky lze specifikovat různými způsoby, např. use case diagramem, scénáři, pomocí user </w:t>
       </w:r>
@@ -5764,7 +5778,7 @@
             <w:cnfStyle w:val="001000000000" w:firstRow="0" w:lastRow="0" w:firstColumn="1" w:lastColumn="0" w:oddVBand="0" w:evenVBand="0" w:oddHBand="0" w:evenHBand="0" w:firstRowFirstColumn="0" w:firstRowLastColumn="0" w:lastRowFirstColumn="0" w:lastRowLastColumn="0"/>
             <w:tcW w:w="8777" w:type="dxa"/>
           </w:tcPr>
-          <w:bookmarkEnd w:id="42"/>
+          <w:bookmarkEnd w:id="41"/>
           <w:p>
             <w:pPr>
               <w:pStyle w:val="normlntext"/>
@@ -6077,19 +6091,19 @@
               </w:rPr>
               <w:t xml:space="preserve">Jako uživatel chci vidět výpis </w:t>
             </w:r>
-            <w:commentRangeStart w:id="43"/>
+            <w:commentRangeStart w:id="42"/>
             <w:r>
               <w:rPr>
                 <w:b w:val="0"/>
               </w:rPr>
               <w:t>všech konfiguračních souborů</w:t>
             </w:r>
-            <w:commentRangeEnd w:id="43"/>
-            <w:r>
-              <w:rPr>
-                <w:b w:val="0"/>
-              </w:rPr>
-              <w:commentReference w:id="43"/>
+            <w:commentRangeEnd w:id="42"/>
+            <w:r>
+              <w:rPr>
+                <w:b w:val="0"/>
+              </w:rPr>
+              <w:commentReference w:id="42"/>
             </w:r>
             <w:r>
               <w:rPr>
@@ -6166,13 +6180,13 @@
       <w:pPr>
         <w:pStyle w:val="NadpisB"/>
       </w:pPr>
-      <w:bookmarkStart w:id="44" w:name="_Ref100127711"/>
-      <w:bookmarkStart w:id="45" w:name="_Toc103134827"/>
+      <w:bookmarkStart w:id="43" w:name="_Ref100127711"/>
+      <w:bookmarkStart w:id="44" w:name="_Toc103134827"/>
       <w:r>
         <w:t>Definice rizik</w:t>
       </w:r>
+      <w:bookmarkEnd w:id="43"/>
       <w:bookmarkEnd w:id="44"/>
-      <w:bookmarkEnd w:id="45"/>
     </w:p>
     <w:p>
       <w:pPr>
@@ -6529,9 +6543,15 @@
               <w:pStyle w:val="normlntext"/>
               <w:cnfStyle w:val="000000100000" w:firstRow="0" w:lastRow="0" w:firstColumn="0" w:lastColumn="0" w:oddVBand="0" w:evenVBand="0" w:oddHBand="1" w:evenHBand="0" w:firstRowFirstColumn="0" w:firstRowLastColumn="0" w:lastRowFirstColumn="0" w:lastRowLastColumn="0"/>
             </w:pPr>
-            <w:commentRangeStart w:id="46"/>
-            <w:r>
-              <w:t>Vytvoření jednoduchého algoritmu pro procházení .</w:t>
+            <w:commentRangeStart w:id="45"/>
+            <w:r>
+              <w:t xml:space="preserve">Vytvoření </w:t>
+            </w:r>
+            <w:r>
+              <w:t>prototypu</w:t>
+            </w:r>
+            <w:r>
+              <w:t xml:space="preserve"> algoritmu pro procházení .</w:t>
             </w:r>
             <w:proofErr w:type="spellStart"/>
             <w:r>
@@ -6541,13 +6561,13 @@
             <w:r>
               <w:t xml:space="preserve"> souborů v projektu.</w:t>
             </w:r>
-            <w:commentRangeEnd w:id="46"/>
+            <w:commentRangeEnd w:id="45"/>
             <w:r>
               <w:rPr>
                 <w:rStyle w:val="Odkaznakoment"/>
                 <w:rFonts w:ascii="Times New (W1)" w:hAnsi="Times New (W1)"/>
               </w:rPr>
-              <w:commentReference w:id="46"/>
+              <w:commentReference w:id="45"/>
             </w:r>
           </w:p>
         </w:tc>
@@ -6751,6 +6771,23 @@
               <w:t xml:space="preserve"> podle zjištěných a uložených údajů.</w:t>
             </w:r>
           </w:p>
+          <w:p>
+            <w:pPr>
+              <w:pStyle w:val="normlntext"/>
+              <w:ind w:left="318"/>
+              <w:rPr>
+                <w:b w:val="0"/>
+                <w:bCs w:val="0"/>
+              </w:rPr>
+            </w:pPr>
+            <w:r>
+              <w:rPr>
+                <w:b w:val="0"/>
+                <w:bCs w:val="0"/>
+              </w:rPr>
+              <w:t>//rozdělit</w:t>
+            </w:r>
+          </w:p>
         </w:tc>
         <w:tc>
           <w:tcPr>
@@ -6792,6 +6829,20 @@
             <w:r>
               <w:t>Uložit soubor na určité místo, s určitým názvem.</w:t>
             </w:r>
+          </w:p>
+          <w:p>
+            <w:pPr>
+              <w:pStyle w:val="normlntext"/>
+              <w:cnfStyle w:val="000000100000" w:firstRow="0" w:lastRow="0" w:firstColumn="0" w:lastColumn="0" w:oddVBand="0" w:evenVBand="0" w:oddHBand="1" w:evenHBand="0" w:firstRowFirstColumn="0" w:firstRowLastColumn="0" w:lastRowFirstColumn="0" w:lastRowLastColumn="0"/>
+            </w:pPr>
+            <w:r>
+              <w:t>//</w:t>
+            </w:r>
+            <w:proofErr w:type="gramStart"/>
+            <w:r>
+              <w:t>neeliminuje - specifikovat</w:t>
+            </w:r>
+            <w:proofErr w:type="gramEnd"/>
           </w:p>
         </w:tc>
       </w:tr>
@@ -6822,6 +6873,23 @@
               <w:t>Komplikace při správě konfiguračního souboru.</w:t>
             </w:r>
           </w:p>
+          <w:p>
+            <w:pPr>
+              <w:pStyle w:val="normlntext"/>
+              <w:ind w:left="318"/>
+              <w:rPr>
+                <w:b w:val="0"/>
+                <w:bCs w:val="0"/>
+              </w:rPr>
+            </w:pPr>
+            <w:r>
+              <w:rPr>
+                <w:b w:val="0"/>
+                <w:bCs w:val="0"/>
+              </w:rPr>
+              <w:t>//co za komplikace? konkretizovat</w:t>
+            </w:r>
+          </w:p>
         </w:tc>
         <w:tc>
           <w:tcPr>
@@ -6950,6 +7018,23 @@
               <w:t>Zkontrolovat funkcionalitu a čitelnost, popř. přepsat na čistý kód.</w:t>
             </w:r>
           </w:p>
+          <w:p>
+            <w:pPr>
+              <w:pStyle w:val="normlntext"/>
+              <w:cnfStyle w:val="000000100000" w:firstRow="0" w:lastRow="0" w:firstColumn="0" w:lastColumn="0" w:oddVBand="0" w:evenVBand="0" w:oddHBand="1" w:evenHBand="0" w:firstRowFirstColumn="0" w:firstRowLastColumn="0" w:lastRowFirstColumn="0" w:lastRowLastColumn="0"/>
+            </w:pPr>
+            <w:r>
+              <w:t>//</w:t>
+            </w:r>
+            <w:proofErr w:type="spellStart"/>
+            <w:r>
+              <w:t>refactoring</w:t>
+            </w:r>
+            <w:proofErr w:type="spellEnd"/>
+            <w:r>
+              <w:t>, pravidla kódu</w:t>
+            </w:r>
+          </w:p>
         </w:tc>
       </w:tr>
       <w:tr>
@@ -6979,6 +7064,23 @@
               <w:t>Nefunkčnost.</w:t>
             </w:r>
           </w:p>
+          <w:p>
+            <w:pPr>
+              <w:pStyle w:val="normlntext"/>
+              <w:ind w:left="318"/>
+              <w:rPr>
+                <w:b w:val="0"/>
+                <w:bCs w:val="0"/>
+              </w:rPr>
+            </w:pPr>
+            <w:r>
+              <w:rPr>
+                <w:b w:val="0"/>
+                <w:bCs w:val="0"/>
+              </w:rPr>
+              <w:t>//kdy je to nefunkční?</w:t>
+            </w:r>
+          </w:p>
         </w:tc>
         <w:tc>
           <w:tcPr>
@@ -7036,6 +7138,9 @@
             <w:proofErr w:type="gramEnd"/>
             <w:r>
               <w:t xml:space="preserve"> apod.</w:t>
+            </w:r>
+            <w:r>
+              <w:t xml:space="preserve"> //specifikovat víc, ne apod.</w:t>
             </w:r>
           </w:p>
         </w:tc>
@@ -7070,6 +7175,23 @@
               <w:t>Špatné, či složité použití.</w:t>
             </w:r>
           </w:p>
+          <w:p>
+            <w:pPr>
+              <w:pStyle w:val="normlntext"/>
+              <w:ind w:left="318"/>
+              <w:rPr>
+                <w:b w:val="0"/>
+                <w:bCs w:val="0"/>
+              </w:rPr>
+            </w:pPr>
+            <w:r>
+              <w:rPr>
+                <w:b w:val="0"/>
+                <w:bCs w:val="0"/>
+              </w:rPr>
+              <w:t>//snaha o přehlednost a čistý design</w:t>
+            </w:r>
+          </w:p>
         </w:tc>
         <w:tc>
           <w:tcPr>
@@ -7130,88 +7252,19 @@
           </w:p>
         </w:tc>
       </w:tr>
-      <w:tr>
-        <w:tc>
-          <w:tcPr>
-            <w:cnfStyle w:val="001000000000" w:firstRow="0" w:lastRow="0" w:firstColumn="1" w:lastColumn="0" w:oddVBand="0" w:evenVBand="0" w:oddHBand="0" w:evenHBand="0" w:firstRowFirstColumn="0" w:firstRowLastColumn="0" w:lastRowFirstColumn="0" w:lastRowLastColumn="0"/>
-            <w:tcW w:w="3539" w:type="dxa"/>
-          </w:tcPr>
-          <w:p>
-            <w:pPr>
-              <w:pStyle w:val="normlntext"/>
-              <w:numPr>
-                <w:ilvl w:val="0"/>
-                <w:numId w:val="36"/>
-              </w:numPr>
-              <w:ind w:left="318"/>
-              <w:rPr>
-                <w:b w:val="0"/>
-                <w:bCs w:val="0"/>
-              </w:rPr>
-            </w:pPr>
-            <w:r>
-              <w:rPr>
-                <w:b w:val="0"/>
-                <w:bCs w:val="0"/>
-              </w:rPr>
-              <w:t>Jazykové varianty.</w:t>
-            </w:r>
-          </w:p>
-        </w:tc>
-        <w:tc>
-          <w:tcPr>
-            <w:tcW w:w="1110" w:type="dxa"/>
-          </w:tcPr>
-          <w:p>
-            <w:pPr>
-              <w:pStyle w:val="normlntext"/>
-              <w:cnfStyle w:val="000000000000" w:firstRow="0" w:lastRow="0" w:firstColumn="0" w:lastColumn="0" w:oddVBand="0" w:evenVBand="0" w:oddHBand="0" w:evenHBand="0" w:firstRowFirstColumn="0" w:firstRowLastColumn="0" w:lastRowFirstColumn="0" w:lastRowLastColumn="0"/>
-            </w:pPr>
-            <w:r>
-              <w:t>střední</w:t>
-            </w:r>
-          </w:p>
-        </w:tc>
-        <w:tc>
-          <w:tcPr>
-            <w:tcW w:w="0" w:type="auto"/>
-          </w:tcPr>
-          <w:p>
-            <w:pPr>
-              <w:pStyle w:val="normlntext"/>
-              <w:cnfStyle w:val="000000000000" w:firstRow="0" w:lastRow="0" w:firstColumn="0" w:lastColumn="0" w:oddVBand="0" w:evenVBand="0" w:oddHBand="0" w:evenHBand="0" w:firstRowFirstColumn="0" w:firstRowLastColumn="0" w:lastRowFirstColumn="0" w:lastRowLastColumn="0"/>
-            </w:pPr>
-            <w:r>
-              <w:t>nízký</w:t>
-            </w:r>
-          </w:p>
-        </w:tc>
-        <w:tc>
-          <w:tcPr>
-            <w:tcW w:w="0" w:type="auto"/>
-          </w:tcPr>
-          <w:p>
-            <w:pPr>
-              <w:pStyle w:val="normlntext"/>
-              <w:cnfStyle w:val="000000000000" w:firstRow="0" w:lastRow="0" w:firstColumn="0" w:lastColumn="0" w:oddVBand="0" w:evenVBand="0" w:oddHBand="0" w:evenHBand="0" w:firstRowFirstColumn="0" w:firstRowLastColumn="0" w:lastRowFirstColumn="0" w:lastRowLastColumn="0"/>
-            </w:pPr>
-            <w:r>
-              <w:t>Udělat dvě jazykové varianty a následně je rozšířit.</w:t>
-            </w:r>
-          </w:p>
-        </w:tc>
-      </w:tr>
     </w:tbl>
     <w:p>
       <w:pPr>
         <w:pStyle w:val="NadpisB"/>
       </w:pPr>
-      <w:bookmarkStart w:id="47" w:name="_Toc103134828"/>
+      <w:bookmarkStart w:id="46" w:name="_Toc103134828"/>
+      <w:bookmarkStart w:id="47" w:name="_GoBack"/>
+      <w:bookmarkEnd w:id="47"/>
       <w:r>
         <w:lastRenderedPageBreak/>
         <w:t>Implementace řešení</w:t>
       </w:r>
-      <w:bookmarkEnd w:id="47"/>
+      <w:bookmarkEnd w:id="46"/>
     </w:p>
     <w:p>
       <w:pPr>
@@ -7398,15 +7451,15 @@
       <w:r>
         <w:br w:type="page"/>
       </w:r>
-      <w:bookmarkStart w:id="53" w:name="_Toc209253219"/>
-      <w:bookmarkStart w:id="54" w:name="_Toc209253406"/>
-      <w:bookmarkStart w:id="55" w:name="_Toc209321260"/>
-      <w:bookmarkStart w:id="56" w:name="_Toc103134834"/>
+      <w:bookmarkStart w:id="53" w:name="_Toc103134834"/>
+      <w:bookmarkStart w:id="54" w:name="_Toc209253219"/>
+      <w:bookmarkStart w:id="55" w:name="_Toc209253406"/>
+      <w:bookmarkStart w:id="56" w:name="_Toc209321260"/>
       <w:r>
         <w:lastRenderedPageBreak/>
         <w:t>RESUMÉ</w:t>
       </w:r>
-      <w:bookmarkEnd w:id="56"/>
+      <w:bookmarkEnd w:id="53"/>
     </w:p>
     <w:p>
       <w:pPr>
@@ -7453,9 +7506,9 @@
         <w:lastRenderedPageBreak/>
         <w:t>SEZNAM POUŽITÉ LITERATURY</w:t>
       </w:r>
-      <w:bookmarkEnd w:id="53"/>
       <w:bookmarkEnd w:id="54"/>
       <w:bookmarkEnd w:id="55"/>
+      <w:bookmarkEnd w:id="56"/>
       <w:bookmarkEnd w:id="58"/>
     </w:p>
     <w:p>
@@ -8866,7 +8919,7 @@
 
 <file path=word/comments.xml><?xml version="1.0" encoding="utf-8"?>
 <w:comments xmlns:wpc="http://schemas.microsoft.com/office/word/2010/wordprocessingCanvas" xmlns:cx="http://schemas.microsoft.com/office/drawing/2014/chartex" xmlns:cx1="http://schemas.microsoft.com/office/drawing/2015/9/8/chartex" xmlns:cx2="http://schemas.microsoft.com/office/drawing/2015/10/21/chartex" xmlns:cx3="http://schemas.microsoft.com/office/drawing/2016/5/9/chartex" xmlns:cx4="http://schemas.microsoft.com/office/drawing/2016/5/10/chartex" xmlns:cx5="http://schemas.microsoft.com/office/drawing/2016/5/11/chartex" xmlns:cx6="http://schemas.microsoft.com/office/drawing/2016/5/12/chartex" xmlns:cx7="http://schemas.microsoft.com/office/drawing/2016/5/13/chartex" xmlns:cx8="http://schemas.microsoft.com/office/drawing/2016/5/14/chartex" xmlns:mc="http://schemas.openxmlformats.org/markup-compatibility/2006" xmlns:aink="http://schemas.microsoft.com/office/drawing/2016/ink" xmlns:am3d="http://schemas.microsoft.com/office/drawing/2017/model3d" xmlns:o="urn:schemas-microsoft-com:office:office" xmlns:r="http://schemas.openxmlformats.org/officeDocument/2006/relationships" xmlns:m="http://schemas.openxmlformats.org/officeDocument/2006/math" xmlns:v="urn:schemas-microsoft-com:vml" xmlns:wp14="http://schemas.microsoft.com/office/word/2010/wordprocessingDrawing" xmlns:wp="http://schemas.openxmlformats.org/drawingml/2006/wordprocessingDrawing" xmlns:w10="urn:schemas-microsoft-com:office:word" xmlns:w="http://schemas.openxmlformats.org/wordprocessingml/2006/main" xmlns:w14="http://schemas.microsoft.com/office/word/2010/wordml" xmlns:w15="http://schemas.microsoft.com/office/word/2012/wordml" xmlns:w16cid="http://schemas.microsoft.com/office/word/2016/wordml/cid" xmlns:w16se="http://schemas.microsoft.com/office/word/2015/wordml/symex" xmlns:wpg="http://schemas.microsoft.com/office/word/2010/wordprocessingGroup" xmlns:wpi="http://schemas.microsoft.com/office/word/2010/wordprocessingInk" xmlns:wne="http://schemas.microsoft.com/office/word/2006/wordml" xmlns:wps="http://schemas.microsoft.com/office/word/2010/wordprocessingShape" mc:Ignorable="w14 w15 w16se w16cid wp14">
-  <w:comment w:id="43" w:author="Marek Vajgl" w:date="2022-05-10T15:48:00Z" w:initials="MV">
+  <w:comment w:id="42" w:author="Marek Vajgl" w:date="2022-05-10T15:48:00Z" w:initials="MV">
     <w:p>
       <w:pPr>
         <w:pStyle w:val="Textkomente"/>
@@ -8882,7 +8935,7 @@
       </w:r>
     </w:p>
   </w:comment>
-  <w:comment w:id="46" w:author="Marek Vajgl" w:date="2022-05-10T15:50:00Z" w:initials="MV">
+  <w:comment w:id="45" w:author="Marek Vajgl" w:date="2022-05-10T15:50:00Z" w:initials="MV">
     <w:p>
       <w:pPr>
         <w:pStyle w:val="Textkomente"/>
@@ -12553,7 +12606,7 @@
 </file>
 
 <file path=customXml/itemProps1.xml><?xml version="1.0" encoding="utf-8"?>
-<ds:datastoreItem xmlns:ds="http://schemas.openxmlformats.org/officeDocument/2006/customXml" ds:itemID="{829D4174-936F-4075-8668-45C835964C40}">
+<ds:datastoreItem xmlns:ds="http://schemas.openxmlformats.org/officeDocument/2006/customXml" ds:itemID="{4F6A1441-5D1A-4427-A234-3BAF07CED557}">
   <ds:schemaRefs>
     <ds:schemaRef ds:uri="http://schemas.openxmlformats.org/officeDocument/2006/bibliography"/>
   </ds:schemaRefs>

</xml_diff>

<commit_message>
inner classes generation - ok, packages corrected
</commit_message>
<xml_diff>
--- a/documentation/bakalarska_prace/bakalarska_prace.docx
+++ b/documentation/bakalarska_prace/bakalarska_prace.docx
@@ -448,15 +448,97 @@
     </w:tbl>
     <w:p>
       <w:r>
+        <w:lastRenderedPageBreak/>
+        <w:drawing>
+          <wp:inline distT="0" distB="0" distL="0" distR="0" wp14:anchorId="178E5C3F" wp14:editId="7EB19C5D">
+            <wp:extent cx="5579745" cy="7898765"/>
+            <wp:effectExtent l="0" t="0" r="1905" b="6985"/>
+            <wp:docPr id="1" name="Obrázek 1"/>
+            <wp:cNvGraphicFramePr>
+              <a:graphicFrameLocks xmlns:a="http://schemas.openxmlformats.org/drawingml/2006/main" noChangeAspect="1"/>
+            </wp:cNvGraphicFramePr>
+            <a:graphic xmlns:a="http://schemas.openxmlformats.org/drawingml/2006/main">
+              <a:graphicData uri="http://schemas.openxmlformats.org/drawingml/2006/picture">
+                <pic:pic xmlns:pic="http://schemas.openxmlformats.org/drawingml/2006/picture">
+                  <pic:nvPicPr>
+                    <pic:cNvPr id="1" name=""/>
+                    <pic:cNvPicPr/>
+                  </pic:nvPicPr>
+                  <pic:blipFill>
+                    <a:blip r:embed="rId8"/>
+                    <a:stretch>
+                      <a:fillRect/>
+                    </a:stretch>
+                  </pic:blipFill>
+                  <pic:spPr>
+                    <a:xfrm>
+                      <a:off x="0" y="0"/>
+                      <a:ext cx="5579745" cy="7898765"/>
+                    </a:xfrm>
+                    <a:prstGeom prst="rect">
+                      <a:avLst/>
+                    </a:prstGeom>
+                  </pic:spPr>
+                </pic:pic>
+              </a:graphicData>
+            </a:graphic>
+          </wp:inline>
+        </w:drawing>
+      </w:r>
+    </w:p>
+    <w:p>
+      <w:r>
         <w:br w:type="page"/>
       </w:r>
+    </w:p>
+    <w:p>
       <w:r>
         <w:lastRenderedPageBreak/>
-        <w:t>(Zadání vysokoškolské kvalifikační práce)</w:t>
-      </w:r>
-    </w:p>
-    <w:p>
-      <w:r>
+        <w:drawing>
+          <wp:inline distT="0" distB="0" distL="0" distR="0" wp14:anchorId="7EC3408A" wp14:editId="09471BA7">
+            <wp:extent cx="5579745" cy="7908925"/>
+            <wp:effectExtent l="0" t="0" r="1905" b="0"/>
+            <wp:docPr id="2" name="Obrázek 2"/>
+            <wp:cNvGraphicFramePr>
+              <a:graphicFrameLocks xmlns:a="http://schemas.openxmlformats.org/drawingml/2006/main" noChangeAspect="1"/>
+            </wp:cNvGraphicFramePr>
+            <a:graphic xmlns:a="http://schemas.openxmlformats.org/drawingml/2006/main">
+              <a:graphicData uri="http://schemas.openxmlformats.org/drawingml/2006/picture">
+                <pic:pic xmlns:pic="http://schemas.openxmlformats.org/drawingml/2006/picture">
+                  <pic:nvPicPr>
+                    <pic:cNvPr id="1" name=""/>
+                    <pic:cNvPicPr/>
+                  </pic:nvPicPr>
+                  <pic:blipFill>
+                    <a:blip r:embed="rId9"/>
+                    <a:stretch>
+                      <a:fillRect/>
+                    </a:stretch>
+                  </pic:blipFill>
+                  <pic:spPr>
+                    <a:xfrm>
+                      <a:off x="0" y="0"/>
+                      <a:ext cx="5579745" cy="7908925"/>
+                    </a:xfrm>
+                    <a:prstGeom prst="rect">
+                      <a:avLst/>
+                    </a:prstGeom>
+                  </pic:spPr>
+                </pic:pic>
+              </a:graphicData>
+            </a:graphic>
+          </wp:inline>
+        </w:drawing>
+      </w:r>
+      <w:bookmarkStart w:id="2" w:name="_GoBack"/>
+      <w:bookmarkEnd w:id="2"/>
+      <w:r>
+        <w:br w:type="page"/>
+      </w:r>
+    </w:p>
+    <w:p>
+      <w:r>
+        <w:lastRenderedPageBreak/>
         <w:t xml:space="preserve">Cílem práce je realizovat konfigurovatelný </w:t>
       </w:r>
       <w:proofErr w:type="spellStart"/>
@@ -547,20 +629,20 @@
       <w:r>
         <w:br w:type="page"/>
       </w:r>
-      <w:bookmarkStart w:id="2" w:name="_Toc209253201"/>
-      <w:bookmarkStart w:id="3" w:name="_Toc209253388"/>
-      <w:bookmarkStart w:id="4" w:name="_Toc209253640"/>
-      <w:bookmarkStart w:id="5" w:name="_Toc209321242"/>
-      <w:bookmarkStart w:id="6" w:name="_Toc209321406"/>
+      <w:bookmarkStart w:id="3" w:name="_Toc209253201"/>
+      <w:bookmarkStart w:id="4" w:name="_Toc209253388"/>
+      <w:bookmarkStart w:id="5" w:name="_Toc209253640"/>
+      <w:bookmarkStart w:id="6" w:name="_Toc209321242"/>
+      <w:bookmarkStart w:id="7" w:name="_Toc209321406"/>
       <w:r>
         <w:lastRenderedPageBreak/>
         <w:t>ABSTRAKT</w:t>
       </w:r>
-      <w:bookmarkEnd w:id="2"/>
       <w:bookmarkEnd w:id="3"/>
       <w:bookmarkEnd w:id="4"/>
       <w:bookmarkEnd w:id="5"/>
       <w:bookmarkEnd w:id="6"/>
+      <w:bookmarkEnd w:id="7"/>
     </w:p>
     <w:p>
       <w:r>
@@ -700,11 +782,11 @@
           <w:szCs w:val="28"/>
         </w:rPr>
       </w:pPr>
-      <w:bookmarkStart w:id="7" w:name="_Toc209253202"/>
-      <w:bookmarkStart w:id="8" w:name="_Toc209253389"/>
-      <w:bookmarkStart w:id="9" w:name="_Toc209253641"/>
-      <w:bookmarkStart w:id="10" w:name="_Toc209321243"/>
-      <w:bookmarkStart w:id="11" w:name="_Toc209321407"/>
+      <w:bookmarkStart w:id="8" w:name="_Toc209253202"/>
+      <w:bookmarkStart w:id="9" w:name="_Toc209253389"/>
+      <w:bookmarkStart w:id="10" w:name="_Toc209253641"/>
+      <w:bookmarkStart w:id="11" w:name="_Toc209321243"/>
+      <w:bookmarkStart w:id="12" w:name="_Toc209321407"/>
       <w:r>
         <w:rPr>
           <w:rFonts w:ascii="Times New Roman" w:hAnsi="Times New Roman"/>
@@ -717,11 +799,11 @@
         </w:rPr>
         <w:t>ABSTRACT</w:t>
       </w:r>
-      <w:bookmarkEnd w:id="7"/>
       <w:bookmarkEnd w:id="8"/>
       <w:bookmarkEnd w:id="9"/>
       <w:bookmarkEnd w:id="10"/>
       <w:bookmarkEnd w:id="11"/>
+      <w:bookmarkEnd w:id="12"/>
     </w:p>
     <w:p>
       <w:pPr>
@@ -989,20 +1071,20 @@
       <w:r>
         <w:br w:type="page"/>
       </w:r>
-      <w:bookmarkStart w:id="12" w:name="_Toc209253203"/>
-      <w:bookmarkStart w:id="13" w:name="_Toc209253390"/>
-      <w:bookmarkStart w:id="14" w:name="_Toc209253642"/>
-      <w:bookmarkStart w:id="15" w:name="_Toc209321244"/>
-      <w:bookmarkStart w:id="16" w:name="_Toc209321408"/>
+      <w:bookmarkStart w:id="13" w:name="_Toc209253203"/>
+      <w:bookmarkStart w:id="14" w:name="_Toc209253390"/>
+      <w:bookmarkStart w:id="15" w:name="_Toc209253642"/>
+      <w:bookmarkStart w:id="16" w:name="_Toc209321244"/>
+      <w:bookmarkStart w:id="17" w:name="_Toc209321408"/>
       <w:r>
         <w:lastRenderedPageBreak/>
         <w:t>OBSAH</w:t>
       </w:r>
-      <w:bookmarkEnd w:id="12"/>
       <w:bookmarkEnd w:id="13"/>
       <w:bookmarkEnd w:id="14"/>
       <w:bookmarkEnd w:id="15"/>
       <w:bookmarkEnd w:id="16"/>
+      <w:bookmarkEnd w:id="17"/>
     </w:p>
     <w:p>
       <w:pPr>
@@ -3204,7 +3286,7 @@
     <w:p>
       <w:pPr>
         <w:sectPr>
-          <w:footerReference w:type="default" r:id="rId8"/>
+          <w:footerReference w:type="default" r:id="rId10"/>
           <w:pgSz w:w="11906" w:h="16838" w:code="9"/>
           <w:pgMar w:top="1701" w:right="1134" w:bottom="1134" w:left="1985" w:header="709" w:footer="709" w:gutter="0"/>
           <w:pgNumType w:start="1"/>
@@ -3220,18 +3302,18 @@
       <w:pPr>
         <w:pStyle w:val="Nadpisy"/>
       </w:pPr>
-      <w:bookmarkStart w:id="17" w:name="_Toc209253204"/>
-      <w:bookmarkStart w:id="18" w:name="_Toc209253391"/>
-      <w:bookmarkStart w:id="19" w:name="_Toc209321245"/>
-      <w:bookmarkStart w:id="20" w:name="_Toc103134815"/>
+      <w:bookmarkStart w:id="18" w:name="_Toc209253204"/>
+      <w:bookmarkStart w:id="19" w:name="_Toc209253391"/>
+      <w:bookmarkStart w:id="20" w:name="_Toc209321245"/>
+      <w:bookmarkStart w:id="21" w:name="_Toc103134815"/>
       <w:r>
         <w:lastRenderedPageBreak/>
         <w:t>ÚVOD</w:t>
       </w:r>
-      <w:bookmarkEnd w:id="17"/>
       <w:bookmarkEnd w:id="18"/>
       <w:bookmarkEnd w:id="19"/>
       <w:bookmarkEnd w:id="20"/>
+      <w:bookmarkEnd w:id="21"/>
     </w:p>
     <w:p>
       <w:pPr>
@@ -3363,14 +3445,14 @@
       <w:r>
         <w:br w:type="page"/>
       </w:r>
-      <w:bookmarkStart w:id="21" w:name="_Ref100127761"/>
-      <w:bookmarkStart w:id="22" w:name="_Toc103134816"/>
+      <w:bookmarkStart w:id="22" w:name="_Ref100127761"/>
+      <w:bookmarkStart w:id="23" w:name="_Toc103134816"/>
       <w:r>
         <w:lastRenderedPageBreak/>
         <w:t>Definice základních pojmů</w:t>
       </w:r>
-      <w:bookmarkEnd w:id="21"/>
       <w:bookmarkEnd w:id="22"/>
+      <w:bookmarkEnd w:id="23"/>
     </w:p>
     <w:p>
       <w:pPr>
@@ -3388,7 +3470,7 @@
           <w:numId w:val="16"/>
         </w:numPr>
       </w:pPr>
-      <w:bookmarkStart w:id="23" w:name="_Toc103134817"/>
+      <w:bookmarkStart w:id="24" w:name="_Toc103134817"/>
       <w:r>
         <w:t xml:space="preserve">Co je to </w:t>
       </w:r>
@@ -3396,7 +3478,7 @@
       <w:r>
         <w:t>plugin</w:t>
       </w:r>
-      <w:bookmarkEnd w:id="23"/>
+      <w:bookmarkEnd w:id="24"/>
       <w:proofErr w:type="spellEnd"/>
     </w:p>
     <w:p>
@@ -3430,11 +3512,11 @@
       <w:pPr>
         <w:pStyle w:val="NadpisB"/>
       </w:pPr>
-      <w:bookmarkStart w:id="24" w:name="_Toc103134818"/>
+      <w:bookmarkStart w:id="25" w:name="_Toc103134818"/>
       <w:r>
         <w:t>Co znamená výraz „konfigurovatelný“</w:t>
       </w:r>
-      <w:bookmarkEnd w:id="24"/>
+      <w:bookmarkEnd w:id="25"/>
     </w:p>
     <w:p>
       <w:pPr>
@@ -3448,7 +3530,7 @@
       <w:pPr>
         <w:pStyle w:val="NadpisB"/>
       </w:pPr>
-      <w:bookmarkStart w:id="25" w:name="_Toc103134819"/>
+      <w:bookmarkStart w:id="26" w:name="_Toc103134819"/>
       <w:r>
         <w:t xml:space="preserve">Prostředí </w:t>
       </w:r>
@@ -3460,7 +3542,7 @@
       <w:r>
         <w:t xml:space="preserve"> IDEA</w:t>
       </w:r>
-      <w:bookmarkEnd w:id="25"/>
+      <w:bookmarkEnd w:id="26"/>
     </w:p>
     <w:p>
       <w:pPr>
@@ -3484,7 +3566,7 @@
       <w:pPr>
         <w:pStyle w:val="NadpisA"/>
       </w:pPr>
-      <w:bookmarkStart w:id="26" w:name="_Toc103134820"/>
+      <w:bookmarkStart w:id="27" w:name="_Toc103134820"/>
       <w:r>
         <w:lastRenderedPageBreak/>
         <w:t>Cíle práce</w:t>
@@ -3492,25 +3574,25 @@
       <w:r>
         <w:t xml:space="preserve"> a analýza současného stavu</w:t>
       </w:r>
-      <w:bookmarkEnd w:id="26"/>
+      <w:bookmarkEnd w:id="27"/>
     </w:p>
     <w:p>
       <w:pPr>
         <w:pStyle w:val="NadpisB"/>
       </w:pPr>
-      <w:bookmarkStart w:id="27" w:name="_Toc103134821"/>
+      <w:bookmarkStart w:id="28" w:name="_Toc103134821"/>
       <w:r>
         <w:t>Cíle práce</w:t>
       </w:r>
-      <w:bookmarkEnd w:id="27"/>
+      <w:bookmarkEnd w:id="28"/>
     </w:p>
     <w:p>
       <w:pPr>
         <w:pStyle w:val="normlntext"/>
       </w:pPr>
-      <w:bookmarkStart w:id="28" w:name="_Toc209253206"/>
-      <w:bookmarkStart w:id="29" w:name="_Toc209253393"/>
-      <w:bookmarkStart w:id="30" w:name="_Toc209321247"/>
+      <w:bookmarkStart w:id="29" w:name="_Toc209253206"/>
+      <w:bookmarkStart w:id="30" w:name="_Toc209253393"/>
+      <w:bookmarkStart w:id="31" w:name="_Toc209321247"/>
       <w:r>
         <w:t xml:space="preserve">Cílem této bakalářské práce je vytvořit konfigurovatelný </w:t>
       </w:r>
@@ -3568,27 +3650,27 @@
       <w:r>
         <w:t xml:space="preserve"> apod.).</w:t>
       </w:r>
-      <w:bookmarkEnd w:id="28"/>
       <w:bookmarkEnd w:id="29"/>
       <w:bookmarkEnd w:id="30"/>
+      <w:bookmarkEnd w:id="31"/>
     </w:p>
     <w:p>
       <w:pPr>
         <w:pStyle w:val="NadpisB"/>
       </w:pPr>
-      <w:bookmarkStart w:id="31" w:name="_Toc103134822"/>
+      <w:bookmarkStart w:id="32" w:name="_Toc103134822"/>
       <w:r>
         <w:t>Analýza současného stavu</w:t>
       </w:r>
-      <w:bookmarkEnd w:id="31"/>
+      <w:bookmarkEnd w:id="32"/>
     </w:p>
     <w:p>
       <w:pPr>
         <w:pStyle w:val="normlntext"/>
       </w:pPr>
-      <w:bookmarkStart w:id="32" w:name="_Toc209253210"/>
-      <w:bookmarkStart w:id="33" w:name="_Toc209253397"/>
-      <w:bookmarkStart w:id="34" w:name="_Toc209321251"/>
+      <w:bookmarkStart w:id="33" w:name="_Toc209253210"/>
+      <w:bookmarkStart w:id="34" w:name="_Toc209253397"/>
+      <w:bookmarkStart w:id="35" w:name="_Toc209321251"/>
       <w:r>
         <w:t xml:space="preserve">V úvodu jsme si vysvětlili, co je to diagram a k čemu nám slouží. Michal </w:t>
       </w:r>
@@ -4557,29 +4639,42 @@
       <w:pPr>
         <w:pStyle w:val="Titulek"/>
       </w:pPr>
-      <w:bookmarkStart w:id="35" w:name="_Ref98267259"/>
+      <w:bookmarkStart w:id="36" w:name="_Ref98267259"/>
       <w:r>
         <w:t xml:space="preserve">Tabulka </w:t>
       </w:r>
-      <w:fldSimple w:instr=" SEQ Tabulka \* ARABIC ">
-        <w:r>
-          <w:rPr>
-            <w:noProof/>
-          </w:rPr>
-          <w:t>1</w:t>
-        </w:r>
-      </w:fldSimple>
+      <w:r>
+        <w:fldChar w:fldCharType="begin"/>
+      </w:r>
+      <w:r>
+        <w:instrText xml:space="preserve"> SEQ Tabulka \* ARABIC </w:instrText>
+      </w:r>
+      <w:r>
+        <w:fldChar w:fldCharType="separate"/>
+      </w:r>
       <w:r>
         <w:rPr>
           <w:noProof/>
         </w:rPr>
+        <w:t>1</w:t>
+      </w:r>
+      <w:r>
+        <w:rPr>
+          <w:noProof/>
+        </w:rPr>
+        <w:fldChar w:fldCharType="end"/>
+      </w:r>
+      <w:r>
+        <w:rPr>
+          <w:noProof/>
+        </w:rPr>
         <w:t xml:space="preserve"> - srovnání PluntUML Parseru s vlastním řešením</w:t>
       </w:r>
-      <w:bookmarkEnd w:id="35"/>
-    </w:p>
-    <w:bookmarkEnd w:id="32"/>
+      <w:bookmarkEnd w:id="36"/>
+    </w:p>
     <w:bookmarkEnd w:id="33"/>
     <w:bookmarkEnd w:id="34"/>
+    <w:bookmarkEnd w:id="35"/>
     <w:p>
       <w:pPr>
         <w:pStyle w:val="normlntext"/>
@@ -5403,18 +5498,31 @@
       <w:pPr>
         <w:pStyle w:val="Titulek"/>
       </w:pPr>
-      <w:bookmarkStart w:id="36" w:name="_Ref98268003"/>
+      <w:bookmarkStart w:id="37" w:name="_Ref98268003"/>
       <w:r>
         <w:t xml:space="preserve">Tabulka </w:t>
       </w:r>
-      <w:fldSimple w:instr=" SEQ Tabulka \* ARABIC ">
-        <w:r>
-          <w:rPr>
-            <w:noProof/>
-          </w:rPr>
-          <w:t>2</w:t>
-        </w:r>
-      </w:fldSimple>
+      <w:r>
+        <w:fldChar w:fldCharType="begin"/>
+      </w:r>
+      <w:r>
+        <w:instrText xml:space="preserve"> SEQ Tabulka \* ARABIC </w:instrText>
+      </w:r>
+      <w:r>
+        <w:fldChar w:fldCharType="separate"/>
+      </w:r>
+      <w:r>
+        <w:rPr>
+          <w:noProof/>
+        </w:rPr>
+        <w:t>2</w:t>
+      </w:r>
+      <w:r>
+        <w:rPr>
+          <w:noProof/>
+        </w:rPr>
+        <w:fldChar w:fldCharType="end"/>
+      </w:r>
       <w:r>
         <w:t xml:space="preserve"> - </w:t>
       </w:r>
@@ -5440,7 +5548,7 @@
       <w:r>
         <w:t xml:space="preserve"> (parametry generování)</w:t>
       </w:r>
-      <w:bookmarkEnd w:id="36"/>
+      <w:bookmarkEnd w:id="37"/>
     </w:p>
     <w:p>
       <w:pPr>
@@ -5486,12 +5594,12 @@
       <w:r>
         <w:br w:type="page"/>
       </w:r>
-      <w:bookmarkStart w:id="37" w:name="_Toc103134823"/>
+      <w:bookmarkStart w:id="38" w:name="_Toc103134823"/>
       <w:r>
         <w:lastRenderedPageBreak/>
         <w:t>Metodika řešení práce</w:t>
       </w:r>
-      <w:bookmarkEnd w:id="37"/>
+      <w:bookmarkEnd w:id="38"/>
     </w:p>
     <w:p/>
     <w:p>
@@ -5501,12 +5609,12 @@
       <w:r>
         <w:br w:type="page"/>
       </w:r>
-      <w:bookmarkStart w:id="38" w:name="_Toc103134824"/>
+      <w:bookmarkStart w:id="39" w:name="_Toc103134824"/>
       <w:r>
         <w:lastRenderedPageBreak/>
         <w:t>Realizace řešení práce</w:t>
       </w:r>
-      <w:bookmarkEnd w:id="38"/>
+      <w:bookmarkEnd w:id="39"/>
     </w:p>
     <w:p>
       <w:pPr>
@@ -5594,11 +5702,11 @@
       <w:pPr>
         <w:pStyle w:val="NadpisB"/>
       </w:pPr>
-      <w:bookmarkStart w:id="39" w:name="_Toc103134825"/>
+      <w:bookmarkStart w:id="40" w:name="_Toc103134825"/>
       <w:r>
         <w:t>Analýza uživatelů</w:t>
       </w:r>
-      <w:bookmarkEnd w:id="39"/>
+      <w:bookmarkEnd w:id="40"/>
     </w:p>
     <w:p>
       <w:pPr>
@@ -5670,7 +5778,7 @@
       <w:pPr>
         <w:pStyle w:val="NadpisB"/>
       </w:pPr>
-      <w:bookmarkStart w:id="40" w:name="_Toc103134826"/>
+      <w:bookmarkStart w:id="41" w:name="_Toc103134826"/>
       <w:r>
         <w:t>Požadavky</w:t>
       </w:r>
@@ -5681,7 +5789,7 @@
       <w:r>
         <w:t>stories</w:t>
       </w:r>
-      <w:bookmarkEnd w:id="40"/>
+      <w:bookmarkEnd w:id="41"/>
       <w:proofErr w:type="spellEnd"/>
     </w:p>
     <w:p>
@@ -5735,7 +5843,7 @@
       <w:pPr>
         <w:pStyle w:val="normlntext"/>
       </w:pPr>
-      <w:bookmarkStart w:id="41" w:name="_Hlk103132458"/>
+      <w:bookmarkStart w:id="42" w:name="_Hlk103132458"/>
       <w:r>
         <w:t xml:space="preserve">Požadavky lze specifikovat různými způsoby, např. use case diagramem, scénáři, pomocí user </w:t>
       </w:r>
@@ -5778,7 +5886,7 @@
             <w:cnfStyle w:val="001000000000" w:firstRow="0" w:lastRow="0" w:firstColumn="1" w:lastColumn="0" w:oddVBand="0" w:evenVBand="0" w:oddHBand="0" w:evenHBand="0" w:firstRowFirstColumn="0" w:firstRowLastColumn="0" w:lastRowFirstColumn="0" w:lastRowLastColumn="0"/>
             <w:tcW w:w="8777" w:type="dxa"/>
           </w:tcPr>
-          <w:bookmarkEnd w:id="41"/>
+          <w:bookmarkEnd w:id="42"/>
           <w:p>
             <w:pPr>
               <w:pStyle w:val="normlntext"/>
@@ -6091,19 +6199,19 @@
               </w:rPr>
               <w:t xml:space="preserve">Jako uživatel chci vidět výpis </w:t>
             </w:r>
-            <w:commentRangeStart w:id="42"/>
+            <w:commentRangeStart w:id="43"/>
             <w:r>
               <w:rPr>
                 <w:b w:val="0"/>
               </w:rPr>
               <w:t>všech konfiguračních souborů</w:t>
             </w:r>
-            <w:commentRangeEnd w:id="42"/>
-            <w:r>
-              <w:rPr>
-                <w:b w:val="0"/>
-              </w:rPr>
-              <w:commentReference w:id="42"/>
+            <w:commentRangeEnd w:id="43"/>
+            <w:r>
+              <w:rPr>
+                <w:b w:val="0"/>
+              </w:rPr>
+              <w:commentReference w:id="43"/>
             </w:r>
             <w:r>
               <w:rPr>
@@ -6180,13 +6288,13 @@
       <w:pPr>
         <w:pStyle w:val="NadpisB"/>
       </w:pPr>
-      <w:bookmarkStart w:id="43" w:name="_Ref100127711"/>
-      <w:bookmarkStart w:id="44" w:name="_Toc103134827"/>
+      <w:bookmarkStart w:id="44" w:name="_Ref100127711"/>
+      <w:bookmarkStart w:id="45" w:name="_Toc103134827"/>
       <w:r>
         <w:t>Definice rizik</w:t>
       </w:r>
-      <w:bookmarkEnd w:id="43"/>
       <w:bookmarkEnd w:id="44"/>
+      <w:bookmarkEnd w:id="45"/>
     </w:p>
     <w:p>
       <w:pPr>
@@ -6543,7 +6651,7 @@
               <w:pStyle w:val="normlntext"/>
               <w:cnfStyle w:val="000000100000" w:firstRow="0" w:lastRow="0" w:firstColumn="0" w:lastColumn="0" w:oddVBand="0" w:evenVBand="0" w:oddHBand="1" w:evenHBand="0" w:firstRowFirstColumn="0" w:firstRowLastColumn="0" w:lastRowFirstColumn="0" w:lastRowLastColumn="0"/>
             </w:pPr>
-            <w:commentRangeStart w:id="45"/>
+            <w:commentRangeStart w:id="46"/>
             <w:r>
               <w:t xml:space="preserve">Vytvoření </w:t>
             </w:r>
@@ -6561,13 +6669,13 @@
             <w:r>
               <w:t xml:space="preserve"> souborů v projektu.</w:t>
             </w:r>
-            <w:commentRangeEnd w:id="45"/>
+            <w:commentRangeEnd w:id="46"/>
             <w:r>
               <w:rPr>
                 <w:rStyle w:val="Odkaznakoment"/>
                 <w:rFonts w:ascii="Times New (W1)" w:hAnsi="Times New (W1)"/>
               </w:rPr>
-              <w:commentReference w:id="45"/>
+              <w:commentReference w:id="46"/>
             </w:r>
           </w:p>
         </w:tc>
@@ -7257,14 +7365,12 @@
       <w:pPr>
         <w:pStyle w:val="NadpisB"/>
       </w:pPr>
-      <w:bookmarkStart w:id="46" w:name="_Toc103134828"/>
-      <w:bookmarkStart w:id="47" w:name="_GoBack"/>
-      <w:bookmarkEnd w:id="47"/>
+      <w:bookmarkStart w:id="47" w:name="_Toc103134828"/>
       <w:r>
         <w:lastRenderedPageBreak/>
         <w:t>Implementace řešení</w:t>
       </w:r>
-      <w:bookmarkEnd w:id="46"/>
+      <w:bookmarkEnd w:id="47"/>
     </w:p>
     <w:p>
       <w:pPr>
@@ -8343,7 +8449,7 @@
         </w:rPr>
         <w:t xml:space="preserve"> [online]. [cit. 2022-01-03]. Dostupné z: </w:t>
       </w:r>
-      <w:hyperlink r:id="rId12" w:history="1">
+      <w:hyperlink r:id="rId14" w:history="1">
         <w:r>
           <w:rPr>
             <w:rStyle w:val="Hypertextovodkaz"/>
@@ -8492,7 +8598,7 @@
         </w:rPr>
         <w:t xml:space="preserve"> [online]. [cit. 2022-01-03]. Dostupné z: </w:t>
       </w:r>
-      <w:hyperlink r:id="rId13" w:history="1">
+      <w:hyperlink r:id="rId15" w:history="1">
         <w:r>
           <w:rPr>
             <w:rStyle w:val="Hypertextovodkaz"/>
@@ -8906,8 +9012,8 @@
       </w:pPr>
     </w:p>
     <w:sectPr>
-      <w:headerReference w:type="default" r:id="rId14"/>
-      <w:footerReference w:type="default" r:id="rId15"/>
+      <w:headerReference w:type="default" r:id="rId16"/>
+      <w:footerReference w:type="default" r:id="rId17"/>
       <w:pgSz w:w="11906" w:h="16838"/>
       <w:pgMar w:top="1701" w:right="1134" w:bottom="1134" w:left="1985" w:header="708" w:footer="708" w:gutter="0"/>
       <w:cols w:space="708"/>
@@ -8919,7 +9025,7 @@
 
 <file path=word/comments.xml><?xml version="1.0" encoding="utf-8"?>
 <w:comments xmlns:wpc="http://schemas.microsoft.com/office/word/2010/wordprocessingCanvas" xmlns:cx="http://schemas.microsoft.com/office/drawing/2014/chartex" xmlns:cx1="http://schemas.microsoft.com/office/drawing/2015/9/8/chartex" xmlns:cx2="http://schemas.microsoft.com/office/drawing/2015/10/21/chartex" xmlns:cx3="http://schemas.microsoft.com/office/drawing/2016/5/9/chartex" xmlns:cx4="http://schemas.microsoft.com/office/drawing/2016/5/10/chartex" xmlns:cx5="http://schemas.microsoft.com/office/drawing/2016/5/11/chartex" xmlns:cx6="http://schemas.microsoft.com/office/drawing/2016/5/12/chartex" xmlns:cx7="http://schemas.microsoft.com/office/drawing/2016/5/13/chartex" xmlns:cx8="http://schemas.microsoft.com/office/drawing/2016/5/14/chartex" xmlns:mc="http://schemas.openxmlformats.org/markup-compatibility/2006" xmlns:aink="http://schemas.microsoft.com/office/drawing/2016/ink" xmlns:am3d="http://schemas.microsoft.com/office/drawing/2017/model3d" xmlns:o="urn:schemas-microsoft-com:office:office" xmlns:r="http://schemas.openxmlformats.org/officeDocument/2006/relationships" xmlns:m="http://schemas.openxmlformats.org/officeDocument/2006/math" xmlns:v="urn:schemas-microsoft-com:vml" xmlns:wp14="http://schemas.microsoft.com/office/word/2010/wordprocessingDrawing" xmlns:wp="http://schemas.openxmlformats.org/drawingml/2006/wordprocessingDrawing" xmlns:w10="urn:schemas-microsoft-com:office:word" xmlns:w="http://schemas.openxmlformats.org/wordprocessingml/2006/main" xmlns:w14="http://schemas.microsoft.com/office/word/2010/wordml" xmlns:w15="http://schemas.microsoft.com/office/word/2012/wordml" xmlns:w16cid="http://schemas.microsoft.com/office/word/2016/wordml/cid" xmlns:w16se="http://schemas.microsoft.com/office/word/2015/wordml/symex" xmlns:wpg="http://schemas.microsoft.com/office/word/2010/wordprocessingGroup" xmlns:wpi="http://schemas.microsoft.com/office/word/2010/wordprocessingInk" xmlns:wne="http://schemas.microsoft.com/office/word/2006/wordml" xmlns:wps="http://schemas.microsoft.com/office/word/2010/wordprocessingShape" mc:Ignorable="w14 w15 w16se w16cid wp14">
-  <w:comment w:id="42" w:author="Marek Vajgl" w:date="2022-05-10T15:48:00Z" w:initials="MV">
+  <w:comment w:id="43" w:author="Marek Vajgl" w:date="2022-05-10T15:48:00Z" w:initials="MV">
     <w:p>
       <w:pPr>
         <w:pStyle w:val="Textkomente"/>
@@ -8935,7 +9041,7 @@
       </w:r>
     </w:p>
   </w:comment>
-  <w:comment w:id="45" w:author="Marek Vajgl" w:date="2022-05-10T15:50:00Z" w:initials="MV">
+  <w:comment w:id="46" w:author="Marek Vajgl" w:date="2022-05-10T15:50:00Z" w:initials="MV">
     <w:p>
       <w:pPr>
         <w:pStyle w:val="Textkomente"/>
@@ -12606,7 +12712,7 @@
 </file>
 
 <file path=customXml/itemProps1.xml><?xml version="1.0" encoding="utf-8"?>
-<ds:datastoreItem xmlns:ds="http://schemas.openxmlformats.org/officeDocument/2006/customXml" ds:itemID="{4F6A1441-5D1A-4427-A234-3BAF07CED557}">
+<ds:datastoreItem xmlns:ds="http://schemas.openxmlformats.org/officeDocument/2006/customXml" ds:itemID="{D87FFBDC-2E7B-4ACE-B3D8-7C752DE60F37}">
   <ds:schemaRefs>
     <ds:schemaRef ds:uri="http://schemas.openxmlformats.org/officeDocument/2006/bibliography"/>
   </ds:schemaRefs>

</xml_diff>